<commit_message>
Updated documentation and splash screen again
</commit_message>
<xml_diff>
--- a/Documentation/Team-ReBoot.-Final-as-built-report.docx
+++ b/Documentation/Team-ReBoot.-Final-as-built-report.docx
@@ -2181,7 +2181,7 @@
     <w:p>
       <w:pPr>
         <w:pStyle w:val="Normal"/>
-        <w:spacing w:lineRule="auto" w:line="249" w:before="0" w:after="0"/>
+        <w:spacing w:lineRule="auto" w:line="247" w:before="0" w:after="0"/>
         <w:ind w:right="40" w:hanging="0"/>
         <w:rPr>
           <w:color w:val="auto"/>
@@ -2239,7 +2239,7 @@
     <w:p>
       <w:pPr>
         <w:pStyle w:val="Normal"/>
-        <w:spacing w:lineRule="auto" w:line="280" w:before="0" w:after="0"/>
+        <w:spacing w:lineRule="auto" w:line="278" w:before="0" w:after="0"/>
         <w:ind w:right="100" w:hanging="0"/>
         <w:rPr>
           <w:color w:val="auto"/>
@@ -2748,7 +2748,7 @@
         <w:tabs>
           <w:tab w:val="left" w:pos="720" w:leader="none"/>
         </w:tabs>
-        <w:spacing w:lineRule="auto" w:line="266" w:before="0" w:after="0"/>
+        <w:spacing w:lineRule="auto" w:line="264" w:before="0" w:after="0"/>
         <w:rPr>
           <w:rFonts w:ascii="Calibri" w:hAnsi="Calibri" w:eastAsia="Calibri" w:cs="Calibri"/>
           <w:color w:val="auto"/>
@@ -2896,7 +2896,7 @@
     <w:p>
       <w:pPr>
         <w:pStyle w:val="Normal"/>
-        <w:spacing w:lineRule="auto" w:line="266" w:before="0" w:after="0"/>
+        <w:spacing w:lineRule="auto" w:line="264" w:before="0" w:after="0"/>
         <w:ind w:right="260" w:hanging="0"/>
         <w:rPr>
           <w:color w:val="auto"/>
@@ -3061,7 +3061,7 @@
         <w:tabs>
           <w:tab w:val="left" w:pos="720" w:leader="none"/>
         </w:tabs>
-        <w:spacing w:lineRule="auto" w:line="254" w:before="0" w:after="0"/>
+        <w:spacing w:lineRule="auto" w:line="252" w:before="0" w:after="0"/>
         <w:rPr>
           <w:rFonts w:ascii="Calibri" w:hAnsi="Calibri" w:eastAsia="Calibri" w:cs="Calibri"/>
           <w:color w:val="auto"/>
@@ -3309,7 +3309,7 @@
     <w:p>
       <w:pPr>
         <w:pStyle w:val="Normal"/>
-        <w:spacing w:lineRule="auto" w:line="261" w:before="0" w:after="0"/>
+        <w:spacing w:lineRule="auto" w:line="259" w:before="0" w:after="0"/>
         <w:ind w:right="40" w:hanging="0"/>
         <w:rPr>
           <w:color w:val="auto"/>
@@ -3428,7 +3428,7 @@
     <w:p>
       <w:pPr>
         <w:pStyle w:val="Normal"/>
-        <w:spacing w:lineRule="auto" w:line="268" w:before="0" w:after="0"/>
+        <w:spacing w:lineRule="auto" w:line="266" w:before="0" w:after="0"/>
         <w:ind w:right="120" w:hanging="0"/>
         <w:rPr>
           <w:color w:val="auto"/>
@@ -4290,7 +4290,7 @@
     <w:p>
       <w:pPr>
         <w:pStyle w:val="Normal"/>
-        <w:spacing w:lineRule="auto" w:line="268" w:before="0" w:after="0"/>
+        <w:spacing w:lineRule="auto" w:line="266" w:before="0" w:after="0"/>
         <w:ind w:right="120" w:hanging="0"/>
         <w:rPr>
           <w:color w:val="auto"/>
@@ -4468,7 +4468,7 @@
     <w:p>
       <w:pPr>
         <w:pStyle w:val="Normal"/>
-        <w:spacing w:lineRule="auto" w:line="254" w:before="0" w:after="0"/>
+        <w:spacing w:lineRule="auto" w:line="252" w:before="0" w:after="0"/>
         <w:ind w:right="140" w:hanging="0"/>
         <w:rPr>
           <w:color w:val="auto"/>
@@ -6699,7 +6699,7 @@
         <w:tabs>
           <w:tab w:val="left" w:pos="720" w:leader="none"/>
         </w:tabs>
-        <w:spacing w:lineRule="auto" w:line="261" w:before="0" w:after="0"/>
+        <w:spacing w:lineRule="auto" w:line="259" w:before="0" w:after="0"/>
         <w:rPr>
           <w:rFonts w:ascii="Calibri" w:hAnsi="Calibri" w:eastAsia="Calibri" w:cs="Calibri"/>
           <w:color w:val="auto"/>
@@ -6864,7 +6864,7 @@
         <w:tabs>
           <w:tab w:val="left" w:pos="720" w:leader="none"/>
         </w:tabs>
-        <w:spacing w:lineRule="auto" w:line="232" w:before="0" w:after="0"/>
+        <w:spacing w:lineRule="auto" w:line="230" w:before="0" w:after="0"/>
         <w:rPr>
           <w:rFonts w:ascii="Calibri" w:hAnsi="Calibri" w:eastAsia="Calibri" w:cs="Calibri"/>
           <w:color w:val="auto"/>
@@ -7960,7 +7960,7 @@
     <w:p>
       <w:pPr>
         <w:pStyle w:val="Normal"/>
-        <w:spacing w:lineRule="auto" w:line="254" w:before="0" w:after="0"/>
+        <w:spacing w:lineRule="auto" w:line="252" w:before="0" w:after="0"/>
         <w:ind w:right="1060" w:hanging="0"/>
         <w:rPr>
           <w:color w:val="auto"/>
@@ -11695,7 +11695,7 @@
     <w:p>
       <w:pPr>
         <w:pStyle w:val="Normal"/>
-        <w:spacing w:lineRule="auto" w:line="266" w:before="0" w:after="0"/>
+        <w:spacing w:lineRule="auto" w:line="264" w:before="0" w:after="0"/>
         <w:ind w:right="320" w:hanging="0"/>
         <w:rPr>
           <w:color w:val="auto"/>
@@ -13050,7 +13050,7 @@
     <w:p>
       <w:pPr>
         <w:pStyle w:val="Normal"/>
-        <w:spacing w:lineRule="auto" w:line="280" w:before="0" w:after="0"/>
+        <w:spacing w:lineRule="auto" w:line="278" w:before="0" w:after="0"/>
         <w:ind w:right="160" w:hanging="0"/>
         <w:rPr>
           <w:color w:val="auto"/>
@@ -13236,7 +13236,7 @@
     <w:p>
       <w:pPr>
         <w:pStyle w:val="Normal"/>
-        <w:spacing w:lineRule="auto" w:line="278" w:before="0" w:after="0"/>
+        <w:spacing w:lineRule="auto" w:line="276" w:before="0" w:after="0"/>
         <w:ind w:right="120" w:hanging="0"/>
         <w:rPr>
           <w:color w:val="auto"/>
@@ -13315,7 +13315,7 @@
     <w:p>
       <w:pPr>
         <w:pStyle w:val="Normal"/>
-        <w:spacing w:lineRule="auto" w:line="266" w:before="0" w:after="0"/>
+        <w:spacing w:lineRule="auto" w:line="264" w:before="0" w:after="0"/>
         <w:ind w:right="220" w:hanging="0"/>
         <w:rPr>
           <w:color w:val="auto"/>
@@ -13394,7 +13394,7 @@
     <w:p>
       <w:pPr>
         <w:pStyle w:val="Normal"/>
-        <w:spacing w:lineRule="auto" w:line="268" w:before="0" w:after="0"/>
+        <w:spacing w:lineRule="auto" w:line="266" w:before="0" w:after="0"/>
         <w:ind w:right="100" w:hanging="0"/>
         <w:rPr>
           <w:color w:val="auto"/>
@@ -13618,7 +13618,7 @@
     <w:p>
       <w:pPr>
         <w:pStyle w:val="Normal"/>
-        <w:spacing w:lineRule="auto" w:line="268" w:before="0" w:after="0"/>
+        <w:spacing w:lineRule="auto" w:line="266" w:before="0" w:after="0"/>
         <w:ind w:right="180" w:hanging="0"/>
         <w:rPr>
           <w:color w:val="auto"/>
@@ -13697,7 +13697,7 @@
     <w:p>
       <w:pPr>
         <w:pStyle w:val="Normal"/>
-        <w:spacing w:lineRule="auto" w:line="266" w:before="0" w:after="0"/>
+        <w:spacing w:lineRule="auto" w:line="264" w:before="0" w:after="0"/>
         <w:ind w:right="20" w:hanging="0"/>
         <w:rPr>
           <w:color w:val="auto"/>
@@ -13776,7 +13776,7 @@
     <w:p>
       <w:pPr>
         <w:pStyle w:val="Normal"/>
-        <w:spacing w:lineRule="auto" w:line="280" w:before="0" w:after="0"/>
+        <w:spacing w:lineRule="auto" w:line="278" w:before="0" w:after="0"/>
         <w:ind w:right="60" w:hanging="0"/>
         <w:rPr>
           <w:color w:val="auto"/>
@@ -15276,7 +15276,7 @@
     <w:p>
       <w:pPr>
         <w:pStyle w:val="Normal"/>
-        <w:spacing w:lineRule="auto" w:line="266" w:before="0" w:after="0"/>
+        <w:spacing w:lineRule="auto" w:line="264" w:before="0" w:after="0"/>
         <w:ind w:right="20" w:hanging="0"/>
         <w:rPr>
           <w:color w:val="auto"/>
@@ -15355,7 +15355,7 @@
     <w:p>
       <w:pPr>
         <w:pStyle w:val="Normal"/>
-        <w:spacing w:lineRule="auto" w:line="266" w:before="0" w:after="0"/>
+        <w:spacing w:lineRule="auto" w:line="264" w:before="0" w:after="0"/>
         <w:ind w:right="100" w:hanging="0"/>
         <w:rPr>
           <w:color w:val="auto"/>
@@ -16789,7 +16789,7 @@
     <w:p>
       <w:pPr>
         <w:pStyle w:val="Normal"/>
-        <w:spacing w:lineRule="auto" w:line="278" w:before="0" w:after="0"/>
+        <w:spacing w:lineRule="auto" w:line="276" w:before="0" w:after="0"/>
         <w:ind w:right="200" w:hanging="0"/>
         <w:rPr>
           <w:color w:val="auto"/>
@@ -16975,7 +16975,7 @@
     <w:p>
       <w:pPr>
         <w:pStyle w:val="Normal"/>
-        <w:spacing w:lineRule="auto" w:line="268" w:before="0" w:after="0"/>
+        <w:spacing w:lineRule="auto" w:line="266" w:before="0" w:after="0"/>
         <w:ind w:right="80" w:hanging="0"/>
         <w:rPr>
           <w:color w:val="auto"/>
@@ -17054,7 +17054,7 @@
     <w:p>
       <w:pPr>
         <w:pStyle w:val="Normal"/>
-        <w:spacing w:lineRule="auto" w:line="266" w:before="0" w:after="0"/>
+        <w:spacing w:lineRule="auto" w:line="264" w:before="0" w:after="0"/>
         <w:ind w:right="20" w:hanging="0"/>
         <w:rPr>
           <w:color w:val="auto"/>
@@ -17133,7 +17133,7 @@
     <w:p>
       <w:pPr>
         <w:pStyle w:val="Normal"/>
-        <w:spacing w:lineRule="auto" w:line="261" w:before="0" w:after="0"/>
+        <w:spacing w:lineRule="auto" w:line="259" w:before="0" w:after="0"/>
         <w:ind w:right="60" w:hanging="0"/>
         <w:rPr>
           <w:color w:val="auto"/>
@@ -17432,7 +17432,7 @@
     <w:p>
       <w:pPr>
         <w:pStyle w:val="Normal"/>
-        <w:spacing w:lineRule="auto" w:line="266" w:before="0" w:after="0"/>
+        <w:spacing w:lineRule="auto" w:line="264" w:before="0" w:after="0"/>
         <w:ind w:right="80" w:hanging="0"/>
         <w:rPr>
           <w:color w:val="auto"/>
@@ -17629,7 +17629,7 @@
     <w:p>
       <w:pPr>
         <w:pStyle w:val="Normal"/>
-        <w:spacing w:lineRule="auto" w:line="266" w:before="0" w:after="0"/>
+        <w:spacing w:lineRule="auto" w:line="264" w:before="0" w:after="0"/>
         <w:ind w:right="300" w:hanging="0"/>
         <w:rPr>
           <w:color w:val="auto"/>
@@ -17708,7 +17708,7 @@
     <w:p>
       <w:pPr>
         <w:pStyle w:val="Normal"/>
-        <w:spacing w:lineRule="auto" w:line="249" w:before="0" w:after="0"/>
+        <w:spacing w:lineRule="auto" w:line="247" w:before="0" w:after="0"/>
         <w:ind w:right="240" w:hanging="0"/>
         <w:rPr>
           <w:color w:val="auto"/>
@@ -17990,7 +17990,7 @@
     <w:p>
       <w:pPr>
         <w:pStyle w:val="Normal"/>
-        <w:spacing w:lineRule="auto" w:line="283" w:before="0" w:after="0"/>
+        <w:spacing w:lineRule="auto" w:line="280" w:before="0" w:after="0"/>
         <w:ind w:right="200" w:hanging="0"/>
         <w:rPr>
           <w:color w:val="auto"/>
@@ -18322,7 +18322,7 @@
     <w:p>
       <w:pPr>
         <w:pStyle w:val="Normal"/>
-        <w:spacing w:lineRule="auto" w:line="261" w:before="0" w:after="0"/>
+        <w:spacing w:lineRule="auto" w:line="259" w:before="0" w:after="0"/>
         <w:ind w:right="220" w:hanging="0"/>
         <w:rPr>
           <w:color w:val="auto"/>
@@ -18401,7 +18401,7 @@
     <w:p>
       <w:pPr>
         <w:pStyle w:val="Normal"/>
-        <w:spacing w:lineRule="auto" w:line="266" w:before="0" w:after="0"/>
+        <w:spacing w:lineRule="auto" w:line="264" w:before="0" w:after="0"/>
         <w:ind w:right="20" w:hanging="0"/>
         <w:rPr>
           <w:color w:val="auto"/>
@@ -19254,10 +19254,10 @@
       </w:tblPr>
       <w:tblGrid>
         <w:gridCol w:w="1296"/>
-        <w:gridCol w:w="1956"/>
+        <w:gridCol w:w="1955"/>
         <w:gridCol w:w="2155"/>
         <w:gridCol w:w="1876"/>
-        <w:gridCol w:w="2097"/>
+        <w:gridCol w:w="2098"/>
       </w:tblGrid>
       <w:tr>
         <w:trPr>
@@ -19300,7 +19300,7 @@
         </w:tc>
         <w:tc>
           <w:tcPr>
-            <w:tcW w:w="1956" w:type="dxa"/>
+            <w:tcW w:w="1955" w:type="dxa"/>
             <w:tcBorders>
               <w:top w:val="single" w:sz="8" w:space="0" w:color="000000"/>
               <w:right w:val="single" w:sz="8" w:space="0" w:color="000000"/>
@@ -19402,7 +19402,7 @@
         </w:tc>
         <w:tc>
           <w:tcPr>
-            <w:tcW w:w="2097" w:type="dxa"/>
+            <w:tcW w:w="2098" w:type="dxa"/>
             <w:tcBorders>
               <w:top w:val="single" w:sz="8" w:space="0" w:color="000000"/>
               <w:right w:val="single" w:sz="8" w:space="0" w:color="000000"/>
@@ -19470,7 +19470,7 @@
         </w:tc>
         <w:tc>
           <w:tcPr>
-            <w:tcW w:w="1956" w:type="dxa"/>
+            <w:tcW w:w="1955" w:type="dxa"/>
             <w:tcBorders>
               <w:right w:val="single" w:sz="8" w:space="0" w:color="000000"/>
             </w:tcBorders>
@@ -19554,7 +19554,7 @@
         </w:tc>
         <w:tc>
           <w:tcPr>
-            <w:tcW w:w="2097" w:type="dxa"/>
+            <w:tcW w:w="2098" w:type="dxa"/>
             <w:tcBorders>
               <w:right w:val="single" w:sz="8" w:space="0" w:color="000000"/>
             </w:tcBorders>
@@ -19622,7 +19622,7 @@
         </w:tc>
         <w:tc>
           <w:tcPr>
-            <w:tcW w:w="1956" w:type="dxa"/>
+            <w:tcW w:w="1955" w:type="dxa"/>
             <w:tcBorders>
               <w:bottom w:val="single" w:sz="8" w:space="0" w:color="000000"/>
               <w:right w:val="single" w:sz="8" w:space="0" w:color="000000"/>
@@ -19709,7 +19709,7 @@
         </w:tc>
         <w:tc>
           <w:tcPr>
-            <w:tcW w:w="2097" w:type="dxa"/>
+            <w:tcW w:w="2098" w:type="dxa"/>
             <w:tcBorders>
               <w:bottom w:val="single" w:sz="8" w:space="0" w:color="000000"/>
               <w:right w:val="single" w:sz="8" w:space="0" w:color="000000"/>
@@ -19777,7 +19777,7 @@
         </w:tc>
         <w:tc>
           <w:tcPr>
-            <w:tcW w:w="1956" w:type="dxa"/>
+            <w:tcW w:w="1955" w:type="dxa"/>
             <w:tcBorders>
               <w:right w:val="single" w:sz="8" w:space="0" w:color="000000"/>
             </w:tcBorders>
@@ -19870,7 +19870,7 @@
         </w:tc>
         <w:tc>
           <w:tcPr>
-            <w:tcW w:w="2097" w:type="dxa"/>
+            <w:tcW w:w="2098" w:type="dxa"/>
             <w:tcBorders>
               <w:right w:val="single" w:sz="8" w:space="0" w:color="000000"/>
             </w:tcBorders>
@@ -19940,7 +19940,7 @@
         </w:tc>
         <w:tc>
           <w:tcPr>
-            <w:tcW w:w="1956" w:type="dxa"/>
+            <w:tcW w:w="1955" w:type="dxa"/>
             <w:tcBorders>
               <w:right w:val="single" w:sz="8" w:space="0" w:color="000000"/>
             </w:tcBorders>
@@ -20044,7 +20044,7 @@
         </w:tc>
         <w:tc>
           <w:tcPr>
-            <w:tcW w:w="2097" w:type="dxa"/>
+            <w:tcW w:w="2098" w:type="dxa"/>
             <w:tcBorders>
               <w:right w:val="single" w:sz="8" w:space="0" w:color="000000"/>
             </w:tcBorders>
@@ -20114,7 +20114,7 @@
         </w:tc>
         <w:tc>
           <w:tcPr>
-            <w:tcW w:w="1956" w:type="dxa"/>
+            <w:tcW w:w="1955" w:type="dxa"/>
             <w:tcBorders>
               <w:right w:val="single" w:sz="8" w:space="0" w:color="000000"/>
             </w:tcBorders>
@@ -20218,7 +20218,7 @@
         </w:tc>
         <w:tc>
           <w:tcPr>
-            <w:tcW w:w="2097" w:type="dxa"/>
+            <w:tcW w:w="2098" w:type="dxa"/>
             <w:tcBorders>
               <w:right w:val="single" w:sz="8" w:space="0" w:color="000000"/>
             </w:tcBorders>
@@ -20283,7 +20283,7 @@
         </w:tc>
         <w:tc>
           <w:tcPr>
-            <w:tcW w:w="1956" w:type="dxa"/>
+            <w:tcW w:w="1955" w:type="dxa"/>
             <w:tcBorders>
               <w:right w:val="single" w:sz="8" w:space="0" w:color="000000"/>
             </w:tcBorders>
@@ -20373,7 +20373,7 @@
         </w:tc>
         <w:tc>
           <w:tcPr>
-            <w:tcW w:w="2097" w:type="dxa"/>
+            <w:tcW w:w="2098" w:type="dxa"/>
             <w:tcBorders>
               <w:right w:val="single" w:sz="8" w:space="0" w:color="000000"/>
             </w:tcBorders>
@@ -20438,7 +20438,7 @@
         </w:tc>
         <w:tc>
           <w:tcPr>
-            <w:tcW w:w="1956" w:type="dxa"/>
+            <w:tcW w:w="1955" w:type="dxa"/>
             <w:tcBorders>
               <w:right w:val="single" w:sz="8" w:space="0" w:color="000000"/>
             </w:tcBorders>
@@ -20528,7 +20528,7 @@
         </w:tc>
         <w:tc>
           <w:tcPr>
-            <w:tcW w:w="2097" w:type="dxa"/>
+            <w:tcW w:w="2098" w:type="dxa"/>
             <w:tcBorders>
               <w:right w:val="single" w:sz="8" w:space="0" w:color="000000"/>
             </w:tcBorders>
@@ -20593,7 +20593,7 @@
         </w:tc>
         <w:tc>
           <w:tcPr>
-            <w:tcW w:w="1956" w:type="dxa"/>
+            <w:tcW w:w="1955" w:type="dxa"/>
             <w:tcBorders>
               <w:right w:val="single" w:sz="8" w:space="0" w:color="000000"/>
             </w:tcBorders>
@@ -20695,7 +20695,7 @@
         </w:tc>
         <w:tc>
           <w:tcPr>
-            <w:tcW w:w="2097" w:type="dxa"/>
+            <w:tcW w:w="2098" w:type="dxa"/>
             <w:tcBorders>
               <w:right w:val="single" w:sz="8" w:space="0" w:color="000000"/>
             </w:tcBorders>
@@ -20760,7 +20760,7 @@
         </w:tc>
         <w:tc>
           <w:tcPr>
-            <w:tcW w:w="1956" w:type="dxa"/>
+            <w:tcW w:w="1955" w:type="dxa"/>
             <w:tcBorders>
               <w:right w:val="single" w:sz="8" w:space="0" w:color="000000"/>
             </w:tcBorders>
@@ -20853,7 +20853,7 @@
         </w:tc>
         <w:tc>
           <w:tcPr>
-            <w:tcW w:w="2097" w:type="dxa"/>
+            <w:tcW w:w="2098" w:type="dxa"/>
             <w:tcBorders>
               <w:right w:val="single" w:sz="8" w:space="0" w:color="000000"/>
             </w:tcBorders>
@@ -20918,7 +20918,7 @@
         </w:tc>
         <w:tc>
           <w:tcPr>
-            <w:tcW w:w="1956" w:type="dxa"/>
+            <w:tcW w:w="1955" w:type="dxa"/>
             <w:tcBorders>
               <w:right w:val="single" w:sz="8" w:space="0" w:color="000000"/>
             </w:tcBorders>
@@ -21005,7 +21005,7 @@
         </w:tc>
         <w:tc>
           <w:tcPr>
-            <w:tcW w:w="2097" w:type="dxa"/>
+            <w:tcW w:w="2098" w:type="dxa"/>
             <w:tcBorders>
               <w:right w:val="single" w:sz="8" w:space="0" w:color="000000"/>
             </w:tcBorders>
@@ -21070,7 +21070,7 @@
         </w:tc>
         <w:tc>
           <w:tcPr>
-            <w:tcW w:w="1956" w:type="dxa"/>
+            <w:tcW w:w="1955" w:type="dxa"/>
             <w:tcBorders>
               <w:right w:val="single" w:sz="8" w:space="0" w:color="000000"/>
             </w:tcBorders>
@@ -21157,7 +21157,7 @@
         </w:tc>
         <w:tc>
           <w:tcPr>
-            <w:tcW w:w="2097" w:type="dxa"/>
+            <w:tcW w:w="2098" w:type="dxa"/>
             <w:tcBorders>
               <w:right w:val="single" w:sz="8" w:space="0" w:color="000000"/>
             </w:tcBorders>
@@ -21222,7 +21222,7 @@
         </w:tc>
         <w:tc>
           <w:tcPr>
-            <w:tcW w:w="1956" w:type="dxa"/>
+            <w:tcW w:w="1955" w:type="dxa"/>
             <w:tcBorders>
               <w:right w:val="single" w:sz="8" w:space="0" w:color="000000"/>
             </w:tcBorders>
@@ -21312,7 +21312,7 @@
         </w:tc>
         <w:tc>
           <w:tcPr>
-            <w:tcW w:w="2097" w:type="dxa"/>
+            <w:tcW w:w="2098" w:type="dxa"/>
             <w:tcBorders>
               <w:right w:val="single" w:sz="8" w:space="0" w:color="000000"/>
             </w:tcBorders>
@@ -21377,7 +21377,7 @@
         </w:tc>
         <w:tc>
           <w:tcPr>
-            <w:tcW w:w="1956" w:type="dxa"/>
+            <w:tcW w:w="1955" w:type="dxa"/>
             <w:tcBorders>
               <w:right w:val="single" w:sz="8" w:space="0" w:color="000000"/>
             </w:tcBorders>
@@ -21469,7 +21469,7 @@
         </w:tc>
         <w:tc>
           <w:tcPr>
-            <w:tcW w:w="2097" w:type="dxa"/>
+            <w:tcW w:w="2098" w:type="dxa"/>
             <w:tcBorders>
               <w:right w:val="single" w:sz="8" w:space="0" w:color="000000"/>
             </w:tcBorders>
@@ -21534,7 +21534,7 @@
         </w:tc>
         <w:tc>
           <w:tcPr>
-            <w:tcW w:w="1956" w:type="dxa"/>
+            <w:tcW w:w="1955" w:type="dxa"/>
             <w:tcBorders>
               <w:right w:val="single" w:sz="8" w:space="0" w:color="000000"/>
             </w:tcBorders>
@@ -21621,7 +21621,7 @@
         </w:tc>
         <w:tc>
           <w:tcPr>
-            <w:tcW w:w="2097" w:type="dxa"/>
+            <w:tcW w:w="2098" w:type="dxa"/>
             <w:tcBorders>
               <w:right w:val="single" w:sz="8" w:space="0" w:color="000000"/>
             </w:tcBorders>
@@ -21686,7 +21686,7 @@
         </w:tc>
         <w:tc>
           <w:tcPr>
-            <w:tcW w:w="1956" w:type="dxa"/>
+            <w:tcW w:w="1955" w:type="dxa"/>
             <w:tcBorders>
               <w:right w:val="single" w:sz="8" w:space="0" w:color="000000"/>
             </w:tcBorders>
@@ -21775,7 +21775,7 @@
         </w:tc>
         <w:tc>
           <w:tcPr>
-            <w:tcW w:w="2097" w:type="dxa"/>
+            <w:tcW w:w="2098" w:type="dxa"/>
             <w:tcBorders>
               <w:right w:val="single" w:sz="8" w:space="0" w:color="000000"/>
             </w:tcBorders>
@@ -21837,7 +21837,7 @@
         </w:tc>
         <w:tc>
           <w:tcPr>
-            <w:tcW w:w="1956" w:type="dxa"/>
+            <w:tcW w:w="1955" w:type="dxa"/>
             <w:tcBorders>
               <w:right w:val="single" w:sz="8" w:space="0" w:color="000000"/>
             </w:tcBorders>
@@ -21924,7 +21924,7 @@
         </w:tc>
         <w:tc>
           <w:tcPr>
-            <w:tcW w:w="2097" w:type="dxa"/>
+            <w:tcW w:w="2098" w:type="dxa"/>
             <w:tcBorders>
               <w:right w:val="single" w:sz="8" w:space="0" w:color="000000"/>
             </w:tcBorders>
@@ -21987,7 +21987,7 @@
         </w:tc>
         <w:tc>
           <w:tcPr>
-            <w:tcW w:w="1956" w:type="dxa"/>
+            <w:tcW w:w="1955" w:type="dxa"/>
             <w:tcBorders>
               <w:bottom w:val="single" w:sz="8" w:space="0" w:color="000000"/>
               <w:right w:val="single" w:sz="8" w:space="0" w:color="000000"/>
@@ -22074,7 +22074,7 @@
         </w:tc>
         <w:tc>
           <w:tcPr>
-            <w:tcW w:w="2097" w:type="dxa"/>
+            <w:tcW w:w="2098" w:type="dxa"/>
             <w:tcBorders>
               <w:bottom w:val="single" w:sz="8" w:space="0" w:color="000000"/>
               <w:right w:val="single" w:sz="8" w:space="0" w:color="000000"/>
@@ -22124,7 +22124,7 @@
     <w:p>
       <w:pPr>
         <w:pStyle w:val="Normal"/>
-        <w:spacing w:lineRule="auto" w:line="266" w:before="0" w:after="0"/>
+        <w:spacing w:lineRule="auto" w:line="264" w:before="0" w:after="0"/>
         <w:ind w:right="40" w:hanging="0"/>
         <w:rPr>
           <w:color w:val="auto"/>
@@ -22175,10 +22175,10 @@
       </w:tblPr>
       <w:tblGrid>
         <w:gridCol w:w="1177"/>
-        <w:gridCol w:w="2075"/>
-        <w:gridCol w:w="2236"/>
-        <w:gridCol w:w="1895"/>
-        <w:gridCol w:w="1997"/>
+        <w:gridCol w:w="2074"/>
+        <w:gridCol w:w="2237"/>
+        <w:gridCol w:w="1894"/>
+        <w:gridCol w:w="1998"/>
         <w:gridCol w:w="0"/>
       </w:tblGrid>
       <w:tr>
@@ -22223,7 +22223,7 @@
         </w:tc>
         <w:tc>
           <w:tcPr>
-            <w:tcW w:w="2075" w:type="dxa"/>
+            <w:tcW w:w="2074" w:type="dxa"/>
             <w:vMerge w:val="restart"/>
             <w:tcBorders>
               <w:top w:val="single" w:sz="8" w:space="0" w:color="000000"/>
@@ -22258,7 +22258,7 @@
         </w:tc>
         <w:tc>
           <w:tcPr>
-            <w:tcW w:w="2236" w:type="dxa"/>
+            <w:tcW w:w="2237" w:type="dxa"/>
             <w:vMerge w:val="restart"/>
             <w:tcBorders>
               <w:top w:val="single" w:sz="8" w:space="0" w:color="000000"/>
@@ -22293,7 +22293,7 @@
         </w:tc>
         <w:tc>
           <w:tcPr>
-            <w:tcW w:w="1895" w:type="dxa"/>
+            <w:tcW w:w="1894" w:type="dxa"/>
             <w:vMerge w:val="restart"/>
             <w:tcBorders>
               <w:top w:val="single" w:sz="8" w:space="0" w:color="000000"/>
@@ -22328,7 +22328,7 @@
         </w:tc>
         <w:tc>
           <w:tcPr>
-            <w:tcW w:w="1997" w:type="dxa"/>
+            <w:tcW w:w="1998" w:type="dxa"/>
             <w:vMerge w:val="restart"/>
             <w:tcBorders>
               <w:top w:val="single" w:sz="8" w:space="0" w:color="000000"/>
@@ -22424,7 +22424,7 @@
         </w:tc>
         <w:tc>
           <w:tcPr>
-            <w:tcW w:w="2075" w:type="dxa"/>
+            <w:tcW w:w="2074" w:type="dxa"/>
             <w:vMerge w:val="continue"/>
             <w:tcBorders>
               <w:right w:val="single" w:sz="8" w:space="0" w:color="000000"/>
@@ -22453,7 +22453,7 @@
         </w:tc>
         <w:tc>
           <w:tcPr>
-            <w:tcW w:w="2236" w:type="dxa"/>
+            <w:tcW w:w="2237" w:type="dxa"/>
             <w:vMerge w:val="continue"/>
             <w:tcBorders>
               <w:right w:val="single" w:sz="8" w:space="0" w:color="000000"/>
@@ -22482,7 +22482,7 @@
         </w:tc>
         <w:tc>
           <w:tcPr>
-            <w:tcW w:w="1895" w:type="dxa"/>
+            <w:tcW w:w="1894" w:type="dxa"/>
             <w:vMerge w:val="continue"/>
             <w:tcBorders>
               <w:right w:val="single" w:sz="8" w:space="0" w:color="000000"/>
@@ -22511,7 +22511,7 @@
         </w:tc>
         <w:tc>
           <w:tcPr>
-            <w:tcW w:w="1997" w:type="dxa"/>
+            <w:tcW w:w="1998" w:type="dxa"/>
             <w:vMerge w:val="continue"/>
             <w:tcBorders>
               <w:right w:val="single" w:sz="8" w:space="0" w:color="000000"/>
@@ -22600,7 +22600,7 @@
         </w:tc>
         <w:tc>
           <w:tcPr>
-            <w:tcW w:w="2075" w:type="dxa"/>
+            <w:tcW w:w="2074" w:type="dxa"/>
             <w:tcBorders>
               <w:right w:val="single" w:sz="8" w:space="0" w:color="000000"/>
             </w:tcBorders>
@@ -22628,7 +22628,7 @@
         </w:tc>
         <w:tc>
           <w:tcPr>
-            <w:tcW w:w="2236" w:type="dxa"/>
+            <w:tcW w:w="2237" w:type="dxa"/>
             <w:tcBorders>
               <w:right w:val="single" w:sz="8" w:space="0" w:color="000000"/>
             </w:tcBorders>
@@ -22656,7 +22656,7 @@
         </w:tc>
         <w:tc>
           <w:tcPr>
-            <w:tcW w:w="1895" w:type="dxa"/>
+            <w:tcW w:w="1894" w:type="dxa"/>
             <w:tcBorders>
               <w:right w:val="single" w:sz="8" w:space="0" w:color="000000"/>
             </w:tcBorders>
@@ -22684,7 +22684,7 @@
         </w:tc>
         <w:tc>
           <w:tcPr>
-            <w:tcW w:w="1997" w:type="dxa"/>
+            <w:tcW w:w="1998" w:type="dxa"/>
             <w:tcBorders>
               <w:right w:val="single" w:sz="8" w:space="0" w:color="000000"/>
             </w:tcBorders>
@@ -22778,7 +22778,7 @@
         </w:tc>
         <w:tc>
           <w:tcPr>
-            <w:tcW w:w="2075" w:type="dxa"/>
+            <w:tcW w:w="2074" w:type="dxa"/>
             <w:tcBorders>
               <w:bottom w:val="single" w:sz="8" w:space="0" w:color="000000"/>
               <w:right w:val="single" w:sz="8" w:space="0" w:color="000000"/>
@@ -22807,7 +22807,7 @@
         </w:tc>
         <w:tc>
           <w:tcPr>
-            <w:tcW w:w="2236" w:type="dxa"/>
+            <w:tcW w:w="2237" w:type="dxa"/>
             <w:tcBorders>
               <w:bottom w:val="single" w:sz="8" w:space="0" w:color="000000"/>
               <w:right w:val="single" w:sz="8" w:space="0" w:color="000000"/>
@@ -22836,7 +22836,7 @@
         </w:tc>
         <w:tc>
           <w:tcPr>
-            <w:tcW w:w="1895" w:type="dxa"/>
+            <w:tcW w:w="1894" w:type="dxa"/>
             <w:tcBorders>
               <w:bottom w:val="single" w:sz="8" w:space="0" w:color="000000"/>
               <w:right w:val="single" w:sz="8" w:space="0" w:color="000000"/>
@@ -22865,7 +22865,7 @@
         </w:tc>
         <w:tc>
           <w:tcPr>
-            <w:tcW w:w="1997" w:type="dxa"/>
+            <w:tcW w:w="1998" w:type="dxa"/>
             <w:tcBorders>
               <w:bottom w:val="single" w:sz="8" w:space="0" w:color="000000"/>
               <w:right w:val="single" w:sz="8" w:space="0" w:color="000000"/>
@@ -22959,7 +22959,7 @@
         </w:tc>
         <w:tc>
           <w:tcPr>
-            <w:tcW w:w="2075" w:type="dxa"/>
+            <w:tcW w:w="2074" w:type="dxa"/>
             <w:tcBorders>
               <w:right w:val="single" w:sz="8" w:space="0" w:color="000000"/>
             </w:tcBorders>
@@ -22990,7 +22990,7 @@
         </w:tc>
         <w:tc>
           <w:tcPr>
-            <w:tcW w:w="2236" w:type="dxa"/>
+            <w:tcW w:w="2237" w:type="dxa"/>
             <w:tcBorders>
               <w:right w:val="single" w:sz="8" w:space="0" w:color="000000"/>
             </w:tcBorders>
@@ -23021,7 +23021,7 @@
         </w:tc>
         <w:tc>
           <w:tcPr>
-            <w:tcW w:w="1895" w:type="dxa"/>
+            <w:tcW w:w="1894" w:type="dxa"/>
             <w:tcBorders>
               <w:right w:val="single" w:sz="8" w:space="0" w:color="000000"/>
             </w:tcBorders>
@@ -23052,7 +23052,7 @@
         </w:tc>
         <w:tc>
           <w:tcPr>
-            <w:tcW w:w="1997" w:type="dxa"/>
+            <w:tcW w:w="1998" w:type="dxa"/>
             <w:tcBorders>
               <w:right w:val="single" w:sz="8" w:space="0" w:color="000000"/>
             </w:tcBorders>
@@ -23148,7 +23148,7 @@
         </w:tc>
         <w:tc>
           <w:tcPr>
-            <w:tcW w:w="2075" w:type="dxa"/>
+            <w:tcW w:w="2074" w:type="dxa"/>
             <w:tcBorders>
               <w:right w:val="single" w:sz="8" w:space="0" w:color="000000"/>
             </w:tcBorders>
@@ -23179,7 +23179,7 @@
         </w:tc>
         <w:tc>
           <w:tcPr>
-            <w:tcW w:w="2236" w:type="dxa"/>
+            <w:tcW w:w="2237" w:type="dxa"/>
             <w:tcBorders>
               <w:right w:val="single" w:sz="8" w:space="0" w:color="000000"/>
             </w:tcBorders>
@@ -23210,7 +23210,7 @@
         </w:tc>
         <w:tc>
           <w:tcPr>
-            <w:tcW w:w="1895" w:type="dxa"/>
+            <w:tcW w:w="1894" w:type="dxa"/>
             <w:tcBorders>
               <w:right w:val="single" w:sz="8" w:space="0" w:color="000000"/>
             </w:tcBorders>
@@ -23250,7 +23250,7 @@
         </w:tc>
         <w:tc>
           <w:tcPr>
-            <w:tcW w:w="1997" w:type="dxa"/>
+            <w:tcW w:w="1998" w:type="dxa"/>
             <w:tcBorders>
               <w:right w:val="single" w:sz="8" w:space="0" w:color="000000"/>
             </w:tcBorders>
@@ -23341,7 +23341,7 @@
         </w:tc>
         <w:tc>
           <w:tcPr>
-            <w:tcW w:w="2075" w:type="dxa"/>
+            <w:tcW w:w="2074" w:type="dxa"/>
             <w:tcBorders>
               <w:right w:val="single" w:sz="8" w:space="0" w:color="000000"/>
             </w:tcBorders>
@@ -23372,7 +23372,7 @@
         </w:tc>
         <w:tc>
           <w:tcPr>
-            <w:tcW w:w="2236" w:type="dxa"/>
+            <w:tcW w:w="2237" w:type="dxa"/>
             <w:tcBorders>
               <w:right w:val="single" w:sz="8" w:space="0" w:color="000000"/>
             </w:tcBorders>
@@ -23400,7 +23400,7 @@
         </w:tc>
         <w:tc>
           <w:tcPr>
-            <w:tcW w:w="1895" w:type="dxa"/>
+            <w:tcW w:w="1894" w:type="dxa"/>
             <w:tcBorders>
               <w:right w:val="single" w:sz="8" w:space="0" w:color="000000"/>
             </w:tcBorders>
@@ -23431,7 +23431,7 @@
         </w:tc>
         <w:tc>
           <w:tcPr>
-            <w:tcW w:w="1997" w:type="dxa"/>
+            <w:tcW w:w="1998" w:type="dxa"/>
             <w:tcBorders>
               <w:right w:val="single" w:sz="8" w:space="0" w:color="000000"/>
             </w:tcBorders>
@@ -23522,7 +23522,7 @@
         </w:tc>
         <w:tc>
           <w:tcPr>
-            <w:tcW w:w="2075" w:type="dxa"/>
+            <w:tcW w:w="2074" w:type="dxa"/>
             <w:tcBorders>
               <w:right w:val="single" w:sz="8" w:space="0" w:color="000000"/>
             </w:tcBorders>
@@ -23553,7 +23553,7 @@
         </w:tc>
         <w:tc>
           <w:tcPr>
-            <w:tcW w:w="2236" w:type="dxa"/>
+            <w:tcW w:w="2237" w:type="dxa"/>
             <w:tcBorders>
               <w:right w:val="single" w:sz="8" w:space="0" w:color="000000"/>
             </w:tcBorders>
@@ -23584,7 +23584,7 @@
         </w:tc>
         <w:tc>
           <w:tcPr>
-            <w:tcW w:w="1895" w:type="dxa"/>
+            <w:tcW w:w="1894" w:type="dxa"/>
             <w:tcBorders>
               <w:right w:val="single" w:sz="8" w:space="0" w:color="000000"/>
             </w:tcBorders>
@@ -23612,7 +23612,7 @@
         </w:tc>
         <w:tc>
           <w:tcPr>
-            <w:tcW w:w="1997" w:type="dxa"/>
+            <w:tcW w:w="1998" w:type="dxa"/>
             <w:tcBorders>
               <w:right w:val="single" w:sz="8" w:space="0" w:color="000000"/>
             </w:tcBorders>
@@ -23703,7 +23703,7 @@
         </w:tc>
         <w:tc>
           <w:tcPr>
-            <w:tcW w:w="2075" w:type="dxa"/>
+            <w:tcW w:w="2074" w:type="dxa"/>
             <w:tcBorders>
               <w:right w:val="single" w:sz="8" w:space="0" w:color="000000"/>
             </w:tcBorders>
@@ -23731,7 +23731,7 @@
         </w:tc>
         <w:tc>
           <w:tcPr>
-            <w:tcW w:w="2236" w:type="dxa"/>
+            <w:tcW w:w="2237" w:type="dxa"/>
             <w:tcBorders>
               <w:right w:val="single" w:sz="8" w:space="0" w:color="000000"/>
             </w:tcBorders>
@@ -23762,7 +23762,7 @@
         </w:tc>
         <w:tc>
           <w:tcPr>
-            <w:tcW w:w="1895" w:type="dxa"/>
+            <w:tcW w:w="1894" w:type="dxa"/>
             <w:tcBorders>
               <w:right w:val="single" w:sz="8" w:space="0" w:color="000000"/>
             </w:tcBorders>
@@ -23793,7 +23793,7 @@
         </w:tc>
         <w:tc>
           <w:tcPr>
-            <w:tcW w:w="1997" w:type="dxa"/>
+            <w:tcW w:w="1998" w:type="dxa"/>
             <w:tcBorders>
               <w:right w:val="single" w:sz="8" w:space="0" w:color="000000"/>
             </w:tcBorders>
@@ -23884,7 +23884,7 @@
         </w:tc>
         <w:tc>
           <w:tcPr>
-            <w:tcW w:w="2075" w:type="dxa"/>
+            <w:tcW w:w="2074" w:type="dxa"/>
             <w:tcBorders>
               <w:right w:val="single" w:sz="8" w:space="0" w:color="000000"/>
             </w:tcBorders>
@@ -23912,7 +23912,7 @@
         </w:tc>
         <w:tc>
           <w:tcPr>
-            <w:tcW w:w="2236" w:type="dxa"/>
+            <w:tcW w:w="2237" w:type="dxa"/>
             <w:tcBorders>
               <w:right w:val="single" w:sz="8" w:space="0" w:color="000000"/>
             </w:tcBorders>
@@ -23940,7 +23940,7 @@
         </w:tc>
         <w:tc>
           <w:tcPr>
-            <w:tcW w:w="1895" w:type="dxa"/>
+            <w:tcW w:w="1894" w:type="dxa"/>
             <w:tcBorders>
               <w:right w:val="single" w:sz="8" w:space="0" w:color="000000"/>
             </w:tcBorders>
@@ -23980,7 +23980,7 @@
         </w:tc>
         <w:tc>
           <w:tcPr>
-            <w:tcW w:w="1997" w:type="dxa"/>
+            <w:tcW w:w="1998" w:type="dxa"/>
             <w:tcBorders>
               <w:right w:val="single" w:sz="8" w:space="0" w:color="000000"/>
             </w:tcBorders>
@@ -24072,7 +24072,7 @@
         </w:tc>
         <w:tc>
           <w:tcPr>
-            <w:tcW w:w="2075" w:type="dxa"/>
+            <w:tcW w:w="2074" w:type="dxa"/>
             <w:tcBorders>
               <w:bottom w:val="single" w:sz="8" w:space="0" w:color="000000"/>
               <w:right w:val="single" w:sz="8" w:space="0" w:color="000000"/>
@@ -24101,7 +24101,7 @@
         </w:tc>
         <w:tc>
           <w:tcPr>
-            <w:tcW w:w="2236" w:type="dxa"/>
+            <w:tcW w:w="2237" w:type="dxa"/>
             <w:tcBorders>
               <w:bottom w:val="single" w:sz="8" w:space="0" w:color="000000"/>
               <w:right w:val="single" w:sz="8" w:space="0" w:color="000000"/>
@@ -24130,7 +24130,7 @@
         </w:tc>
         <w:tc>
           <w:tcPr>
-            <w:tcW w:w="1895" w:type="dxa"/>
+            <w:tcW w:w="1894" w:type="dxa"/>
             <w:tcBorders>
               <w:bottom w:val="single" w:sz="8" w:space="0" w:color="000000"/>
               <w:right w:val="single" w:sz="8" w:space="0" w:color="000000"/>
@@ -24159,7 +24159,7 @@
         </w:tc>
         <w:tc>
           <w:tcPr>
-            <w:tcW w:w="1997" w:type="dxa"/>
+            <w:tcW w:w="1998" w:type="dxa"/>
             <w:tcBorders>
               <w:bottom w:val="single" w:sz="8" w:space="0" w:color="000000"/>
               <w:right w:val="single" w:sz="8" w:space="0" w:color="000000"/>
@@ -24331,10 +24331,10 @@
       </w:tblPr>
       <w:tblGrid>
         <w:gridCol w:w="1177"/>
-        <w:gridCol w:w="2075"/>
-        <w:gridCol w:w="2236"/>
-        <w:gridCol w:w="1895"/>
-        <w:gridCol w:w="1997"/>
+        <w:gridCol w:w="2074"/>
+        <w:gridCol w:w="2237"/>
+        <w:gridCol w:w="1894"/>
+        <w:gridCol w:w="1998"/>
       </w:tblGrid>
       <w:tr>
         <w:trPr>
@@ -24372,7 +24372,7 @@
         </w:tc>
         <w:tc>
           <w:tcPr>
-            <w:tcW w:w="2075" w:type="dxa"/>
+            <w:tcW w:w="2074" w:type="dxa"/>
             <w:tcBorders>
               <w:top w:val="single" w:sz="8" w:space="0" w:color="000000"/>
               <w:right w:val="single" w:sz="8" w:space="0" w:color="000000"/>
@@ -24401,7 +24401,7 @@
         </w:tc>
         <w:tc>
           <w:tcPr>
-            <w:tcW w:w="2236" w:type="dxa"/>
+            <w:tcW w:w="2237" w:type="dxa"/>
             <w:tcBorders>
               <w:top w:val="single" w:sz="8" w:space="0" w:color="000000"/>
               <w:right w:val="single" w:sz="8" w:space="0" w:color="000000"/>
@@ -24430,7 +24430,7 @@
         </w:tc>
         <w:tc>
           <w:tcPr>
-            <w:tcW w:w="1895" w:type="dxa"/>
+            <w:tcW w:w="1894" w:type="dxa"/>
             <w:tcBorders>
               <w:top w:val="single" w:sz="8" w:space="0" w:color="000000"/>
               <w:right w:val="single" w:sz="8" w:space="0" w:color="000000"/>
@@ -24462,7 +24462,7 @@
         </w:tc>
         <w:tc>
           <w:tcPr>
-            <w:tcW w:w="1997" w:type="dxa"/>
+            <w:tcW w:w="1998" w:type="dxa"/>
             <w:tcBorders>
               <w:top w:val="single" w:sz="8" w:space="0" w:color="000000"/>
               <w:right w:val="single" w:sz="8" w:space="0" w:color="000000"/>
@@ -24528,7 +24528,7 @@
         </w:tc>
         <w:tc>
           <w:tcPr>
-            <w:tcW w:w="2075" w:type="dxa"/>
+            <w:tcW w:w="2074" w:type="dxa"/>
             <w:tcBorders>
               <w:right w:val="single" w:sz="8" w:space="0" w:color="000000"/>
             </w:tcBorders>
@@ -24556,7 +24556,7 @@
         </w:tc>
         <w:tc>
           <w:tcPr>
-            <w:tcW w:w="2236" w:type="dxa"/>
+            <w:tcW w:w="2237" w:type="dxa"/>
             <w:tcBorders>
               <w:right w:val="single" w:sz="8" w:space="0" w:color="000000"/>
             </w:tcBorders>
@@ -24584,7 +24584,7 @@
         </w:tc>
         <w:tc>
           <w:tcPr>
-            <w:tcW w:w="1895" w:type="dxa"/>
+            <w:tcW w:w="1894" w:type="dxa"/>
             <w:tcBorders>
               <w:right w:val="single" w:sz="8" w:space="0" w:color="000000"/>
             </w:tcBorders>
@@ -24615,7 +24615,7 @@
         </w:tc>
         <w:tc>
           <w:tcPr>
-            <w:tcW w:w="1997" w:type="dxa"/>
+            <w:tcW w:w="1998" w:type="dxa"/>
             <w:tcBorders>
               <w:right w:val="single" w:sz="8" w:space="0" w:color="000000"/>
             </w:tcBorders>
@@ -24680,7 +24680,7 @@
         </w:tc>
         <w:tc>
           <w:tcPr>
-            <w:tcW w:w="2075" w:type="dxa"/>
+            <w:tcW w:w="2074" w:type="dxa"/>
             <w:tcBorders>
               <w:right w:val="single" w:sz="8" w:space="0" w:color="000000"/>
             </w:tcBorders>
@@ -24708,7 +24708,7 @@
         </w:tc>
         <w:tc>
           <w:tcPr>
-            <w:tcW w:w="2236" w:type="dxa"/>
+            <w:tcW w:w="2237" w:type="dxa"/>
             <w:tcBorders>
               <w:right w:val="single" w:sz="8" w:space="0" w:color="000000"/>
             </w:tcBorders>
@@ -24736,7 +24736,7 @@
         </w:tc>
         <w:tc>
           <w:tcPr>
-            <w:tcW w:w="1895" w:type="dxa"/>
+            <w:tcW w:w="1894" w:type="dxa"/>
             <w:tcBorders>
               <w:right w:val="single" w:sz="8" w:space="0" w:color="000000"/>
             </w:tcBorders>
@@ -24764,7 +24764,7 @@
         </w:tc>
         <w:tc>
           <w:tcPr>
-            <w:tcW w:w="1997" w:type="dxa"/>
+            <w:tcW w:w="1998" w:type="dxa"/>
             <w:tcBorders>
               <w:right w:val="single" w:sz="8" w:space="0" w:color="000000"/>
             </w:tcBorders>
@@ -24829,7 +24829,7 @@
         </w:tc>
         <w:tc>
           <w:tcPr>
-            <w:tcW w:w="2075" w:type="dxa"/>
+            <w:tcW w:w="2074" w:type="dxa"/>
             <w:tcBorders>
               <w:right w:val="single" w:sz="8" w:space="0" w:color="000000"/>
             </w:tcBorders>
@@ -24857,7 +24857,7 @@
         </w:tc>
         <w:tc>
           <w:tcPr>
-            <w:tcW w:w="2236" w:type="dxa"/>
+            <w:tcW w:w="2237" w:type="dxa"/>
             <w:tcBorders>
               <w:right w:val="single" w:sz="8" w:space="0" w:color="000000"/>
             </w:tcBorders>
@@ -24885,7 +24885,7 @@
         </w:tc>
         <w:tc>
           <w:tcPr>
-            <w:tcW w:w="1895" w:type="dxa"/>
+            <w:tcW w:w="1894" w:type="dxa"/>
             <w:tcBorders>
               <w:right w:val="single" w:sz="8" w:space="0" w:color="000000"/>
             </w:tcBorders>
@@ -24913,7 +24913,7 @@
         </w:tc>
         <w:tc>
           <w:tcPr>
-            <w:tcW w:w="1997" w:type="dxa"/>
+            <w:tcW w:w="1998" w:type="dxa"/>
             <w:tcBorders>
               <w:right w:val="single" w:sz="8" w:space="0" w:color="000000"/>
             </w:tcBorders>
@@ -24978,7 +24978,7 @@
         </w:tc>
         <w:tc>
           <w:tcPr>
-            <w:tcW w:w="2075" w:type="dxa"/>
+            <w:tcW w:w="2074" w:type="dxa"/>
             <w:tcBorders>
               <w:right w:val="single" w:sz="8" w:space="0" w:color="000000"/>
             </w:tcBorders>
@@ -25006,7 +25006,7 @@
         </w:tc>
         <w:tc>
           <w:tcPr>
-            <w:tcW w:w="2236" w:type="dxa"/>
+            <w:tcW w:w="2237" w:type="dxa"/>
             <w:tcBorders>
               <w:right w:val="single" w:sz="8" w:space="0" w:color="000000"/>
             </w:tcBorders>
@@ -25034,7 +25034,7 @@
         </w:tc>
         <w:tc>
           <w:tcPr>
-            <w:tcW w:w="1895" w:type="dxa"/>
+            <w:tcW w:w="1894" w:type="dxa"/>
             <w:tcBorders>
               <w:right w:val="single" w:sz="8" w:space="0" w:color="000000"/>
             </w:tcBorders>
@@ -25062,7 +25062,7 @@
         </w:tc>
         <w:tc>
           <w:tcPr>
-            <w:tcW w:w="1997" w:type="dxa"/>
+            <w:tcW w:w="1998" w:type="dxa"/>
             <w:tcBorders>
               <w:right w:val="single" w:sz="8" w:space="0" w:color="000000"/>
             </w:tcBorders>
@@ -25127,7 +25127,7 @@
         </w:tc>
         <w:tc>
           <w:tcPr>
-            <w:tcW w:w="2075" w:type="dxa"/>
+            <w:tcW w:w="2074" w:type="dxa"/>
             <w:tcBorders>
               <w:right w:val="single" w:sz="8" w:space="0" w:color="000000"/>
             </w:tcBorders>
@@ -25155,7 +25155,7 @@
         </w:tc>
         <w:tc>
           <w:tcPr>
-            <w:tcW w:w="2236" w:type="dxa"/>
+            <w:tcW w:w="2237" w:type="dxa"/>
             <w:tcBorders>
               <w:right w:val="single" w:sz="8" w:space="0" w:color="000000"/>
             </w:tcBorders>
@@ -25183,7 +25183,7 @@
         </w:tc>
         <w:tc>
           <w:tcPr>
-            <w:tcW w:w="1895" w:type="dxa"/>
+            <w:tcW w:w="1894" w:type="dxa"/>
             <w:tcBorders>
               <w:right w:val="single" w:sz="8" w:space="0" w:color="000000"/>
             </w:tcBorders>
@@ -25211,7 +25211,7 @@
         </w:tc>
         <w:tc>
           <w:tcPr>
-            <w:tcW w:w="1997" w:type="dxa"/>
+            <w:tcW w:w="1998" w:type="dxa"/>
             <w:tcBorders>
               <w:right w:val="single" w:sz="8" w:space="0" w:color="000000"/>
             </w:tcBorders>
@@ -25276,7 +25276,7 @@
         </w:tc>
         <w:tc>
           <w:tcPr>
-            <w:tcW w:w="2075" w:type="dxa"/>
+            <w:tcW w:w="2074" w:type="dxa"/>
             <w:tcBorders>
               <w:right w:val="single" w:sz="8" w:space="0" w:color="000000"/>
             </w:tcBorders>
@@ -25304,7 +25304,7 @@
         </w:tc>
         <w:tc>
           <w:tcPr>
-            <w:tcW w:w="2236" w:type="dxa"/>
+            <w:tcW w:w="2237" w:type="dxa"/>
             <w:tcBorders>
               <w:right w:val="single" w:sz="8" w:space="0" w:color="000000"/>
             </w:tcBorders>
@@ -25332,7 +25332,7 @@
         </w:tc>
         <w:tc>
           <w:tcPr>
-            <w:tcW w:w="1895" w:type="dxa"/>
+            <w:tcW w:w="1894" w:type="dxa"/>
             <w:tcBorders>
               <w:right w:val="single" w:sz="8" w:space="0" w:color="000000"/>
             </w:tcBorders>
@@ -25360,7 +25360,7 @@
         </w:tc>
         <w:tc>
           <w:tcPr>
-            <w:tcW w:w="1997" w:type="dxa"/>
+            <w:tcW w:w="1998" w:type="dxa"/>
             <w:tcBorders>
               <w:right w:val="single" w:sz="8" w:space="0" w:color="000000"/>
             </w:tcBorders>
@@ -25425,7 +25425,7 @@
         </w:tc>
         <w:tc>
           <w:tcPr>
-            <w:tcW w:w="2075" w:type="dxa"/>
+            <w:tcW w:w="2074" w:type="dxa"/>
             <w:tcBorders>
               <w:right w:val="single" w:sz="8" w:space="0" w:color="000000"/>
             </w:tcBorders>
@@ -25453,7 +25453,7 @@
         </w:tc>
         <w:tc>
           <w:tcPr>
-            <w:tcW w:w="2236" w:type="dxa"/>
+            <w:tcW w:w="2237" w:type="dxa"/>
             <w:tcBorders>
               <w:right w:val="single" w:sz="8" w:space="0" w:color="000000"/>
             </w:tcBorders>
@@ -25481,7 +25481,7 @@
         </w:tc>
         <w:tc>
           <w:tcPr>
-            <w:tcW w:w="1895" w:type="dxa"/>
+            <w:tcW w:w="1894" w:type="dxa"/>
             <w:tcBorders>
               <w:right w:val="single" w:sz="8" w:space="0" w:color="000000"/>
             </w:tcBorders>
@@ -25509,7 +25509,7 @@
         </w:tc>
         <w:tc>
           <w:tcPr>
-            <w:tcW w:w="1997" w:type="dxa"/>
+            <w:tcW w:w="1998" w:type="dxa"/>
             <w:tcBorders>
               <w:right w:val="single" w:sz="8" w:space="0" w:color="000000"/>
             </w:tcBorders>
@@ -25575,7 +25575,7 @@
         </w:tc>
         <w:tc>
           <w:tcPr>
-            <w:tcW w:w="2075" w:type="dxa"/>
+            <w:tcW w:w="2074" w:type="dxa"/>
             <w:tcBorders>
               <w:bottom w:val="single" w:sz="8" w:space="0" w:color="000000"/>
               <w:right w:val="single" w:sz="8" w:space="0" w:color="000000"/>
@@ -25604,7 +25604,7 @@
         </w:tc>
         <w:tc>
           <w:tcPr>
-            <w:tcW w:w="2236" w:type="dxa"/>
+            <w:tcW w:w="2237" w:type="dxa"/>
             <w:tcBorders>
               <w:bottom w:val="single" w:sz="8" w:space="0" w:color="000000"/>
               <w:right w:val="single" w:sz="8" w:space="0" w:color="000000"/>
@@ -25633,7 +25633,7 @@
         </w:tc>
         <w:tc>
           <w:tcPr>
-            <w:tcW w:w="1895" w:type="dxa"/>
+            <w:tcW w:w="1894" w:type="dxa"/>
             <w:tcBorders>
               <w:bottom w:val="single" w:sz="8" w:space="0" w:color="000000"/>
               <w:right w:val="single" w:sz="8" w:space="0" w:color="000000"/>
@@ -25662,7 +25662,7 @@
         </w:tc>
         <w:tc>
           <w:tcPr>
-            <w:tcW w:w="1997" w:type="dxa"/>
+            <w:tcW w:w="1998" w:type="dxa"/>
             <w:tcBorders>
               <w:bottom w:val="single" w:sz="8" w:space="0" w:color="000000"/>
               <w:right w:val="single" w:sz="8" w:space="0" w:color="000000"/>
@@ -25730,7 +25730,7 @@
         </w:tc>
         <w:tc>
           <w:tcPr>
-            <w:tcW w:w="2075" w:type="dxa"/>
+            <w:tcW w:w="2074" w:type="dxa"/>
             <w:tcBorders>
               <w:right w:val="single" w:sz="8" w:space="0" w:color="000000"/>
             </w:tcBorders>
@@ -25761,7 +25761,7 @@
         </w:tc>
         <w:tc>
           <w:tcPr>
-            <w:tcW w:w="2236" w:type="dxa"/>
+            <w:tcW w:w="2237" w:type="dxa"/>
             <w:tcBorders>
               <w:right w:val="single" w:sz="8" w:space="0" w:color="000000"/>
             </w:tcBorders>
@@ -25792,7 +25792,7 @@
         </w:tc>
         <w:tc>
           <w:tcPr>
-            <w:tcW w:w="1895" w:type="dxa"/>
+            <w:tcW w:w="1894" w:type="dxa"/>
             <w:tcBorders>
               <w:right w:val="single" w:sz="8" w:space="0" w:color="000000"/>
             </w:tcBorders>
@@ -25823,7 +25823,7 @@
         </w:tc>
         <w:tc>
           <w:tcPr>
-            <w:tcW w:w="1997" w:type="dxa"/>
+            <w:tcW w:w="1998" w:type="dxa"/>
             <w:tcBorders>
               <w:right w:val="single" w:sz="8" w:space="0" w:color="000000"/>
             </w:tcBorders>
@@ -25893,7 +25893,7 @@
         </w:tc>
         <w:tc>
           <w:tcPr>
-            <w:tcW w:w="2075" w:type="dxa"/>
+            <w:tcW w:w="2074" w:type="dxa"/>
             <w:tcBorders>
               <w:right w:val="single" w:sz="8" w:space="0" w:color="000000"/>
             </w:tcBorders>
@@ -25924,7 +25924,7 @@
         </w:tc>
         <w:tc>
           <w:tcPr>
-            <w:tcW w:w="2236" w:type="dxa"/>
+            <w:tcW w:w="2237" w:type="dxa"/>
             <w:tcBorders>
               <w:right w:val="single" w:sz="8" w:space="0" w:color="000000"/>
             </w:tcBorders>
@@ -25955,7 +25955,7 @@
         </w:tc>
         <w:tc>
           <w:tcPr>
-            <w:tcW w:w="1895" w:type="dxa"/>
+            <w:tcW w:w="1894" w:type="dxa"/>
             <w:tcBorders>
               <w:right w:val="single" w:sz="8" w:space="0" w:color="000000"/>
             </w:tcBorders>
@@ -25995,7 +25995,7 @@
         </w:tc>
         <w:tc>
           <w:tcPr>
-            <w:tcW w:w="1997" w:type="dxa"/>
+            <w:tcW w:w="1998" w:type="dxa"/>
             <w:tcBorders>
               <w:right w:val="single" w:sz="8" w:space="0" w:color="000000"/>
             </w:tcBorders>
@@ -26065,7 +26065,7 @@
         </w:tc>
         <w:tc>
           <w:tcPr>
-            <w:tcW w:w="2075" w:type="dxa"/>
+            <w:tcW w:w="2074" w:type="dxa"/>
             <w:tcBorders>
               <w:right w:val="single" w:sz="8" w:space="0" w:color="000000"/>
             </w:tcBorders>
@@ -26096,7 +26096,7 @@
         </w:tc>
         <w:tc>
           <w:tcPr>
-            <w:tcW w:w="2236" w:type="dxa"/>
+            <w:tcW w:w="2237" w:type="dxa"/>
             <w:tcBorders>
               <w:right w:val="single" w:sz="8" w:space="0" w:color="000000"/>
             </w:tcBorders>
@@ -26124,7 +26124,7 @@
         </w:tc>
         <w:tc>
           <w:tcPr>
-            <w:tcW w:w="1895" w:type="dxa"/>
+            <w:tcW w:w="1894" w:type="dxa"/>
             <w:tcBorders>
               <w:right w:val="single" w:sz="8" w:space="0" w:color="000000"/>
             </w:tcBorders>
@@ -26155,7 +26155,7 @@
         </w:tc>
         <w:tc>
           <w:tcPr>
-            <w:tcW w:w="1997" w:type="dxa"/>
+            <w:tcW w:w="1998" w:type="dxa"/>
             <w:tcBorders>
               <w:right w:val="single" w:sz="8" w:space="0" w:color="000000"/>
             </w:tcBorders>
@@ -26220,7 +26220,7 @@
         </w:tc>
         <w:tc>
           <w:tcPr>
-            <w:tcW w:w="2075" w:type="dxa"/>
+            <w:tcW w:w="2074" w:type="dxa"/>
             <w:tcBorders>
               <w:right w:val="single" w:sz="8" w:space="0" w:color="000000"/>
             </w:tcBorders>
@@ -26251,7 +26251,7 @@
         </w:tc>
         <w:tc>
           <w:tcPr>
-            <w:tcW w:w="2236" w:type="dxa"/>
+            <w:tcW w:w="2237" w:type="dxa"/>
             <w:tcBorders>
               <w:right w:val="single" w:sz="8" w:space="0" w:color="000000"/>
             </w:tcBorders>
@@ -26279,7 +26279,7 @@
         </w:tc>
         <w:tc>
           <w:tcPr>
-            <w:tcW w:w="1895" w:type="dxa"/>
+            <w:tcW w:w="1894" w:type="dxa"/>
             <w:tcBorders>
               <w:right w:val="single" w:sz="8" w:space="0" w:color="000000"/>
             </w:tcBorders>
@@ -26307,7 +26307,7 @@
         </w:tc>
         <w:tc>
           <w:tcPr>
-            <w:tcW w:w="1997" w:type="dxa"/>
+            <w:tcW w:w="1998" w:type="dxa"/>
             <w:tcBorders>
               <w:right w:val="single" w:sz="8" w:space="0" w:color="000000"/>
             </w:tcBorders>
@@ -26372,7 +26372,7 @@
         </w:tc>
         <w:tc>
           <w:tcPr>
-            <w:tcW w:w="2075" w:type="dxa"/>
+            <w:tcW w:w="2074" w:type="dxa"/>
             <w:tcBorders>
               <w:right w:val="single" w:sz="8" w:space="0" w:color="000000"/>
             </w:tcBorders>
@@ -26403,7 +26403,7 @@
         </w:tc>
         <w:tc>
           <w:tcPr>
-            <w:tcW w:w="2236" w:type="dxa"/>
+            <w:tcW w:w="2237" w:type="dxa"/>
             <w:tcBorders>
               <w:right w:val="single" w:sz="8" w:space="0" w:color="000000"/>
             </w:tcBorders>
@@ -26431,7 +26431,7 @@
         </w:tc>
         <w:tc>
           <w:tcPr>
-            <w:tcW w:w="1895" w:type="dxa"/>
+            <w:tcW w:w="1894" w:type="dxa"/>
             <w:tcBorders>
               <w:right w:val="single" w:sz="8" w:space="0" w:color="000000"/>
             </w:tcBorders>
@@ -26459,7 +26459,7 @@
         </w:tc>
         <w:tc>
           <w:tcPr>
-            <w:tcW w:w="1997" w:type="dxa"/>
+            <w:tcW w:w="1998" w:type="dxa"/>
             <w:tcBorders>
               <w:right w:val="single" w:sz="8" w:space="0" w:color="000000"/>
             </w:tcBorders>
@@ -26524,7 +26524,7 @@
         </w:tc>
         <w:tc>
           <w:tcPr>
-            <w:tcW w:w="2075" w:type="dxa"/>
+            <w:tcW w:w="2074" w:type="dxa"/>
             <w:tcBorders>
               <w:right w:val="single" w:sz="8" w:space="0" w:color="000000"/>
             </w:tcBorders>
@@ -26552,7 +26552,7 @@
         </w:tc>
         <w:tc>
           <w:tcPr>
-            <w:tcW w:w="2236" w:type="dxa"/>
+            <w:tcW w:w="2237" w:type="dxa"/>
             <w:tcBorders>
               <w:right w:val="single" w:sz="8" w:space="0" w:color="000000"/>
             </w:tcBorders>
@@ -26580,7 +26580,7 @@
         </w:tc>
         <w:tc>
           <w:tcPr>
-            <w:tcW w:w="1895" w:type="dxa"/>
+            <w:tcW w:w="1894" w:type="dxa"/>
             <w:tcBorders>
               <w:right w:val="single" w:sz="8" w:space="0" w:color="000000"/>
             </w:tcBorders>
@@ -26608,7 +26608,7 @@
         </w:tc>
         <w:tc>
           <w:tcPr>
-            <w:tcW w:w="1997" w:type="dxa"/>
+            <w:tcW w:w="1998" w:type="dxa"/>
             <w:tcBorders>
               <w:right w:val="single" w:sz="8" w:space="0" w:color="000000"/>
             </w:tcBorders>
@@ -26673,7 +26673,7 @@
         </w:tc>
         <w:tc>
           <w:tcPr>
-            <w:tcW w:w="2075" w:type="dxa"/>
+            <w:tcW w:w="2074" w:type="dxa"/>
             <w:tcBorders>
               <w:right w:val="single" w:sz="8" w:space="0" w:color="000000"/>
             </w:tcBorders>
@@ -26701,7 +26701,7 @@
         </w:tc>
         <w:tc>
           <w:tcPr>
-            <w:tcW w:w="2236" w:type="dxa"/>
+            <w:tcW w:w="2237" w:type="dxa"/>
             <w:tcBorders>
               <w:right w:val="single" w:sz="8" w:space="0" w:color="000000"/>
             </w:tcBorders>
@@ -26729,7 +26729,7 @@
         </w:tc>
         <w:tc>
           <w:tcPr>
-            <w:tcW w:w="1895" w:type="dxa"/>
+            <w:tcW w:w="1894" w:type="dxa"/>
             <w:tcBorders>
               <w:right w:val="single" w:sz="8" w:space="0" w:color="000000"/>
             </w:tcBorders>
@@ -26757,7 +26757,7 @@
         </w:tc>
         <w:tc>
           <w:tcPr>
-            <w:tcW w:w="1997" w:type="dxa"/>
+            <w:tcW w:w="1998" w:type="dxa"/>
             <w:tcBorders>
               <w:right w:val="single" w:sz="8" w:space="0" w:color="000000"/>
             </w:tcBorders>
@@ -26822,7 +26822,7 @@
         </w:tc>
         <w:tc>
           <w:tcPr>
-            <w:tcW w:w="2075" w:type="dxa"/>
+            <w:tcW w:w="2074" w:type="dxa"/>
             <w:tcBorders>
               <w:right w:val="single" w:sz="8" w:space="0" w:color="000000"/>
             </w:tcBorders>
@@ -26850,7 +26850,7 @@
         </w:tc>
         <w:tc>
           <w:tcPr>
-            <w:tcW w:w="2236" w:type="dxa"/>
+            <w:tcW w:w="2237" w:type="dxa"/>
             <w:tcBorders>
               <w:right w:val="single" w:sz="8" w:space="0" w:color="000000"/>
             </w:tcBorders>
@@ -26878,7 +26878,7 @@
         </w:tc>
         <w:tc>
           <w:tcPr>
-            <w:tcW w:w="1895" w:type="dxa"/>
+            <w:tcW w:w="1894" w:type="dxa"/>
             <w:tcBorders>
               <w:right w:val="single" w:sz="8" w:space="0" w:color="000000"/>
             </w:tcBorders>
@@ -26906,7 +26906,7 @@
         </w:tc>
         <w:tc>
           <w:tcPr>
-            <w:tcW w:w="1997" w:type="dxa"/>
+            <w:tcW w:w="1998" w:type="dxa"/>
             <w:tcBorders>
               <w:right w:val="single" w:sz="8" w:space="0" w:color="000000"/>
             </w:tcBorders>
@@ -26971,7 +26971,7 @@
         </w:tc>
         <w:tc>
           <w:tcPr>
-            <w:tcW w:w="2075" w:type="dxa"/>
+            <w:tcW w:w="2074" w:type="dxa"/>
             <w:tcBorders>
               <w:right w:val="single" w:sz="8" w:space="0" w:color="000000"/>
             </w:tcBorders>
@@ -26999,7 +26999,7 @@
         </w:tc>
         <w:tc>
           <w:tcPr>
-            <w:tcW w:w="2236" w:type="dxa"/>
+            <w:tcW w:w="2237" w:type="dxa"/>
             <w:tcBorders>
               <w:right w:val="single" w:sz="8" w:space="0" w:color="000000"/>
             </w:tcBorders>
@@ -27027,7 +27027,7 @@
         </w:tc>
         <w:tc>
           <w:tcPr>
-            <w:tcW w:w="1895" w:type="dxa"/>
+            <w:tcW w:w="1894" w:type="dxa"/>
             <w:tcBorders>
               <w:right w:val="single" w:sz="8" w:space="0" w:color="000000"/>
             </w:tcBorders>
@@ -27055,7 +27055,7 @@
         </w:tc>
         <w:tc>
           <w:tcPr>
-            <w:tcW w:w="1997" w:type="dxa"/>
+            <w:tcW w:w="1998" w:type="dxa"/>
             <w:tcBorders>
               <w:right w:val="single" w:sz="8" w:space="0" w:color="000000"/>
             </w:tcBorders>
@@ -27120,7 +27120,7 @@
         </w:tc>
         <w:tc>
           <w:tcPr>
-            <w:tcW w:w="2075" w:type="dxa"/>
+            <w:tcW w:w="2074" w:type="dxa"/>
             <w:tcBorders>
               <w:right w:val="single" w:sz="8" w:space="0" w:color="000000"/>
             </w:tcBorders>
@@ -27148,7 +27148,7 @@
         </w:tc>
         <w:tc>
           <w:tcPr>
-            <w:tcW w:w="2236" w:type="dxa"/>
+            <w:tcW w:w="2237" w:type="dxa"/>
             <w:tcBorders>
               <w:right w:val="single" w:sz="8" w:space="0" w:color="000000"/>
             </w:tcBorders>
@@ -27176,7 +27176,7 @@
         </w:tc>
         <w:tc>
           <w:tcPr>
-            <w:tcW w:w="1895" w:type="dxa"/>
+            <w:tcW w:w="1894" w:type="dxa"/>
             <w:tcBorders>
               <w:right w:val="single" w:sz="8" w:space="0" w:color="000000"/>
             </w:tcBorders>
@@ -27204,7 +27204,7 @@
         </w:tc>
         <w:tc>
           <w:tcPr>
-            <w:tcW w:w="1997" w:type="dxa"/>
+            <w:tcW w:w="1998" w:type="dxa"/>
             <w:tcBorders>
               <w:right w:val="single" w:sz="8" w:space="0" w:color="000000"/>
             </w:tcBorders>
@@ -27269,7 +27269,7 @@
         </w:tc>
         <w:tc>
           <w:tcPr>
-            <w:tcW w:w="2075" w:type="dxa"/>
+            <w:tcW w:w="2074" w:type="dxa"/>
             <w:tcBorders>
               <w:right w:val="single" w:sz="8" w:space="0" w:color="000000"/>
             </w:tcBorders>
@@ -27297,7 +27297,7 @@
         </w:tc>
         <w:tc>
           <w:tcPr>
-            <w:tcW w:w="2236" w:type="dxa"/>
+            <w:tcW w:w="2237" w:type="dxa"/>
             <w:tcBorders>
               <w:right w:val="single" w:sz="8" w:space="0" w:color="000000"/>
             </w:tcBorders>
@@ -27325,7 +27325,7 @@
         </w:tc>
         <w:tc>
           <w:tcPr>
-            <w:tcW w:w="1895" w:type="dxa"/>
+            <w:tcW w:w="1894" w:type="dxa"/>
             <w:tcBorders>
               <w:right w:val="single" w:sz="8" w:space="0" w:color="000000"/>
             </w:tcBorders>
@@ -27353,7 +27353,7 @@
         </w:tc>
         <w:tc>
           <w:tcPr>
-            <w:tcW w:w="1997" w:type="dxa"/>
+            <w:tcW w:w="1998" w:type="dxa"/>
             <w:tcBorders>
               <w:right w:val="single" w:sz="8" w:space="0" w:color="000000"/>
             </w:tcBorders>
@@ -27419,7 +27419,7 @@
         </w:tc>
         <w:tc>
           <w:tcPr>
-            <w:tcW w:w="2075" w:type="dxa"/>
+            <w:tcW w:w="2074" w:type="dxa"/>
             <w:tcBorders>
               <w:bottom w:val="single" w:sz="8" w:space="0" w:color="000000"/>
               <w:right w:val="single" w:sz="8" w:space="0" w:color="000000"/>
@@ -27448,7 +27448,7 @@
         </w:tc>
         <w:tc>
           <w:tcPr>
-            <w:tcW w:w="2236" w:type="dxa"/>
+            <w:tcW w:w="2237" w:type="dxa"/>
             <w:tcBorders>
               <w:bottom w:val="single" w:sz="8" w:space="0" w:color="000000"/>
               <w:right w:val="single" w:sz="8" w:space="0" w:color="000000"/>
@@ -27477,7 +27477,7 @@
         </w:tc>
         <w:tc>
           <w:tcPr>
-            <w:tcW w:w="1895" w:type="dxa"/>
+            <w:tcW w:w="1894" w:type="dxa"/>
             <w:tcBorders>
               <w:bottom w:val="single" w:sz="8" w:space="0" w:color="000000"/>
               <w:right w:val="single" w:sz="8" w:space="0" w:color="000000"/>
@@ -27506,7 +27506,7 @@
         </w:tc>
         <w:tc>
           <w:tcPr>
-            <w:tcW w:w="1997" w:type="dxa"/>
+            <w:tcW w:w="1998" w:type="dxa"/>
             <w:tcBorders>
               <w:bottom w:val="single" w:sz="8" w:space="0" w:color="000000"/>
               <w:right w:val="single" w:sz="8" w:space="0" w:color="000000"/>
@@ -27596,7 +27596,7 @@
     <w:p>
       <w:pPr>
         <w:pStyle w:val="Normal"/>
-        <w:spacing w:lineRule="auto" w:line="266" w:before="0" w:after="0"/>
+        <w:spacing w:lineRule="auto" w:line="264" w:before="0" w:after="0"/>
         <w:ind w:right="160" w:hanging="0"/>
         <w:rPr>
           <w:color w:val="auto"/>
@@ -27646,9 +27646,9 @@
         </w:tblCellMar>
       </w:tblPr>
       <w:tblGrid>
-        <w:gridCol w:w="2074"/>
+        <w:gridCol w:w="2073"/>
         <w:gridCol w:w="2874"/>
-        <w:gridCol w:w="4432"/>
+        <w:gridCol w:w="4433"/>
       </w:tblGrid>
       <w:tr>
         <w:trPr>
@@ -27656,7 +27656,7 @@
         </w:trPr>
         <w:tc>
           <w:tcPr>
-            <w:tcW w:w="2074" w:type="dxa"/>
+            <w:tcW w:w="2073" w:type="dxa"/>
             <w:tcBorders>
               <w:top w:val="single" w:sz="8" w:space="0" w:color="000000"/>
               <w:left w:val="single" w:sz="8" w:space="0" w:color="000000"/>
@@ -27725,7 +27725,7 @@
         </w:tc>
         <w:tc>
           <w:tcPr>
-            <w:tcW w:w="4432" w:type="dxa"/>
+            <w:tcW w:w="4433" w:type="dxa"/>
             <w:tcBorders>
               <w:top w:val="single" w:sz="8" w:space="0" w:color="000000"/>
               <w:right w:val="single" w:sz="8" w:space="0" w:color="000000"/>
@@ -27764,7 +27764,7 @@
         </w:trPr>
         <w:tc>
           <w:tcPr>
-            <w:tcW w:w="2074" w:type="dxa"/>
+            <w:tcW w:w="2073" w:type="dxa"/>
             <w:tcBorders>
               <w:left w:val="single" w:sz="8" w:space="0" w:color="000000"/>
               <w:bottom w:val="single" w:sz="8" w:space="0" w:color="000000"/>
@@ -27823,7 +27823,7 @@
         </w:tc>
         <w:tc>
           <w:tcPr>
-            <w:tcW w:w="4432" w:type="dxa"/>
+            <w:tcW w:w="4433" w:type="dxa"/>
             <w:tcBorders>
               <w:bottom w:val="single" w:sz="8" w:space="0" w:color="000000"/>
               <w:right w:val="single" w:sz="8" w:space="0" w:color="000000"/>
@@ -27857,7 +27857,7 @@
         </w:trPr>
         <w:tc>
           <w:tcPr>
-            <w:tcW w:w="2074" w:type="dxa"/>
+            <w:tcW w:w="2073" w:type="dxa"/>
             <w:tcBorders>
               <w:left w:val="single" w:sz="8" w:space="0" w:color="000000"/>
               <w:right w:val="single" w:sz="8" w:space="0" w:color="000000"/>
@@ -27922,7 +27922,7 @@
         </w:tc>
         <w:tc>
           <w:tcPr>
-            <w:tcW w:w="4432" w:type="dxa"/>
+            <w:tcW w:w="4433" w:type="dxa"/>
             <w:tcBorders>
               <w:right w:val="single" w:sz="8" w:space="0" w:color="000000"/>
             </w:tcBorders>
@@ -27958,7 +27958,7 @@
         </w:trPr>
         <w:tc>
           <w:tcPr>
-            <w:tcW w:w="2074" w:type="dxa"/>
+            <w:tcW w:w="2073" w:type="dxa"/>
             <w:tcBorders>
               <w:left w:val="single" w:sz="8" w:space="0" w:color="000000"/>
               <w:right w:val="single" w:sz="8" w:space="0" w:color="000000"/>
@@ -28023,7 +28023,7 @@
         </w:tc>
         <w:tc>
           <w:tcPr>
-            <w:tcW w:w="4432" w:type="dxa"/>
+            <w:tcW w:w="4433" w:type="dxa"/>
             <w:tcBorders>
               <w:right w:val="single" w:sz="8" w:space="0" w:color="000000"/>
             </w:tcBorders>
@@ -28059,7 +28059,7 @@
         </w:trPr>
         <w:tc>
           <w:tcPr>
-            <w:tcW w:w="2074" w:type="dxa"/>
+            <w:tcW w:w="2073" w:type="dxa"/>
             <w:tcBorders>
               <w:left w:val="single" w:sz="8" w:space="0" w:color="000000"/>
               <w:right w:val="single" w:sz="8" w:space="0" w:color="000000"/>
@@ -28124,7 +28124,7 @@
         </w:tc>
         <w:tc>
           <w:tcPr>
-            <w:tcW w:w="4432" w:type="dxa"/>
+            <w:tcW w:w="4433" w:type="dxa"/>
             <w:tcBorders>
               <w:right w:val="single" w:sz="8" w:space="0" w:color="000000"/>
             </w:tcBorders>
@@ -28160,7 +28160,7 @@
         </w:trPr>
         <w:tc>
           <w:tcPr>
-            <w:tcW w:w="2074" w:type="dxa"/>
+            <w:tcW w:w="2073" w:type="dxa"/>
             <w:tcBorders>
               <w:left w:val="single" w:sz="8" w:space="0" w:color="000000"/>
               <w:right w:val="single" w:sz="8" w:space="0" w:color="000000"/>
@@ -28217,7 +28217,7 @@
         </w:tc>
         <w:tc>
           <w:tcPr>
-            <w:tcW w:w="4432" w:type="dxa"/>
+            <w:tcW w:w="4433" w:type="dxa"/>
             <w:tcBorders>
               <w:right w:val="single" w:sz="8" w:space="0" w:color="000000"/>
             </w:tcBorders>
@@ -28253,7 +28253,7 @@
         </w:trPr>
         <w:tc>
           <w:tcPr>
-            <w:tcW w:w="2074" w:type="dxa"/>
+            <w:tcW w:w="2073" w:type="dxa"/>
             <w:tcBorders>
               <w:left w:val="single" w:sz="8" w:space="0" w:color="000000"/>
               <w:right w:val="single" w:sz="8" w:space="0" w:color="000000"/>
@@ -28310,7 +28310,7 @@
         </w:tc>
         <w:tc>
           <w:tcPr>
-            <w:tcW w:w="4432" w:type="dxa"/>
+            <w:tcW w:w="4433" w:type="dxa"/>
             <w:tcBorders>
               <w:right w:val="single" w:sz="8" w:space="0" w:color="000000"/>
             </w:tcBorders>
@@ -28346,7 +28346,7 @@
         </w:trPr>
         <w:tc>
           <w:tcPr>
-            <w:tcW w:w="2074" w:type="dxa"/>
+            <w:tcW w:w="2073" w:type="dxa"/>
             <w:tcBorders>
               <w:left w:val="single" w:sz="8" w:space="0" w:color="000000"/>
               <w:right w:val="single" w:sz="8" w:space="0" w:color="000000"/>
@@ -28403,7 +28403,7 @@
         </w:tc>
         <w:tc>
           <w:tcPr>
-            <w:tcW w:w="4432" w:type="dxa"/>
+            <w:tcW w:w="4433" w:type="dxa"/>
             <w:tcBorders>
               <w:right w:val="single" w:sz="8" w:space="0" w:color="000000"/>
             </w:tcBorders>
@@ -28439,7 +28439,7 @@
         </w:trPr>
         <w:tc>
           <w:tcPr>
-            <w:tcW w:w="2074" w:type="dxa"/>
+            <w:tcW w:w="2073" w:type="dxa"/>
             <w:tcBorders>
               <w:left w:val="single" w:sz="8" w:space="0" w:color="000000"/>
               <w:right w:val="single" w:sz="8" w:space="0" w:color="000000"/>
@@ -28496,7 +28496,7 @@
         </w:tc>
         <w:tc>
           <w:tcPr>
-            <w:tcW w:w="4432" w:type="dxa"/>
+            <w:tcW w:w="4433" w:type="dxa"/>
             <w:tcBorders>
               <w:right w:val="single" w:sz="8" w:space="0" w:color="000000"/>
             </w:tcBorders>
@@ -28532,7 +28532,7 @@
         </w:trPr>
         <w:tc>
           <w:tcPr>
-            <w:tcW w:w="2074" w:type="dxa"/>
+            <w:tcW w:w="2073" w:type="dxa"/>
             <w:tcBorders>
               <w:left w:val="single" w:sz="8" w:space="0" w:color="000000"/>
               <w:right w:val="single" w:sz="8" w:space="0" w:color="000000"/>
@@ -28589,7 +28589,7 @@
         </w:tc>
         <w:tc>
           <w:tcPr>
-            <w:tcW w:w="4432" w:type="dxa"/>
+            <w:tcW w:w="4433" w:type="dxa"/>
             <w:tcBorders>
               <w:right w:val="single" w:sz="8" w:space="0" w:color="000000"/>
             </w:tcBorders>
@@ -28625,7 +28625,7 @@
         </w:trPr>
         <w:tc>
           <w:tcPr>
-            <w:tcW w:w="2074" w:type="dxa"/>
+            <w:tcW w:w="2073" w:type="dxa"/>
             <w:tcBorders>
               <w:left w:val="single" w:sz="8" w:space="0" w:color="000000"/>
               <w:bottom w:val="single" w:sz="8" w:space="0" w:color="000000"/>
@@ -28684,7 +28684,7 @@
         </w:tc>
         <w:tc>
           <w:tcPr>
-            <w:tcW w:w="4432" w:type="dxa"/>
+            <w:tcW w:w="4433" w:type="dxa"/>
             <w:tcBorders>
               <w:bottom w:val="single" w:sz="8" w:space="0" w:color="000000"/>
               <w:right w:val="single" w:sz="8" w:space="0" w:color="000000"/>
@@ -28742,11 +28742,19 @@
     </w:p>
     <w:p>
       <w:pPr>
+        <w:pStyle w:val="Normal"/>
+        <w:rPr/>
+      </w:pPr>
+      <w:r>
+        <w:rPr/>
+      </w:r>
+    </w:p>
+    <w:p>
+      <w:pPr>
         <w:sectPr>
           <w:type w:val="continuous"/>
           <w:pgSz w:w="12240" w:h="15840"/>
           <w:pgMar w:left="1440" w:right="1420" w:header="0" w:top="1440" w:footer="0" w:bottom="152" w:gutter="0"/>
-          <w:pgNumType w:fmt="decimal"/>
           <w:formProt w:val="false"/>
           <w:textDirection w:val="lrTb"/>
           <w:docGrid w:type="default" w:linePitch="100" w:charSpace="4096"/>
@@ -28799,7 +28807,7 @@
         <w:sectPr>
           <w:type w:val="continuous"/>
           <w:pgSz w:w="12240" w:h="15840"/>
-          <w:pgMar w:left="1440" w:right="1420" w:header="0" w:top="1420" w:footer="0" w:bottom="152" w:gutter="0"/>
+          <w:pgMar w:left="1440" w:right="1420" w:header="0" w:top="1440" w:footer="0" w:bottom="152" w:gutter="0"/>
           <w:formProt w:val="false"/>
           <w:textDirection w:val="lrTb"/>
           <w:docGrid w:type="default" w:linePitch="100" w:charSpace="4096"/>
@@ -28838,9 +28846,9 @@
         </w:tblCellMar>
       </w:tblPr>
       <w:tblGrid>
-        <w:gridCol w:w="2074"/>
+        <w:gridCol w:w="2073"/>
         <w:gridCol w:w="2874"/>
-        <w:gridCol w:w="4432"/>
+        <w:gridCol w:w="4433"/>
       </w:tblGrid>
       <w:tr>
         <w:trPr>
@@ -28848,7 +28856,7 @@
         </w:trPr>
         <w:tc>
           <w:tcPr>
-            <w:tcW w:w="2074" w:type="dxa"/>
+            <w:tcW w:w="2073" w:type="dxa"/>
             <w:tcBorders>
               <w:left w:val="single" w:sz="8" w:space="0" w:color="000000"/>
               <w:right w:val="single" w:sz="8" w:space="0" w:color="000000"/>
@@ -28913,7 +28921,7 @@
         </w:tc>
         <w:tc>
           <w:tcPr>
-            <w:tcW w:w="4432" w:type="dxa"/>
+            <w:tcW w:w="4433" w:type="dxa"/>
             <w:tcBorders>
               <w:right w:val="single" w:sz="8" w:space="0" w:color="000000"/>
             </w:tcBorders>
@@ -28949,7 +28957,7 @@
         </w:trPr>
         <w:tc>
           <w:tcPr>
-            <w:tcW w:w="2074" w:type="dxa"/>
+            <w:tcW w:w="2073" w:type="dxa"/>
             <w:tcBorders>
               <w:left w:val="single" w:sz="8" w:space="0" w:color="000000"/>
               <w:right w:val="single" w:sz="8" w:space="0" w:color="000000"/>
@@ -29014,7 +29022,7 @@
         </w:tc>
         <w:tc>
           <w:tcPr>
-            <w:tcW w:w="4432" w:type="dxa"/>
+            <w:tcW w:w="4433" w:type="dxa"/>
             <w:tcBorders>
               <w:right w:val="single" w:sz="8" w:space="0" w:color="000000"/>
             </w:tcBorders>
@@ -29050,7 +29058,7 @@
         </w:trPr>
         <w:tc>
           <w:tcPr>
-            <w:tcW w:w="2074" w:type="dxa"/>
+            <w:tcW w:w="2073" w:type="dxa"/>
             <w:tcBorders>
               <w:left w:val="single" w:sz="8" w:space="0" w:color="000000"/>
               <w:right w:val="single" w:sz="8" w:space="0" w:color="000000"/>
@@ -29112,7 +29120,7 @@
         </w:tc>
         <w:tc>
           <w:tcPr>
-            <w:tcW w:w="4432" w:type="dxa"/>
+            <w:tcW w:w="4433" w:type="dxa"/>
             <w:tcBorders>
               <w:right w:val="single" w:sz="8" w:space="0" w:color="000000"/>
             </w:tcBorders>
@@ -29148,7 +29156,7 @@
         </w:trPr>
         <w:tc>
           <w:tcPr>
-            <w:tcW w:w="2074" w:type="dxa"/>
+            <w:tcW w:w="2073" w:type="dxa"/>
             <w:tcBorders>
               <w:left w:val="single" w:sz="8" w:space="0" w:color="000000"/>
               <w:right w:val="single" w:sz="8" w:space="0" w:color="000000"/>
@@ -29205,7 +29213,7 @@
         </w:tc>
         <w:tc>
           <w:tcPr>
-            <w:tcW w:w="4432" w:type="dxa"/>
+            <w:tcW w:w="4433" w:type="dxa"/>
             <w:tcBorders>
               <w:right w:val="single" w:sz="8" w:space="0" w:color="000000"/>
             </w:tcBorders>
@@ -29241,7 +29249,7 @@
         </w:trPr>
         <w:tc>
           <w:tcPr>
-            <w:tcW w:w="2074" w:type="dxa"/>
+            <w:tcW w:w="2073" w:type="dxa"/>
             <w:tcBorders>
               <w:left w:val="single" w:sz="8" w:space="0" w:color="000000"/>
               <w:bottom w:val="single" w:sz="8" w:space="0" w:color="000000"/>
@@ -29300,7 +29308,7 @@
         </w:tc>
         <w:tc>
           <w:tcPr>
-            <w:tcW w:w="4432" w:type="dxa"/>
+            <w:tcW w:w="4433" w:type="dxa"/>
             <w:tcBorders>
               <w:bottom w:val="single" w:sz="8" w:space="0" w:color="000000"/>
               <w:right w:val="single" w:sz="8" w:space="0" w:color="000000"/>
@@ -29334,7 +29342,7 @@
         </w:trPr>
         <w:tc>
           <w:tcPr>
-            <w:tcW w:w="2074" w:type="dxa"/>
+            <w:tcW w:w="2073" w:type="dxa"/>
             <w:tcBorders>
               <w:left w:val="single" w:sz="8" w:space="0" w:color="000000"/>
               <w:right w:val="single" w:sz="8" w:space="0" w:color="000000"/>
@@ -29399,7 +29407,7 @@
         </w:tc>
         <w:tc>
           <w:tcPr>
-            <w:tcW w:w="4432" w:type="dxa"/>
+            <w:tcW w:w="4433" w:type="dxa"/>
             <w:tcBorders>
               <w:right w:val="single" w:sz="8" w:space="0" w:color="000000"/>
             </w:tcBorders>
@@ -29435,7 +29443,7 @@
         </w:trPr>
         <w:tc>
           <w:tcPr>
-            <w:tcW w:w="2074" w:type="dxa"/>
+            <w:tcW w:w="2073" w:type="dxa"/>
             <w:tcBorders>
               <w:left w:val="single" w:sz="8" w:space="0" w:color="000000"/>
               <w:right w:val="single" w:sz="8" w:space="0" w:color="000000"/>
@@ -29497,7 +29505,7 @@
         </w:tc>
         <w:tc>
           <w:tcPr>
-            <w:tcW w:w="4432" w:type="dxa"/>
+            <w:tcW w:w="4433" w:type="dxa"/>
             <w:tcBorders>
               <w:right w:val="single" w:sz="8" w:space="0" w:color="000000"/>
             </w:tcBorders>
@@ -29533,7 +29541,7 @@
         </w:trPr>
         <w:tc>
           <w:tcPr>
-            <w:tcW w:w="2074" w:type="dxa"/>
+            <w:tcW w:w="2073" w:type="dxa"/>
             <w:tcBorders>
               <w:left w:val="single" w:sz="8" w:space="0" w:color="000000"/>
               <w:right w:val="single" w:sz="8" w:space="0" w:color="000000"/>
@@ -29598,7 +29606,7 @@
         </w:tc>
         <w:tc>
           <w:tcPr>
-            <w:tcW w:w="4432" w:type="dxa"/>
+            <w:tcW w:w="4433" w:type="dxa"/>
             <w:tcBorders>
               <w:right w:val="single" w:sz="8" w:space="0" w:color="000000"/>
             </w:tcBorders>
@@ -29634,7 +29642,7 @@
         </w:trPr>
         <w:tc>
           <w:tcPr>
-            <w:tcW w:w="2074" w:type="dxa"/>
+            <w:tcW w:w="2073" w:type="dxa"/>
             <w:tcBorders>
               <w:left w:val="single" w:sz="8" w:space="0" w:color="000000"/>
               <w:right w:val="single" w:sz="8" w:space="0" w:color="000000"/>
@@ -29696,7 +29704,7 @@
         </w:tc>
         <w:tc>
           <w:tcPr>
-            <w:tcW w:w="4432" w:type="dxa"/>
+            <w:tcW w:w="4433" w:type="dxa"/>
             <w:tcBorders>
               <w:right w:val="single" w:sz="8" w:space="0" w:color="000000"/>
             </w:tcBorders>
@@ -29729,7 +29737,7 @@
         </w:trPr>
         <w:tc>
           <w:tcPr>
-            <w:tcW w:w="2074" w:type="dxa"/>
+            <w:tcW w:w="2073" w:type="dxa"/>
             <w:tcBorders>
               <w:left w:val="single" w:sz="8" w:space="0" w:color="000000"/>
               <w:right w:val="single" w:sz="8" w:space="0" w:color="000000"/>
@@ -29789,7 +29797,7 @@
         </w:tc>
         <w:tc>
           <w:tcPr>
-            <w:tcW w:w="4432" w:type="dxa"/>
+            <w:tcW w:w="4433" w:type="dxa"/>
             <w:tcBorders>
               <w:right w:val="single" w:sz="8" w:space="0" w:color="000000"/>
             </w:tcBorders>
@@ -29822,7 +29830,7 @@
         </w:trPr>
         <w:tc>
           <w:tcPr>
-            <w:tcW w:w="2074" w:type="dxa"/>
+            <w:tcW w:w="2073" w:type="dxa"/>
             <w:tcBorders>
               <w:left w:val="single" w:sz="8" w:space="0" w:color="000000"/>
               <w:right w:val="single" w:sz="8" w:space="0" w:color="000000"/>
@@ -29882,7 +29890,7 @@
         </w:tc>
         <w:tc>
           <w:tcPr>
-            <w:tcW w:w="4432" w:type="dxa"/>
+            <w:tcW w:w="4433" w:type="dxa"/>
             <w:tcBorders>
               <w:right w:val="single" w:sz="8" w:space="0" w:color="000000"/>
             </w:tcBorders>
@@ -29915,7 +29923,7 @@
         </w:trPr>
         <w:tc>
           <w:tcPr>
-            <w:tcW w:w="2074" w:type="dxa"/>
+            <w:tcW w:w="2073" w:type="dxa"/>
             <w:tcBorders>
               <w:left w:val="single" w:sz="8" w:space="0" w:color="000000"/>
               <w:bottom w:val="single" w:sz="8" w:space="0" w:color="000000"/>
@@ -29974,7 +29982,7 @@
         </w:tc>
         <w:tc>
           <w:tcPr>
-            <w:tcW w:w="4432" w:type="dxa"/>
+            <w:tcW w:w="4433" w:type="dxa"/>
             <w:tcBorders>
               <w:bottom w:val="single" w:sz="8" w:space="0" w:color="000000"/>
               <w:right w:val="single" w:sz="8" w:space="0" w:color="000000"/>
@@ -30042,7 +30050,7 @@
     <w:p>
       <w:pPr>
         <w:pStyle w:val="Normal"/>
-        <w:spacing w:lineRule="auto" w:line="266" w:before="0" w:after="0"/>
+        <w:spacing w:lineRule="auto" w:line="264" w:before="0" w:after="0"/>
         <w:ind w:right="80" w:hanging="0"/>
         <w:rPr>
           <w:color w:val="auto"/>
@@ -30092,9 +30100,9 @@
         </w:tblCellMar>
       </w:tblPr>
       <w:tblGrid>
-        <w:gridCol w:w="2095"/>
+        <w:gridCol w:w="2094"/>
         <w:gridCol w:w="3232"/>
-        <w:gridCol w:w="4053"/>
+        <w:gridCol w:w="4054"/>
         <w:gridCol w:w="0"/>
       </w:tblGrid>
       <w:tr>
@@ -30103,7 +30111,7 @@
         </w:trPr>
         <w:tc>
           <w:tcPr>
-            <w:tcW w:w="2095" w:type="dxa"/>
+            <w:tcW w:w="2094" w:type="dxa"/>
             <w:vMerge w:val="restart"/>
             <w:tcBorders>
               <w:top w:val="single" w:sz="8" w:space="0" w:color="000000"/>
@@ -30174,7 +30182,7 @@
         </w:tc>
         <w:tc>
           <w:tcPr>
-            <w:tcW w:w="4053" w:type="dxa"/>
+            <w:tcW w:w="4054" w:type="dxa"/>
             <w:vMerge w:val="restart"/>
             <w:tcBorders>
               <w:top w:val="single" w:sz="8" w:space="0" w:color="000000"/>
@@ -30240,7 +30248,7 @@
         </w:trPr>
         <w:tc>
           <w:tcPr>
-            <w:tcW w:w="2095" w:type="dxa"/>
+            <w:tcW w:w="2094" w:type="dxa"/>
             <w:vMerge w:val="continue"/>
             <w:tcBorders>
               <w:left w:val="single" w:sz="8" w:space="0" w:color="000000"/>
@@ -30299,7 +30307,7 @@
         </w:tc>
         <w:tc>
           <w:tcPr>
-            <w:tcW w:w="4053" w:type="dxa"/>
+            <w:tcW w:w="4054" w:type="dxa"/>
             <w:vMerge w:val="continue"/>
             <w:tcBorders>
               <w:right w:val="single" w:sz="8" w:space="0" w:color="000000"/>
@@ -30359,7 +30367,7 @@
         </w:trPr>
         <w:tc>
           <w:tcPr>
-            <w:tcW w:w="2095" w:type="dxa"/>
+            <w:tcW w:w="2094" w:type="dxa"/>
             <w:tcBorders>
               <w:left w:val="single" w:sz="8" w:space="0" w:color="000000"/>
               <w:bottom w:val="single" w:sz="8" w:space="0" w:color="000000"/>
@@ -30418,7 +30426,7 @@
         </w:tc>
         <w:tc>
           <w:tcPr>
-            <w:tcW w:w="4053" w:type="dxa"/>
+            <w:tcW w:w="4054" w:type="dxa"/>
             <w:tcBorders>
               <w:bottom w:val="single" w:sz="8" w:space="0" w:color="000000"/>
               <w:right w:val="single" w:sz="8" w:space="0" w:color="000000"/>
@@ -30478,7 +30486,7 @@
         </w:trPr>
         <w:tc>
           <w:tcPr>
-            <w:tcW w:w="2095" w:type="dxa"/>
+            <w:tcW w:w="2094" w:type="dxa"/>
             <w:tcBorders>
               <w:left w:val="single" w:sz="8" w:space="0" w:color="000000"/>
               <w:right w:val="single" w:sz="8" w:space="0" w:color="000000"/>
@@ -30543,7 +30551,7 @@
         </w:tc>
         <w:tc>
           <w:tcPr>
-            <w:tcW w:w="4053" w:type="dxa"/>
+            <w:tcW w:w="4054" w:type="dxa"/>
             <w:tcBorders>
               <w:right w:val="single" w:sz="8" w:space="0" w:color="000000"/>
             </w:tcBorders>
@@ -30605,7 +30613,7 @@
         </w:trPr>
         <w:tc>
           <w:tcPr>
-            <w:tcW w:w="2095" w:type="dxa"/>
+            <w:tcW w:w="2094" w:type="dxa"/>
             <w:tcBorders>
               <w:left w:val="single" w:sz="8" w:space="0" w:color="000000"/>
               <w:right w:val="single" w:sz="8" w:space="0" w:color="000000"/>
@@ -30670,7 +30678,7 @@
         </w:tc>
         <w:tc>
           <w:tcPr>
-            <w:tcW w:w="4053" w:type="dxa"/>
+            <w:tcW w:w="4054" w:type="dxa"/>
             <w:tcBorders>
               <w:right w:val="single" w:sz="8" w:space="0" w:color="000000"/>
             </w:tcBorders>
@@ -30732,7 +30740,7 @@
         </w:trPr>
         <w:tc>
           <w:tcPr>
-            <w:tcW w:w="2095" w:type="dxa"/>
+            <w:tcW w:w="2094" w:type="dxa"/>
             <w:tcBorders>
               <w:left w:val="single" w:sz="8" w:space="0" w:color="000000"/>
               <w:right w:val="single" w:sz="8" w:space="0" w:color="000000"/>
@@ -30794,7 +30802,7 @@
         </w:tc>
         <w:tc>
           <w:tcPr>
-            <w:tcW w:w="4053" w:type="dxa"/>
+            <w:tcW w:w="4054" w:type="dxa"/>
             <w:vMerge w:val="restart"/>
             <w:tcBorders>
               <w:right w:val="single" w:sz="8" w:space="0" w:color="000000"/>
@@ -30857,7 +30865,7 @@
         </w:trPr>
         <w:tc>
           <w:tcPr>
-            <w:tcW w:w="2095" w:type="dxa"/>
+            <w:tcW w:w="2094" w:type="dxa"/>
             <w:tcBorders>
               <w:left w:val="single" w:sz="8" w:space="0" w:color="000000"/>
               <w:right w:val="single" w:sz="8" w:space="0" w:color="000000"/>
@@ -30914,7 +30922,7 @@
         </w:tc>
         <w:tc>
           <w:tcPr>
-            <w:tcW w:w="4053" w:type="dxa"/>
+            <w:tcW w:w="4054" w:type="dxa"/>
             <w:vMerge w:val="continue"/>
             <w:tcBorders>
               <w:right w:val="single" w:sz="8" w:space="0" w:color="000000"/>
@@ -30974,7 +30982,7 @@
         </w:trPr>
         <w:tc>
           <w:tcPr>
-            <w:tcW w:w="2095" w:type="dxa"/>
+            <w:tcW w:w="2094" w:type="dxa"/>
             <w:tcBorders>
               <w:left w:val="single" w:sz="8" w:space="0" w:color="000000"/>
               <w:right w:val="single" w:sz="8" w:space="0" w:color="000000"/>
@@ -31031,7 +31039,7 @@
         </w:tc>
         <w:tc>
           <w:tcPr>
-            <w:tcW w:w="4053" w:type="dxa"/>
+            <w:tcW w:w="4054" w:type="dxa"/>
             <w:tcBorders>
               <w:right w:val="single" w:sz="8" w:space="0" w:color="000000"/>
             </w:tcBorders>
@@ -31093,7 +31101,7 @@
         </w:trPr>
         <w:tc>
           <w:tcPr>
-            <w:tcW w:w="2095" w:type="dxa"/>
+            <w:tcW w:w="2094" w:type="dxa"/>
             <w:tcBorders>
               <w:left w:val="single" w:sz="8" w:space="0" w:color="000000"/>
               <w:right w:val="single" w:sz="8" w:space="0" w:color="000000"/>
@@ -31150,7 +31158,7 @@
         </w:tc>
         <w:tc>
           <w:tcPr>
-            <w:tcW w:w="4053" w:type="dxa"/>
+            <w:tcW w:w="4054" w:type="dxa"/>
             <w:tcBorders>
               <w:right w:val="single" w:sz="8" w:space="0" w:color="000000"/>
             </w:tcBorders>
@@ -31212,7 +31220,7 @@
         </w:trPr>
         <w:tc>
           <w:tcPr>
-            <w:tcW w:w="2095" w:type="dxa"/>
+            <w:tcW w:w="2094" w:type="dxa"/>
             <w:tcBorders>
               <w:left w:val="single" w:sz="8" w:space="0" w:color="000000"/>
               <w:right w:val="single" w:sz="8" w:space="0" w:color="000000"/>
@@ -31269,7 +31277,7 @@
         </w:tc>
         <w:tc>
           <w:tcPr>
-            <w:tcW w:w="4053" w:type="dxa"/>
+            <w:tcW w:w="4054" w:type="dxa"/>
             <w:tcBorders>
               <w:right w:val="single" w:sz="8" w:space="0" w:color="000000"/>
             </w:tcBorders>
@@ -31331,7 +31339,7 @@
         </w:trPr>
         <w:tc>
           <w:tcPr>
-            <w:tcW w:w="2095" w:type="dxa"/>
+            <w:tcW w:w="2094" w:type="dxa"/>
             <w:tcBorders>
               <w:left w:val="single" w:sz="8" w:space="0" w:color="000000"/>
               <w:bottom w:val="single" w:sz="8" w:space="0" w:color="000000"/>
@@ -31390,7 +31398,7 @@
         </w:tc>
         <w:tc>
           <w:tcPr>
-            <w:tcW w:w="4053" w:type="dxa"/>
+            <w:tcW w:w="4054" w:type="dxa"/>
             <w:tcBorders>
               <w:bottom w:val="single" w:sz="8" w:space="0" w:color="000000"/>
               <w:right w:val="single" w:sz="8" w:space="0" w:color="000000"/>
@@ -31722,7 +31730,7 @@
     <w:p>
       <w:pPr>
         <w:pStyle w:val="Normal"/>
-        <w:spacing w:lineRule="auto" w:line="268" w:before="0" w:after="0"/>
+        <w:spacing w:lineRule="auto" w:line="266" w:before="0" w:after="0"/>
         <w:ind w:right="40" w:hanging="0"/>
         <w:rPr>
           <w:color w:val="auto"/>
@@ -32333,7 +32341,7 @@
     <w:p>
       <w:pPr>
         <w:pStyle w:val="Normal"/>
-        <w:spacing w:lineRule="auto" w:line="261" w:before="0" w:after="0"/>
+        <w:spacing w:lineRule="auto" w:line="259" w:before="0" w:after="0"/>
         <w:ind w:right="80" w:hanging="0"/>
         <w:rPr>
           <w:color w:val="auto"/>
@@ -32554,7 +32562,7 @@
     <w:p>
       <w:pPr>
         <w:pStyle w:val="Normal"/>
-        <w:spacing w:lineRule="auto" w:line="268" w:before="0" w:after="0"/>
+        <w:spacing w:lineRule="auto" w:line="266" w:before="0" w:after="0"/>
         <w:ind w:right="120" w:hanging="0"/>
         <w:rPr>
           <w:color w:val="auto"/>
@@ -34106,8 +34114,8 @@
         </w:tblCellMar>
       </w:tblPr>
       <w:tblGrid>
-        <w:gridCol w:w="2154"/>
-        <w:gridCol w:w="3713"/>
+        <w:gridCol w:w="2153"/>
+        <w:gridCol w:w="3714"/>
         <w:gridCol w:w="3513"/>
       </w:tblGrid>
       <w:tr>
@@ -34116,7 +34124,7 @@
         </w:trPr>
         <w:tc>
           <w:tcPr>
-            <w:tcW w:w="2154" w:type="dxa"/>
+            <w:tcW w:w="2153" w:type="dxa"/>
             <w:tcBorders>
               <w:top w:val="single" w:sz="8" w:space="0" w:color="000000"/>
               <w:left w:val="single" w:sz="8" w:space="0" w:color="000000"/>
@@ -34146,7 +34154,7 @@
         </w:tc>
         <w:tc>
           <w:tcPr>
-            <w:tcW w:w="3713" w:type="dxa"/>
+            <w:tcW w:w="3714" w:type="dxa"/>
             <w:tcBorders>
               <w:top w:val="single" w:sz="8" w:space="0" w:color="000000"/>
               <w:right w:val="single" w:sz="8" w:space="0" w:color="000000"/>
@@ -34219,7 +34227,7 @@
         </w:trPr>
         <w:tc>
           <w:tcPr>
-            <w:tcW w:w="2154" w:type="dxa"/>
+            <w:tcW w:w="2153" w:type="dxa"/>
             <w:tcBorders>
               <w:left w:val="single" w:sz="8" w:space="0" w:color="000000"/>
               <w:bottom w:val="single" w:sz="8" w:space="0" w:color="000000"/>
@@ -34249,7 +34257,7 @@
         </w:tc>
         <w:tc>
           <w:tcPr>
-            <w:tcW w:w="3713" w:type="dxa"/>
+            <w:tcW w:w="3714" w:type="dxa"/>
             <w:tcBorders>
               <w:bottom w:val="single" w:sz="8" w:space="0" w:color="000000"/>
               <w:right w:val="single" w:sz="8" w:space="0" w:color="000000"/>
@@ -34312,7 +34320,7 @@
         </w:trPr>
         <w:tc>
           <w:tcPr>
-            <w:tcW w:w="2154" w:type="dxa"/>
+            <w:tcW w:w="2153" w:type="dxa"/>
             <w:tcBorders>
               <w:left w:val="single" w:sz="8" w:space="0" w:color="000000"/>
               <w:right w:val="single" w:sz="8" w:space="0" w:color="000000"/>
@@ -34346,7 +34354,7 @@
         </w:tc>
         <w:tc>
           <w:tcPr>
-            <w:tcW w:w="3713" w:type="dxa"/>
+            <w:tcW w:w="3714" w:type="dxa"/>
             <w:tcBorders>
               <w:right w:val="single" w:sz="8" w:space="0" w:color="000000"/>
             </w:tcBorders>
@@ -34413,7 +34421,7 @@
         </w:trPr>
         <w:tc>
           <w:tcPr>
-            <w:tcW w:w="2154" w:type="dxa"/>
+            <w:tcW w:w="2153" w:type="dxa"/>
             <w:tcBorders>
               <w:left w:val="single" w:sz="8" w:space="0" w:color="000000"/>
               <w:right w:val="single" w:sz="8" w:space="0" w:color="000000"/>
@@ -34442,7 +34450,7 @@
         </w:tc>
         <w:tc>
           <w:tcPr>
-            <w:tcW w:w="3713" w:type="dxa"/>
+            <w:tcW w:w="3714" w:type="dxa"/>
             <w:tcBorders>
               <w:right w:val="single" w:sz="8" w:space="0" w:color="000000"/>
             </w:tcBorders>
@@ -34509,7 +34517,7 @@
         </w:trPr>
         <w:tc>
           <w:tcPr>
-            <w:tcW w:w="2154" w:type="dxa"/>
+            <w:tcW w:w="2153" w:type="dxa"/>
             <w:tcBorders>
               <w:left w:val="single" w:sz="8" w:space="0" w:color="000000"/>
               <w:right w:val="single" w:sz="8" w:space="0" w:color="000000"/>
@@ -34538,7 +34546,7 @@
         </w:tc>
         <w:tc>
           <w:tcPr>
-            <w:tcW w:w="3713" w:type="dxa"/>
+            <w:tcW w:w="3714" w:type="dxa"/>
             <w:tcBorders>
               <w:right w:val="single" w:sz="8" w:space="0" w:color="000000"/>
             </w:tcBorders>
@@ -34605,7 +34613,7 @@
         </w:trPr>
         <w:tc>
           <w:tcPr>
-            <w:tcW w:w="2154" w:type="dxa"/>
+            <w:tcW w:w="2153" w:type="dxa"/>
             <w:tcBorders>
               <w:left w:val="single" w:sz="8" w:space="0" w:color="000000"/>
               <w:bottom w:val="single" w:sz="8" w:space="0" w:color="000000"/>
@@ -34635,7 +34643,7 @@
         </w:tc>
         <w:tc>
           <w:tcPr>
-            <w:tcW w:w="3713" w:type="dxa"/>
+            <w:tcW w:w="3714" w:type="dxa"/>
             <w:tcBorders>
               <w:bottom w:val="single" w:sz="8" w:space="0" w:color="000000"/>
               <w:right w:val="single" w:sz="8" w:space="0" w:color="000000"/>
@@ -34698,7 +34706,7 @@
         </w:trPr>
         <w:tc>
           <w:tcPr>
-            <w:tcW w:w="2154" w:type="dxa"/>
+            <w:tcW w:w="2153" w:type="dxa"/>
             <w:tcBorders>
               <w:left w:val="single" w:sz="8" w:space="0" w:color="000000"/>
               <w:right w:val="single" w:sz="8" w:space="0" w:color="000000"/>
@@ -34732,7 +34740,7 @@
         </w:tc>
         <w:tc>
           <w:tcPr>
-            <w:tcW w:w="3713" w:type="dxa"/>
+            <w:tcW w:w="3714" w:type="dxa"/>
             <w:tcBorders>
               <w:right w:val="single" w:sz="8" w:space="0" w:color="000000"/>
             </w:tcBorders>
@@ -34799,7 +34807,7 @@
         </w:trPr>
         <w:tc>
           <w:tcPr>
-            <w:tcW w:w="2154" w:type="dxa"/>
+            <w:tcW w:w="2153" w:type="dxa"/>
             <w:tcBorders>
               <w:left w:val="single" w:sz="8" w:space="0" w:color="000000"/>
               <w:right w:val="single" w:sz="8" w:space="0" w:color="000000"/>
@@ -34828,7 +34836,7 @@
         </w:tc>
         <w:tc>
           <w:tcPr>
-            <w:tcW w:w="3713" w:type="dxa"/>
+            <w:tcW w:w="3714" w:type="dxa"/>
             <w:tcBorders>
               <w:right w:val="single" w:sz="8" w:space="0" w:color="000000"/>
             </w:tcBorders>
@@ -34892,7 +34900,7 @@
         </w:trPr>
         <w:tc>
           <w:tcPr>
-            <w:tcW w:w="2154" w:type="dxa"/>
+            <w:tcW w:w="2153" w:type="dxa"/>
             <w:tcBorders>
               <w:left w:val="single" w:sz="8" w:space="0" w:color="000000"/>
               <w:bottom w:val="single" w:sz="8" w:space="0" w:color="000000"/>
@@ -34922,7 +34930,7 @@
         </w:tc>
         <w:tc>
           <w:tcPr>
-            <w:tcW w:w="3713" w:type="dxa"/>
+            <w:tcW w:w="3714" w:type="dxa"/>
             <w:tcBorders>
               <w:bottom w:val="single" w:sz="8" w:space="0" w:color="000000"/>
               <w:right w:val="single" w:sz="8" w:space="0" w:color="000000"/>
@@ -34985,7 +34993,7 @@
         </w:trPr>
         <w:tc>
           <w:tcPr>
-            <w:tcW w:w="2154" w:type="dxa"/>
+            <w:tcW w:w="2153" w:type="dxa"/>
             <w:tcBorders>
               <w:left w:val="single" w:sz="8" w:space="0" w:color="000000"/>
               <w:right w:val="single" w:sz="8" w:space="0" w:color="000000"/>
@@ -35019,7 +35027,7 @@
         </w:tc>
         <w:tc>
           <w:tcPr>
-            <w:tcW w:w="3713" w:type="dxa"/>
+            <w:tcW w:w="3714" w:type="dxa"/>
             <w:tcBorders>
               <w:right w:val="single" w:sz="8" w:space="0" w:color="000000"/>
             </w:tcBorders>
@@ -35086,7 +35094,7 @@
         </w:trPr>
         <w:tc>
           <w:tcPr>
-            <w:tcW w:w="2154" w:type="dxa"/>
+            <w:tcW w:w="2153" w:type="dxa"/>
             <w:tcBorders>
               <w:left w:val="single" w:sz="8" w:space="0" w:color="000000"/>
               <w:right w:val="single" w:sz="8" w:space="0" w:color="000000"/>
@@ -35115,7 +35123,7 @@
         </w:tc>
         <w:tc>
           <w:tcPr>
-            <w:tcW w:w="3713" w:type="dxa"/>
+            <w:tcW w:w="3714" w:type="dxa"/>
             <w:tcBorders>
               <w:right w:val="single" w:sz="8" w:space="0" w:color="000000"/>
             </w:tcBorders>
@@ -35179,7 +35187,7 @@
         </w:trPr>
         <w:tc>
           <w:tcPr>
-            <w:tcW w:w="2154" w:type="dxa"/>
+            <w:tcW w:w="2153" w:type="dxa"/>
             <w:tcBorders>
               <w:left w:val="single" w:sz="8" w:space="0" w:color="000000"/>
               <w:right w:val="single" w:sz="8" w:space="0" w:color="000000"/>
@@ -35208,7 +35216,7 @@
         </w:tc>
         <w:tc>
           <w:tcPr>
-            <w:tcW w:w="3713" w:type="dxa"/>
+            <w:tcW w:w="3714" w:type="dxa"/>
             <w:tcBorders>
               <w:right w:val="single" w:sz="8" w:space="0" w:color="000000"/>
             </w:tcBorders>
@@ -35272,7 +35280,7 @@
         </w:trPr>
         <w:tc>
           <w:tcPr>
-            <w:tcW w:w="2154" w:type="dxa"/>
+            <w:tcW w:w="2153" w:type="dxa"/>
             <w:tcBorders>
               <w:left w:val="single" w:sz="8" w:space="0" w:color="000000"/>
               <w:bottom w:val="single" w:sz="8" w:space="0" w:color="000000"/>
@@ -35302,7 +35310,7 @@
         </w:tc>
         <w:tc>
           <w:tcPr>
-            <w:tcW w:w="3713" w:type="dxa"/>
+            <w:tcW w:w="3714" w:type="dxa"/>
             <w:tcBorders>
               <w:bottom w:val="single" w:sz="8" w:space="0" w:color="000000"/>
               <w:right w:val="single" w:sz="8" w:space="0" w:color="000000"/>
@@ -35365,7 +35373,7 @@
         </w:trPr>
         <w:tc>
           <w:tcPr>
-            <w:tcW w:w="2154" w:type="dxa"/>
+            <w:tcW w:w="2153" w:type="dxa"/>
             <w:tcBorders>
               <w:left w:val="single" w:sz="8" w:space="0" w:color="000000"/>
               <w:right w:val="single" w:sz="8" w:space="0" w:color="000000"/>
@@ -35399,7 +35407,7 @@
         </w:tc>
         <w:tc>
           <w:tcPr>
-            <w:tcW w:w="3713" w:type="dxa"/>
+            <w:tcW w:w="3714" w:type="dxa"/>
             <w:tcBorders>
               <w:right w:val="single" w:sz="8" w:space="0" w:color="000000"/>
             </w:tcBorders>
@@ -35466,7 +35474,7 @@
         </w:trPr>
         <w:tc>
           <w:tcPr>
-            <w:tcW w:w="2154" w:type="dxa"/>
+            <w:tcW w:w="2153" w:type="dxa"/>
             <w:tcBorders>
               <w:left w:val="single" w:sz="8" w:space="0" w:color="000000"/>
               <w:bottom w:val="single" w:sz="8" w:space="0" w:color="000000"/>
@@ -35496,7 +35504,7 @@
         </w:tc>
         <w:tc>
           <w:tcPr>
-            <w:tcW w:w="3713" w:type="dxa"/>
+            <w:tcW w:w="3714" w:type="dxa"/>
             <w:tcBorders>
               <w:bottom w:val="single" w:sz="8" w:space="0" w:color="000000"/>
               <w:right w:val="single" w:sz="8" w:space="0" w:color="000000"/>
@@ -35559,7 +35567,7 @@
         </w:trPr>
         <w:tc>
           <w:tcPr>
-            <w:tcW w:w="2154" w:type="dxa"/>
+            <w:tcW w:w="2153" w:type="dxa"/>
             <w:tcBorders>
               <w:left w:val="single" w:sz="8" w:space="0" w:color="000000"/>
               <w:right w:val="single" w:sz="8" w:space="0" w:color="000000"/>
@@ -35593,7 +35601,7 @@
         </w:tc>
         <w:tc>
           <w:tcPr>
-            <w:tcW w:w="3713" w:type="dxa"/>
+            <w:tcW w:w="3714" w:type="dxa"/>
             <w:tcBorders>
               <w:right w:val="single" w:sz="8" w:space="0" w:color="000000"/>
             </w:tcBorders>
@@ -35660,7 +35668,7 @@
         </w:trPr>
         <w:tc>
           <w:tcPr>
-            <w:tcW w:w="2154" w:type="dxa"/>
+            <w:tcW w:w="2153" w:type="dxa"/>
             <w:tcBorders>
               <w:left w:val="single" w:sz="8" w:space="0" w:color="000000"/>
               <w:right w:val="single" w:sz="8" w:space="0" w:color="000000"/>
@@ -35689,7 +35697,7 @@
         </w:tc>
         <w:tc>
           <w:tcPr>
-            <w:tcW w:w="3713" w:type="dxa"/>
+            <w:tcW w:w="3714" w:type="dxa"/>
             <w:tcBorders>
               <w:right w:val="single" w:sz="8" w:space="0" w:color="000000"/>
             </w:tcBorders>
@@ -35756,7 +35764,7 @@
         </w:trPr>
         <w:tc>
           <w:tcPr>
-            <w:tcW w:w="2154" w:type="dxa"/>
+            <w:tcW w:w="2153" w:type="dxa"/>
             <w:tcBorders>
               <w:left w:val="single" w:sz="8" w:space="0" w:color="000000"/>
               <w:bottom w:val="single" w:sz="8" w:space="0" w:color="000000"/>
@@ -35786,7 +35794,7 @@
         </w:tc>
         <w:tc>
           <w:tcPr>
-            <w:tcW w:w="3713" w:type="dxa"/>
+            <w:tcW w:w="3714" w:type="dxa"/>
             <w:tcBorders>
               <w:bottom w:val="single" w:sz="8" w:space="0" w:color="000000"/>
               <w:right w:val="single" w:sz="8" w:space="0" w:color="000000"/>
@@ -36534,7 +36542,7 @@
     <w:p>
       <w:pPr>
         <w:pStyle w:val="Normal"/>
-        <w:spacing w:lineRule="auto" w:line="280" w:before="0" w:after="0"/>
+        <w:spacing w:lineRule="auto" w:line="278" w:before="0" w:after="0"/>
         <w:ind w:right="140" w:hanging="0"/>
         <w:rPr>
           <w:color w:val="auto"/>
@@ -36729,7 +36737,7 @@
     <w:p>
       <w:pPr>
         <w:pStyle w:val="Normal"/>
-        <w:spacing w:lineRule="auto" w:line="266" w:before="0" w:after="0"/>
+        <w:spacing w:lineRule="auto" w:line="264" w:before="0" w:after="0"/>
         <w:ind w:right="140" w:hanging="0"/>
         <w:rPr>
           <w:color w:val="auto"/>
@@ -36775,7 +36783,7 @@
         <w:tabs>
           <w:tab w:val="left" w:pos="720" w:leader="none"/>
         </w:tabs>
-        <w:spacing w:lineRule="auto" w:line="254" w:before="0" w:after="0"/>
+        <w:spacing w:lineRule="auto" w:line="252" w:before="0" w:after="0"/>
         <w:jc w:val="both"/>
         <w:rPr>
           <w:rFonts w:ascii="Calibri" w:hAnsi="Calibri" w:eastAsia="Calibri" w:cs="Calibri"/>
@@ -36944,7 +36952,7 @@
     <w:p>
       <w:pPr>
         <w:pStyle w:val="Normal"/>
-        <w:spacing w:lineRule="auto" w:line="268" w:before="0" w:after="0"/>
+        <w:spacing w:lineRule="auto" w:line="266" w:before="0" w:after="0"/>
         <w:ind w:right="40" w:hanging="0"/>
         <w:rPr>
           <w:color w:val="auto"/>
@@ -39820,7 +39828,7 @@
         <w:tabs>
           <w:tab w:val="left" w:pos="720" w:leader="none"/>
         </w:tabs>
-        <w:spacing w:lineRule="auto" w:line="208" w:before="0" w:after="0"/>
+        <w:spacing w:lineRule="auto" w:line="206" w:before="0" w:after="0"/>
         <w:rPr>
           <w:rFonts w:ascii="Calibri" w:hAnsi="Calibri" w:eastAsia="Calibri" w:cs="Calibri"/>
           <w:color w:val="auto"/>
@@ -40491,7 +40499,7 @@
     <w:p>
       <w:pPr>
         <w:pStyle w:val="Normal"/>
-        <w:spacing w:lineRule="auto" w:line="268" w:before="0" w:after="0"/>
+        <w:spacing w:lineRule="auto" w:line="266" w:before="0" w:after="0"/>
         <w:ind w:left="1440" w:right="520" w:hanging="0"/>
         <w:rPr>
           <w:color w:val="auto"/>
@@ -42521,7 +42529,7 @@
     <w:p>
       <w:pPr>
         <w:pStyle w:val="Normal"/>
-        <w:spacing w:lineRule="auto" w:line="261" w:before="0" w:after="0"/>
+        <w:spacing w:lineRule="auto" w:line="259" w:before="0" w:after="0"/>
         <w:ind w:right="140" w:hanging="0"/>
         <w:rPr>
           <w:rFonts w:ascii="Calibri" w:hAnsi="Calibri" w:eastAsia="Calibri" w:cs="Calibri"/>
@@ -42540,24 +42548,22 @@
         </w:rPr>
         <w:t xml:space="preserve">The Google Cloud Platform console was also used to create the scheduled jobs for a few of our cloud functions. Those can be found and managed here: </w:t>
       </w:r>
-      <w:hyperlink r:id="rId16">
-        <w:r>
-          <w:rPr>
-            <w:rStyle w:val="InternetLink"/>
-            <w:rFonts w:eastAsia="Calibri" w:cs="Calibri" w:ascii="Calibri" w:hAnsi="Calibri"/>
-            <w:color w:val="1155CC"/>
-            <w:sz w:val="24"/>
-            <w:szCs w:val="24"/>
-            <w:u w:val="single" w:color="FFFFFF"/>
-          </w:rPr>
-          <w:t>https://console.cloud.google.com/cloudscheduler?folder=&amp;organizationId=&amp;project=imatter-nau</w:t>
-        </w:r>
-      </w:hyperlink>
-    </w:p>
-    <w:p>
-      <w:pPr>
-        <w:pStyle w:val="Normal"/>
-        <w:spacing w:lineRule="auto" w:line="261" w:before="0" w:after="0"/>
+      <w:r>
+        <w:rPr>
+          <w:rStyle w:val="InternetLink"/>
+          <w:rFonts w:eastAsia="Calibri" w:cs="Calibri" w:ascii="Calibri" w:hAnsi="Calibri"/>
+          <w:color w:val="1155CC"/>
+          <w:sz w:val="24"/>
+          <w:szCs w:val="24"/>
+          <w:u w:val="single" w:color="FFFFFF"/>
+        </w:rPr>
+        <w:t>https://console.cloud.google.com/cloudscheduler?folder=&amp;organizationId=&amp;project=imatter-nau</w:t>
+      </w:r>
+    </w:p>
+    <w:p>
+      <w:pPr>
+        <w:pStyle w:val="Normal"/>
+        <w:spacing w:lineRule="auto" w:line="259" w:before="0" w:after="0"/>
         <w:ind w:right="140" w:hanging="0"/>
         <w:rPr>
           <w:rFonts w:ascii="Calibri" w:hAnsi="Calibri" w:eastAsia="Calibri" w:cs="Calibri"/>
@@ -42568,13 +42574,19 @@
         </w:rPr>
       </w:pPr>
       <w:r>
-        <w:rPr/>
-      </w:r>
-    </w:p>
-    <w:p>
-      <w:pPr>
-        <w:pStyle w:val="Normal"/>
-        <w:spacing w:lineRule="auto" w:line="261" w:before="0" w:after="0"/>
+        <w:rPr>
+          <w:rFonts w:eastAsia="Calibri" w:cs="Calibri" w:ascii="Calibri" w:hAnsi="Calibri"/>
+          <w:color w:val="1155CC"/>
+          <w:sz w:val="24"/>
+          <w:szCs w:val="24"/>
+          <w:u w:val="single" w:color="FFFFFF"/>
+        </w:rPr>
+      </w:r>
+    </w:p>
+    <w:p>
+      <w:pPr>
+        <w:pStyle w:val="Normal"/>
+        <w:spacing w:lineRule="auto" w:line="259" w:before="0" w:after="0"/>
         <w:ind w:right="140" w:hanging="0"/>
         <w:rPr>
           <w:color w:val="auto"/>
@@ -42592,43 +42604,7 @@
           <w:szCs w:val="24"/>
           <w:u w:val="single" w:color="FFFFFF"/>
         </w:rPr>
-        <w:t>1</w:t>
-      </w:r>
-      <w:r>
-        <w:rPr>
-          <w:rFonts w:eastAsia="Arial" w:cs="Arial" w:ascii="Arial" w:hAnsi="Arial"/>
-          <w:b/>
-          <w:bCs/>
-          <w:color w:val="auto"/>
-          <w:sz w:val="24"/>
-          <w:szCs w:val="24"/>
-          <w:u w:val="single" w:color="FFFFFF"/>
-        </w:rPr>
-        <w:t>1</w:t>
-      </w:r>
-      <w:r>
-        <w:rPr>
-          <w:rFonts w:eastAsia="Arial" w:cs="Arial" w:ascii="Arial" w:hAnsi="Arial"/>
-          <w:b/>
-          <w:bCs/>
-          <w:color w:val="auto"/>
-          <w:sz w:val="24"/>
-          <w:szCs w:val="24"/>
-          <w:u w:val="single" w:color="FFFFFF"/>
-        </w:rPr>
-        <w:t xml:space="preserve">. </w:t>
-      </w:r>
-      <w:r>
-        <w:rPr>
-          <w:rFonts w:eastAsia="Arial" w:cs="Arial" w:ascii="Arial" w:hAnsi="Arial"/>
-          <w:b/>
-          <w:bCs/>
-          <w:color w:val="auto"/>
-          <w:sz w:val="24"/>
-          <w:szCs w:val="24"/>
-          <w:u w:val="single" w:color="FFFFFF"/>
-        </w:rPr>
-        <w:t>Creating a New Splash Screen With New App Versions</w:t>
+        <w:t>11. Creating a New Splash Screen With New App Versions</w:t>
       </w:r>
     </w:p>
     <w:p>
@@ -42638,7 +42614,7 @@
           <w:ilvl w:val="0"/>
           <w:numId w:val="48"/>
         </w:numPr>
-        <w:spacing w:lineRule="auto" w:line="261" w:before="0" w:after="0"/>
+        <w:spacing w:lineRule="auto" w:line="259" w:before="0" w:after="0"/>
         <w:rPr>
           <w:b w:val="false"/>
           <w:b w:val="false"/>
@@ -42662,7 +42638,7 @@
           <w:ilvl w:val="0"/>
           <w:numId w:val="48"/>
         </w:numPr>
-        <w:spacing w:lineRule="auto" w:line="261" w:before="0" w:after="0"/>
+        <w:spacing w:lineRule="auto" w:line="259" w:before="0" w:after="0"/>
         <w:rPr>
           <w:b w:val="false"/>
           <w:b w:val="false"/>
@@ -42686,7 +42662,7 @@
           <w:ilvl w:val="1"/>
           <w:numId w:val="48"/>
         </w:numPr>
-        <w:spacing w:lineRule="auto" w:line="261" w:before="0" w:after="283"/>
+        <w:spacing w:lineRule="auto" w:line="259" w:before="0" w:after="283"/>
         <w:rPr>
           <w:b/>
           <w:b/>
@@ -42700,7 +42676,7 @@
           <w:bCs/>
           <w:sz w:val="24"/>
         </w:rPr>
-        <w:t>convert -pointsize 72 -fill \'#494949\' OriginalResourcePictures/splashOrg.png -gravity south -annotate +0+625 ' 5.4.1' resources/splash.png</w:t>
+        <w:t>convert -pointsize 72 -fill \'#494949\' OriginalResourcePictures/splashOrg.png -gravity south -annotate +0+625 ' Version 5.4.1' resources/splash.png</w:t>
       </w:r>
     </w:p>
     <w:p>
@@ -42710,7 +42686,7 @@
           <w:ilvl w:val="1"/>
           <w:numId w:val="48"/>
         </w:numPr>
-        <w:spacing w:lineRule="auto" w:line="261" w:before="0" w:after="283"/>
+        <w:spacing w:lineRule="auto" w:line="259" w:before="0" w:after="283"/>
         <w:rPr>
           <w:b w:val="false"/>
           <w:b w:val="false"/>
@@ -42735,7 +42711,7 @@
           <w:ilvl w:val="1"/>
           <w:numId w:val="48"/>
         </w:numPr>
-        <w:spacing w:lineRule="auto" w:line="261" w:before="0" w:after="283"/>
+        <w:spacing w:lineRule="auto" w:line="259" w:before="0" w:after="283"/>
         <w:rPr>
           <w:b w:val="false"/>
           <w:b w:val="false"/>
@@ -42760,7 +42736,7 @@
           <w:ilvl w:val="1"/>
           <w:numId w:val="48"/>
         </w:numPr>
-        <w:spacing w:lineRule="auto" w:line="261" w:before="0" w:after="283"/>
+        <w:spacing w:lineRule="auto" w:line="259" w:before="0" w:after="283"/>
         <w:rPr>
           <w:b w:val="false"/>
           <w:b w:val="false"/>
@@ -42785,7 +42761,7 @@
           <w:ilvl w:val="1"/>
           <w:numId w:val="48"/>
         </w:numPr>
-        <w:spacing w:lineRule="auto" w:line="261" w:before="0" w:after="283"/>
+        <w:spacing w:lineRule="auto" w:line="259" w:before="0" w:after="283"/>
         <w:rPr>
           <w:b w:val="false"/>
           <w:b w:val="false"/>
@@ -42810,7 +42786,7 @@
           <w:ilvl w:val="1"/>
           <w:numId w:val="48"/>
         </w:numPr>
-        <w:spacing w:lineRule="auto" w:line="261" w:before="0" w:after="283"/>
+        <w:spacing w:lineRule="auto" w:line="259" w:before="0" w:after="283"/>
         <w:rPr>
           <w:b w:val="false"/>
           <w:b w:val="false"/>
@@ -42844,7 +42820,7 @@
           <w:ilvl w:val="1"/>
           <w:numId w:val="48"/>
         </w:numPr>
-        <w:spacing w:lineRule="auto" w:line="261" w:before="0" w:after="283"/>
+        <w:spacing w:lineRule="auto" w:line="259" w:before="0" w:after="283"/>
         <w:rPr>
           <w:b w:val="false"/>
           <w:b w:val="false"/>
@@ -42869,7 +42845,7 @@
           <w:ilvl w:val="1"/>
           <w:numId w:val="48"/>
         </w:numPr>
-        <w:spacing w:lineRule="auto" w:line="261" w:before="0" w:after="283"/>
+        <w:spacing w:lineRule="auto" w:line="259" w:before="0" w:after="283"/>
         <w:rPr/>
       </w:pPr>
       <w:r>
@@ -42895,21 +42871,7 @@
           <w:rStyle w:val="SourceText"/>
           <w:sz w:val="24"/>
         </w:rPr>
-        <w:t xml:space="preserve"> </w:t>
-      </w:r>
-      <w:r>
-        <w:rPr>
-          <w:rStyle w:val="SourceText"/>
-          <w:sz w:val="24"/>
-        </w:rPr>
-        <w:t>to refresh the resoruces used to build the app. You WILL NOT see the new splash screen if you don’t run this command.</w:t>
-      </w:r>
-      <w:r>
-        <w:rPr>
-          <w:rStyle w:val="SourceText"/>
-          <w:sz w:val="24"/>
-        </w:rPr>
-        <w:t xml:space="preserve"> </w:t>
+        <w:t xml:space="preserve"> to refresh the resoruces used to build the app. You WILL NOT see the new splash screen if you don’t run this command. </w:t>
       </w:r>
     </w:p>
     <w:p>
@@ -42919,7 +42881,7 @@
           <w:ilvl w:val="1"/>
           <w:numId w:val="48"/>
         </w:numPr>
-        <w:spacing w:lineRule="auto" w:line="261" w:before="0" w:after="283"/>
+        <w:spacing w:lineRule="auto" w:line="259" w:before="0" w:after="283"/>
         <w:rPr/>
       </w:pPr>
       <w:r>
@@ -42962,7 +42924,7 @@
           <w:ilvl w:val="1"/>
           <w:numId w:val="48"/>
         </w:numPr>
-        <w:spacing w:lineRule="auto" w:line="261" w:before="0" w:after="283"/>
+        <w:spacing w:lineRule="auto" w:line="259" w:before="0" w:after="283"/>
         <w:rPr>
           <w:b w:val="false"/>
           <w:b w:val="false"/>
@@ -42983,7 +42945,7 @@
     <w:p>
       <w:pPr>
         <w:pStyle w:val="Normal"/>
-        <w:spacing w:lineRule="auto" w:line="261" w:before="0" w:after="0"/>
+        <w:spacing w:lineRule="auto" w:line="259" w:before="0" w:after="0"/>
         <w:rPr>
           <w:b w:val="false"/>
           <w:b w:val="false"/>
@@ -43072,7 +43034,7 @@
     <w:p>
       <w:pPr>
         <w:pStyle w:val="Normal"/>
-        <w:spacing w:lineRule="auto" w:line="261" w:before="0" w:after="0"/>
+        <w:spacing w:lineRule="auto" w:line="259" w:before="0" w:after="0"/>
         <w:ind w:right="140" w:hanging="0"/>
         <w:rPr>
           <w:color w:val="auto"/>
@@ -43090,50 +43052,30 @@
           <w:szCs w:val="24"/>
           <w:u w:val="single" w:color="FFFFFF"/>
         </w:rPr>
-        <w:t>12</w:t>
-      </w:r>
-      <w:r>
-        <w:rPr>
-          <w:rFonts w:eastAsia="Arial" w:cs="Arial" w:ascii="Arial" w:hAnsi="Arial"/>
-          <w:b/>
-          <w:bCs/>
-          <w:color w:val="auto"/>
-          <w:sz w:val="24"/>
-          <w:szCs w:val="24"/>
-          <w:u w:val="single" w:color="FFFFFF"/>
-        </w:rPr>
-        <w:t xml:space="preserve">. </w:t>
-      </w:r>
-      <w:r>
-        <w:rPr>
-          <w:rFonts w:eastAsia="Arial" w:cs="Arial" w:ascii="Arial" w:hAnsi="Arial"/>
-          <w:b/>
-          <w:bCs/>
-          <w:color w:val="auto"/>
-          <w:sz w:val="24"/>
-          <w:szCs w:val="24"/>
-          <w:u w:val="single" w:color="FFFFFF"/>
-        </w:rPr>
-        <w:t>Ionic Info Output on Working Build</w:t>
-      </w:r>
-    </w:p>
-    <w:p>
-      <w:pPr>
-        <w:pStyle w:val="Normal"/>
-        <w:spacing w:lineRule="auto" w:line="261" w:before="0" w:after="0"/>
-        <w:ind w:right="140" w:hanging="0"/>
-        <w:rPr>
-          <w:color w:val="auto"/>
-          <w:sz w:val="20"/>
-          <w:szCs w:val="20"/>
-        </w:rPr>
-      </w:pPr>
-      <w:r>
-        <w:rPr>
-          <w:color w:val="auto"/>
-          <w:sz w:val="20"/>
-          <w:szCs w:val="20"/>
-        </w:rPr>
+        <w:t>12. Ionic Info Output on Working Build</w:t>
+      </w:r>
+    </w:p>
+    <w:p>
+      <w:pPr>
+        <w:pStyle w:val="Normal"/>
+        <w:numPr>
+          <w:ilvl w:val="0"/>
+          <w:numId w:val="49"/>
+        </w:numPr>
+        <w:spacing w:lineRule="auto" w:line="259" w:before="0" w:after="0"/>
+        <w:rPr>
+          <w:color w:val="auto"/>
+          <w:sz w:val="32"/>
+          <w:szCs w:val="20"/>
+        </w:rPr>
+      </w:pPr>
+      <w:r>
+        <w:rPr>
+          <w:color w:val="auto"/>
+          <w:sz w:val="32"/>
+          <w:szCs w:val="20"/>
+        </w:rPr>
+        <w:t>Be extremely cautious when changing the android platform version, the gradle version or any other build tool version. It can be extremely frustrating to debug and you will need to re-install your tools such as cordova using NPM including re-downloading the repo. Make sure your on a separate branch when trying to upgrade anything and be willing to sink hours into troubleshooting possibly. Also, do not upgrade any o f these tools without purpose as it will make your life harder.</w:t>
       </w:r>
     </w:p>
     <w:p>
@@ -43214,7 +43156,7 @@
                     </pic:cNvPicPr>
                   </pic:nvPicPr>
                   <pic:blipFill>
-                    <a:blip r:embed="rId17"/>
+                    <a:blip r:embed="rId15"/>
                     <a:stretch>
                       <a:fillRect/>
                     </a:stretch>
@@ -48678,6 +48620,116 @@
         </w:tabs>
         <w:ind w:left="720" w:hanging="360"/>
       </w:pPr>
+    </w:lvl>
+    <w:lvl w:ilvl="1">
+      <w:start w:val="1"/>
+      <w:numFmt w:val="decimal"/>
+      <w:lvlText w:val="%2."/>
+      <w:lvlJc w:val="left"/>
+      <w:pPr>
+        <w:tabs>
+          <w:tab w:val="num" w:pos="1080"/>
+        </w:tabs>
+        <w:ind w:left="1080" w:hanging="360"/>
+      </w:pPr>
+    </w:lvl>
+    <w:lvl w:ilvl="2">
+      <w:start w:val="1"/>
+      <w:numFmt w:val="decimal"/>
+      <w:lvlText w:val="%3."/>
+      <w:lvlJc w:val="left"/>
+      <w:pPr>
+        <w:tabs>
+          <w:tab w:val="num" w:pos="1440"/>
+        </w:tabs>
+        <w:ind w:left="1440" w:hanging="360"/>
+      </w:pPr>
+    </w:lvl>
+    <w:lvl w:ilvl="3">
+      <w:start w:val="1"/>
+      <w:numFmt w:val="decimal"/>
+      <w:lvlText w:val="%4."/>
+      <w:lvlJc w:val="left"/>
+      <w:pPr>
+        <w:tabs>
+          <w:tab w:val="num" w:pos="1800"/>
+        </w:tabs>
+        <w:ind w:left="1800" w:hanging="360"/>
+      </w:pPr>
+    </w:lvl>
+    <w:lvl w:ilvl="4">
+      <w:start w:val="1"/>
+      <w:numFmt w:val="decimal"/>
+      <w:lvlText w:val="%5."/>
+      <w:lvlJc w:val="left"/>
+      <w:pPr>
+        <w:tabs>
+          <w:tab w:val="num" w:pos="2160"/>
+        </w:tabs>
+        <w:ind w:left="2160" w:hanging="360"/>
+      </w:pPr>
+    </w:lvl>
+    <w:lvl w:ilvl="5">
+      <w:start w:val="1"/>
+      <w:numFmt w:val="decimal"/>
+      <w:lvlText w:val="%6."/>
+      <w:lvlJc w:val="left"/>
+      <w:pPr>
+        <w:tabs>
+          <w:tab w:val="num" w:pos="2520"/>
+        </w:tabs>
+        <w:ind w:left="2520" w:hanging="360"/>
+      </w:pPr>
+    </w:lvl>
+    <w:lvl w:ilvl="6">
+      <w:start w:val="1"/>
+      <w:numFmt w:val="decimal"/>
+      <w:lvlText w:val="%7."/>
+      <w:lvlJc w:val="left"/>
+      <w:pPr>
+        <w:tabs>
+          <w:tab w:val="num" w:pos="2880"/>
+        </w:tabs>
+        <w:ind w:left="2880" w:hanging="360"/>
+      </w:pPr>
+    </w:lvl>
+    <w:lvl w:ilvl="7">
+      <w:start w:val="1"/>
+      <w:numFmt w:val="decimal"/>
+      <w:lvlText w:val="%8."/>
+      <w:lvlJc w:val="left"/>
+      <w:pPr>
+        <w:tabs>
+          <w:tab w:val="num" w:pos="3240"/>
+        </w:tabs>
+        <w:ind w:left="3240" w:hanging="360"/>
+      </w:pPr>
+    </w:lvl>
+    <w:lvl w:ilvl="8">
+      <w:start w:val="1"/>
+      <w:numFmt w:val="decimal"/>
+      <w:lvlText w:val="%9."/>
+      <w:lvlJc w:val="left"/>
+      <w:pPr>
+        <w:tabs>
+          <w:tab w:val="num" w:pos="3600"/>
+        </w:tabs>
+        <w:ind w:left="3600" w:hanging="360"/>
+      </w:pPr>
+    </w:lvl>
+  </w:abstractNum>
+  <w:abstractNum w:abstractNumId="49">
+    <w:lvl w:ilvl="0">
+      <w:start w:val="1"/>
+      <w:numFmt w:val="decimal"/>
+      <w:lvlText w:val="%1."/>
+      <w:lvlJc w:val="left"/>
+      <w:pPr>
+        <w:tabs>
+          <w:tab w:val="num" w:pos="720"/>
+        </w:tabs>
+        <w:ind w:left="720" w:hanging="360"/>
+      </w:pPr>
       <w:rPr/>
     </w:lvl>
     <w:lvl w:ilvl="1">
@@ -48785,7 +48837,7 @@
       <w:rPr/>
     </w:lvl>
   </w:abstractNum>
-  <w:abstractNum w:abstractNumId="49">
+  <w:abstractNum w:abstractNumId="50">
     <w:lvl w:ilvl="0">
       <w:start w:val="1"/>
       <w:numFmt w:val="none"/>
@@ -49051,6 +49103,9 @@
   <w:num w:numId="49">
     <w:abstractNumId w:val="49"/>
   </w:num>
+  <w:num w:numId="50">
+    <w:abstractNumId w:val="50"/>
+  </w:num>
 </w:numbering>
 </file>
 
@@ -49215,6 +49270,7 @@
     <w:qFormat/>
     <w:pPr>
       <w:widowControl/>
+      <w:suppressAutoHyphens w:val="true"/>
       <w:bidi w:val="0"/>
       <w:spacing w:before="0" w:after="0"/>
       <w:jc w:val="left"/>

</xml_diff>

<commit_message>
Added pagination to the chats page
</commit_message>
<xml_diff>
--- a/Documentation/Team-ReBoot.-Final-as-built-report.docx
+++ b/Documentation/Team-ReBoot.-Final-as-built-report.docx
@@ -2239,7 +2239,7 @@
     <w:p>
       <w:pPr>
         <w:pStyle w:val="Normal"/>
-        <w:spacing w:lineRule="auto" w:line="278" w:before="0" w:after="0"/>
+        <w:spacing w:lineRule="auto" w:line="276" w:before="0" w:after="0"/>
         <w:ind w:right="100" w:hanging="0"/>
         <w:rPr>
           <w:color w:val="auto"/>
@@ -3428,7 +3428,7 @@
     <w:p>
       <w:pPr>
         <w:pStyle w:val="Normal"/>
-        <w:spacing w:lineRule="auto" w:line="266" w:before="0" w:after="0"/>
+        <w:spacing w:lineRule="auto" w:line="264" w:before="0" w:after="0"/>
         <w:ind w:right="120" w:hanging="0"/>
         <w:rPr>
           <w:color w:val="auto"/>
@@ -4290,7 +4290,7 @@
     <w:p>
       <w:pPr>
         <w:pStyle w:val="Normal"/>
-        <w:spacing w:lineRule="auto" w:line="266" w:before="0" w:after="0"/>
+        <w:spacing w:lineRule="auto" w:line="264" w:before="0" w:after="0"/>
         <w:ind w:right="120" w:hanging="0"/>
         <w:rPr>
           <w:color w:val="auto"/>
@@ -6864,7 +6864,7 @@
         <w:tabs>
           <w:tab w:val="left" w:pos="720" w:leader="none"/>
         </w:tabs>
-        <w:spacing w:lineRule="auto" w:line="230" w:before="0" w:after="0"/>
+        <w:spacing w:lineRule="auto" w:line="228" w:before="0" w:after="0"/>
         <w:rPr>
           <w:rFonts w:ascii="Calibri" w:hAnsi="Calibri" w:eastAsia="Calibri" w:cs="Calibri"/>
           <w:color w:val="auto"/>
@@ -13050,7 +13050,7 @@
     <w:p>
       <w:pPr>
         <w:pStyle w:val="Normal"/>
-        <w:spacing w:lineRule="auto" w:line="278" w:before="0" w:after="0"/>
+        <w:spacing w:lineRule="auto" w:line="276" w:before="0" w:after="0"/>
         <w:ind w:right="160" w:hanging="0"/>
         <w:rPr>
           <w:color w:val="auto"/>
@@ -13394,7 +13394,7 @@
     <w:p>
       <w:pPr>
         <w:pStyle w:val="Normal"/>
-        <w:spacing w:lineRule="auto" w:line="266" w:before="0" w:after="0"/>
+        <w:spacing w:lineRule="auto" w:line="264" w:before="0" w:after="0"/>
         <w:ind w:right="100" w:hanging="0"/>
         <w:rPr>
           <w:color w:val="auto"/>
@@ -13618,7 +13618,7 @@
     <w:p>
       <w:pPr>
         <w:pStyle w:val="Normal"/>
-        <w:spacing w:lineRule="auto" w:line="266" w:before="0" w:after="0"/>
+        <w:spacing w:lineRule="auto" w:line="264" w:before="0" w:after="0"/>
         <w:ind w:right="180" w:hanging="0"/>
         <w:rPr>
           <w:color w:val="auto"/>
@@ -13776,7 +13776,7 @@
     <w:p>
       <w:pPr>
         <w:pStyle w:val="Normal"/>
-        <w:spacing w:lineRule="auto" w:line="278" w:before="0" w:after="0"/>
+        <w:spacing w:lineRule="auto" w:line="276" w:before="0" w:after="0"/>
         <w:ind w:right="60" w:hanging="0"/>
         <w:rPr>
           <w:color w:val="auto"/>
@@ -16975,7 +16975,7 @@
     <w:p>
       <w:pPr>
         <w:pStyle w:val="Normal"/>
-        <w:spacing w:lineRule="auto" w:line="266" w:before="0" w:after="0"/>
+        <w:spacing w:lineRule="auto" w:line="264" w:before="0" w:after="0"/>
         <w:ind w:right="80" w:hanging="0"/>
         <w:rPr>
           <w:color w:val="auto"/>
@@ -17990,7 +17990,7 @@
     <w:p>
       <w:pPr>
         <w:pStyle w:val="Normal"/>
-        <w:spacing w:lineRule="auto" w:line="280" w:before="0" w:after="0"/>
+        <w:spacing w:lineRule="auto" w:line="278" w:before="0" w:after="0"/>
         <w:ind w:right="200" w:hanging="0"/>
         <w:rPr>
           <w:color w:val="auto"/>
@@ -19255,9 +19255,9 @@
       <w:tblGrid>
         <w:gridCol w:w="1296"/>
         <w:gridCol w:w="1955"/>
-        <w:gridCol w:w="2155"/>
+        <w:gridCol w:w="2154"/>
         <w:gridCol w:w="1876"/>
-        <w:gridCol w:w="2098"/>
+        <w:gridCol w:w="2099"/>
       </w:tblGrid>
       <w:tr>
         <w:trPr>
@@ -19334,7 +19334,7 @@
         </w:tc>
         <w:tc>
           <w:tcPr>
-            <w:tcW w:w="2155" w:type="dxa"/>
+            <w:tcW w:w="2154" w:type="dxa"/>
             <w:tcBorders>
               <w:top w:val="single" w:sz="8" w:space="0" w:color="000000"/>
               <w:right w:val="single" w:sz="8" w:space="0" w:color="000000"/>
@@ -19402,7 +19402,7 @@
         </w:tc>
         <w:tc>
           <w:tcPr>
-            <w:tcW w:w="2098" w:type="dxa"/>
+            <w:tcW w:w="2099" w:type="dxa"/>
             <w:tcBorders>
               <w:top w:val="single" w:sz="8" w:space="0" w:color="000000"/>
               <w:right w:val="single" w:sz="8" w:space="0" w:color="000000"/>
@@ -19498,7 +19498,7 @@
         </w:tc>
         <w:tc>
           <w:tcPr>
-            <w:tcW w:w="2155" w:type="dxa"/>
+            <w:tcW w:w="2154" w:type="dxa"/>
             <w:tcBorders>
               <w:right w:val="single" w:sz="8" w:space="0" w:color="000000"/>
             </w:tcBorders>
@@ -19554,7 +19554,7 @@
         </w:tc>
         <w:tc>
           <w:tcPr>
-            <w:tcW w:w="2098" w:type="dxa"/>
+            <w:tcW w:w="2099" w:type="dxa"/>
             <w:tcBorders>
               <w:right w:val="single" w:sz="8" w:space="0" w:color="000000"/>
             </w:tcBorders>
@@ -19651,7 +19651,7 @@
         </w:tc>
         <w:tc>
           <w:tcPr>
-            <w:tcW w:w="2155" w:type="dxa"/>
+            <w:tcW w:w="2154" w:type="dxa"/>
             <w:tcBorders>
               <w:bottom w:val="single" w:sz="8" w:space="0" w:color="000000"/>
               <w:right w:val="single" w:sz="8" w:space="0" w:color="000000"/>
@@ -19709,7 +19709,7 @@
         </w:tc>
         <w:tc>
           <w:tcPr>
-            <w:tcW w:w="2098" w:type="dxa"/>
+            <w:tcW w:w="2099" w:type="dxa"/>
             <w:tcBorders>
               <w:bottom w:val="single" w:sz="8" w:space="0" w:color="000000"/>
               <w:right w:val="single" w:sz="8" w:space="0" w:color="000000"/>
@@ -19808,7 +19808,7 @@
         </w:tc>
         <w:tc>
           <w:tcPr>
-            <w:tcW w:w="2155" w:type="dxa"/>
+            <w:tcW w:w="2154" w:type="dxa"/>
             <w:tcBorders>
               <w:right w:val="single" w:sz="8" w:space="0" w:color="000000"/>
             </w:tcBorders>
@@ -19870,7 +19870,7 @@
         </w:tc>
         <w:tc>
           <w:tcPr>
-            <w:tcW w:w="2098" w:type="dxa"/>
+            <w:tcW w:w="2099" w:type="dxa"/>
             <w:tcBorders>
               <w:right w:val="single" w:sz="8" w:space="0" w:color="000000"/>
             </w:tcBorders>
@@ -19971,7 +19971,7 @@
         </w:tc>
         <w:tc>
           <w:tcPr>
-            <w:tcW w:w="2155" w:type="dxa"/>
+            <w:tcW w:w="2154" w:type="dxa"/>
             <w:tcBorders>
               <w:right w:val="single" w:sz="8" w:space="0" w:color="000000"/>
             </w:tcBorders>
@@ -20044,7 +20044,7 @@
         </w:tc>
         <w:tc>
           <w:tcPr>
-            <w:tcW w:w="2098" w:type="dxa"/>
+            <w:tcW w:w="2099" w:type="dxa"/>
             <w:tcBorders>
               <w:right w:val="single" w:sz="8" w:space="0" w:color="000000"/>
             </w:tcBorders>
@@ -20145,7 +20145,7 @@
         </w:tc>
         <w:tc>
           <w:tcPr>
-            <w:tcW w:w="2155" w:type="dxa"/>
+            <w:tcW w:w="2154" w:type="dxa"/>
             <w:tcBorders>
               <w:right w:val="single" w:sz="8" w:space="0" w:color="000000"/>
             </w:tcBorders>
@@ -20218,7 +20218,7 @@
         </w:tc>
         <w:tc>
           <w:tcPr>
-            <w:tcW w:w="2098" w:type="dxa"/>
+            <w:tcW w:w="2099" w:type="dxa"/>
             <w:tcBorders>
               <w:right w:val="single" w:sz="8" w:space="0" w:color="000000"/>
             </w:tcBorders>
@@ -20314,7 +20314,7 @@
         </w:tc>
         <w:tc>
           <w:tcPr>
-            <w:tcW w:w="2155" w:type="dxa"/>
+            <w:tcW w:w="2154" w:type="dxa"/>
             <w:tcBorders>
               <w:right w:val="single" w:sz="8" w:space="0" w:color="000000"/>
             </w:tcBorders>
@@ -20373,7 +20373,7 @@
         </w:tc>
         <w:tc>
           <w:tcPr>
-            <w:tcW w:w="2098" w:type="dxa"/>
+            <w:tcW w:w="2099" w:type="dxa"/>
             <w:tcBorders>
               <w:right w:val="single" w:sz="8" w:space="0" w:color="000000"/>
             </w:tcBorders>
@@ -20469,7 +20469,7 @@
         </w:tc>
         <w:tc>
           <w:tcPr>
-            <w:tcW w:w="2155" w:type="dxa"/>
+            <w:tcW w:w="2154" w:type="dxa"/>
             <w:tcBorders>
               <w:right w:val="single" w:sz="8" w:space="0" w:color="000000"/>
             </w:tcBorders>
@@ -20528,7 +20528,7 @@
         </w:tc>
         <w:tc>
           <w:tcPr>
-            <w:tcW w:w="2098" w:type="dxa"/>
+            <w:tcW w:w="2099" w:type="dxa"/>
             <w:tcBorders>
               <w:right w:val="single" w:sz="8" w:space="0" w:color="000000"/>
             </w:tcBorders>
@@ -20624,7 +20624,7 @@
         </w:tc>
         <w:tc>
           <w:tcPr>
-            <w:tcW w:w="2155" w:type="dxa"/>
+            <w:tcW w:w="2154" w:type="dxa"/>
             <w:tcBorders>
               <w:right w:val="single" w:sz="8" w:space="0" w:color="000000"/>
             </w:tcBorders>
@@ -20695,7 +20695,7 @@
         </w:tc>
         <w:tc>
           <w:tcPr>
-            <w:tcW w:w="2098" w:type="dxa"/>
+            <w:tcW w:w="2099" w:type="dxa"/>
             <w:tcBorders>
               <w:right w:val="single" w:sz="8" w:space="0" w:color="000000"/>
             </w:tcBorders>
@@ -20791,7 +20791,7 @@
         </w:tc>
         <w:tc>
           <w:tcPr>
-            <w:tcW w:w="2155" w:type="dxa"/>
+            <w:tcW w:w="2154" w:type="dxa"/>
             <w:tcBorders>
               <w:right w:val="single" w:sz="8" w:space="0" w:color="000000"/>
             </w:tcBorders>
@@ -20853,7 +20853,7 @@
         </w:tc>
         <w:tc>
           <w:tcPr>
-            <w:tcW w:w="2098" w:type="dxa"/>
+            <w:tcW w:w="2099" w:type="dxa"/>
             <w:tcBorders>
               <w:right w:val="single" w:sz="8" w:space="0" w:color="000000"/>
             </w:tcBorders>
@@ -20946,7 +20946,7 @@
         </w:tc>
         <w:tc>
           <w:tcPr>
-            <w:tcW w:w="2155" w:type="dxa"/>
+            <w:tcW w:w="2154" w:type="dxa"/>
             <w:tcBorders>
               <w:right w:val="single" w:sz="8" w:space="0" w:color="000000"/>
             </w:tcBorders>
@@ -21005,7 +21005,7 @@
         </w:tc>
         <w:tc>
           <w:tcPr>
-            <w:tcW w:w="2098" w:type="dxa"/>
+            <w:tcW w:w="2099" w:type="dxa"/>
             <w:tcBorders>
               <w:right w:val="single" w:sz="8" w:space="0" w:color="000000"/>
             </w:tcBorders>
@@ -21098,7 +21098,7 @@
         </w:tc>
         <w:tc>
           <w:tcPr>
-            <w:tcW w:w="2155" w:type="dxa"/>
+            <w:tcW w:w="2154" w:type="dxa"/>
             <w:tcBorders>
               <w:right w:val="single" w:sz="8" w:space="0" w:color="000000"/>
             </w:tcBorders>
@@ -21157,7 +21157,7 @@
         </w:tc>
         <w:tc>
           <w:tcPr>
-            <w:tcW w:w="2098" w:type="dxa"/>
+            <w:tcW w:w="2099" w:type="dxa"/>
             <w:tcBorders>
               <w:right w:val="single" w:sz="8" w:space="0" w:color="000000"/>
             </w:tcBorders>
@@ -21250,7 +21250,7 @@
         </w:tc>
         <w:tc>
           <w:tcPr>
-            <w:tcW w:w="2155" w:type="dxa"/>
+            <w:tcW w:w="2154" w:type="dxa"/>
             <w:tcBorders>
               <w:right w:val="single" w:sz="8" w:space="0" w:color="000000"/>
             </w:tcBorders>
@@ -21312,7 +21312,7 @@
         </w:tc>
         <w:tc>
           <w:tcPr>
-            <w:tcW w:w="2098" w:type="dxa"/>
+            <w:tcW w:w="2099" w:type="dxa"/>
             <w:tcBorders>
               <w:right w:val="single" w:sz="8" w:space="0" w:color="000000"/>
             </w:tcBorders>
@@ -21405,7 +21405,7 @@
         </w:tc>
         <w:tc>
           <w:tcPr>
-            <w:tcW w:w="2155" w:type="dxa"/>
+            <w:tcW w:w="2154" w:type="dxa"/>
             <w:tcBorders>
               <w:right w:val="single" w:sz="8" w:space="0" w:color="000000"/>
             </w:tcBorders>
@@ -21469,7 +21469,7 @@
         </w:tc>
         <w:tc>
           <w:tcPr>
-            <w:tcW w:w="2098" w:type="dxa"/>
+            <w:tcW w:w="2099" w:type="dxa"/>
             <w:tcBorders>
               <w:right w:val="single" w:sz="8" w:space="0" w:color="000000"/>
             </w:tcBorders>
@@ -21562,7 +21562,7 @@
         </w:tc>
         <w:tc>
           <w:tcPr>
-            <w:tcW w:w="2155" w:type="dxa"/>
+            <w:tcW w:w="2154" w:type="dxa"/>
             <w:tcBorders>
               <w:right w:val="single" w:sz="8" w:space="0" w:color="000000"/>
             </w:tcBorders>
@@ -21621,7 +21621,7 @@
         </w:tc>
         <w:tc>
           <w:tcPr>
-            <w:tcW w:w="2098" w:type="dxa"/>
+            <w:tcW w:w="2099" w:type="dxa"/>
             <w:tcBorders>
               <w:right w:val="single" w:sz="8" w:space="0" w:color="000000"/>
             </w:tcBorders>
@@ -21714,7 +21714,7 @@
         </w:tc>
         <w:tc>
           <w:tcPr>
-            <w:tcW w:w="2155" w:type="dxa"/>
+            <w:tcW w:w="2154" w:type="dxa"/>
             <w:tcBorders>
               <w:right w:val="single" w:sz="8" w:space="0" w:color="000000"/>
             </w:tcBorders>
@@ -21775,7 +21775,7 @@
         </w:tc>
         <w:tc>
           <w:tcPr>
-            <w:tcW w:w="2098" w:type="dxa"/>
+            <w:tcW w:w="2099" w:type="dxa"/>
             <w:tcBorders>
               <w:right w:val="single" w:sz="8" w:space="0" w:color="000000"/>
             </w:tcBorders>
@@ -21865,7 +21865,7 @@
         </w:tc>
         <w:tc>
           <w:tcPr>
-            <w:tcW w:w="2155" w:type="dxa"/>
+            <w:tcW w:w="2154" w:type="dxa"/>
             <w:tcBorders>
               <w:right w:val="single" w:sz="8" w:space="0" w:color="000000"/>
             </w:tcBorders>
@@ -21924,7 +21924,7 @@
         </w:tc>
         <w:tc>
           <w:tcPr>
-            <w:tcW w:w="2098" w:type="dxa"/>
+            <w:tcW w:w="2099" w:type="dxa"/>
             <w:tcBorders>
               <w:right w:val="single" w:sz="8" w:space="0" w:color="000000"/>
             </w:tcBorders>
@@ -22016,7 +22016,7 @@
         </w:tc>
         <w:tc>
           <w:tcPr>
-            <w:tcW w:w="2155" w:type="dxa"/>
+            <w:tcW w:w="2154" w:type="dxa"/>
             <w:tcBorders>
               <w:bottom w:val="single" w:sz="8" w:space="0" w:color="000000"/>
               <w:right w:val="single" w:sz="8" w:space="0" w:color="000000"/>
@@ -22074,7 +22074,7 @@
         </w:tc>
         <w:tc>
           <w:tcPr>
-            <w:tcW w:w="2098" w:type="dxa"/>
+            <w:tcW w:w="2099" w:type="dxa"/>
             <w:tcBorders>
               <w:bottom w:val="single" w:sz="8" w:space="0" w:color="000000"/>
               <w:right w:val="single" w:sz="8" w:space="0" w:color="000000"/>
@@ -27646,9 +27646,9 @@
         </w:tblCellMar>
       </w:tblPr>
       <w:tblGrid>
-        <w:gridCol w:w="2073"/>
+        <w:gridCol w:w="2072"/>
         <w:gridCol w:w="2874"/>
-        <w:gridCol w:w="4433"/>
+        <w:gridCol w:w="4434"/>
       </w:tblGrid>
       <w:tr>
         <w:trPr>
@@ -27656,7 +27656,7 @@
         </w:trPr>
         <w:tc>
           <w:tcPr>
-            <w:tcW w:w="2073" w:type="dxa"/>
+            <w:tcW w:w="2072" w:type="dxa"/>
             <w:tcBorders>
               <w:top w:val="single" w:sz="8" w:space="0" w:color="000000"/>
               <w:left w:val="single" w:sz="8" w:space="0" w:color="000000"/>
@@ -27725,7 +27725,7 @@
         </w:tc>
         <w:tc>
           <w:tcPr>
-            <w:tcW w:w="4433" w:type="dxa"/>
+            <w:tcW w:w="4434" w:type="dxa"/>
             <w:tcBorders>
               <w:top w:val="single" w:sz="8" w:space="0" w:color="000000"/>
               <w:right w:val="single" w:sz="8" w:space="0" w:color="000000"/>
@@ -27764,7 +27764,7 @@
         </w:trPr>
         <w:tc>
           <w:tcPr>
-            <w:tcW w:w="2073" w:type="dxa"/>
+            <w:tcW w:w="2072" w:type="dxa"/>
             <w:tcBorders>
               <w:left w:val="single" w:sz="8" w:space="0" w:color="000000"/>
               <w:bottom w:val="single" w:sz="8" w:space="0" w:color="000000"/>
@@ -27823,7 +27823,7 @@
         </w:tc>
         <w:tc>
           <w:tcPr>
-            <w:tcW w:w="4433" w:type="dxa"/>
+            <w:tcW w:w="4434" w:type="dxa"/>
             <w:tcBorders>
               <w:bottom w:val="single" w:sz="8" w:space="0" w:color="000000"/>
               <w:right w:val="single" w:sz="8" w:space="0" w:color="000000"/>
@@ -27857,7 +27857,7 @@
         </w:trPr>
         <w:tc>
           <w:tcPr>
-            <w:tcW w:w="2073" w:type="dxa"/>
+            <w:tcW w:w="2072" w:type="dxa"/>
             <w:tcBorders>
               <w:left w:val="single" w:sz="8" w:space="0" w:color="000000"/>
               <w:right w:val="single" w:sz="8" w:space="0" w:color="000000"/>
@@ -27922,7 +27922,7 @@
         </w:tc>
         <w:tc>
           <w:tcPr>
-            <w:tcW w:w="4433" w:type="dxa"/>
+            <w:tcW w:w="4434" w:type="dxa"/>
             <w:tcBorders>
               <w:right w:val="single" w:sz="8" w:space="0" w:color="000000"/>
             </w:tcBorders>
@@ -27958,7 +27958,7 @@
         </w:trPr>
         <w:tc>
           <w:tcPr>
-            <w:tcW w:w="2073" w:type="dxa"/>
+            <w:tcW w:w="2072" w:type="dxa"/>
             <w:tcBorders>
               <w:left w:val="single" w:sz="8" w:space="0" w:color="000000"/>
               <w:right w:val="single" w:sz="8" w:space="0" w:color="000000"/>
@@ -28023,7 +28023,7 @@
         </w:tc>
         <w:tc>
           <w:tcPr>
-            <w:tcW w:w="4433" w:type="dxa"/>
+            <w:tcW w:w="4434" w:type="dxa"/>
             <w:tcBorders>
               <w:right w:val="single" w:sz="8" w:space="0" w:color="000000"/>
             </w:tcBorders>
@@ -28059,7 +28059,7 @@
         </w:trPr>
         <w:tc>
           <w:tcPr>
-            <w:tcW w:w="2073" w:type="dxa"/>
+            <w:tcW w:w="2072" w:type="dxa"/>
             <w:tcBorders>
               <w:left w:val="single" w:sz="8" w:space="0" w:color="000000"/>
               <w:right w:val="single" w:sz="8" w:space="0" w:color="000000"/>
@@ -28124,7 +28124,7 @@
         </w:tc>
         <w:tc>
           <w:tcPr>
-            <w:tcW w:w="4433" w:type="dxa"/>
+            <w:tcW w:w="4434" w:type="dxa"/>
             <w:tcBorders>
               <w:right w:val="single" w:sz="8" w:space="0" w:color="000000"/>
             </w:tcBorders>
@@ -28160,7 +28160,7 @@
         </w:trPr>
         <w:tc>
           <w:tcPr>
-            <w:tcW w:w="2073" w:type="dxa"/>
+            <w:tcW w:w="2072" w:type="dxa"/>
             <w:tcBorders>
               <w:left w:val="single" w:sz="8" w:space="0" w:color="000000"/>
               <w:right w:val="single" w:sz="8" w:space="0" w:color="000000"/>
@@ -28217,7 +28217,7 @@
         </w:tc>
         <w:tc>
           <w:tcPr>
-            <w:tcW w:w="4433" w:type="dxa"/>
+            <w:tcW w:w="4434" w:type="dxa"/>
             <w:tcBorders>
               <w:right w:val="single" w:sz="8" w:space="0" w:color="000000"/>
             </w:tcBorders>
@@ -28253,7 +28253,7 @@
         </w:trPr>
         <w:tc>
           <w:tcPr>
-            <w:tcW w:w="2073" w:type="dxa"/>
+            <w:tcW w:w="2072" w:type="dxa"/>
             <w:tcBorders>
               <w:left w:val="single" w:sz="8" w:space="0" w:color="000000"/>
               <w:right w:val="single" w:sz="8" w:space="0" w:color="000000"/>
@@ -28310,7 +28310,7 @@
         </w:tc>
         <w:tc>
           <w:tcPr>
-            <w:tcW w:w="4433" w:type="dxa"/>
+            <w:tcW w:w="4434" w:type="dxa"/>
             <w:tcBorders>
               <w:right w:val="single" w:sz="8" w:space="0" w:color="000000"/>
             </w:tcBorders>
@@ -28346,7 +28346,7 @@
         </w:trPr>
         <w:tc>
           <w:tcPr>
-            <w:tcW w:w="2073" w:type="dxa"/>
+            <w:tcW w:w="2072" w:type="dxa"/>
             <w:tcBorders>
               <w:left w:val="single" w:sz="8" w:space="0" w:color="000000"/>
               <w:right w:val="single" w:sz="8" w:space="0" w:color="000000"/>
@@ -28403,7 +28403,7 @@
         </w:tc>
         <w:tc>
           <w:tcPr>
-            <w:tcW w:w="4433" w:type="dxa"/>
+            <w:tcW w:w="4434" w:type="dxa"/>
             <w:tcBorders>
               <w:right w:val="single" w:sz="8" w:space="0" w:color="000000"/>
             </w:tcBorders>
@@ -28439,7 +28439,7 @@
         </w:trPr>
         <w:tc>
           <w:tcPr>
-            <w:tcW w:w="2073" w:type="dxa"/>
+            <w:tcW w:w="2072" w:type="dxa"/>
             <w:tcBorders>
               <w:left w:val="single" w:sz="8" w:space="0" w:color="000000"/>
               <w:right w:val="single" w:sz="8" w:space="0" w:color="000000"/>
@@ -28496,7 +28496,7 @@
         </w:tc>
         <w:tc>
           <w:tcPr>
-            <w:tcW w:w="4433" w:type="dxa"/>
+            <w:tcW w:w="4434" w:type="dxa"/>
             <w:tcBorders>
               <w:right w:val="single" w:sz="8" w:space="0" w:color="000000"/>
             </w:tcBorders>
@@ -28532,7 +28532,7 @@
         </w:trPr>
         <w:tc>
           <w:tcPr>
-            <w:tcW w:w="2073" w:type="dxa"/>
+            <w:tcW w:w="2072" w:type="dxa"/>
             <w:tcBorders>
               <w:left w:val="single" w:sz="8" w:space="0" w:color="000000"/>
               <w:right w:val="single" w:sz="8" w:space="0" w:color="000000"/>
@@ -28589,7 +28589,7 @@
         </w:tc>
         <w:tc>
           <w:tcPr>
-            <w:tcW w:w="4433" w:type="dxa"/>
+            <w:tcW w:w="4434" w:type="dxa"/>
             <w:tcBorders>
               <w:right w:val="single" w:sz="8" w:space="0" w:color="000000"/>
             </w:tcBorders>
@@ -28625,7 +28625,7 @@
         </w:trPr>
         <w:tc>
           <w:tcPr>
-            <w:tcW w:w="2073" w:type="dxa"/>
+            <w:tcW w:w="2072" w:type="dxa"/>
             <w:tcBorders>
               <w:left w:val="single" w:sz="8" w:space="0" w:color="000000"/>
               <w:bottom w:val="single" w:sz="8" w:space="0" w:color="000000"/>
@@ -28684,7 +28684,7 @@
         </w:tc>
         <w:tc>
           <w:tcPr>
-            <w:tcW w:w="4433" w:type="dxa"/>
+            <w:tcW w:w="4434" w:type="dxa"/>
             <w:tcBorders>
               <w:bottom w:val="single" w:sz="8" w:space="0" w:color="000000"/>
               <w:right w:val="single" w:sz="8" w:space="0" w:color="000000"/>
@@ -28729,6 +28729,15 @@
           <w:sz w:val="20"/>
           <w:szCs w:val="20"/>
         </w:rPr>
+      </w:r>
+    </w:p>
+    <w:p>
+      <w:pPr>
+        <w:pStyle w:val="Normal"/>
+        <w:rPr/>
+      </w:pPr>
+      <w:r>
+        <w:rPr/>
       </w:r>
     </w:p>
     <w:p>
@@ -28846,9 +28855,9 @@
         </w:tblCellMar>
       </w:tblPr>
       <w:tblGrid>
-        <w:gridCol w:w="2073"/>
+        <w:gridCol w:w="2072"/>
         <w:gridCol w:w="2874"/>
-        <w:gridCol w:w="4433"/>
+        <w:gridCol w:w="4434"/>
       </w:tblGrid>
       <w:tr>
         <w:trPr>
@@ -28856,7 +28865,7 @@
         </w:trPr>
         <w:tc>
           <w:tcPr>
-            <w:tcW w:w="2073" w:type="dxa"/>
+            <w:tcW w:w="2072" w:type="dxa"/>
             <w:tcBorders>
               <w:left w:val="single" w:sz="8" w:space="0" w:color="000000"/>
               <w:right w:val="single" w:sz="8" w:space="0" w:color="000000"/>
@@ -28921,7 +28930,7 @@
         </w:tc>
         <w:tc>
           <w:tcPr>
-            <w:tcW w:w="4433" w:type="dxa"/>
+            <w:tcW w:w="4434" w:type="dxa"/>
             <w:tcBorders>
               <w:right w:val="single" w:sz="8" w:space="0" w:color="000000"/>
             </w:tcBorders>
@@ -28957,7 +28966,7 @@
         </w:trPr>
         <w:tc>
           <w:tcPr>
-            <w:tcW w:w="2073" w:type="dxa"/>
+            <w:tcW w:w="2072" w:type="dxa"/>
             <w:tcBorders>
               <w:left w:val="single" w:sz="8" w:space="0" w:color="000000"/>
               <w:right w:val="single" w:sz="8" w:space="0" w:color="000000"/>
@@ -29022,7 +29031,7 @@
         </w:tc>
         <w:tc>
           <w:tcPr>
-            <w:tcW w:w="4433" w:type="dxa"/>
+            <w:tcW w:w="4434" w:type="dxa"/>
             <w:tcBorders>
               <w:right w:val="single" w:sz="8" w:space="0" w:color="000000"/>
             </w:tcBorders>
@@ -29058,7 +29067,7 @@
         </w:trPr>
         <w:tc>
           <w:tcPr>
-            <w:tcW w:w="2073" w:type="dxa"/>
+            <w:tcW w:w="2072" w:type="dxa"/>
             <w:tcBorders>
               <w:left w:val="single" w:sz="8" w:space="0" w:color="000000"/>
               <w:right w:val="single" w:sz="8" w:space="0" w:color="000000"/>
@@ -29120,7 +29129,7 @@
         </w:tc>
         <w:tc>
           <w:tcPr>
-            <w:tcW w:w="4433" w:type="dxa"/>
+            <w:tcW w:w="4434" w:type="dxa"/>
             <w:tcBorders>
               <w:right w:val="single" w:sz="8" w:space="0" w:color="000000"/>
             </w:tcBorders>
@@ -29156,7 +29165,7 @@
         </w:trPr>
         <w:tc>
           <w:tcPr>
-            <w:tcW w:w="2073" w:type="dxa"/>
+            <w:tcW w:w="2072" w:type="dxa"/>
             <w:tcBorders>
               <w:left w:val="single" w:sz="8" w:space="0" w:color="000000"/>
               <w:right w:val="single" w:sz="8" w:space="0" w:color="000000"/>
@@ -29213,7 +29222,7 @@
         </w:tc>
         <w:tc>
           <w:tcPr>
-            <w:tcW w:w="4433" w:type="dxa"/>
+            <w:tcW w:w="4434" w:type="dxa"/>
             <w:tcBorders>
               <w:right w:val="single" w:sz="8" w:space="0" w:color="000000"/>
             </w:tcBorders>
@@ -29249,7 +29258,7 @@
         </w:trPr>
         <w:tc>
           <w:tcPr>
-            <w:tcW w:w="2073" w:type="dxa"/>
+            <w:tcW w:w="2072" w:type="dxa"/>
             <w:tcBorders>
               <w:left w:val="single" w:sz="8" w:space="0" w:color="000000"/>
               <w:bottom w:val="single" w:sz="8" w:space="0" w:color="000000"/>
@@ -29308,7 +29317,7 @@
         </w:tc>
         <w:tc>
           <w:tcPr>
-            <w:tcW w:w="4433" w:type="dxa"/>
+            <w:tcW w:w="4434" w:type="dxa"/>
             <w:tcBorders>
               <w:bottom w:val="single" w:sz="8" w:space="0" w:color="000000"/>
               <w:right w:val="single" w:sz="8" w:space="0" w:color="000000"/>
@@ -29342,7 +29351,7 @@
         </w:trPr>
         <w:tc>
           <w:tcPr>
-            <w:tcW w:w="2073" w:type="dxa"/>
+            <w:tcW w:w="2072" w:type="dxa"/>
             <w:tcBorders>
               <w:left w:val="single" w:sz="8" w:space="0" w:color="000000"/>
               <w:right w:val="single" w:sz="8" w:space="0" w:color="000000"/>
@@ -29407,7 +29416,7 @@
         </w:tc>
         <w:tc>
           <w:tcPr>
-            <w:tcW w:w="4433" w:type="dxa"/>
+            <w:tcW w:w="4434" w:type="dxa"/>
             <w:tcBorders>
               <w:right w:val="single" w:sz="8" w:space="0" w:color="000000"/>
             </w:tcBorders>
@@ -29443,7 +29452,7 @@
         </w:trPr>
         <w:tc>
           <w:tcPr>
-            <w:tcW w:w="2073" w:type="dxa"/>
+            <w:tcW w:w="2072" w:type="dxa"/>
             <w:tcBorders>
               <w:left w:val="single" w:sz="8" w:space="0" w:color="000000"/>
               <w:right w:val="single" w:sz="8" w:space="0" w:color="000000"/>
@@ -29505,7 +29514,7 @@
         </w:tc>
         <w:tc>
           <w:tcPr>
-            <w:tcW w:w="4433" w:type="dxa"/>
+            <w:tcW w:w="4434" w:type="dxa"/>
             <w:tcBorders>
               <w:right w:val="single" w:sz="8" w:space="0" w:color="000000"/>
             </w:tcBorders>
@@ -29541,7 +29550,7 @@
         </w:trPr>
         <w:tc>
           <w:tcPr>
-            <w:tcW w:w="2073" w:type="dxa"/>
+            <w:tcW w:w="2072" w:type="dxa"/>
             <w:tcBorders>
               <w:left w:val="single" w:sz="8" w:space="0" w:color="000000"/>
               <w:right w:val="single" w:sz="8" w:space="0" w:color="000000"/>
@@ -29606,7 +29615,7 @@
         </w:tc>
         <w:tc>
           <w:tcPr>
-            <w:tcW w:w="4433" w:type="dxa"/>
+            <w:tcW w:w="4434" w:type="dxa"/>
             <w:tcBorders>
               <w:right w:val="single" w:sz="8" w:space="0" w:color="000000"/>
             </w:tcBorders>
@@ -29642,7 +29651,7 @@
         </w:trPr>
         <w:tc>
           <w:tcPr>
-            <w:tcW w:w="2073" w:type="dxa"/>
+            <w:tcW w:w="2072" w:type="dxa"/>
             <w:tcBorders>
               <w:left w:val="single" w:sz="8" w:space="0" w:color="000000"/>
               <w:right w:val="single" w:sz="8" w:space="0" w:color="000000"/>
@@ -29704,7 +29713,7 @@
         </w:tc>
         <w:tc>
           <w:tcPr>
-            <w:tcW w:w="4433" w:type="dxa"/>
+            <w:tcW w:w="4434" w:type="dxa"/>
             <w:tcBorders>
               <w:right w:val="single" w:sz="8" w:space="0" w:color="000000"/>
             </w:tcBorders>
@@ -29737,7 +29746,7 @@
         </w:trPr>
         <w:tc>
           <w:tcPr>
-            <w:tcW w:w="2073" w:type="dxa"/>
+            <w:tcW w:w="2072" w:type="dxa"/>
             <w:tcBorders>
               <w:left w:val="single" w:sz="8" w:space="0" w:color="000000"/>
               <w:right w:val="single" w:sz="8" w:space="0" w:color="000000"/>
@@ -29797,7 +29806,7 @@
         </w:tc>
         <w:tc>
           <w:tcPr>
-            <w:tcW w:w="4433" w:type="dxa"/>
+            <w:tcW w:w="4434" w:type="dxa"/>
             <w:tcBorders>
               <w:right w:val="single" w:sz="8" w:space="0" w:color="000000"/>
             </w:tcBorders>
@@ -29830,7 +29839,7 @@
         </w:trPr>
         <w:tc>
           <w:tcPr>
-            <w:tcW w:w="2073" w:type="dxa"/>
+            <w:tcW w:w="2072" w:type="dxa"/>
             <w:tcBorders>
               <w:left w:val="single" w:sz="8" w:space="0" w:color="000000"/>
               <w:right w:val="single" w:sz="8" w:space="0" w:color="000000"/>
@@ -29890,7 +29899,7 @@
         </w:tc>
         <w:tc>
           <w:tcPr>
-            <w:tcW w:w="4433" w:type="dxa"/>
+            <w:tcW w:w="4434" w:type="dxa"/>
             <w:tcBorders>
               <w:right w:val="single" w:sz="8" w:space="0" w:color="000000"/>
             </w:tcBorders>
@@ -29923,7 +29932,7 @@
         </w:trPr>
         <w:tc>
           <w:tcPr>
-            <w:tcW w:w="2073" w:type="dxa"/>
+            <w:tcW w:w="2072" w:type="dxa"/>
             <w:tcBorders>
               <w:left w:val="single" w:sz="8" w:space="0" w:color="000000"/>
               <w:bottom w:val="single" w:sz="8" w:space="0" w:color="000000"/>
@@ -29982,7 +29991,7 @@
         </w:tc>
         <w:tc>
           <w:tcPr>
-            <w:tcW w:w="4433" w:type="dxa"/>
+            <w:tcW w:w="4434" w:type="dxa"/>
             <w:tcBorders>
               <w:bottom w:val="single" w:sz="8" w:space="0" w:color="000000"/>
               <w:right w:val="single" w:sz="8" w:space="0" w:color="000000"/>
@@ -30100,9 +30109,9 @@
         </w:tblCellMar>
       </w:tblPr>
       <w:tblGrid>
-        <w:gridCol w:w="2094"/>
+        <w:gridCol w:w="2093"/>
         <w:gridCol w:w="3232"/>
-        <w:gridCol w:w="4054"/>
+        <w:gridCol w:w="4055"/>
         <w:gridCol w:w="0"/>
       </w:tblGrid>
       <w:tr>
@@ -30111,7 +30120,7 @@
         </w:trPr>
         <w:tc>
           <w:tcPr>
-            <w:tcW w:w="2094" w:type="dxa"/>
+            <w:tcW w:w="2093" w:type="dxa"/>
             <w:vMerge w:val="restart"/>
             <w:tcBorders>
               <w:top w:val="single" w:sz="8" w:space="0" w:color="000000"/>
@@ -30182,7 +30191,7 @@
         </w:tc>
         <w:tc>
           <w:tcPr>
-            <w:tcW w:w="4054" w:type="dxa"/>
+            <w:tcW w:w="4055" w:type="dxa"/>
             <w:vMerge w:val="restart"/>
             <w:tcBorders>
               <w:top w:val="single" w:sz="8" w:space="0" w:color="000000"/>
@@ -30248,7 +30257,7 @@
         </w:trPr>
         <w:tc>
           <w:tcPr>
-            <w:tcW w:w="2094" w:type="dxa"/>
+            <w:tcW w:w="2093" w:type="dxa"/>
             <w:vMerge w:val="continue"/>
             <w:tcBorders>
               <w:left w:val="single" w:sz="8" w:space="0" w:color="000000"/>
@@ -30307,7 +30316,7 @@
         </w:tc>
         <w:tc>
           <w:tcPr>
-            <w:tcW w:w="4054" w:type="dxa"/>
+            <w:tcW w:w="4055" w:type="dxa"/>
             <w:vMerge w:val="continue"/>
             <w:tcBorders>
               <w:right w:val="single" w:sz="8" w:space="0" w:color="000000"/>
@@ -30367,7 +30376,7 @@
         </w:trPr>
         <w:tc>
           <w:tcPr>
-            <w:tcW w:w="2094" w:type="dxa"/>
+            <w:tcW w:w="2093" w:type="dxa"/>
             <w:tcBorders>
               <w:left w:val="single" w:sz="8" w:space="0" w:color="000000"/>
               <w:bottom w:val="single" w:sz="8" w:space="0" w:color="000000"/>
@@ -30426,7 +30435,7 @@
         </w:tc>
         <w:tc>
           <w:tcPr>
-            <w:tcW w:w="4054" w:type="dxa"/>
+            <w:tcW w:w="4055" w:type="dxa"/>
             <w:tcBorders>
               <w:bottom w:val="single" w:sz="8" w:space="0" w:color="000000"/>
               <w:right w:val="single" w:sz="8" w:space="0" w:color="000000"/>
@@ -30486,7 +30495,7 @@
         </w:trPr>
         <w:tc>
           <w:tcPr>
-            <w:tcW w:w="2094" w:type="dxa"/>
+            <w:tcW w:w="2093" w:type="dxa"/>
             <w:tcBorders>
               <w:left w:val="single" w:sz="8" w:space="0" w:color="000000"/>
               <w:right w:val="single" w:sz="8" w:space="0" w:color="000000"/>
@@ -30551,7 +30560,7 @@
         </w:tc>
         <w:tc>
           <w:tcPr>
-            <w:tcW w:w="4054" w:type="dxa"/>
+            <w:tcW w:w="4055" w:type="dxa"/>
             <w:tcBorders>
               <w:right w:val="single" w:sz="8" w:space="0" w:color="000000"/>
             </w:tcBorders>
@@ -30613,7 +30622,7 @@
         </w:trPr>
         <w:tc>
           <w:tcPr>
-            <w:tcW w:w="2094" w:type="dxa"/>
+            <w:tcW w:w="2093" w:type="dxa"/>
             <w:tcBorders>
               <w:left w:val="single" w:sz="8" w:space="0" w:color="000000"/>
               <w:right w:val="single" w:sz="8" w:space="0" w:color="000000"/>
@@ -30678,7 +30687,7 @@
         </w:tc>
         <w:tc>
           <w:tcPr>
-            <w:tcW w:w="4054" w:type="dxa"/>
+            <w:tcW w:w="4055" w:type="dxa"/>
             <w:tcBorders>
               <w:right w:val="single" w:sz="8" w:space="0" w:color="000000"/>
             </w:tcBorders>
@@ -30740,7 +30749,7 @@
         </w:trPr>
         <w:tc>
           <w:tcPr>
-            <w:tcW w:w="2094" w:type="dxa"/>
+            <w:tcW w:w="2093" w:type="dxa"/>
             <w:tcBorders>
               <w:left w:val="single" w:sz="8" w:space="0" w:color="000000"/>
               <w:right w:val="single" w:sz="8" w:space="0" w:color="000000"/>
@@ -30802,7 +30811,7 @@
         </w:tc>
         <w:tc>
           <w:tcPr>
-            <w:tcW w:w="4054" w:type="dxa"/>
+            <w:tcW w:w="4055" w:type="dxa"/>
             <w:vMerge w:val="restart"/>
             <w:tcBorders>
               <w:right w:val="single" w:sz="8" w:space="0" w:color="000000"/>
@@ -30865,7 +30874,7 @@
         </w:trPr>
         <w:tc>
           <w:tcPr>
-            <w:tcW w:w="2094" w:type="dxa"/>
+            <w:tcW w:w="2093" w:type="dxa"/>
             <w:tcBorders>
               <w:left w:val="single" w:sz="8" w:space="0" w:color="000000"/>
               <w:right w:val="single" w:sz="8" w:space="0" w:color="000000"/>
@@ -30922,7 +30931,7 @@
         </w:tc>
         <w:tc>
           <w:tcPr>
-            <w:tcW w:w="4054" w:type="dxa"/>
+            <w:tcW w:w="4055" w:type="dxa"/>
             <w:vMerge w:val="continue"/>
             <w:tcBorders>
               <w:right w:val="single" w:sz="8" w:space="0" w:color="000000"/>
@@ -30982,7 +30991,7 @@
         </w:trPr>
         <w:tc>
           <w:tcPr>
-            <w:tcW w:w="2094" w:type="dxa"/>
+            <w:tcW w:w="2093" w:type="dxa"/>
             <w:tcBorders>
               <w:left w:val="single" w:sz="8" w:space="0" w:color="000000"/>
               <w:right w:val="single" w:sz="8" w:space="0" w:color="000000"/>
@@ -31039,7 +31048,7 @@
         </w:tc>
         <w:tc>
           <w:tcPr>
-            <w:tcW w:w="4054" w:type="dxa"/>
+            <w:tcW w:w="4055" w:type="dxa"/>
             <w:tcBorders>
               <w:right w:val="single" w:sz="8" w:space="0" w:color="000000"/>
             </w:tcBorders>
@@ -31101,7 +31110,7 @@
         </w:trPr>
         <w:tc>
           <w:tcPr>
-            <w:tcW w:w="2094" w:type="dxa"/>
+            <w:tcW w:w="2093" w:type="dxa"/>
             <w:tcBorders>
               <w:left w:val="single" w:sz="8" w:space="0" w:color="000000"/>
               <w:right w:val="single" w:sz="8" w:space="0" w:color="000000"/>
@@ -31158,7 +31167,7 @@
         </w:tc>
         <w:tc>
           <w:tcPr>
-            <w:tcW w:w="4054" w:type="dxa"/>
+            <w:tcW w:w="4055" w:type="dxa"/>
             <w:tcBorders>
               <w:right w:val="single" w:sz="8" w:space="0" w:color="000000"/>
             </w:tcBorders>
@@ -31220,7 +31229,7 @@
         </w:trPr>
         <w:tc>
           <w:tcPr>
-            <w:tcW w:w="2094" w:type="dxa"/>
+            <w:tcW w:w="2093" w:type="dxa"/>
             <w:tcBorders>
               <w:left w:val="single" w:sz="8" w:space="0" w:color="000000"/>
               <w:right w:val="single" w:sz="8" w:space="0" w:color="000000"/>
@@ -31277,7 +31286,7 @@
         </w:tc>
         <w:tc>
           <w:tcPr>
-            <w:tcW w:w="4054" w:type="dxa"/>
+            <w:tcW w:w="4055" w:type="dxa"/>
             <w:tcBorders>
               <w:right w:val="single" w:sz="8" w:space="0" w:color="000000"/>
             </w:tcBorders>
@@ -31339,7 +31348,7 @@
         </w:trPr>
         <w:tc>
           <w:tcPr>
-            <w:tcW w:w="2094" w:type="dxa"/>
+            <w:tcW w:w="2093" w:type="dxa"/>
             <w:tcBorders>
               <w:left w:val="single" w:sz="8" w:space="0" w:color="000000"/>
               <w:bottom w:val="single" w:sz="8" w:space="0" w:color="000000"/>
@@ -31398,7 +31407,7 @@
         </w:tc>
         <w:tc>
           <w:tcPr>
-            <w:tcW w:w="4054" w:type="dxa"/>
+            <w:tcW w:w="4055" w:type="dxa"/>
             <w:tcBorders>
               <w:bottom w:val="single" w:sz="8" w:space="0" w:color="000000"/>
               <w:right w:val="single" w:sz="8" w:space="0" w:color="000000"/>
@@ -31730,7 +31739,7 @@
     <w:p>
       <w:pPr>
         <w:pStyle w:val="Normal"/>
-        <w:spacing w:lineRule="auto" w:line="266" w:before="0" w:after="0"/>
+        <w:spacing w:lineRule="auto" w:line="264" w:before="0" w:after="0"/>
         <w:ind w:right="40" w:hanging="0"/>
         <w:rPr>
           <w:color w:val="auto"/>
@@ -32562,7 +32571,7 @@
     <w:p>
       <w:pPr>
         <w:pStyle w:val="Normal"/>
-        <w:spacing w:lineRule="auto" w:line="266" w:before="0" w:after="0"/>
+        <w:spacing w:lineRule="auto" w:line="264" w:before="0" w:after="0"/>
         <w:ind w:right="120" w:hanging="0"/>
         <w:rPr>
           <w:color w:val="auto"/>
@@ -34114,8 +34123,8 @@
         </w:tblCellMar>
       </w:tblPr>
       <w:tblGrid>
-        <w:gridCol w:w="2153"/>
-        <w:gridCol w:w="3714"/>
+        <w:gridCol w:w="2152"/>
+        <w:gridCol w:w="3715"/>
         <w:gridCol w:w="3513"/>
       </w:tblGrid>
       <w:tr>
@@ -34124,7 +34133,7 @@
         </w:trPr>
         <w:tc>
           <w:tcPr>
-            <w:tcW w:w="2153" w:type="dxa"/>
+            <w:tcW w:w="2152" w:type="dxa"/>
             <w:tcBorders>
               <w:top w:val="single" w:sz="8" w:space="0" w:color="000000"/>
               <w:left w:val="single" w:sz="8" w:space="0" w:color="000000"/>
@@ -34154,7 +34163,7 @@
         </w:tc>
         <w:tc>
           <w:tcPr>
-            <w:tcW w:w="3714" w:type="dxa"/>
+            <w:tcW w:w="3715" w:type="dxa"/>
             <w:tcBorders>
               <w:top w:val="single" w:sz="8" w:space="0" w:color="000000"/>
               <w:right w:val="single" w:sz="8" w:space="0" w:color="000000"/>
@@ -34227,7 +34236,7 @@
         </w:trPr>
         <w:tc>
           <w:tcPr>
-            <w:tcW w:w="2153" w:type="dxa"/>
+            <w:tcW w:w="2152" w:type="dxa"/>
             <w:tcBorders>
               <w:left w:val="single" w:sz="8" w:space="0" w:color="000000"/>
               <w:bottom w:val="single" w:sz="8" w:space="0" w:color="000000"/>
@@ -34257,7 +34266,7 @@
         </w:tc>
         <w:tc>
           <w:tcPr>
-            <w:tcW w:w="3714" w:type="dxa"/>
+            <w:tcW w:w="3715" w:type="dxa"/>
             <w:tcBorders>
               <w:bottom w:val="single" w:sz="8" w:space="0" w:color="000000"/>
               <w:right w:val="single" w:sz="8" w:space="0" w:color="000000"/>
@@ -34320,7 +34329,7 @@
         </w:trPr>
         <w:tc>
           <w:tcPr>
-            <w:tcW w:w="2153" w:type="dxa"/>
+            <w:tcW w:w="2152" w:type="dxa"/>
             <w:tcBorders>
               <w:left w:val="single" w:sz="8" w:space="0" w:color="000000"/>
               <w:right w:val="single" w:sz="8" w:space="0" w:color="000000"/>
@@ -34354,7 +34363,7 @@
         </w:tc>
         <w:tc>
           <w:tcPr>
-            <w:tcW w:w="3714" w:type="dxa"/>
+            <w:tcW w:w="3715" w:type="dxa"/>
             <w:tcBorders>
               <w:right w:val="single" w:sz="8" w:space="0" w:color="000000"/>
             </w:tcBorders>
@@ -34421,7 +34430,7 @@
         </w:trPr>
         <w:tc>
           <w:tcPr>
-            <w:tcW w:w="2153" w:type="dxa"/>
+            <w:tcW w:w="2152" w:type="dxa"/>
             <w:tcBorders>
               <w:left w:val="single" w:sz="8" w:space="0" w:color="000000"/>
               <w:right w:val="single" w:sz="8" w:space="0" w:color="000000"/>
@@ -34450,7 +34459,7 @@
         </w:tc>
         <w:tc>
           <w:tcPr>
-            <w:tcW w:w="3714" w:type="dxa"/>
+            <w:tcW w:w="3715" w:type="dxa"/>
             <w:tcBorders>
               <w:right w:val="single" w:sz="8" w:space="0" w:color="000000"/>
             </w:tcBorders>
@@ -34517,7 +34526,7 @@
         </w:trPr>
         <w:tc>
           <w:tcPr>
-            <w:tcW w:w="2153" w:type="dxa"/>
+            <w:tcW w:w="2152" w:type="dxa"/>
             <w:tcBorders>
               <w:left w:val="single" w:sz="8" w:space="0" w:color="000000"/>
               <w:right w:val="single" w:sz="8" w:space="0" w:color="000000"/>
@@ -34546,7 +34555,7 @@
         </w:tc>
         <w:tc>
           <w:tcPr>
-            <w:tcW w:w="3714" w:type="dxa"/>
+            <w:tcW w:w="3715" w:type="dxa"/>
             <w:tcBorders>
               <w:right w:val="single" w:sz="8" w:space="0" w:color="000000"/>
             </w:tcBorders>
@@ -34613,7 +34622,7 @@
         </w:trPr>
         <w:tc>
           <w:tcPr>
-            <w:tcW w:w="2153" w:type="dxa"/>
+            <w:tcW w:w="2152" w:type="dxa"/>
             <w:tcBorders>
               <w:left w:val="single" w:sz="8" w:space="0" w:color="000000"/>
               <w:bottom w:val="single" w:sz="8" w:space="0" w:color="000000"/>
@@ -34643,7 +34652,7 @@
         </w:tc>
         <w:tc>
           <w:tcPr>
-            <w:tcW w:w="3714" w:type="dxa"/>
+            <w:tcW w:w="3715" w:type="dxa"/>
             <w:tcBorders>
               <w:bottom w:val="single" w:sz="8" w:space="0" w:color="000000"/>
               <w:right w:val="single" w:sz="8" w:space="0" w:color="000000"/>
@@ -34706,7 +34715,7 @@
         </w:trPr>
         <w:tc>
           <w:tcPr>
-            <w:tcW w:w="2153" w:type="dxa"/>
+            <w:tcW w:w="2152" w:type="dxa"/>
             <w:tcBorders>
               <w:left w:val="single" w:sz="8" w:space="0" w:color="000000"/>
               <w:right w:val="single" w:sz="8" w:space="0" w:color="000000"/>
@@ -34740,7 +34749,7 @@
         </w:tc>
         <w:tc>
           <w:tcPr>
-            <w:tcW w:w="3714" w:type="dxa"/>
+            <w:tcW w:w="3715" w:type="dxa"/>
             <w:tcBorders>
               <w:right w:val="single" w:sz="8" w:space="0" w:color="000000"/>
             </w:tcBorders>
@@ -34807,7 +34816,7 @@
         </w:trPr>
         <w:tc>
           <w:tcPr>
-            <w:tcW w:w="2153" w:type="dxa"/>
+            <w:tcW w:w="2152" w:type="dxa"/>
             <w:tcBorders>
               <w:left w:val="single" w:sz="8" w:space="0" w:color="000000"/>
               <w:right w:val="single" w:sz="8" w:space="0" w:color="000000"/>
@@ -34836,7 +34845,7 @@
         </w:tc>
         <w:tc>
           <w:tcPr>
-            <w:tcW w:w="3714" w:type="dxa"/>
+            <w:tcW w:w="3715" w:type="dxa"/>
             <w:tcBorders>
               <w:right w:val="single" w:sz="8" w:space="0" w:color="000000"/>
             </w:tcBorders>
@@ -34900,7 +34909,7 @@
         </w:trPr>
         <w:tc>
           <w:tcPr>
-            <w:tcW w:w="2153" w:type="dxa"/>
+            <w:tcW w:w="2152" w:type="dxa"/>
             <w:tcBorders>
               <w:left w:val="single" w:sz="8" w:space="0" w:color="000000"/>
               <w:bottom w:val="single" w:sz="8" w:space="0" w:color="000000"/>
@@ -34930,7 +34939,7 @@
         </w:tc>
         <w:tc>
           <w:tcPr>
-            <w:tcW w:w="3714" w:type="dxa"/>
+            <w:tcW w:w="3715" w:type="dxa"/>
             <w:tcBorders>
               <w:bottom w:val="single" w:sz="8" w:space="0" w:color="000000"/>
               <w:right w:val="single" w:sz="8" w:space="0" w:color="000000"/>
@@ -34993,7 +35002,7 @@
         </w:trPr>
         <w:tc>
           <w:tcPr>
-            <w:tcW w:w="2153" w:type="dxa"/>
+            <w:tcW w:w="2152" w:type="dxa"/>
             <w:tcBorders>
               <w:left w:val="single" w:sz="8" w:space="0" w:color="000000"/>
               <w:right w:val="single" w:sz="8" w:space="0" w:color="000000"/>
@@ -35027,7 +35036,7 @@
         </w:tc>
         <w:tc>
           <w:tcPr>
-            <w:tcW w:w="3714" w:type="dxa"/>
+            <w:tcW w:w="3715" w:type="dxa"/>
             <w:tcBorders>
               <w:right w:val="single" w:sz="8" w:space="0" w:color="000000"/>
             </w:tcBorders>
@@ -35094,7 +35103,7 @@
         </w:trPr>
         <w:tc>
           <w:tcPr>
-            <w:tcW w:w="2153" w:type="dxa"/>
+            <w:tcW w:w="2152" w:type="dxa"/>
             <w:tcBorders>
               <w:left w:val="single" w:sz="8" w:space="0" w:color="000000"/>
               <w:right w:val="single" w:sz="8" w:space="0" w:color="000000"/>
@@ -35123,7 +35132,7 @@
         </w:tc>
         <w:tc>
           <w:tcPr>
-            <w:tcW w:w="3714" w:type="dxa"/>
+            <w:tcW w:w="3715" w:type="dxa"/>
             <w:tcBorders>
               <w:right w:val="single" w:sz="8" w:space="0" w:color="000000"/>
             </w:tcBorders>
@@ -35187,7 +35196,7 @@
         </w:trPr>
         <w:tc>
           <w:tcPr>
-            <w:tcW w:w="2153" w:type="dxa"/>
+            <w:tcW w:w="2152" w:type="dxa"/>
             <w:tcBorders>
               <w:left w:val="single" w:sz="8" w:space="0" w:color="000000"/>
               <w:right w:val="single" w:sz="8" w:space="0" w:color="000000"/>
@@ -35216,7 +35225,7 @@
         </w:tc>
         <w:tc>
           <w:tcPr>
-            <w:tcW w:w="3714" w:type="dxa"/>
+            <w:tcW w:w="3715" w:type="dxa"/>
             <w:tcBorders>
               <w:right w:val="single" w:sz="8" w:space="0" w:color="000000"/>
             </w:tcBorders>
@@ -35280,7 +35289,7 @@
         </w:trPr>
         <w:tc>
           <w:tcPr>
-            <w:tcW w:w="2153" w:type="dxa"/>
+            <w:tcW w:w="2152" w:type="dxa"/>
             <w:tcBorders>
               <w:left w:val="single" w:sz="8" w:space="0" w:color="000000"/>
               <w:bottom w:val="single" w:sz="8" w:space="0" w:color="000000"/>
@@ -35310,7 +35319,7 @@
         </w:tc>
         <w:tc>
           <w:tcPr>
-            <w:tcW w:w="3714" w:type="dxa"/>
+            <w:tcW w:w="3715" w:type="dxa"/>
             <w:tcBorders>
               <w:bottom w:val="single" w:sz="8" w:space="0" w:color="000000"/>
               <w:right w:val="single" w:sz="8" w:space="0" w:color="000000"/>
@@ -35373,7 +35382,7 @@
         </w:trPr>
         <w:tc>
           <w:tcPr>
-            <w:tcW w:w="2153" w:type="dxa"/>
+            <w:tcW w:w="2152" w:type="dxa"/>
             <w:tcBorders>
               <w:left w:val="single" w:sz="8" w:space="0" w:color="000000"/>
               <w:right w:val="single" w:sz="8" w:space="0" w:color="000000"/>
@@ -35407,7 +35416,7 @@
         </w:tc>
         <w:tc>
           <w:tcPr>
-            <w:tcW w:w="3714" w:type="dxa"/>
+            <w:tcW w:w="3715" w:type="dxa"/>
             <w:tcBorders>
               <w:right w:val="single" w:sz="8" w:space="0" w:color="000000"/>
             </w:tcBorders>
@@ -35474,7 +35483,7 @@
         </w:trPr>
         <w:tc>
           <w:tcPr>
-            <w:tcW w:w="2153" w:type="dxa"/>
+            <w:tcW w:w="2152" w:type="dxa"/>
             <w:tcBorders>
               <w:left w:val="single" w:sz="8" w:space="0" w:color="000000"/>
               <w:bottom w:val="single" w:sz="8" w:space="0" w:color="000000"/>
@@ -35504,7 +35513,7 @@
         </w:tc>
         <w:tc>
           <w:tcPr>
-            <w:tcW w:w="3714" w:type="dxa"/>
+            <w:tcW w:w="3715" w:type="dxa"/>
             <w:tcBorders>
               <w:bottom w:val="single" w:sz="8" w:space="0" w:color="000000"/>
               <w:right w:val="single" w:sz="8" w:space="0" w:color="000000"/>
@@ -35567,7 +35576,7 @@
         </w:trPr>
         <w:tc>
           <w:tcPr>
-            <w:tcW w:w="2153" w:type="dxa"/>
+            <w:tcW w:w="2152" w:type="dxa"/>
             <w:tcBorders>
               <w:left w:val="single" w:sz="8" w:space="0" w:color="000000"/>
               <w:right w:val="single" w:sz="8" w:space="0" w:color="000000"/>
@@ -35601,7 +35610,7 @@
         </w:tc>
         <w:tc>
           <w:tcPr>
-            <w:tcW w:w="3714" w:type="dxa"/>
+            <w:tcW w:w="3715" w:type="dxa"/>
             <w:tcBorders>
               <w:right w:val="single" w:sz="8" w:space="0" w:color="000000"/>
             </w:tcBorders>
@@ -35668,7 +35677,7 @@
         </w:trPr>
         <w:tc>
           <w:tcPr>
-            <w:tcW w:w="2153" w:type="dxa"/>
+            <w:tcW w:w="2152" w:type="dxa"/>
             <w:tcBorders>
               <w:left w:val="single" w:sz="8" w:space="0" w:color="000000"/>
               <w:right w:val="single" w:sz="8" w:space="0" w:color="000000"/>
@@ -35697,7 +35706,7 @@
         </w:tc>
         <w:tc>
           <w:tcPr>
-            <w:tcW w:w="3714" w:type="dxa"/>
+            <w:tcW w:w="3715" w:type="dxa"/>
             <w:tcBorders>
               <w:right w:val="single" w:sz="8" w:space="0" w:color="000000"/>
             </w:tcBorders>
@@ -35764,7 +35773,7 @@
         </w:trPr>
         <w:tc>
           <w:tcPr>
-            <w:tcW w:w="2153" w:type="dxa"/>
+            <w:tcW w:w="2152" w:type="dxa"/>
             <w:tcBorders>
               <w:left w:val="single" w:sz="8" w:space="0" w:color="000000"/>
               <w:bottom w:val="single" w:sz="8" w:space="0" w:color="000000"/>
@@ -35794,7 +35803,7 @@
         </w:tc>
         <w:tc>
           <w:tcPr>
-            <w:tcW w:w="3714" w:type="dxa"/>
+            <w:tcW w:w="3715" w:type="dxa"/>
             <w:tcBorders>
               <w:bottom w:val="single" w:sz="8" w:space="0" w:color="000000"/>
               <w:right w:val="single" w:sz="8" w:space="0" w:color="000000"/>
@@ -36542,7 +36551,7 @@
     <w:p>
       <w:pPr>
         <w:pStyle w:val="Normal"/>
-        <w:spacing w:lineRule="auto" w:line="278" w:before="0" w:after="0"/>
+        <w:spacing w:lineRule="auto" w:line="276" w:before="0" w:after="0"/>
         <w:ind w:right="140" w:hanging="0"/>
         <w:rPr>
           <w:color w:val="auto"/>
@@ -36952,7 +36961,7 @@
     <w:p>
       <w:pPr>
         <w:pStyle w:val="Normal"/>
-        <w:spacing w:lineRule="auto" w:line="266" w:before="0" w:after="0"/>
+        <w:spacing w:lineRule="auto" w:line="264" w:before="0" w:after="0"/>
         <w:ind w:right="40" w:hanging="0"/>
         <w:rPr>
           <w:color w:val="auto"/>
@@ -39828,7 +39837,7 @@
         <w:tabs>
           <w:tab w:val="left" w:pos="720" w:leader="none"/>
         </w:tabs>
-        <w:spacing w:lineRule="auto" w:line="206" w:before="0" w:after="0"/>
+        <w:spacing w:lineRule="auto" w:line="204" w:before="0" w:after="0"/>
         <w:rPr>
           <w:rFonts w:ascii="Calibri" w:hAnsi="Calibri" w:eastAsia="Calibri" w:cs="Calibri"/>
           <w:color w:val="auto"/>
@@ -40499,7 +40508,7 @@
     <w:p>
       <w:pPr>
         <w:pStyle w:val="Normal"/>
-        <w:spacing w:lineRule="auto" w:line="266" w:before="0" w:after="0"/>
+        <w:spacing w:lineRule="auto" w:line="264" w:before="0" w:after="0"/>
         <w:ind w:left="1440" w:right="520" w:hanging="0"/>
         <w:rPr>
           <w:color w:val="auto"/>
@@ -42628,7 +42637,118 @@
           <w:bCs w:val="false"/>
           <w:sz w:val="26"/>
         </w:rPr>
-        <w:t>First, delete splash.png from /resources/ folder.</w:t>
+        <w:t>First open the config.xml file in the projects root folder</w:t>
+      </w:r>
+    </w:p>
+    <w:p>
+      <w:pPr>
+        <w:pStyle w:val="Normal"/>
+        <w:numPr>
+          <w:ilvl w:val="0"/>
+          <w:numId w:val="48"/>
+        </w:numPr>
+        <w:spacing w:lineRule="auto" w:line="259" w:before="0" w:after="0"/>
+        <w:rPr>
+          <w:b w:val="false"/>
+          <w:b w:val="false"/>
+          <w:bCs w:val="false"/>
+          <w:sz w:val="26"/>
+        </w:rPr>
+      </w:pPr>
+      <w:r>
+        <w:rPr>
+          <w:b w:val="false"/>
+          <w:bCs w:val="false"/>
+          <w:sz w:val="26"/>
+        </w:rPr>
+        <w:t>Now change the version number in line 2 of this file.</w:t>
+      </w:r>
+    </w:p>
+    <w:p>
+      <w:pPr>
+        <w:pStyle w:val="Normal"/>
+        <w:numPr>
+          <w:ilvl w:val="1"/>
+          <w:numId w:val="48"/>
+        </w:numPr>
+        <w:spacing w:lineRule="auto" w:line="259" w:before="0" w:after="0"/>
+        <w:rPr>
+          <w:b w:val="false"/>
+          <w:b w:val="false"/>
+          <w:bCs w:val="false"/>
+          <w:sz w:val="26"/>
+        </w:rPr>
+      </w:pPr>
+      <w:r>
+        <w:rPr/>
+        <w:t>&lt;widget android-versionCode="12" id="com.nau.iMATter" version="5.4.1" xmlns="http://www.w3.org/ns/widgets" xmlns:cdv="</w:t>
+      </w:r>
+      <w:hyperlink r:id="rId15">
+        <w:r>
+          <w:rPr>
+            <w:rStyle w:val="InternetLink"/>
+          </w:rPr>
+          <w:t>http://cordova.apache.org/ns/1.0</w:t>
+        </w:r>
+      </w:hyperlink>
+      <w:hyperlink r:id="rId16">
+        <w:r>
+          <w:rPr/>
+          <w:t>"&gt;</w:t>
+        </w:r>
+      </w:hyperlink>
+    </w:p>
+    <w:p>
+      <w:pPr>
+        <w:pStyle w:val="Normal"/>
+        <w:numPr>
+          <w:ilvl w:val="0"/>
+          <w:numId w:val="48"/>
+        </w:numPr>
+        <w:spacing w:lineRule="auto" w:line="259" w:before="0" w:after="0"/>
+        <w:rPr>
+          <w:sz w:val="26"/>
+          <w:szCs w:val="22"/>
+        </w:rPr>
+      </w:pPr>
+      <w:r>
+        <w:rPr>
+          <w:sz w:val="26"/>
+          <w:szCs w:val="22"/>
+        </w:rPr>
+        <w:t>Now the about page will grab the version number from this file for display.</w:t>
+      </w:r>
+    </w:p>
+    <w:p>
+      <w:pPr>
+        <w:pStyle w:val="Normal"/>
+        <w:numPr>
+          <w:ilvl w:val="0"/>
+          <w:numId w:val="48"/>
+        </w:numPr>
+        <w:spacing w:lineRule="auto" w:line="259" w:before="0" w:after="0"/>
+        <w:rPr>
+          <w:b w:val="false"/>
+          <w:b w:val="false"/>
+          <w:bCs w:val="false"/>
+          <w:sz w:val="26"/>
+        </w:rPr>
+      </w:pPr>
+      <w:r>
+        <w:rPr>
+          <w:b w:val="false"/>
+          <w:bCs w:val="false"/>
+          <w:sz w:val="26"/>
+        </w:rPr>
+        <w:t>Now, d</w:t>
+      </w:r>
+      <w:r>
+        <w:rPr>
+          <w:b w:val="false"/>
+          <w:bCs w:val="false"/>
+          <w:sz w:val="26"/>
+        </w:rPr>
+        <w:t>elete splash.png from /resources/ folder.</w:t>
       </w:r>
     </w:p>
     <w:p>
@@ -43075,7 +43195,78 @@
           <w:sz w:val="32"/>
           <w:szCs w:val="20"/>
         </w:rPr>
-        <w:t>Be extremely cautious when changing the android platform version, the gradle version or any other build tool version. It can be extremely frustrating to debug and you will need to re-install your tools such as cordova using NPM including re-downloading the repo. Make sure your on a separate branch when trying to upgrade anything and be willing to sink hours into troubleshooting possibly. Also, do not upgrade any o f these tools without purpose as it will make your life harder.</w:t>
+        <w:t xml:space="preserve">Be extremely cautious when changing the android platform version, the gradle version or any other build tool version. It can be extremely frustrating to debug and you </w:t>
+      </w:r>
+      <w:r>
+        <w:rPr>
+          <w:color w:val="auto"/>
+          <w:sz w:val="32"/>
+          <w:szCs w:val="20"/>
+        </w:rPr>
+        <w:t xml:space="preserve">may </w:t>
+      </w:r>
+      <w:r>
+        <w:rPr>
+          <w:color w:val="auto"/>
+          <w:sz w:val="32"/>
+          <w:szCs w:val="20"/>
+        </w:rPr>
+        <w:t>need to re-install your tools such as cordova using NPM including re-downloading the repo. Make sure you’r</w:t>
+      </w:r>
+      <w:r>
+        <w:rPr>
+          <w:color w:val="auto"/>
+          <w:sz w:val="32"/>
+          <w:szCs w:val="20"/>
+        </w:rPr>
+        <w:t>e</w:t>
+      </w:r>
+      <w:r>
+        <w:rPr>
+          <w:color w:val="auto"/>
+          <w:sz w:val="32"/>
+          <w:szCs w:val="20"/>
+        </w:rPr>
+        <w:t xml:space="preserve"> on a separate branch when trying to upgrade anything and be willing to sink hours into troubleshooting possibly. Also, do not upgrade any of these tools without purpose as it will </w:t>
+      </w:r>
+      <w:r>
+        <w:rPr>
+          <w:color w:val="auto"/>
+          <w:sz w:val="32"/>
+          <w:szCs w:val="20"/>
+        </w:rPr>
+        <w:t xml:space="preserve">only </w:t>
+      </w:r>
+      <w:r>
+        <w:rPr>
+          <w:color w:val="auto"/>
+          <w:sz w:val="32"/>
+          <w:szCs w:val="20"/>
+        </w:rPr>
+        <w:t>make your life harder.</w:t>
+      </w:r>
+    </w:p>
+    <w:p>
+      <w:pPr>
+        <w:pStyle w:val="Normal"/>
+        <w:numPr>
+          <w:ilvl w:val="0"/>
+          <w:numId w:val="49"/>
+        </w:numPr>
+        <w:spacing w:lineRule="auto" w:line="259" w:before="0" w:after="0"/>
+        <w:rPr>
+          <w:color w:val="auto"/>
+          <w:sz w:val="32"/>
+          <w:szCs w:val="20"/>
+        </w:rPr>
+      </w:pPr>
+      <w:r>
+        <w:rPr>
+          <w:color w:val="auto"/>
+          <w:sz w:val="32"/>
+          <w:szCs w:val="20"/>
+        </w:rPr>
+        <w:t xml:space="preserve">I changed the version of some of these build tools and changing them back did not even fix the issue. </w:t>
       </w:r>
     </w:p>
     <w:p>
@@ -43156,7 +43347,7 @@
                     </pic:cNvPicPr>
                   </pic:nvPicPr>
                   <pic:blipFill>
-                    <a:blip r:embed="rId15"/>
+                    <a:blip r:embed="rId17"/>
                     <a:stretch>
                       <a:fillRect/>
                     </a:stretch>
@@ -48730,7 +48921,6 @@
         </w:tabs>
         <w:ind w:left="720" w:hanging="360"/>
       </w:pPr>
-      <w:rPr/>
     </w:lvl>
     <w:lvl w:ilvl="1">
       <w:start w:val="1"/>
@@ -48743,7 +48933,6 @@
         </w:tabs>
         <w:ind w:left="1080" w:hanging="360"/>
       </w:pPr>
-      <w:rPr/>
     </w:lvl>
     <w:lvl w:ilvl="2">
       <w:start w:val="1"/>
@@ -48756,7 +48945,6 @@
         </w:tabs>
         <w:ind w:left="1440" w:hanging="360"/>
       </w:pPr>
-      <w:rPr/>
     </w:lvl>
     <w:lvl w:ilvl="3">
       <w:start w:val="1"/>
@@ -48769,7 +48957,6 @@
         </w:tabs>
         <w:ind w:left="1800" w:hanging="360"/>
       </w:pPr>
-      <w:rPr/>
     </w:lvl>
     <w:lvl w:ilvl="4">
       <w:start w:val="1"/>
@@ -48782,7 +48969,6 @@
         </w:tabs>
         <w:ind w:left="2160" w:hanging="360"/>
       </w:pPr>
-      <w:rPr/>
     </w:lvl>
     <w:lvl w:ilvl="5">
       <w:start w:val="1"/>
@@ -48795,7 +48981,6 @@
         </w:tabs>
         <w:ind w:left="2520" w:hanging="360"/>
       </w:pPr>
-      <w:rPr/>
     </w:lvl>
     <w:lvl w:ilvl="6">
       <w:start w:val="1"/>
@@ -48808,7 +48993,6 @@
         </w:tabs>
         <w:ind w:left="2880" w:hanging="360"/>
       </w:pPr>
-      <w:rPr/>
     </w:lvl>
     <w:lvl w:ilvl="7">
       <w:start w:val="1"/>
@@ -48821,7 +49005,6 @@
         </w:tabs>
         <w:ind w:left="3240" w:hanging="360"/>
       </w:pPr>
-      <w:rPr/>
     </w:lvl>
     <w:lvl w:ilvl="8">
       <w:start w:val="1"/>
@@ -48834,7 +49017,6 @@
         </w:tabs>
         <w:ind w:left="3600" w:hanging="360"/>
       </w:pPr>
-      <w:rPr/>
     </w:lvl>
   </w:abstractNum>
   <w:abstractNum w:abstractNumId="50">

</xml_diff>

<commit_message>
Updated splash screen with new version number
</commit_message>
<xml_diff>
--- a/Documentation/Team-ReBoot.-Final-as-built-report.docx
+++ b/Documentation/Team-ReBoot.-Final-as-built-report.docx
@@ -17990,7 +17990,7 @@
     <w:p>
       <w:pPr>
         <w:pStyle w:val="Normal"/>
-        <w:spacing w:lineRule="auto" w:line="278" w:before="0" w:after="0"/>
+        <w:spacing w:lineRule="auto" w:line="276" w:before="0" w:after="0"/>
         <w:ind w:right="200" w:hanging="0"/>
         <w:rPr>
           <w:color w:val="auto"/>
@@ -19255,9 +19255,9 @@
       <w:tblGrid>
         <w:gridCol w:w="1296"/>
         <w:gridCol w:w="1955"/>
-        <w:gridCol w:w="2154"/>
+        <w:gridCol w:w="2153"/>
         <w:gridCol w:w="1876"/>
-        <w:gridCol w:w="2099"/>
+        <w:gridCol w:w="2100"/>
       </w:tblGrid>
       <w:tr>
         <w:trPr>
@@ -19334,7 +19334,7 @@
         </w:tc>
         <w:tc>
           <w:tcPr>
-            <w:tcW w:w="2154" w:type="dxa"/>
+            <w:tcW w:w="2153" w:type="dxa"/>
             <w:tcBorders>
               <w:top w:val="single" w:sz="8" w:space="0" w:color="000000"/>
               <w:right w:val="single" w:sz="8" w:space="0" w:color="000000"/>
@@ -19402,7 +19402,7 @@
         </w:tc>
         <w:tc>
           <w:tcPr>
-            <w:tcW w:w="2099" w:type="dxa"/>
+            <w:tcW w:w="2100" w:type="dxa"/>
             <w:tcBorders>
               <w:top w:val="single" w:sz="8" w:space="0" w:color="000000"/>
               <w:right w:val="single" w:sz="8" w:space="0" w:color="000000"/>
@@ -19498,7 +19498,7 @@
         </w:tc>
         <w:tc>
           <w:tcPr>
-            <w:tcW w:w="2154" w:type="dxa"/>
+            <w:tcW w:w="2153" w:type="dxa"/>
             <w:tcBorders>
               <w:right w:val="single" w:sz="8" w:space="0" w:color="000000"/>
             </w:tcBorders>
@@ -19554,7 +19554,7 @@
         </w:tc>
         <w:tc>
           <w:tcPr>
-            <w:tcW w:w="2099" w:type="dxa"/>
+            <w:tcW w:w="2100" w:type="dxa"/>
             <w:tcBorders>
               <w:right w:val="single" w:sz="8" w:space="0" w:color="000000"/>
             </w:tcBorders>
@@ -19651,7 +19651,7 @@
         </w:tc>
         <w:tc>
           <w:tcPr>
-            <w:tcW w:w="2154" w:type="dxa"/>
+            <w:tcW w:w="2153" w:type="dxa"/>
             <w:tcBorders>
               <w:bottom w:val="single" w:sz="8" w:space="0" w:color="000000"/>
               <w:right w:val="single" w:sz="8" w:space="0" w:color="000000"/>
@@ -19709,7 +19709,7 @@
         </w:tc>
         <w:tc>
           <w:tcPr>
-            <w:tcW w:w="2099" w:type="dxa"/>
+            <w:tcW w:w="2100" w:type="dxa"/>
             <w:tcBorders>
               <w:bottom w:val="single" w:sz="8" w:space="0" w:color="000000"/>
               <w:right w:val="single" w:sz="8" w:space="0" w:color="000000"/>
@@ -19808,7 +19808,7 @@
         </w:tc>
         <w:tc>
           <w:tcPr>
-            <w:tcW w:w="2154" w:type="dxa"/>
+            <w:tcW w:w="2153" w:type="dxa"/>
             <w:tcBorders>
               <w:right w:val="single" w:sz="8" w:space="0" w:color="000000"/>
             </w:tcBorders>
@@ -19870,7 +19870,7 @@
         </w:tc>
         <w:tc>
           <w:tcPr>
-            <w:tcW w:w="2099" w:type="dxa"/>
+            <w:tcW w:w="2100" w:type="dxa"/>
             <w:tcBorders>
               <w:right w:val="single" w:sz="8" w:space="0" w:color="000000"/>
             </w:tcBorders>
@@ -19971,7 +19971,7 @@
         </w:tc>
         <w:tc>
           <w:tcPr>
-            <w:tcW w:w="2154" w:type="dxa"/>
+            <w:tcW w:w="2153" w:type="dxa"/>
             <w:tcBorders>
               <w:right w:val="single" w:sz="8" w:space="0" w:color="000000"/>
             </w:tcBorders>
@@ -20044,7 +20044,7 @@
         </w:tc>
         <w:tc>
           <w:tcPr>
-            <w:tcW w:w="2099" w:type="dxa"/>
+            <w:tcW w:w="2100" w:type="dxa"/>
             <w:tcBorders>
               <w:right w:val="single" w:sz="8" w:space="0" w:color="000000"/>
             </w:tcBorders>
@@ -20145,7 +20145,7 @@
         </w:tc>
         <w:tc>
           <w:tcPr>
-            <w:tcW w:w="2154" w:type="dxa"/>
+            <w:tcW w:w="2153" w:type="dxa"/>
             <w:tcBorders>
               <w:right w:val="single" w:sz="8" w:space="0" w:color="000000"/>
             </w:tcBorders>
@@ -20218,7 +20218,7 @@
         </w:tc>
         <w:tc>
           <w:tcPr>
-            <w:tcW w:w="2099" w:type="dxa"/>
+            <w:tcW w:w="2100" w:type="dxa"/>
             <w:tcBorders>
               <w:right w:val="single" w:sz="8" w:space="0" w:color="000000"/>
             </w:tcBorders>
@@ -20314,7 +20314,7 @@
         </w:tc>
         <w:tc>
           <w:tcPr>
-            <w:tcW w:w="2154" w:type="dxa"/>
+            <w:tcW w:w="2153" w:type="dxa"/>
             <w:tcBorders>
               <w:right w:val="single" w:sz="8" w:space="0" w:color="000000"/>
             </w:tcBorders>
@@ -20373,7 +20373,7 @@
         </w:tc>
         <w:tc>
           <w:tcPr>
-            <w:tcW w:w="2099" w:type="dxa"/>
+            <w:tcW w:w="2100" w:type="dxa"/>
             <w:tcBorders>
               <w:right w:val="single" w:sz="8" w:space="0" w:color="000000"/>
             </w:tcBorders>
@@ -20469,7 +20469,7 @@
         </w:tc>
         <w:tc>
           <w:tcPr>
-            <w:tcW w:w="2154" w:type="dxa"/>
+            <w:tcW w:w="2153" w:type="dxa"/>
             <w:tcBorders>
               <w:right w:val="single" w:sz="8" w:space="0" w:color="000000"/>
             </w:tcBorders>
@@ -20528,7 +20528,7 @@
         </w:tc>
         <w:tc>
           <w:tcPr>
-            <w:tcW w:w="2099" w:type="dxa"/>
+            <w:tcW w:w="2100" w:type="dxa"/>
             <w:tcBorders>
               <w:right w:val="single" w:sz="8" w:space="0" w:color="000000"/>
             </w:tcBorders>
@@ -20624,7 +20624,7 @@
         </w:tc>
         <w:tc>
           <w:tcPr>
-            <w:tcW w:w="2154" w:type="dxa"/>
+            <w:tcW w:w="2153" w:type="dxa"/>
             <w:tcBorders>
               <w:right w:val="single" w:sz="8" w:space="0" w:color="000000"/>
             </w:tcBorders>
@@ -20695,7 +20695,7 @@
         </w:tc>
         <w:tc>
           <w:tcPr>
-            <w:tcW w:w="2099" w:type="dxa"/>
+            <w:tcW w:w="2100" w:type="dxa"/>
             <w:tcBorders>
               <w:right w:val="single" w:sz="8" w:space="0" w:color="000000"/>
             </w:tcBorders>
@@ -20791,7 +20791,7 @@
         </w:tc>
         <w:tc>
           <w:tcPr>
-            <w:tcW w:w="2154" w:type="dxa"/>
+            <w:tcW w:w="2153" w:type="dxa"/>
             <w:tcBorders>
               <w:right w:val="single" w:sz="8" w:space="0" w:color="000000"/>
             </w:tcBorders>
@@ -20853,7 +20853,7 @@
         </w:tc>
         <w:tc>
           <w:tcPr>
-            <w:tcW w:w="2099" w:type="dxa"/>
+            <w:tcW w:w="2100" w:type="dxa"/>
             <w:tcBorders>
               <w:right w:val="single" w:sz="8" w:space="0" w:color="000000"/>
             </w:tcBorders>
@@ -20946,7 +20946,7 @@
         </w:tc>
         <w:tc>
           <w:tcPr>
-            <w:tcW w:w="2154" w:type="dxa"/>
+            <w:tcW w:w="2153" w:type="dxa"/>
             <w:tcBorders>
               <w:right w:val="single" w:sz="8" w:space="0" w:color="000000"/>
             </w:tcBorders>
@@ -21005,7 +21005,7 @@
         </w:tc>
         <w:tc>
           <w:tcPr>
-            <w:tcW w:w="2099" w:type="dxa"/>
+            <w:tcW w:w="2100" w:type="dxa"/>
             <w:tcBorders>
               <w:right w:val="single" w:sz="8" w:space="0" w:color="000000"/>
             </w:tcBorders>
@@ -21098,7 +21098,7 @@
         </w:tc>
         <w:tc>
           <w:tcPr>
-            <w:tcW w:w="2154" w:type="dxa"/>
+            <w:tcW w:w="2153" w:type="dxa"/>
             <w:tcBorders>
               <w:right w:val="single" w:sz="8" w:space="0" w:color="000000"/>
             </w:tcBorders>
@@ -21157,7 +21157,7 @@
         </w:tc>
         <w:tc>
           <w:tcPr>
-            <w:tcW w:w="2099" w:type="dxa"/>
+            <w:tcW w:w="2100" w:type="dxa"/>
             <w:tcBorders>
               <w:right w:val="single" w:sz="8" w:space="0" w:color="000000"/>
             </w:tcBorders>
@@ -21250,7 +21250,7 @@
         </w:tc>
         <w:tc>
           <w:tcPr>
-            <w:tcW w:w="2154" w:type="dxa"/>
+            <w:tcW w:w="2153" w:type="dxa"/>
             <w:tcBorders>
               <w:right w:val="single" w:sz="8" w:space="0" w:color="000000"/>
             </w:tcBorders>
@@ -21312,7 +21312,7 @@
         </w:tc>
         <w:tc>
           <w:tcPr>
-            <w:tcW w:w="2099" w:type="dxa"/>
+            <w:tcW w:w="2100" w:type="dxa"/>
             <w:tcBorders>
               <w:right w:val="single" w:sz="8" w:space="0" w:color="000000"/>
             </w:tcBorders>
@@ -21405,7 +21405,7 @@
         </w:tc>
         <w:tc>
           <w:tcPr>
-            <w:tcW w:w="2154" w:type="dxa"/>
+            <w:tcW w:w="2153" w:type="dxa"/>
             <w:tcBorders>
               <w:right w:val="single" w:sz="8" w:space="0" w:color="000000"/>
             </w:tcBorders>
@@ -21469,7 +21469,7 @@
         </w:tc>
         <w:tc>
           <w:tcPr>
-            <w:tcW w:w="2099" w:type="dxa"/>
+            <w:tcW w:w="2100" w:type="dxa"/>
             <w:tcBorders>
               <w:right w:val="single" w:sz="8" w:space="0" w:color="000000"/>
             </w:tcBorders>
@@ -21562,7 +21562,7 @@
         </w:tc>
         <w:tc>
           <w:tcPr>
-            <w:tcW w:w="2154" w:type="dxa"/>
+            <w:tcW w:w="2153" w:type="dxa"/>
             <w:tcBorders>
               <w:right w:val="single" w:sz="8" w:space="0" w:color="000000"/>
             </w:tcBorders>
@@ -21621,7 +21621,7 @@
         </w:tc>
         <w:tc>
           <w:tcPr>
-            <w:tcW w:w="2099" w:type="dxa"/>
+            <w:tcW w:w="2100" w:type="dxa"/>
             <w:tcBorders>
               <w:right w:val="single" w:sz="8" w:space="0" w:color="000000"/>
             </w:tcBorders>
@@ -21714,7 +21714,7 @@
         </w:tc>
         <w:tc>
           <w:tcPr>
-            <w:tcW w:w="2154" w:type="dxa"/>
+            <w:tcW w:w="2153" w:type="dxa"/>
             <w:tcBorders>
               <w:right w:val="single" w:sz="8" w:space="0" w:color="000000"/>
             </w:tcBorders>
@@ -21775,7 +21775,7 @@
         </w:tc>
         <w:tc>
           <w:tcPr>
-            <w:tcW w:w="2099" w:type="dxa"/>
+            <w:tcW w:w="2100" w:type="dxa"/>
             <w:tcBorders>
               <w:right w:val="single" w:sz="8" w:space="0" w:color="000000"/>
             </w:tcBorders>
@@ -21865,7 +21865,7 @@
         </w:tc>
         <w:tc>
           <w:tcPr>
-            <w:tcW w:w="2154" w:type="dxa"/>
+            <w:tcW w:w="2153" w:type="dxa"/>
             <w:tcBorders>
               <w:right w:val="single" w:sz="8" w:space="0" w:color="000000"/>
             </w:tcBorders>
@@ -21924,7 +21924,7 @@
         </w:tc>
         <w:tc>
           <w:tcPr>
-            <w:tcW w:w="2099" w:type="dxa"/>
+            <w:tcW w:w="2100" w:type="dxa"/>
             <w:tcBorders>
               <w:right w:val="single" w:sz="8" w:space="0" w:color="000000"/>
             </w:tcBorders>
@@ -22016,7 +22016,7 @@
         </w:tc>
         <w:tc>
           <w:tcPr>
-            <w:tcW w:w="2154" w:type="dxa"/>
+            <w:tcW w:w="2153" w:type="dxa"/>
             <w:tcBorders>
               <w:bottom w:val="single" w:sz="8" w:space="0" w:color="000000"/>
               <w:right w:val="single" w:sz="8" w:space="0" w:color="000000"/>
@@ -22074,7 +22074,7 @@
         </w:tc>
         <w:tc>
           <w:tcPr>
-            <w:tcW w:w="2099" w:type="dxa"/>
+            <w:tcW w:w="2100" w:type="dxa"/>
             <w:tcBorders>
               <w:bottom w:val="single" w:sz="8" w:space="0" w:color="000000"/>
               <w:right w:val="single" w:sz="8" w:space="0" w:color="000000"/>
@@ -27646,9 +27646,9 @@
         </w:tblCellMar>
       </w:tblPr>
       <w:tblGrid>
-        <w:gridCol w:w="2072"/>
+        <w:gridCol w:w="2071"/>
         <w:gridCol w:w="2874"/>
-        <w:gridCol w:w="4434"/>
+        <w:gridCol w:w="4435"/>
       </w:tblGrid>
       <w:tr>
         <w:trPr>
@@ -27656,7 +27656,7 @@
         </w:trPr>
         <w:tc>
           <w:tcPr>
-            <w:tcW w:w="2072" w:type="dxa"/>
+            <w:tcW w:w="2071" w:type="dxa"/>
             <w:tcBorders>
               <w:top w:val="single" w:sz="8" w:space="0" w:color="000000"/>
               <w:left w:val="single" w:sz="8" w:space="0" w:color="000000"/>
@@ -27725,7 +27725,7 @@
         </w:tc>
         <w:tc>
           <w:tcPr>
-            <w:tcW w:w="4434" w:type="dxa"/>
+            <w:tcW w:w="4435" w:type="dxa"/>
             <w:tcBorders>
               <w:top w:val="single" w:sz="8" w:space="0" w:color="000000"/>
               <w:right w:val="single" w:sz="8" w:space="0" w:color="000000"/>
@@ -27764,7 +27764,7 @@
         </w:trPr>
         <w:tc>
           <w:tcPr>
-            <w:tcW w:w="2072" w:type="dxa"/>
+            <w:tcW w:w="2071" w:type="dxa"/>
             <w:tcBorders>
               <w:left w:val="single" w:sz="8" w:space="0" w:color="000000"/>
               <w:bottom w:val="single" w:sz="8" w:space="0" w:color="000000"/>
@@ -27823,7 +27823,7 @@
         </w:tc>
         <w:tc>
           <w:tcPr>
-            <w:tcW w:w="4434" w:type="dxa"/>
+            <w:tcW w:w="4435" w:type="dxa"/>
             <w:tcBorders>
               <w:bottom w:val="single" w:sz="8" w:space="0" w:color="000000"/>
               <w:right w:val="single" w:sz="8" w:space="0" w:color="000000"/>
@@ -27857,7 +27857,7 @@
         </w:trPr>
         <w:tc>
           <w:tcPr>
-            <w:tcW w:w="2072" w:type="dxa"/>
+            <w:tcW w:w="2071" w:type="dxa"/>
             <w:tcBorders>
               <w:left w:val="single" w:sz="8" w:space="0" w:color="000000"/>
               <w:right w:val="single" w:sz="8" w:space="0" w:color="000000"/>
@@ -27922,7 +27922,7 @@
         </w:tc>
         <w:tc>
           <w:tcPr>
-            <w:tcW w:w="4434" w:type="dxa"/>
+            <w:tcW w:w="4435" w:type="dxa"/>
             <w:tcBorders>
               <w:right w:val="single" w:sz="8" w:space="0" w:color="000000"/>
             </w:tcBorders>
@@ -27958,7 +27958,7 @@
         </w:trPr>
         <w:tc>
           <w:tcPr>
-            <w:tcW w:w="2072" w:type="dxa"/>
+            <w:tcW w:w="2071" w:type="dxa"/>
             <w:tcBorders>
               <w:left w:val="single" w:sz="8" w:space="0" w:color="000000"/>
               <w:right w:val="single" w:sz="8" w:space="0" w:color="000000"/>
@@ -28023,7 +28023,7 @@
         </w:tc>
         <w:tc>
           <w:tcPr>
-            <w:tcW w:w="4434" w:type="dxa"/>
+            <w:tcW w:w="4435" w:type="dxa"/>
             <w:tcBorders>
               <w:right w:val="single" w:sz="8" w:space="0" w:color="000000"/>
             </w:tcBorders>
@@ -28059,7 +28059,7 @@
         </w:trPr>
         <w:tc>
           <w:tcPr>
-            <w:tcW w:w="2072" w:type="dxa"/>
+            <w:tcW w:w="2071" w:type="dxa"/>
             <w:tcBorders>
               <w:left w:val="single" w:sz="8" w:space="0" w:color="000000"/>
               <w:right w:val="single" w:sz="8" w:space="0" w:color="000000"/>
@@ -28124,7 +28124,7 @@
         </w:tc>
         <w:tc>
           <w:tcPr>
-            <w:tcW w:w="4434" w:type="dxa"/>
+            <w:tcW w:w="4435" w:type="dxa"/>
             <w:tcBorders>
               <w:right w:val="single" w:sz="8" w:space="0" w:color="000000"/>
             </w:tcBorders>
@@ -28160,7 +28160,7 @@
         </w:trPr>
         <w:tc>
           <w:tcPr>
-            <w:tcW w:w="2072" w:type="dxa"/>
+            <w:tcW w:w="2071" w:type="dxa"/>
             <w:tcBorders>
               <w:left w:val="single" w:sz="8" w:space="0" w:color="000000"/>
               <w:right w:val="single" w:sz="8" w:space="0" w:color="000000"/>
@@ -28217,7 +28217,7 @@
         </w:tc>
         <w:tc>
           <w:tcPr>
-            <w:tcW w:w="4434" w:type="dxa"/>
+            <w:tcW w:w="4435" w:type="dxa"/>
             <w:tcBorders>
               <w:right w:val="single" w:sz="8" w:space="0" w:color="000000"/>
             </w:tcBorders>
@@ -28253,7 +28253,7 @@
         </w:trPr>
         <w:tc>
           <w:tcPr>
-            <w:tcW w:w="2072" w:type="dxa"/>
+            <w:tcW w:w="2071" w:type="dxa"/>
             <w:tcBorders>
               <w:left w:val="single" w:sz="8" w:space="0" w:color="000000"/>
               <w:right w:val="single" w:sz="8" w:space="0" w:color="000000"/>
@@ -28310,7 +28310,7 @@
         </w:tc>
         <w:tc>
           <w:tcPr>
-            <w:tcW w:w="4434" w:type="dxa"/>
+            <w:tcW w:w="4435" w:type="dxa"/>
             <w:tcBorders>
               <w:right w:val="single" w:sz="8" w:space="0" w:color="000000"/>
             </w:tcBorders>
@@ -28346,7 +28346,7 @@
         </w:trPr>
         <w:tc>
           <w:tcPr>
-            <w:tcW w:w="2072" w:type="dxa"/>
+            <w:tcW w:w="2071" w:type="dxa"/>
             <w:tcBorders>
               <w:left w:val="single" w:sz="8" w:space="0" w:color="000000"/>
               <w:right w:val="single" w:sz="8" w:space="0" w:color="000000"/>
@@ -28403,7 +28403,7 @@
         </w:tc>
         <w:tc>
           <w:tcPr>
-            <w:tcW w:w="4434" w:type="dxa"/>
+            <w:tcW w:w="4435" w:type="dxa"/>
             <w:tcBorders>
               <w:right w:val="single" w:sz="8" w:space="0" w:color="000000"/>
             </w:tcBorders>
@@ -28439,7 +28439,7 @@
         </w:trPr>
         <w:tc>
           <w:tcPr>
-            <w:tcW w:w="2072" w:type="dxa"/>
+            <w:tcW w:w="2071" w:type="dxa"/>
             <w:tcBorders>
               <w:left w:val="single" w:sz="8" w:space="0" w:color="000000"/>
               <w:right w:val="single" w:sz="8" w:space="0" w:color="000000"/>
@@ -28496,7 +28496,7 @@
         </w:tc>
         <w:tc>
           <w:tcPr>
-            <w:tcW w:w="4434" w:type="dxa"/>
+            <w:tcW w:w="4435" w:type="dxa"/>
             <w:tcBorders>
               <w:right w:val="single" w:sz="8" w:space="0" w:color="000000"/>
             </w:tcBorders>
@@ -28532,7 +28532,7 @@
         </w:trPr>
         <w:tc>
           <w:tcPr>
-            <w:tcW w:w="2072" w:type="dxa"/>
+            <w:tcW w:w="2071" w:type="dxa"/>
             <w:tcBorders>
               <w:left w:val="single" w:sz="8" w:space="0" w:color="000000"/>
               <w:right w:val="single" w:sz="8" w:space="0" w:color="000000"/>
@@ -28589,7 +28589,7 @@
         </w:tc>
         <w:tc>
           <w:tcPr>
-            <w:tcW w:w="4434" w:type="dxa"/>
+            <w:tcW w:w="4435" w:type="dxa"/>
             <w:tcBorders>
               <w:right w:val="single" w:sz="8" w:space="0" w:color="000000"/>
             </w:tcBorders>
@@ -28625,7 +28625,7 @@
         </w:trPr>
         <w:tc>
           <w:tcPr>
-            <w:tcW w:w="2072" w:type="dxa"/>
+            <w:tcW w:w="2071" w:type="dxa"/>
             <w:tcBorders>
               <w:left w:val="single" w:sz="8" w:space="0" w:color="000000"/>
               <w:bottom w:val="single" w:sz="8" w:space="0" w:color="000000"/>
@@ -28684,7 +28684,7 @@
         </w:tc>
         <w:tc>
           <w:tcPr>
-            <w:tcW w:w="4434" w:type="dxa"/>
+            <w:tcW w:w="4435" w:type="dxa"/>
             <w:tcBorders>
               <w:bottom w:val="single" w:sz="8" w:space="0" w:color="000000"/>
               <w:right w:val="single" w:sz="8" w:space="0" w:color="000000"/>
@@ -28729,6 +28729,15 @@
           <w:sz w:val="20"/>
           <w:szCs w:val="20"/>
         </w:rPr>
+      </w:r>
+    </w:p>
+    <w:p>
+      <w:pPr>
+        <w:pStyle w:val="Normal"/>
+        <w:rPr/>
+      </w:pPr>
+      <w:r>
+        <w:rPr/>
       </w:r>
     </w:p>
     <w:p>
@@ -28855,9 +28864,9 @@
         </w:tblCellMar>
       </w:tblPr>
       <w:tblGrid>
-        <w:gridCol w:w="2072"/>
+        <w:gridCol w:w="2071"/>
         <w:gridCol w:w="2874"/>
-        <w:gridCol w:w="4434"/>
+        <w:gridCol w:w="4435"/>
       </w:tblGrid>
       <w:tr>
         <w:trPr>
@@ -28865,7 +28874,7 @@
         </w:trPr>
         <w:tc>
           <w:tcPr>
-            <w:tcW w:w="2072" w:type="dxa"/>
+            <w:tcW w:w="2071" w:type="dxa"/>
             <w:tcBorders>
               <w:left w:val="single" w:sz="8" w:space="0" w:color="000000"/>
               <w:right w:val="single" w:sz="8" w:space="0" w:color="000000"/>
@@ -28930,7 +28939,7 @@
         </w:tc>
         <w:tc>
           <w:tcPr>
-            <w:tcW w:w="4434" w:type="dxa"/>
+            <w:tcW w:w="4435" w:type="dxa"/>
             <w:tcBorders>
               <w:right w:val="single" w:sz="8" w:space="0" w:color="000000"/>
             </w:tcBorders>
@@ -28966,7 +28975,7 @@
         </w:trPr>
         <w:tc>
           <w:tcPr>
-            <w:tcW w:w="2072" w:type="dxa"/>
+            <w:tcW w:w="2071" w:type="dxa"/>
             <w:tcBorders>
               <w:left w:val="single" w:sz="8" w:space="0" w:color="000000"/>
               <w:right w:val="single" w:sz="8" w:space="0" w:color="000000"/>
@@ -29031,7 +29040,7 @@
         </w:tc>
         <w:tc>
           <w:tcPr>
-            <w:tcW w:w="4434" w:type="dxa"/>
+            <w:tcW w:w="4435" w:type="dxa"/>
             <w:tcBorders>
               <w:right w:val="single" w:sz="8" w:space="0" w:color="000000"/>
             </w:tcBorders>
@@ -29067,7 +29076,7 @@
         </w:trPr>
         <w:tc>
           <w:tcPr>
-            <w:tcW w:w="2072" w:type="dxa"/>
+            <w:tcW w:w="2071" w:type="dxa"/>
             <w:tcBorders>
               <w:left w:val="single" w:sz="8" w:space="0" w:color="000000"/>
               <w:right w:val="single" w:sz="8" w:space="0" w:color="000000"/>
@@ -29129,7 +29138,7 @@
         </w:tc>
         <w:tc>
           <w:tcPr>
-            <w:tcW w:w="4434" w:type="dxa"/>
+            <w:tcW w:w="4435" w:type="dxa"/>
             <w:tcBorders>
               <w:right w:val="single" w:sz="8" w:space="0" w:color="000000"/>
             </w:tcBorders>
@@ -29165,7 +29174,7 @@
         </w:trPr>
         <w:tc>
           <w:tcPr>
-            <w:tcW w:w="2072" w:type="dxa"/>
+            <w:tcW w:w="2071" w:type="dxa"/>
             <w:tcBorders>
               <w:left w:val="single" w:sz="8" w:space="0" w:color="000000"/>
               <w:right w:val="single" w:sz="8" w:space="0" w:color="000000"/>
@@ -29222,7 +29231,7 @@
         </w:tc>
         <w:tc>
           <w:tcPr>
-            <w:tcW w:w="4434" w:type="dxa"/>
+            <w:tcW w:w="4435" w:type="dxa"/>
             <w:tcBorders>
               <w:right w:val="single" w:sz="8" w:space="0" w:color="000000"/>
             </w:tcBorders>
@@ -29258,7 +29267,7 @@
         </w:trPr>
         <w:tc>
           <w:tcPr>
-            <w:tcW w:w="2072" w:type="dxa"/>
+            <w:tcW w:w="2071" w:type="dxa"/>
             <w:tcBorders>
               <w:left w:val="single" w:sz="8" w:space="0" w:color="000000"/>
               <w:bottom w:val="single" w:sz="8" w:space="0" w:color="000000"/>
@@ -29317,7 +29326,7 @@
         </w:tc>
         <w:tc>
           <w:tcPr>
-            <w:tcW w:w="4434" w:type="dxa"/>
+            <w:tcW w:w="4435" w:type="dxa"/>
             <w:tcBorders>
               <w:bottom w:val="single" w:sz="8" w:space="0" w:color="000000"/>
               <w:right w:val="single" w:sz="8" w:space="0" w:color="000000"/>
@@ -29351,7 +29360,7 @@
         </w:trPr>
         <w:tc>
           <w:tcPr>
-            <w:tcW w:w="2072" w:type="dxa"/>
+            <w:tcW w:w="2071" w:type="dxa"/>
             <w:tcBorders>
               <w:left w:val="single" w:sz="8" w:space="0" w:color="000000"/>
               <w:right w:val="single" w:sz="8" w:space="0" w:color="000000"/>
@@ -29416,7 +29425,7 @@
         </w:tc>
         <w:tc>
           <w:tcPr>
-            <w:tcW w:w="4434" w:type="dxa"/>
+            <w:tcW w:w="4435" w:type="dxa"/>
             <w:tcBorders>
               <w:right w:val="single" w:sz="8" w:space="0" w:color="000000"/>
             </w:tcBorders>
@@ -29452,7 +29461,7 @@
         </w:trPr>
         <w:tc>
           <w:tcPr>
-            <w:tcW w:w="2072" w:type="dxa"/>
+            <w:tcW w:w="2071" w:type="dxa"/>
             <w:tcBorders>
               <w:left w:val="single" w:sz="8" w:space="0" w:color="000000"/>
               <w:right w:val="single" w:sz="8" w:space="0" w:color="000000"/>
@@ -29514,7 +29523,7 @@
         </w:tc>
         <w:tc>
           <w:tcPr>
-            <w:tcW w:w="4434" w:type="dxa"/>
+            <w:tcW w:w="4435" w:type="dxa"/>
             <w:tcBorders>
               <w:right w:val="single" w:sz="8" w:space="0" w:color="000000"/>
             </w:tcBorders>
@@ -29550,7 +29559,7 @@
         </w:trPr>
         <w:tc>
           <w:tcPr>
-            <w:tcW w:w="2072" w:type="dxa"/>
+            <w:tcW w:w="2071" w:type="dxa"/>
             <w:tcBorders>
               <w:left w:val="single" w:sz="8" w:space="0" w:color="000000"/>
               <w:right w:val="single" w:sz="8" w:space="0" w:color="000000"/>
@@ -29615,7 +29624,7 @@
         </w:tc>
         <w:tc>
           <w:tcPr>
-            <w:tcW w:w="4434" w:type="dxa"/>
+            <w:tcW w:w="4435" w:type="dxa"/>
             <w:tcBorders>
               <w:right w:val="single" w:sz="8" w:space="0" w:color="000000"/>
             </w:tcBorders>
@@ -29651,7 +29660,7 @@
         </w:trPr>
         <w:tc>
           <w:tcPr>
-            <w:tcW w:w="2072" w:type="dxa"/>
+            <w:tcW w:w="2071" w:type="dxa"/>
             <w:tcBorders>
               <w:left w:val="single" w:sz="8" w:space="0" w:color="000000"/>
               <w:right w:val="single" w:sz="8" w:space="0" w:color="000000"/>
@@ -29713,7 +29722,7 @@
         </w:tc>
         <w:tc>
           <w:tcPr>
-            <w:tcW w:w="4434" w:type="dxa"/>
+            <w:tcW w:w="4435" w:type="dxa"/>
             <w:tcBorders>
               <w:right w:val="single" w:sz="8" w:space="0" w:color="000000"/>
             </w:tcBorders>
@@ -29746,7 +29755,7 @@
         </w:trPr>
         <w:tc>
           <w:tcPr>
-            <w:tcW w:w="2072" w:type="dxa"/>
+            <w:tcW w:w="2071" w:type="dxa"/>
             <w:tcBorders>
               <w:left w:val="single" w:sz="8" w:space="0" w:color="000000"/>
               <w:right w:val="single" w:sz="8" w:space="0" w:color="000000"/>
@@ -29806,7 +29815,7 @@
         </w:tc>
         <w:tc>
           <w:tcPr>
-            <w:tcW w:w="4434" w:type="dxa"/>
+            <w:tcW w:w="4435" w:type="dxa"/>
             <w:tcBorders>
               <w:right w:val="single" w:sz="8" w:space="0" w:color="000000"/>
             </w:tcBorders>
@@ -29839,7 +29848,7 @@
         </w:trPr>
         <w:tc>
           <w:tcPr>
-            <w:tcW w:w="2072" w:type="dxa"/>
+            <w:tcW w:w="2071" w:type="dxa"/>
             <w:tcBorders>
               <w:left w:val="single" w:sz="8" w:space="0" w:color="000000"/>
               <w:right w:val="single" w:sz="8" w:space="0" w:color="000000"/>
@@ -29899,7 +29908,7 @@
         </w:tc>
         <w:tc>
           <w:tcPr>
-            <w:tcW w:w="4434" w:type="dxa"/>
+            <w:tcW w:w="4435" w:type="dxa"/>
             <w:tcBorders>
               <w:right w:val="single" w:sz="8" w:space="0" w:color="000000"/>
             </w:tcBorders>
@@ -29932,7 +29941,7 @@
         </w:trPr>
         <w:tc>
           <w:tcPr>
-            <w:tcW w:w="2072" w:type="dxa"/>
+            <w:tcW w:w="2071" w:type="dxa"/>
             <w:tcBorders>
               <w:left w:val="single" w:sz="8" w:space="0" w:color="000000"/>
               <w:bottom w:val="single" w:sz="8" w:space="0" w:color="000000"/>
@@ -29991,7 +30000,7 @@
         </w:tc>
         <w:tc>
           <w:tcPr>
-            <w:tcW w:w="4434" w:type="dxa"/>
+            <w:tcW w:w="4435" w:type="dxa"/>
             <w:tcBorders>
               <w:bottom w:val="single" w:sz="8" w:space="0" w:color="000000"/>
               <w:right w:val="single" w:sz="8" w:space="0" w:color="000000"/>
@@ -30109,9 +30118,9 @@
         </w:tblCellMar>
       </w:tblPr>
       <w:tblGrid>
-        <w:gridCol w:w="2093"/>
+        <w:gridCol w:w="2092"/>
         <w:gridCol w:w="3232"/>
-        <w:gridCol w:w="4055"/>
+        <w:gridCol w:w="4056"/>
         <w:gridCol w:w="0"/>
       </w:tblGrid>
       <w:tr>
@@ -30120,7 +30129,7 @@
         </w:trPr>
         <w:tc>
           <w:tcPr>
-            <w:tcW w:w="2093" w:type="dxa"/>
+            <w:tcW w:w="2092" w:type="dxa"/>
             <w:vMerge w:val="restart"/>
             <w:tcBorders>
               <w:top w:val="single" w:sz="8" w:space="0" w:color="000000"/>
@@ -30191,7 +30200,7 @@
         </w:tc>
         <w:tc>
           <w:tcPr>
-            <w:tcW w:w="4055" w:type="dxa"/>
+            <w:tcW w:w="4056" w:type="dxa"/>
             <w:vMerge w:val="restart"/>
             <w:tcBorders>
               <w:top w:val="single" w:sz="8" w:space="0" w:color="000000"/>
@@ -30257,7 +30266,7 @@
         </w:trPr>
         <w:tc>
           <w:tcPr>
-            <w:tcW w:w="2093" w:type="dxa"/>
+            <w:tcW w:w="2092" w:type="dxa"/>
             <w:vMerge w:val="continue"/>
             <w:tcBorders>
               <w:left w:val="single" w:sz="8" w:space="0" w:color="000000"/>
@@ -30316,7 +30325,7 @@
         </w:tc>
         <w:tc>
           <w:tcPr>
-            <w:tcW w:w="4055" w:type="dxa"/>
+            <w:tcW w:w="4056" w:type="dxa"/>
             <w:vMerge w:val="continue"/>
             <w:tcBorders>
               <w:right w:val="single" w:sz="8" w:space="0" w:color="000000"/>
@@ -30376,7 +30385,7 @@
         </w:trPr>
         <w:tc>
           <w:tcPr>
-            <w:tcW w:w="2093" w:type="dxa"/>
+            <w:tcW w:w="2092" w:type="dxa"/>
             <w:tcBorders>
               <w:left w:val="single" w:sz="8" w:space="0" w:color="000000"/>
               <w:bottom w:val="single" w:sz="8" w:space="0" w:color="000000"/>
@@ -30435,7 +30444,7 @@
         </w:tc>
         <w:tc>
           <w:tcPr>
-            <w:tcW w:w="4055" w:type="dxa"/>
+            <w:tcW w:w="4056" w:type="dxa"/>
             <w:tcBorders>
               <w:bottom w:val="single" w:sz="8" w:space="0" w:color="000000"/>
               <w:right w:val="single" w:sz="8" w:space="0" w:color="000000"/>
@@ -30495,7 +30504,7 @@
         </w:trPr>
         <w:tc>
           <w:tcPr>
-            <w:tcW w:w="2093" w:type="dxa"/>
+            <w:tcW w:w="2092" w:type="dxa"/>
             <w:tcBorders>
               <w:left w:val="single" w:sz="8" w:space="0" w:color="000000"/>
               <w:right w:val="single" w:sz="8" w:space="0" w:color="000000"/>
@@ -30560,7 +30569,7 @@
         </w:tc>
         <w:tc>
           <w:tcPr>
-            <w:tcW w:w="4055" w:type="dxa"/>
+            <w:tcW w:w="4056" w:type="dxa"/>
             <w:tcBorders>
               <w:right w:val="single" w:sz="8" w:space="0" w:color="000000"/>
             </w:tcBorders>
@@ -30622,7 +30631,7 @@
         </w:trPr>
         <w:tc>
           <w:tcPr>
-            <w:tcW w:w="2093" w:type="dxa"/>
+            <w:tcW w:w="2092" w:type="dxa"/>
             <w:tcBorders>
               <w:left w:val="single" w:sz="8" w:space="0" w:color="000000"/>
               <w:right w:val="single" w:sz="8" w:space="0" w:color="000000"/>
@@ -30687,7 +30696,7 @@
         </w:tc>
         <w:tc>
           <w:tcPr>
-            <w:tcW w:w="4055" w:type="dxa"/>
+            <w:tcW w:w="4056" w:type="dxa"/>
             <w:tcBorders>
               <w:right w:val="single" w:sz="8" w:space="0" w:color="000000"/>
             </w:tcBorders>
@@ -30749,7 +30758,7 @@
         </w:trPr>
         <w:tc>
           <w:tcPr>
-            <w:tcW w:w="2093" w:type="dxa"/>
+            <w:tcW w:w="2092" w:type="dxa"/>
             <w:tcBorders>
               <w:left w:val="single" w:sz="8" w:space="0" w:color="000000"/>
               <w:right w:val="single" w:sz="8" w:space="0" w:color="000000"/>
@@ -30811,7 +30820,7 @@
         </w:tc>
         <w:tc>
           <w:tcPr>
-            <w:tcW w:w="4055" w:type="dxa"/>
+            <w:tcW w:w="4056" w:type="dxa"/>
             <w:vMerge w:val="restart"/>
             <w:tcBorders>
               <w:right w:val="single" w:sz="8" w:space="0" w:color="000000"/>
@@ -30874,7 +30883,7 @@
         </w:trPr>
         <w:tc>
           <w:tcPr>
-            <w:tcW w:w="2093" w:type="dxa"/>
+            <w:tcW w:w="2092" w:type="dxa"/>
             <w:tcBorders>
               <w:left w:val="single" w:sz="8" w:space="0" w:color="000000"/>
               <w:right w:val="single" w:sz="8" w:space="0" w:color="000000"/>
@@ -30931,7 +30940,7 @@
         </w:tc>
         <w:tc>
           <w:tcPr>
-            <w:tcW w:w="4055" w:type="dxa"/>
+            <w:tcW w:w="4056" w:type="dxa"/>
             <w:vMerge w:val="continue"/>
             <w:tcBorders>
               <w:right w:val="single" w:sz="8" w:space="0" w:color="000000"/>
@@ -30991,7 +31000,7 @@
         </w:trPr>
         <w:tc>
           <w:tcPr>
-            <w:tcW w:w="2093" w:type="dxa"/>
+            <w:tcW w:w="2092" w:type="dxa"/>
             <w:tcBorders>
               <w:left w:val="single" w:sz="8" w:space="0" w:color="000000"/>
               <w:right w:val="single" w:sz="8" w:space="0" w:color="000000"/>
@@ -31048,7 +31057,7 @@
         </w:tc>
         <w:tc>
           <w:tcPr>
-            <w:tcW w:w="4055" w:type="dxa"/>
+            <w:tcW w:w="4056" w:type="dxa"/>
             <w:tcBorders>
               <w:right w:val="single" w:sz="8" w:space="0" w:color="000000"/>
             </w:tcBorders>
@@ -31110,7 +31119,7 @@
         </w:trPr>
         <w:tc>
           <w:tcPr>
-            <w:tcW w:w="2093" w:type="dxa"/>
+            <w:tcW w:w="2092" w:type="dxa"/>
             <w:tcBorders>
               <w:left w:val="single" w:sz="8" w:space="0" w:color="000000"/>
               <w:right w:val="single" w:sz="8" w:space="0" w:color="000000"/>
@@ -31167,7 +31176,7 @@
         </w:tc>
         <w:tc>
           <w:tcPr>
-            <w:tcW w:w="4055" w:type="dxa"/>
+            <w:tcW w:w="4056" w:type="dxa"/>
             <w:tcBorders>
               <w:right w:val="single" w:sz="8" w:space="0" w:color="000000"/>
             </w:tcBorders>
@@ -31229,7 +31238,7 @@
         </w:trPr>
         <w:tc>
           <w:tcPr>
-            <w:tcW w:w="2093" w:type="dxa"/>
+            <w:tcW w:w="2092" w:type="dxa"/>
             <w:tcBorders>
               <w:left w:val="single" w:sz="8" w:space="0" w:color="000000"/>
               <w:right w:val="single" w:sz="8" w:space="0" w:color="000000"/>
@@ -31286,7 +31295,7 @@
         </w:tc>
         <w:tc>
           <w:tcPr>
-            <w:tcW w:w="4055" w:type="dxa"/>
+            <w:tcW w:w="4056" w:type="dxa"/>
             <w:tcBorders>
               <w:right w:val="single" w:sz="8" w:space="0" w:color="000000"/>
             </w:tcBorders>
@@ -31348,7 +31357,7 @@
         </w:trPr>
         <w:tc>
           <w:tcPr>
-            <w:tcW w:w="2093" w:type="dxa"/>
+            <w:tcW w:w="2092" w:type="dxa"/>
             <w:tcBorders>
               <w:left w:val="single" w:sz="8" w:space="0" w:color="000000"/>
               <w:bottom w:val="single" w:sz="8" w:space="0" w:color="000000"/>
@@ -31407,7 +31416,7 @@
         </w:tc>
         <w:tc>
           <w:tcPr>
-            <w:tcW w:w="4055" w:type="dxa"/>
+            <w:tcW w:w="4056" w:type="dxa"/>
             <w:tcBorders>
               <w:bottom w:val="single" w:sz="8" w:space="0" w:color="000000"/>
               <w:right w:val="single" w:sz="8" w:space="0" w:color="000000"/>
@@ -34123,8 +34132,8 @@
         </w:tblCellMar>
       </w:tblPr>
       <w:tblGrid>
-        <w:gridCol w:w="2152"/>
-        <w:gridCol w:w="3715"/>
+        <w:gridCol w:w="2151"/>
+        <w:gridCol w:w="3716"/>
         <w:gridCol w:w="3513"/>
       </w:tblGrid>
       <w:tr>
@@ -34133,7 +34142,7 @@
         </w:trPr>
         <w:tc>
           <w:tcPr>
-            <w:tcW w:w="2152" w:type="dxa"/>
+            <w:tcW w:w="2151" w:type="dxa"/>
             <w:tcBorders>
               <w:top w:val="single" w:sz="8" w:space="0" w:color="000000"/>
               <w:left w:val="single" w:sz="8" w:space="0" w:color="000000"/>
@@ -34163,7 +34172,7 @@
         </w:tc>
         <w:tc>
           <w:tcPr>
-            <w:tcW w:w="3715" w:type="dxa"/>
+            <w:tcW w:w="3716" w:type="dxa"/>
             <w:tcBorders>
               <w:top w:val="single" w:sz="8" w:space="0" w:color="000000"/>
               <w:right w:val="single" w:sz="8" w:space="0" w:color="000000"/>
@@ -34236,7 +34245,7 @@
         </w:trPr>
         <w:tc>
           <w:tcPr>
-            <w:tcW w:w="2152" w:type="dxa"/>
+            <w:tcW w:w="2151" w:type="dxa"/>
             <w:tcBorders>
               <w:left w:val="single" w:sz="8" w:space="0" w:color="000000"/>
               <w:bottom w:val="single" w:sz="8" w:space="0" w:color="000000"/>
@@ -34266,7 +34275,7 @@
         </w:tc>
         <w:tc>
           <w:tcPr>
-            <w:tcW w:w="3715" w:type="dxa"/>
+            <w:tcW w:w="3716" w:type="dxa"/>
             <w:tcBorders>
               <w:bottom w:val="single" w:sz="8" w:space="0" w:color="000000"/>
               <w:right w:val="single" w:sz="8" w:space="0" w:color="000000"/>
@@ -34329,7 +34338,7 @@
         </w:trPr>
         <w:tc>
           <w:tcPr>
-            <w:tcW w:w="2152" w:type="dxa"/>
+            <w:tcW w:w="2151" w:type="dxa"/>
             <w:tcBorders>
               <w:left w:val="single" w:sz="8" w:space="0" w:color="000000"/>
               <w:right w:val="single" w:sz="8" w:space="0" w:color="000000"/>
@@ -34363,7 +34372,7 @@
         </w:tc>
         <w:tc>
           <w:tcPr>
-            <w:tcW w:w="3715" w:type="dxa"/>
+            <w:tcW w:w="3716" w:type="dxa"/>
             <w:tcBorders>
               <w:right w:val="single" w:sz="8" w:space="0" w:color="000000"/>
             </w:tcBorders>
@@ -34430,7 +34439,7 @@
         </w:trPr>
         <w:tc>
           <w:tcPr>
-            <w:tcW w:w="2152" w:type="dxa"/>
+            <w:tcW w:w="2151" w:type="dxa"/>
             <w:tcBorders>
               <w:left w:val="single" w:sz="8" w:space="0" w:color="000000"/>
               <w:right w:val="single" w:sz="8" w:space="0" w:color="000000"/>
@@ -34459,7 +34468,7 @@
         </w:tc>
         <w:tc>
           <w:tcPr>
-            <w:tcW w:w="3715" w:type="dxa"/>
+            <w:tcW w:w="3716" w:type="dxa"/>
             <w:tcBorders>
               <w:right w:val="single" w:sz="8" w:space="0" w:color="000000"/>
             </w:tcBorders>
@@ -34526,7 +34535,7 @@
         </w:trPr>
         <w:tc>
           <w:tcPr>
-            <w:tcW w:w="2152" w:type="dxa"/>
+            <w:tcW w:w="2151" w:type="dxa"/>
             <w:tcBorders>
               <w:left w:val="single" w:sz="8" w:space="0" w:color="000000"/>
               <w:right w:val="single" w:sz="8" w:space="0" w:color="000000"/>
@@ -34555,7 +34564,7 @@
         </w:tc>
         <w:tc>
           <w:tcPr>
-            <w:tcW w:w="3715" w:type="dxa"/>
+            <w:tcW w:w="3716" w:type="dxa"/>
             <w:tcBorders>
               <w:right w:val="single" w:sz="8" w:space="0" w:color="000000"/>
             </w:tcBorders>
@@ -34622,7 +34631,7 @@
         </w:trPr>
         <w:tc>
           <w:tcPr>
-            <w:tcW w:w="2152" w:type="dxa"/>
+            <w:tcW w:w="2151" w:type="dxa"/>
             <w:tcBorders>
               <w:left w:val="single" w:sz="8" w:space="0" w:color="000000"/>
               <w:bottom w:val="single" w:sz="8" w:space="0" w:color="000000"/>
@@ -34652,7 +34661,7 @@
         </w:tc>
         <w:tc>
           <w:tcPr>
-            <w:tcW w:w="3715" w:type="dxa"/>
+            <w:tcW w:w="3716" w:type="dxa"/>
             <w:tcBorders>
               <w:bottom w:val="single" w:sz="8" w:space="0" w:color="000000"/>
               <w:right w:val="single" w:sz="8" w:space="0" w:color="000000"/>
@@ -34715,7 +34724,7 @@
         </w:trPr>
         <w:tc>
           <w:tcPr>
-            <w:tcW w:w="2152" w:type="dxa"/>
+            <w:tcW w:w="2151" w:type="dxa"/>
             <w:tcBorders>
               <w:left w:val="single" w:sz="8" w:space="0" w:color="000000"/>
               <w:right w:val="single" w:sz="8" w:space="0" w:color="000000"/>
@@ -34749,7 +34758,7 @@
         </w:tc>
         <w:tc>
           <w:tcPr>
-            <w:tcW w:w="3715" w:type="dxa"/>
+            <w:tcW w:w="3716" w:type="dxa"/>
             <w:tcBorders>
               <w:right w:val="single" w:sz="8" w:space="0" w:color="000000"/>
             </w:tcBorders>
@@ -34816,7 +34825,7 @@
         </w:trPr>
         <w:tc>
           <w:tcPr>
-            <w:tcW w:w="2152" w:type="dxa"/>
+            <w:tcW w:w="2151" w:type="dxa"/>
             <w:tcBorders>
               <w:left w:val="single" w:sz="8" w:space="0" w:color="000000"/>
               <w:right w:val="single" w:sz="8" w:space="0" w:color="000000"/>
@@ -34845,7 +34854,7 @@
         </w:tc>
         <w:tc>
           <w:tcPr>
-            <w:tcW w:w="3715" w:type="dxa"/>
+            <w:tcW w:w="3716" w:type="dxa"/>
             <w:tcBorders>
               <w:right w:val="single" w:sz="8" w:space="0" w:color="000000"/>
             </w:tcBorders>
@@ -34909,7 +34918,7 @@
         </w:trPr>
         <w:tc>
           <w:tcPr>
-            <w:tcW w:w="2152" w:type="dxa"/>
+            <w:tcW w:w="2151" w:type="dxa"/>
             <w:tcBorders>
               <w:left w:val="single" w:sz="8" w:space="0" w:color="000000"/>
               <w:bottom w:val="single" w:sz="8" w:space="0" w:color="000000"/>
@@ -34939,7 +34948,7 @@
         </w:tc>
         <w:tc>
           <w:tcPr>
-            <w:tcW w:w="3715" w:type="dxa"/>
+            <w:tcW w:w="3716" w:type="dxa"/>
             <w:tcBorders>
               <w:bottom w:val="single" w:sz="8" w:space="0" w:color="000000"/>
               <w:right w:val="single" w:sz="8" w:space="0" w:color="000000"/>
@@ -35002,7 +35011,7 @@
         </w:trPr>
         <w:tc>
           <w:tcPr>
-            <w:tcW w:w="2152" w:type="dxa"/>
+            <w:tcW w:w="2151" w:type="dxa"/>
             <w:tcBorders>
               <w:left w:val="single" w:sz="8" w:space="0" w:color="000000"/>
               <w:right w:val="single" w:sz="8" w:space="0" w:color="000000"/>
@@ -35036,7 +35045,7 @@
         </w:tc>
         <w:tc>
           <w:tcPr>
-            <w:tcW w:w="3715" w:type="dxa"/>
+            <w:tcW w:w="3716" w:type="dxa"/>
             <w:tcBorders>
               <w:right w:val="single" w:sz="8" w:space="0" w:color="000000"/>
             </w:tcBorders>
@@ -35103,7 +35112,7 @@
         </w:trPr>
         <w:tc>
           <w:tcPr>
-            <w:tcW w:w="2152" w:type="dxa"/>
+            <w:tcW w:w="2151" w:type="dxa"/>
             <w:tcBorders>
               <w:left w:val="single" w:sz="8" w:space="0" w:color="000000"/>
               <w:right w:val="single" w:sz="8" w:space="0" w:color="000000"/>
@@ -35132,7 +35141,7 @@
         </w:tc>
         <w:tc>
           <w:tcPr>
-            <w:tcW w:w="3715" w:type="dxa"/>
+            <w:tcW w:w="3716" w:type="dxa"/>
             <w:tcBorders>
               <w:right w:val="single" w:sz="8" w:space="0" w:color="000000"/>
             </w:tcBorders>
@@ -35196,7 +35205,7 @@
         </w:trPr>
         <w:tc>
           <w:tcPr>
-            <w:tcW w:w="2152" w:type="dxa"/>
+            <w:tcW w:w="2151" w:type="dxa"/>
             <w:tcBorders>
               <w:left w:val="single" w:sz="8" w:space="0" w:color="000000"/>
               <w:right w:val="single" w:sz="8" w:space="0" w:color="000000"/>
@@ -35225,7 +35234,7 @@
         </w:tc>
         <w:tc>
           <w:tcPr>
-            <w:tcW w:w="3715" w:type="dxa"/>
+            <w:tcW w:w="3716" w:type="dxa"/>
             <w:tcBorders>
               <w:right w:val="single" w:sz="8" w:space="0" w:color="000000"/>
             </w:tcBorders>
@@ -35289,7 +35298,7 @@
         </w:trPr>
         <w:tc>
           <w:tcPr>
-            <w:tcW w:w="2152" w:type="dxa"/>
+            <w:tcW w:w="2151" w:type="dxa"/>
             <w:tcBorders>
               <w:left w:val="single" w:sz="8" w:space="0" w:color="000000"/>
               <w:bottom w:val="single" w:sz="8" w:space="0" w:color="000000"/>
@@ -35319,7 +35328,7 @@
         </w:tc>
         <w:tc>
           <w:tcPr>
-            <w:tcW w:w="3715" w:type="dxa"/>
+            <w:tcW w:w="3716" w:type="dxa"/>
             <w:tcBorders>
               <w:bottom w:val="single" w:sz="8" w:space="0" w:color="000000"/>
               <w:right w:val="single" w:sz="8" w:space="0" w:color="000000"/>
@@ -35382,7 +35391,7 @@
         </w:trPr>
         <w:tc>
           <w:tcPr>
-            <w:tcW w:w="2152" w:type="dxa"/>
+            <w:tcW w:w="2151" w:type="dxa"/>
             <w:tcBorders>
               <w:left w:val="single" w:sz="8" w:space="0" w:color="000000"/>
               <w:right w:val="single" w:sz="8" w:space="0" w:color="000000"/>
@@ -35416,7 +35425,7 @@
         </w:tc>
         <w:tc>
           <w:tcPr>
-            <w:tcW w:w="3715" w:type="dxa"/>
+            <w:tcW w:w="3716" w:type="dxa"/>
             <w:tcBorders>
               <w:right w:val="single" w:sz="8" w:space="0" w:color="000000"/>
             </w:tcBorders>
@@ -35483,7 +35492,7 @@
         </w:trPr>
         <w:tc>
           <w:tcPr>
-            <w:tcW w:w="2152" w:type="dxa"/>
+            <w:tcW w:w="2151" w:type="dxa"/>
             <w:tcBorders>
               <w:left w:val="single" w:sz="8" w:space="0" w:color="000000"/>
               <w:bottom w:val="single" w:sz="8" w:space="0" w:color="000000"/>
@@ -35513,7 +35522,7 @@
         </w:tc>
         <w:tc>
           <w:tcPr>
-            <w:tcW w:w="3715" w:type="dxa"/>
+            <w:tcW w:w="3716" w:type="dxa"/>
             <w:tcBorders>
               <w:bottom w:val="single" w:sz="8" w:space="0" w:color="000000"/>
               <w:right w:val="single" w:sz="8" w:space="0" w:color="000000"/>
@@ -35576,7 +35585,7 @@
         </w:trPr>
         <w:tc>
           <w:tcPr>
-            <w:tcW w:w="2152" w:type="dxa"/>
+            <w:tcW w:w="2151" w:type="dxa"/>
             <w:tcBorders>
               <w:left w:val="single" w:sz="8" w:space="0" w:color="000000"/>
               <w:right w:val="single" w:sz="8" w:space="0" w:color="000000"/>
@@ -35610,7 +35619,7 @@
         </w:tc>
         <w:tc>
           <w:tcPr>
-            <w:tcW w:w="3715" w:type="dxa"/>
+            <w:tcW w:w="3716" w:type="dxa"/>
             <w:tcBorders>
               <w:right w:val="single" w:sz="8" w:space="0" w:color="000000"/>
             </w:tcBorders>
@@ -35677,7 +35686,7 @@
         </w:trPr>
         <w:tc>
           <w:tcPr>
-            <w:tcW w:w="2152" w:type="dxa"/>
+            <w:tcW w:w="2151" w:type="dxa"/>
             <w:tcBorders>
               <w:left w:val="single" w:sz="8" w:space="0" w:color="000000"/>
               <w:right w:val="single" w:sz="8" w:space="0" w:color="000000"/>
@@ -35706,7 +35715,7 @@
         </w:tc>
         <w:tc>
           <w:tcPr>
-            <w:tcW w:w="3715" w:type="dxa"/>
+            <w:tcW w:w="3716" w:type="dxa"/>
             <w:tcBorders>
               <w:right w:val="single" w:sz="8" w:space="0" w:color="000000"/>
             </w:tcBorders>
@@ -35773,7 +35782,7 @@
         </w:trPr>
         <w:tc>
           <w:tcPr>
-            <w:tcW w:w="2152" w:type="dxa"/>
+            <w:tcW w:w="2151" w:type="dxa"/>
             <w:tcBorders>
               <w:left w:val="single" w:sz="8" w:space="0" w:color="000000"/>
               <w:bottom w:val="single" w:sz="8" w:space="0" w:color="000000"/>
@@ -35803,7 +35812,7 @@
         </w:tc>
         <w:tc>
           <w:tcPr>
-            <w:tcW w:w="3715" w:type="dxa"/>
+            <w:tcW w:w="3716" w:type="dxa"/>
             <w:tcBorders>
               <w:bottom w:val="single" w:sz="8" w:space="0" w:color="000000"/>
               <w:right w:val="single" w:sz="8" w:space="0" w:color="000000"/>
@@ -42691,12 +42700,10 @@
           <w:t>http://cordova.apache.org/ns/1.0</w:t>
         </w:r>
       </w:hyperlink>
-      <w:hyperlink r:id="rId16">
-        <w:r>
-          <w:rPr/>
-          <w:t>"&gt;</w:t>
-        </w:r>
-      </w:hyperlink>
+      <w:r>
+        <w:rPr/>
+        <w:t>"&gt;</w:t>
+      </w:r>
     </w:p>
     <w:p>
       <w:pPr>
@@ -42740,15 +42747,7 @@
           <w:bCs w:val="false"/>
           <w:sz w:val="26"/>
         </w:rPr>
-        <w:t>Now, d</w:t>
-      </w:r>
-      <w:r>
-        <w:rPr>
-          <w:b w:val="false"/>
-          <w:bCs w:val="false"/>
-          <w:sz w:val="26"/>
-        </w:rPr>
-        <w:t>elete splash.png from /resources/ folder.</w:t>
+        <w:t>Now, delete splash.png from /resources/ folder.</w:t>
       </w:r>
     </w:p>
     <w:p>
@@ -42821,7 +42820,25 @@
           <w:bCs w:val="false"/>
           <w:sz w:val="24"/>
         </w:rPr>
-        <w:t xml:space="preserve">-pointsize fontsize </w:t>
+        <w:t xml:space="preserve">-pointsize </w:t>
+      </w:r>
+      <w:r>
+        <w:rPr>
+          <w:rFonts w:ascii="Calibri" w:hAnsi="Calibri"/>
+          <w:b w:val="false"/>
+          <w:bCs w:val="false"/>
+          <w:sz w:val="24"/>
+        </w:rPr>
+        <w:t xml:space="preserve">is </w:t>
+      </w:r>
+      <w:r>
+        <w:rPr>
+          <w:rFonts w:ascii="Calibri" w:hAnsi="Calibri"/>
+          <w:b w:val="false"/>
+          <w:bCs w:val="false"/>
+          <w:sz w:val="24"/>
+        </w:rPr>
+        <w:t xml:space="preserve">fontsize </w:t>
       </w:r>
     </w:p>
     <w:p>
@@ -43195,55 +43212,7 @@
           <w:sz w:val="32"/>
           <w:szCs w:val="20"/>
         </w:rPr>
-        <w:t xml:space="preserve">Be extremely cautious when changing the android platform version, the gradle version or any other build tool version. It can be extremely frustrating to debug and you </w:t>
-      </w:r>
-      <w:r>
-        <w:rPr>
-          <w:color w:val="auto"/>
-          <w:sz w:val="32"/>
-          <w:szCs w:val="20"/>
-        </w:rPr>
-        <w:t xml:space="preserve">may </w:t>
-      </w:r>
-      <w:r>
-        <w:rPr>
-          <w:color w:val="auto"/>
-          <w:sz w:val="32"/>
-          <w:szCs w:val="20"/>
-        </w:rPr>
-        <w:t>need to re-install your tools such as cordova using NPM including re-downloading the repo. Make sure you’r</w:t>
-      </w:r>
-      <w:r>
-        <w:rPr>
-          <w:color w:val="auto"/>
-          <w:sz w:val="32"/>
-          <w:szCs w:val="20"/>
-        </w:rPr>
-        <w:t>e</w:t>
-      </w:r>
-      <w:r>
-        <w:rPr>
-          <w:color w:val="auto"/>
-          <w:sz w:val="32"/>
-          <w:szCs w:val="20"/>
-        </w:rPr>
-        <w:t xml:space="preserve"> on a separate branch when trying to upgrade anything and be willing to sink hours into troubleshooting possibly. Also, do not upgrade any of these tools without purpose as it will </w:t>
-      </w:r>
-      <w:r>
-        <w:rPr>
-          <w:color w:val="auto"/>
-          <w:sz w:val="32"/>
-          <w:szCs w:val="20"/>
-        </w:rPr>
-        <w:t xml:space="preserve">only </w:t>
-      </w:r>
-      <w:r>
-        <w:rPr>
-          <w:color w:val="auto"/>
-          <w:sz w:val="32"/>
-          <w:szCs w:val="20"/>
-        </w:rPr>
-        <w:t>make your life harder.</w:t>
+        <w:t>Be extremely cautious when changing the android platform version, the gradle version or any other build tool version. It can be extremely frustrating to debug and you may need to re-install your tools such as cordova using NPM including re-downloading the repo. Make sure you’re on a separate branch when trying to upgrade anything and be willing to sink hours into troubleshooting possibly. Also, do not upgrade any of these tools without purpose as it will only make your life harder.</w:t>
       </w:r>
     </w:p>
     <w:p>
@@ -43347,7 +43316,7 @@
                     </pic:cNvPicPr>
                   </pic:nvPicPr>
                   <pic:blipFill>
-                    <a:blip r:embed="rId17"/>
+                    <a:blip r:embed="rId16"/>
                     <a:stretch>
                       <a:fillRect/>
                     </a:stretch>

</xml_diff>

<commit_message>
Added example func deployment to documentation, updated chat push notification to only send users in chat notifs
</commit_message>
<xml_diff>
--- a/Documentation/Team-ReBoot.-Final-as-built-report.docx
+++ b/Documentation/Team-ReBoot.-Final-as-built-report.docx
@@ -19255,9 +19255,9 @@
       <w:tblGrid>
         <w:gridCol w:w="1296"/>
         <w:gridCol w:w="1955"/>
-        <w:gridCol w:w="2153"/>
+        <w:gridCol w:w="2152"/>
         <w:gridCol w:w="1876"/>
-        <w:gridCol w:w="2100"/>
+        <w:gridCol w:w="2101"/>
       </w:tblGrid>
       <w:tr>
         <w:trPr>
@@ -19334,7 +19334,7 @@
         </w:tc>
         <w:tc>
           <w:tcPr>
-            <w:tcW w:w="2153" w:type="dxa"/>
+            <w:tcW w:w="2152" w:type="dxa"/>
             <w:tcBorders>
               <w:top w:val="single" w:sz="8" w:space="0" w:color="000000"/>
               <w:right w:val="single" w:sz="8" w:space="0" w:color="000000"/>
@@ -19402,7 +19402,7 @@
         </w:tc>
         <w:tc>
           <w:tcPr>
-            <w:tcW w:w="2100" w:type="dxa"/>
+            <w:tcW w:w="2101" w:type="dxa"/>
             <w:tcBorders>
               <w:top w:val="single" w:sz="8" w:space="0" w:color="000000"/>
               <w:right w:val="single" w:sz="8" w:space="0" w:color="000000"/>
@@ -19498,7 +19498,7 @@
         </w:tc>
         <w:tc>
           <w:tcPr>
-            <w:tcW w:w="2153" w:type="dxa"/>
+            <w:tcW w:w="2152" w:type="dxa"/>
             <w:tcBorders>
               <w:right w:val="single" w:sz="8" w:space="0" w:color="000000"/>
             </w:tcBorders>
@@ -19554,7 +19554,7 @@
         </w:tc>
         <w:tc>
           <w:tcPr>
-            <w:tcW w:w="2100" w:type="dxa"/>
+            <w:tcW w:w="2101" w:type="dxa"/>
             <w:tcBorders>
               <w:right w:val="single" w:sz="8" w:space="0" w:color="000000"/>
             </w:tcBorders>
@@ -19651,7 +19651,7 @@
         </w:tc>
         <w:tc>
           <w:tcPr>
-            <w:tcW w:w="2153" w:type="dxa"/>
+            <w:tcW w:w="2152" w:type="dxa"/>
             <w:tcBorders>
               <w:bottom w:val="single" w:sz="8" w:space="0" w:color="000000"/>
               <w:right w:val="single" w:sz="8" w:space="0" w:color="000000"/>
@@ -19709,7 +19709,7 @@
         </w:tc>
         <w:tc>
           <w:tcPr>
-            <w:tcW w:w="2100" w:type="dxa"/>
+            <w:tcW w:w="2101" w:type="dxa"/>
             <w:tcBorders>
               <w:bottom w:val="single" w:sz="8" w:space="0" w:color="000000"/>
               <w:right w:val="single" w:sz="8" w:space="0" w:color="000000"/>
@@ -19808,7 +19808,7 @@
         </w:tc>
         <w:tc>
           <w:tcPr>
-            <w:tcW w:w="2153" w:type="dxa"/>
+            <w:tcW w:w="2152" w:type="dxa"/>
             <w:tcBorders>
               <w:right w:val="single" w:sz="8" w:space="0" w:color="000000"/>
             </w:tcBorders>
@@ -19870,7 +19870,7 @@
         </w:tc>
         <w:tc>
           <w:tcPr>
-            <w:tcW w:w="2100" w:type="dxa"/>
+            <w:tcW w:w="2101" w:type="dxa"/>
             <w:tcBorders>
               <w:right w:val="single" w:sz="8" w:space="0" w:color="000000"/>
             </w:tcBorders>
@@ -19971,7 +19971,7 @@
         </w:tc>
         <w:tc>
           <w:tcPr>
-            <w:tcW w:w="2153" w:type="dxa"/>
+            <w:tcW w:w="2152" w:type="dxa"/>
             <w:tcBorders>
               <w:right w:val="single" w:sz="8" w:space="0" w:color="000000"/>
             </w:tcBorders>
@@ -20044,7 +20044,7 @@
         </w:tc>
         <w:tc>
           <w:tcPr>
-            <w:tcW w:w="2100" w:type="dxa"/>
+            <w:tcW w:w="2101" w:type="dxa"/>
             <w:tcBorders>
               <w:right w:val="single" w:sz="8" w:space="0" w:color="000000"/>
             </w:tcBorders>
@@ -20145,7 +20145,7 @@
         </w:tc>
         <w:tc>
           <w:tcPr>
-            <w:tcW w:w="2153" w:type="dxa"/>
+            <w:tcW w:w="2152" w:type="dxa"/>
             <w:tcBorders>
               <w:right w:val="single" w:sz="8" w:space="0" w:color="000000"/>
             </w:tcBorders>
@@ -20218,7 +20218,7 @@
         </w:tc>
         <w:tc>
           <w:tcPr>
-            <w:tcW w:w="2100" w:type="dxa"/>
+            <w:tcW w:w="2101" w:type="dxa"/>
             <w:tcBorders>
               <w:right w:val="single" w:sz="8" w:space="0" w:color="000000"/>
             </w:tcBorders>
@@ -20314,7 +20314,7 @@
         </w:tc>
         <w:tc>
           <w:tcPr>
-            <w:tcW w:w="2153" w:type="dxa"/>
+            <w:tcW w:w="2152" w:type="dxa"/>
             <w:tcBorders>
               <w:right w:val="single" w:sz="8" w:space="0" w:color="000000"/>
             </w:tcBorders>
@@ -20373,7 +20373,7 @@
         </w:tc>
         <w:tc>
           <w:tcPr>
-            <w:tcW w:w="2100" w:type="dxa"/>
+            <w:tcW w:w="2101" w:type="dxa"/>
             <w:tcBorders>
               <w:right w:val="single" w:sz="8" w:space="0" w:color="000000"/>
             </w:tcBorders>
@@ -20469,7 +20469,7 @@
         </w:tc>
         <w:tc>
           <w:tcPr>
-            <w:tcW w:w="2153" w:type="dxa"/>
+            <w:tcW w:w="2152" w:type="dxa"/>
             <w:tcBorders>
               <w:right w:val="single" w:sz="8" w:space="0" w:color="000000"/>
             </w:tcBorders>
@@ -20528,7 +20528,7 @@
         </w:tc>
         <w:tc>
           <w:tcPr>
-            <w:tcW w:w="2100" w:type="dxa"/>
+            <w:tcW w:w="2101" w:type="dxa"/>
             <w:tcBorders>
               <w:right w:val="single" w:sz="8" w:space="0" w:color="000000"/>
             </w:tcBorders>
@@ -20624,7 +20624,7 @@
         </w:tc>
         <w:tc>
           <w:tcPr>
-            <w:tcW w:w="2153" w:type="dxa"/>
+            <w:tcW w:w="2152" w:type="dxa"/>
             <w:tcBorders>
               <w:right w:val="single" w:sz="8" w:space="0" w:color="000000"/>
             </w:tcBorders>
@@ -20695,7 +20695,7 @@
         </w:tc>
         <w:tc>
           <w:tcPr>
-            <w:tcW w:w="2100" w:type="dxa"/>
+            <w:tcW w:w="2101" w:type="dxa"/>
             <w:tcBorders>
               <w:right w:val="single" w:sz="8" w:space="0" w:color="000000"/>
             </w:tcBorders>
@@ -20791,7 +20791,7 @@
         </w:tc>
         <w:tc>
           <w:tcPr>
-            <w:tcW w:w="2153" w:type="dxa"/>
+            <w:tcW w:w="2152" w:type="dxa"/>
             <w:tcBorders>
               <w:right w:val="single" w:sz="8" w:space="0" w:color="000000"/>
             </w:tcBorders>
@@ -20853,7 +20853,7 @@
         </w:tc>
         <w:tc>
           <w:tcPr>
-            <w:tcW w:w="2100" w:type="dxa"/>
+            <w:tcW w:w="2101" w:type="dxa"/>
             <w:tcBorders>
               <w:right w:val="single" w:sz="8" w:space="0" w:color="000000"/>
             </w:tcBorders>
@@ -20946,7 +20946,7 @@
         </w:tc>
         <w:tc>
           <w:tcPr>
-            <w:tcW w:w="2153" w:type="dxa"/>
+            <w:tcW w:w="2152" w:type="dxa"/>
             <w:tcBorders>
               <w:right w:val="single" w:sz="8" w:space="0" w:color="000000"/>
             </w:tcBorders>
@@ -21005,7 +21005,7 @@
         </w:tc>
         <w:tc>
           <w:tcPr>
-            <w:tcW w:w="2100" w:type="dxa"/>
+            <w:tcW w:w="2101" w:type="dxa"/>
             <w:tcBorders>
               <w:right w:val="single" w:sz="8" w:space="0" w:color="000000"/>
             </w:tcBorders>
@@ -21098,7 +21098,7 @@
         </w:tc>
         <w:tc>
           <w:tcPr>
-            <w:tcW w:w="2153" w:type="dxa"/>
+            <w:tcW w:w="2152" w:type="dxa"/>
             <w:tcBorders>
               <w:right w:val="single" w:sz="8" w:space="0" w:color="000000"/>
             </w:tcBorders>
@@ -21157,7 +21157,7 @@
         </w:tc>
         <w:tc>
           <w:tcPr>
-            <w:tcW w:w="2100" w:type="dxa"/>
+            <w:tcW w:w="2101" w:type="dxa"/>
             <w:tcBorders>
               <w:right w:val="single" w:sz="8" w:space="0" w:color="000000"/>
             </w:tcBorders>
@@ -21250,7 +21250,7 @@
         </w:tc>
         <w:tc>
           <w:tcPr>
-            <w:tcW w:w="2153" w:type="dxa"/>
+            <w:tcW w:w="2152" w:type="dxa"/>
             <w:tcBorders>
               <w:right w:val="single" w:sz="8" w:space="0" w:color="000000"/>
             </w:tcBorders>
@@ -21312,7 +21312,7 @@
         </w:tc>
         <w:tc>
           <w:tcPr>
-            <w:tcW w:w="2100" w:type="dxa"/>
+            <w:tcW w:w="2101" w:type="dxa"/>
             <w:tcBorders>
               <w:right w:val="single" w:sz="8" w:space="0" w:color="000000"/>
             </w:tcBorders>
@@ -21405,7 +21405,7 @@
         </w:tc>
         <w:tc>
           <w:tcPr>
-            <w:tcW w:w="2153" w:type="dxa"/>
+            <w:tcW w:w="2152" w:type="dxa"/>
             <w:tcBorders>
               <w:right w:val="single" w:sz="8" w:space="0" w:color="000000"/>
             </w:tcBorders>
@@ -21469,7 +21469,7 @@
         </w:tc>
         <w:tc>
           <w:tcPr>
-            <w:tcW w:w="2100" w:type="dxa"/>
+            <w:tcW w:w="2101" w:type="dxa"/>
             <w:tcBorders>
               <w:right w:val="single" w:sz="8" w:space="0" w:color="000000"/>
             </w:tcBorders>
@@ -21562,7 +21562,7 @@
         </w:tc>
         <w:tc>
           <w:tcPr>
-            <w:tcW w:w="2153" w:type="dxa"/>
+            <w:tcW w:w="2152" w:type="dxa"/>
             <w:tcBorders>
               <w:right w:val="single" w:sz="8" w:space="0" w:color="000000"/>
             </w:tcBorders>
@@ -21621,7 +21621,7 @@
         </w:tc>
         <w:tc>
           <w:tcPr>
-            <w:tcW w:w="2100" w:type="dxa"/>
+            <w:tcW w:w="2101" w:type="dxa"/>
             <w:tcBorders>
               <w:right w:val="single" w:sz="8" w:space="0" w:color="000000"/>
             </w:tcBorders>
@@ -21714,7 +21714,7 @@
         </w:tc>
         <w:tc>
           <w:tcPr>
-            <w:tcW w:w="2153" w:type="dxa"/>
+            <w:tcW w:w="2152" w:type="dxa"/>
             <w:tcBorders>
               <w:right w:val="single" w:sz="8" w:space="0" w:color="000000"/>
             </w:tcBorders>
@@ -21775,7 +21775,7 @@
         </w:tc>
         <w:tc>
           <w:tcPr>
-            <w:tcW w:w="2100" w:type="dxa"/>
+            <w:tcW w:w="2101" w:type="dxa"/>
             <w:tcBorders>
               <w:right w:val="single" w:sz="8" w:space="0" w:color="000000"/>
             </w:tcBorders>
@@ -21865,7 +21865,7 @@
         </w:tc>
         <w:tc>
           <w:tcPr>
-            <w:tcW w:w="2153" w:type="dxa"/>
+            <w:tcW w:w="2152" w:type="dxa"/>
             <w:tcBorders>
               <w:right w:val="single" w:sz="8" w:space="0" w:color="000000"/>
             </w:tcBorders>
@@ -21924,7 +21924,7 @@
         </w:tc>
         <w:tc>
           <w:tcPr>
-            <w:tcW w:w="2100" w:type="dxa"/>
+            <w:tcW w:w="2101" w:type="dxa"/>
             <w:tcBorders>
               <w:right w:val="single" w:sz="8" w:space="0" w:color="000000"/>
             </w:tcBorders>
@@ -22016,7 +22016,7 @@
         </w:tc>
         <w:tc>
           <w:tcPr>
-            <w:tcW w:w="2153" w:type="dxa"/>
+            <w:tcW w:w="2152" w:type="dxa"/>
             <w:tcBorders>
               <w:bottom w:val="single" w:sz="8" w:space="0" w:color="000000"/>
               <w:right w:val="single" w:sz="8" w:space="0" w:color="000000"/>
@@ -22074,7 +22074,7 @@
         </w:tc>
         <w:tc>
           <w:tcPr>
-            <w:tcW w:w="2100" w:type="dxa"/>
+            <w:tcW w:w="2101" w:type="dxa"/>
             <w:tcBorders>
               <w:bottom w:val="single" w:sz="8" w:space="0" w:color="000000"/>
               <w:right w:val="single" w:sz="8" w:space="0" w:color="000000"/>
@@ -28769,6 +28769,15 @@
     </w:p>
     <w:p>
       <w:pPr>
+        <w:pStyle w:val="Normal"/>
+        <w:rPr/>
+      </w:pPr>
+      <w:r>
+        <w:rPr/>
+      </w:r>
+    </w:p>
+    <w:p>
+      <w:pPr>
         <w:sectPr>
           <w:type w:val="continuous"/>
           <w:pgSz w:w="12240" w:h="15840"/>
@@ -30118,9 +30127,9 @@
         </w:tblCellMar>
       </w:tblPr>
       <w:tblGrid>
-        <w:gridCol w:w="2092"/>
+        <w:gridCol w:w="2091"/>
         <w:gridCol w:w="3232"/>
-        <w:gridCol w:w="4056"/>
+        <w:gridCol w:w="4057"/>
         <w:gridCol w:w="0"/>
       </w:tblGrid>
       <w:tr>
@@ -30129,7 +30138,7 @@
         </w:trPr>
         <w:tc>
           <w:tcPr>
-            <w:tcW w:w="2092" w:type="dxa"/>
+            <w:tcW w:w="2091" w:type="dxa"/>
             <w:vMerge w:val="restart"/>
             <w:tcBorders>
               <w:top w:val="single" w:sz="8" w:space="0" w:color="000000"/>
@@ -30200,7 +30209,7 @@
         </w:tc>
         <w:tc>
           <w:tcPr>
-            <w:tcW w:w="4056" w:type="dxa"/>
+            <w:tcW w:w="4057" w:type="dxa"/>
             <w:vMerge w:val="restart"/>
             <w:tcBorders>
               <w:top w:val="single" w:sz="8" w:space="0" w:color="000000"/>
@@ -30266,7 +30275,7 @@
         </w:trPr>
         <w:tc>
           <w:tcPr>
-            <w:tcW w:w="2092" w:type="dxa"/>
+            <w:tcW w:w="2091" w:type="dxa"/>
             <w:vMerge w:val="continue"/>
             <w:tcBorders>
               <w:left w:val="single" w:sz="8" w:space="0" w:color="000000"/>
@@ -30325,7 +30334,7 @@
         </w:tc>
         <w:tc>
           <w:tcPr>
-            <w:tcW w:w="4056" w:type="dxa"/>
+            <w:tcW w:w="4057" w:type="dxa"/>
             <w:vMerge w:val="continue"/>
             <w:tcBorders>
               <w:right w:val="single" w:sz="8" w:space="0" w:color="000000"/>
@@ -30385,7 +30394,7 @@
         </w:trPr>
         <w:tc>
           <w:tcPr>
-            <w:tcW w:w="2092" w:type="dxa"/>
+            <w:tcW w:w="2091" w:type="dxa"/>
             <w:tcBorders>
               <w:left w:val="single" w:sz="8" w:space="0" w:color="000000"/>
               <w:bottom w:val="single" w:sz="8" w:space="0" w:color="000000"/>
@@ -30444,7 +30453,7 @@
         </w:tc>
         <w:tc>
           <w:tcPr>
-            <w:tcW w:w="4056" w:type="dxa"/>
+            <w:tcW w:w="4057" w:type="dxa"/>
             <w:tcBorders>
               <w:bottom w:val="single" w:sz="8" w:space="0" w:color="000000"/>
               <w:right w:val="single" w:sz="8" w:space="0" w:color="000000"/>
@@ -30504,7 +30513,7 @@
         </w:trPr>
         <w:tc>
           <w:tcPr>
-            <w:tcW w:w="2092" w:type="dxa"/>
+            <w:tcW w:w="2091" w:type="dxa"/>
             <w:tcBorders>
               <w:left w:val="single" w:sz="8" w:space="0" w:color="000000"/>
               <w:right w:val="single" w:sz="8" w:space="0" w:color="000000"/>
@@ -30569,7 +30578,7 @@
         </w:tc>
         <w:tc>
           <w:tcPr>
-            <w:tcW w:w="4056" w:type="dxa"/>
+            <w:tcW w:w="4057" w:type="dxa"/>
             <w:tcBorders>
               <w:right w:val="single" w:sz="8" w:space="0" w:color="000000"/>
             </w:tcBorders>
@@ -30631,7 +30640,7 @@
         </w:trPr>
         <w:tc>
           <w:tcPr>
-            <w:tcW w:w="2092" w:type="dxa"/>
+            <w:tcW w:w="2091" w:type="dxa"/>
             <w:tcBorders>
               <w:left w:val="single" w:sz="8" w:space="0" w:color="000000"/>
               <w:right w:val="single" w:sz="8" w:space="0" w:color="000000"/>
@@ -30696,7 +30705,7 @@
         </w:tc>
         <w:tc>
           <w:tcPr>
-            <w:tcW w:w="4056" w:type="dxa"/>
+            <w:tcW w:w="4057" w:type="dxa"/>
             <w:tcBorders>
               <w:right w:val="single" w:sz="8" w:space="0" w:color="000000"/>
             </w:tcBorders>
@@ -30758,7 +30767,7 @@
         </w:trPr>
         <w:tc>
           <w:tcPr>
-            <w:tcW w:w="2092" w:type="dxa"/>
+            <w:tcW w:w="2091" w:type="dxa"/>
             <w:tcBorders>
               <w:left w:val="single" w:sz="8" w:space="0" w:color="000000"/>
               <w:right w:val="single" w:sz="8" w:space="0" w:color="000000"/>
@@ -30820,7 +30829,7 @@
         </w:tc>
         <w:tc>
           <w:tcPr>
-            <w:tcW w:w="4056" w:type="dxa"/>
+            <w:tcW w:w="4057" w:type="dxa"/>
             <w:vMerge w:val="restart"/>
             <w:tcBorders>
               <w:right w:val="single" w:sz="8" w:space="0" w:color="000000"/>
@@ -30883,7 +30892,7 @@
         </w:trPr>
         <w:tc>
           <w:tcPr>
-            <w:tcW w:w="2092" w:type="dxa"/>
+            <w:tcW w:w="2091" w:type="dxa"/>
             <w:tcBorders>
               <w:left w:val="single" w:sz="8" w:space="0" w:color="000000"/>
               <w:right w:val="single" w:sz="8" w:space="0" w:color="000000"/>
@@ -30940,7 +30949,7 @@
         </w:tc>
         <w:tc>
           <w:tcPr>
-            <w:tcW w:w="4056" w:type="dxa"/>
+            <w:tcW w:w="4057" w:type="dxa"/>
             <w:vMerge w:val="continue"/>
             <w:tcBorders>
               <w:right w:val="single" w:sz="8" w:space="0" w:color="000000"/>
@@ -31000,7 +31009,7 @@
         </w:trPr>
         <w:tc>
           <w:tcPr>
-            <w:tcW w:w="2092" w:type="dxa"/>
+            <w:tcW w:w="2091" w:type="dxa"/>
             <w:tcBorders>
               <w:left w:val="single" w:sz="8" w:space="0" w:color="000000"/>
               <w:right w:val="single" w:sz="8" w:space="0" w:color="000000"/>
@@ -31057,7 +31066,7 @@
         </w:tc>
         <w:tc>
           <w:tcPr>
-            <w:tcW w:w="4056" w:type="dxa"/>
+            <w:tcW w:w="4057" w:type="dxa"/>
             <w:tcBorders>
               <w:right w:val="single" w:sz="8" w:space="0" w:color="000000"/>
             </w:tcBorders>
@@ -31119,7 +31128,7 @@
         </w:trPr>
         <w:tc>
           <w:tcPr>
-            <w:tcW w:w="2092" w:type="dxa"/>
+            <w:tcW w:w="2091" w:type="dxa"/>
             <w:tcBorders>
               <w:left w:val="single" w:sz="8" w:space="0" w:color="000000"/>
               <w:right w:val="single" w:sz="8" w:space="0" w:color="000000"/>
@@ -31176,7 +31185,7 @@
         </w:tc>
         <w:tc>
           <w:tcPr>
-            <w:tcW w:w="4056" w:type="dxa"/>
+            <w:tcW w:w="4057" w:type="dxa"/>
             <w:tcBorders>
               <w:right w:val="single" w:sz="8" w:space="0" w:color="000000"/>
             </w:tcBorders>
@@ -31238,7 +31247,7 @@
         </w:trPr>
         <w:tc>
           <w:tcPr>
-            <w:tcW w:w="2092" w:type="dxa"/>
+            <w:tcW w:w="2091" w:type="dxa"/>
             <w:tcBorders>
               <w:left w:val="single" w:sz="8" w:space="0" w:color="000000"/>
               <w:right w:val="single" w:sz="8" w:space="0" w:color="000000"/>
@@ -31295,7 +31304,7 @@
         </w:tc>
         <w:tc>
           <w:tcPr>
-            <w:tcW w:w="4056" w:type="dxa"/>
+            <w:tcW w:w="4057" w:type="dxa"/>
             <w:tcBorders>
               <w:right w:val="single" w:sz="8" w:space="0" w:color="000000"/>
             </w:tcBorders>
@@ -31357,7 +31366,7 @@
         </w:trPr>
         <w:tc>
           <w:tcPr>
-            <w:tcW w:w="2092" w:type="dxa"/>
+            <w:tcW w:w="2091" w:type="dxa"/>
             <w:tcBorders>
               <w:left w:val="single" w:sz="8" w:space="0" w:color="000000"/>
               <w:bottom w:val="single" w:sz="8" w:space="0" w:color="000000"/>
@@ -31416,7 +31425,7 @@
         </w:tc>
         <w:tc>
           <w:tcPr>
-            <w:tcW w:w="4056" w:type="dxa"/>
+            <w:tcW w:w="4057" w:type="dxa"/>
             <w:tcBorders>
               <w:bottom w:val="single" w:sz="8" w:space="0" w:color="000000"/>
               <w:right w:val="single" w:sz="8" w:space="0" w:color="000000"/>
@@ -34132,8 +34141,8 @@
         </w:tblCellMar>
       </w:tblPr>
       <w:tblGrid>
-        <w:gridCol w:w="2151"/>
-        <w:gridCol w:w="3716"/>
+        <w:gridCol w:w="2150"/>
+        <w:gridCol w:w="3717"/>
         <w:gridCol w:w="3513"/>
       </w:tblGrid>
       <w:tr>
@@ -34142,7 +34151,7 @@
         </w:trPr>
         <w:tc>
           <w:tcPr>
-            <w:tcW w:w="2151" w:type="dxa"/>
+            <w:tcW w:w="2150" w:type="dxa"/>
             <w:tcBorders>
               <w:top w:val="single" w:sz="8" w:space="0" w:color="000000"/>
               <w:left w:val="single" w:sz="8" w:space="0" w:color="000000"/>
@@ -34172,7 +34181,7 @@
         </w:tc>
         <w:tc>
           <w:tcPr>
-            <w:tcW w:w="3716" w:type="dxa"/>
+            <w:tcW w:w="3717" w:type="dxa"/>
             <w:tcBorders>
               <w:top w:val="single" w:sz="8" w:space="0" w:color="000000"/>
               <w:right w:val="single" w:sz="8" w:space="0" w:color="000000"/>
@@ -34245,7 +34254,7 @@
         </w:trPr>
         <w:tc>
           <w:tcPr>
-            <w:tcW w:w="2151" w:type="dxa"/>
+            <w:tcW w:w="2150" w:type="dxa"/>
             <w:tcBorders>
               <w:left w:val="single" w:sz="8" w:space="0" w:color="000000"/>
               <w:bottom w:val="single" w:sz="8" w:space="0" w:color="000000"/>
@@ -34275,7 +34284,7 @@
         </w:tc>
         <w:tc>
           <w:tcPr>
-            <w:tcW w:w="3716" w:type="dxa"/>
+            <w:tcW w:w="3717" w:type="dxa"/>
             <w:tcBorders>
               <w:bottom w:val="single" w:sz="8" w:space="0" w:color="000000"/>
               <w:right w:val="single" w:sz="8" w:space="0" w:color="000000"/>
@@ -34338,7 +34347,7 @@
         </w:trPr>
         <w:tc>
           <w:tcPr>
-            <w:tcW w:w="2151" w:type="dxa"/>
+            <w:tcW w:w="2150" w:type="dxa"/>
             <w:tcBorders>
               <w:left w:val="single" w:sz="8" w:space="0" w:color="000000"/>
               <w:right w:val="single" w:sz="8" w:space="0" w:color="000000"/>
@@ -34372,7 +34381,7 @@
         </w:tc>
         <w:tc>
           <w:tcPr>
-            <w:tcW w:w="3716" w:type="dxa"/>
+            <w:tcW w:w="3717" w:type="dxa"/>
             <w:tcBorders>
               <w:right w:val="single" w:sz="8" w:space="0" w:color="000000"/>
             </w:tcBorders>
@@ -34439,7 +34448,7 @@
         </w:trPr>
         <w:tc>
           <w:tcPr>
-            <w:tcW w:w="2151" w:type="dxa"/>
+            <w:tcW w:w="2150" w:type="dxa"/>
             <w:tcBorders>
               <w:left w:val="single" w:sz="8" w:space="0" w:color="000000"/>
               <w:right w:val="single" w:sz="8" w:space="0" w:color="000000"/>
@@ -34468,7 +34477,7 @@
         </w:tc>
         <w:tc>
           <w:tcPr>
-            <w:tcW w:w="3716" w:type="dxa"/>
+            <w:tcW w:w="3717" w:type="dxa"/>
             <w:tcBorders>
               <w:right w:val="single" w:sz="8" w:space="0" w:color="000000"/>
             </w:tcBorders>
@@ -34535,7 +34544,7 @@
         </w:trPr>
         <w:tc>
           <w:tcPr>
-            <w:tcW w:w="2151" w:type="dxa"/>
+            <w:tcW w:w="2150" w:type="dxa"/>
             <w:tcBorders>
               <w:left w:val="single" w:sz="8" w:space="0" w:color="000000"/>
               <w:right w:val="single" w:sz="8" w:space="0" w:color="000000"/>
@@ -34564,7 +34573,7 @@
         </w:tc>
         <w:tc>
           <w:tcPr>
-            <w:tcW w:w="3716" w:type="dxa"/>
+            <w:tcW w:w="3717" w:type="dxa"/>
             <w:tcBorders>
               <w:right w:val="single" w:sz="8" w:space="0" w:color="000000"/>
             </w:tcBorders>
@@ -34631,7 +34640,7 @@
         </w:trPr>
         <w:tc>
           <w:tcPr>
-            <w:tcW w:w="2151" w:type="dxa"/>
+            <w:tcW w:w="2150" w:type="dxa"/>
             <w:tcBorders>
               <w:left w:val="single" w:sz="8" w:space="0" w:color="000000"/>
               <w:bottom w:val="single" w:sz="8" w:space="0" w:color="000000"/>
@@ -34661,7 +34670,7 @@
         </w:tc>
         <w:tc>
           <w:tcPr>
-            <w:tcW w:w="3716" w:type="dxa"/>
+            <w:tcW w:w="3717" w:type="dxa"/>
             <w:tcBorders>
               <w:bottom w:val="single" w:sz="8" w:space="0" w:color="000000"/>
               <w:right w:val="single" w:sz="8" w:space="0" w:color="000000"/>
@@ -34724,7 +34733,7 @@
         </w:trPr>
         <w:tc>
           <w:tcPr>
-            <w:tcW w:w="2151" w:type="dxa"/>
+            <w:tcW w:w="2150" w:type="dxa"/>
             <w:tcBorders>
               <w:left w:val="single" w:sz="8" w:space="0" w:color="000000"/>
               <w:right w:val="single" w:sz="8" w:space="0" w:color="000000"/>
@@ -34758,7 +34767,7 @@
         </w:tc>
         <w:tc>
           <w:tcPr>
-            <w:tcW w:w="3716" w:type="dxa"/>
+            <w:tcW w:w="3717" w:type="dxa"/>
             <w:tcBorders>
               <w:right w:val="single" w:sz="8" w:space="0" w:color="000000"/>
             </w:tcBorders>
@@ -34825,7 +34834,7 @@
         </w:trPr>
         <w:tc>
           <w:tcPr>
-            <w:tcW w:w="2151" w:type="dxa"/>
+            <w:tcW w:w="2150" w:type="dxa"/>
             <w:tcBorders>
               <w:left w:val="single" w:sz="8" w:space="0" w:color="000000"/>
               <w:right w:val="single" w:sz="8" w:space="0" w:color="000000"/>
@@ -34854,7 +34863,7 @@
         </w:tc>
         <w:tc>
           <w:tcPr>
-            <w:tcW w:w="3716" w:type="dxa"/>
+            <w:tcW w:w="3717" w:type="dxa"/>
             <w:tcBorders>
               <w:right w:val="single" w:sz="8" w:space="0" w:color="000000"/>
             </w:tcBorders>
@@ -34918,7 +34927,7 @@
         </w:trPr>
         <w:tc>
           <w:tcPr>
-            <w:tcW w:w="2151" w:type="dxa"/>
+            <w:tcW w:w="2150" w:type="dxa"/>
             <w:tcBorders>
               <w:left w:val="single" w:sz="8" w:space="0" w:color="000000"/>
               <w:bottom w:val="single" w:sz="8" w:space="0" w:color="000000"/>
@@ -34948,7 +34957,7 @@
         </w:tc>
         <w:tc>
           <w:tcPr>
-            <w:tcW w:w="3716" w:type="dxa"/>
+            <w:tcW w:w="3717" w:type="dxa"/>
             <w:tcBorders>
               <w:bottom w:val="single" w:sz="8" w:space="0" w:color="000000"/>
               <w:right w:val="single" w:sz="8" w:space="0" w:color="000000"/>
@@ -35011,7 +35020,7 @@
         </w:trPr>
         <w:tc>
           <w:tcPr>
-            <w:tcW w:w="2151" w:type="dxa"/>
+            <w:tcW w:w="2150" w:type="dxa"/>
             <w:tcBorders>
               <w:left w:val="single" w:sz="8" w:space="0" w:color="000000"/>
               <w:right w:val="single" w:sz="8" w:space="0" w:color="000000"/>
@@ -35045,7 +35054,7 @@
         </w:tc>
         <w:tc>
           <w:tcPr>
-            <w:tcW w:w="3716" w:type="dxa"/>
+            <w:tcW w:w="3717" w:type="dxa"/>
             <w:tcBorders>
               <w:right w:val="single" w:sz="8" w:space="0" w:color="000000"/>
             </w:tcBorders>
@@ -35112,7 +35121,7 @@
         </w:trPr>
         <w:tc>
           <w:tcPr>
-            <w:tcW w:w="2151" w:type="dxa"/>
+            <w:tcW w:w="2150" w:type="dxa"/>
             <w:tcBorders>
               <w:left w:val="single" w:sz="8" w:space="0" w:color="000000"/>
               <w:right w:val="single" w:sz="8" w:space="0" w:color="000000"/>
@@ -35141,7 +35150,7 @@
         </w:tc>
         <w:tc>
           <w:tcPr>
-            <w:tcW w:w="3716" w:type="dxa"/>
+            <w:tcW w:w="3717" w:type="dxa"/>
             <w:tcBorders>
               <w:right w:val="single" w:sz="8" w:space="0" w:color="000000"/>
             </w:tcBorders>
@@ -35205,7 +35214,7 @@
         </w:trPr>
         <w:tc>
           <w:tcPr>
-            <w:tcW w:w="2151" w:type="dxa"/>
+            <w:tcW w:w="2150" w:type="dxa"/>
             <w:tcBorders>
               <w:left w:val="single" w:sz="8" w:space="0" w:color="000000"/>
               <w:right w:val="single" w:sz="8" w:space="0" w:color="000000"/>
@@ -35234,7 +35243,7 @@
         </w:tc>
         <w:tc>
           <w:tcPr>
-            <w:tcW w:w="3716" w:type="dxa"/>
+            <w:tcW w:w="3717" w:type="dxa"/>
             <w:tcBorders>
               <w:right w:val="single" w:sz="8" w:space="0" w:color="000000"/>
             </w:tcBorders>
@@ -35298,7 +35307,7 @@
         </w:trPr>
         <w:tc>
           <w:tcPr>
-            <w:tcW w:w="2151" w:type="dxa"/>
+            <w:tcW w:w="2150" w:type="dxa"/>
             <w:tcBorders>
               <w:left w:val="single" w:sz="8" w:space="0" w:color="000000"/>
               <w:bottom w:val="single" w:sz="8" w:space="0" w:color="000000"/>
@@ -35328,7 +35337,7 @@
         </w:tc>
         <w:tc>
           <w:tcPr>
-            <w:tcW w:w="3716" w:type="dxa"/>
+            <w:tcW w:w="3717" w:type="dxa"/>
             <w:tcBorders>
               <w:bottom w:val="single" w:sz="8" w:space="0" w:color="000000"/>
               <w:right w:val="single" w:sz="8" w:space="0" w:color="000000"/>
@@ -35391,7 +35400,7 @@
         </w:trPr>
         <w:tc>
           <w:tcPr>
-            <w:tcW w:w="2151" w:type="dxa"/>
+            <w:tcW w:w="2150" w:type="dxa"/>
             <w:tcBorders>
               <w:left w:val="single" w:sz="8" w:space="0" w:color="000000"/>
               <w:right w:val="single" w:sz="8" w:space="0" w:color="000000"/>
@@ -35425,7 +35434,7 @@
         </w:tc>
         <w:tc>
           <w:tcPr>
-            <w:tcW w:w="3716" w:type="dxa"/>
+            <w:tcW w:w="3717" w:type="dxa"/>
             <w:tcBorders>
               <w:right w:val="single" w:sz="8" w:space="0" w:color="000000"/>
             </w:tcBorders>
@@ -35492,7 +35501,7 @@
         </w:trPr>
         <w:tc>
           <w:tcPr>
-            <w:tcW w:w="2151" w:type="dxa"/>
+            <w:tcW w:w="2150" w:type="dxa"/>
             <w:tcBorders>
               <w:left w:val="single" w:sz="8" w:space="0" w:color="000000"/>
               <w:bottom w:val="single" w:sz="8" w:space="0" w:color="000000"/>
@@ -35522,7 +35531,7 @@
         </w:tc>
         <w:tc>
           <w:tcPr>
-            <w:tcW w:w="3716" w:type="dxa"/>
+            <w:tcW w:w="3717" w:type="dxa"/>
             <w:tcBorders>
               <w:bottom w:val="single" w:sz="8" w:space="0" w:color="000000"/>
               <w:right w:val="single" w:sz="8" w:space="0" w:color="000000"/>
@@ -35585,7 +35594,7 @@
         </w:trPr>
         <w:tc>
           <w:tcPr>
-            <w:tcW w:w="2151" w:type="dxa"/>
+            <w:tcW w:w="2150" w:type="dxa"/>
             <w:tcBorders>
               <w:left w:val="single" w:sz="8" w:space="0" w:color="000000"/>
               <w:right w:val="single" w:sz="8" w:space="0" w:color="000000"/>
@@ -35619,7 +35628,7 @@
         </w:tc>
         <w:tc>
           <w:tcPr>
-            <w:tcW w:w="3716" w:type="dxa"/>
+            <w:tcW w:w="3717" w:type="dxa"/>
             <w:tcBorders>
               <w:right w:val="single" w:sz="8" w:space="0" w:color="000000"/>
             </w:tcBorders>
@@ -35686,7 +35695,7 @@
         </w:trPr>
         <w:tc>
           <w:tcPr>
-            <w:tcW w:w="2151" w:type="dxa"/>
+            <w:tcW w:w="2150" w:type="dxa"/>
             <w:tcBorders>
               <w:left w:val="single" w:sz="8" w:space="0" w:color="000000"/>
               <w:right w:val="single" w:sz="8" w:space="0" w:color="000000"/>
@@ -35715,7 +35724,7 @@
         </w:tc>
         <w:tc>
           <w:tcPr>
-            <w:tcW w:w="3716" w:type="dxa"/>
+            <w:tcW w:w="3717" w:type="dxa"/>
             <w:tcBorders>
               <w:right w:val="single" w:sz="8" w:space="0" w:color="000000"/>
             </w:tcBorders>
@@ -35782,7 +35791,7 @@
         </w:trPr>
         <w:tc>
           <w:tcPr>
-            <w:tcW w:w="2151" w:type="dxa"/>
+            <w:tcW w:w="2150" w:type="dxa"/>
             <w:tcBorders>
               <w:left w:val="single" w:sz="8" w:space="0" w:color="000000"/>
               <w:bottom w:val="single" w:sz="8" w:space="0" w:color="000000"/>
@@ -35812,7 +35821,7 @@
         </w:tc>
         <w:tc>
           <w:tcPr>
-            <w:tcW w:w="3716" w:type="dxa"/>
+            <w:tcW w:w="3717" w:type="dxa"/>
             <w:tcBorders>
               <w:bottom w:val="single" w:sz="8" w:space="0" w:color="000000"/>
               <w:right w:val="single" w:sz="8" w:space="0" w:color="000000"/>
@@ -41451,19 +41460,43 @@
     <w:p>
       <w:pPr>
         <w:pStyle w:val="Normal"/>
+        <w:spacing w:before="0" w:after="0"/>
+        <w:ind w:left="0" w:right="20" w:hanging="0"/>
+        <w:jc w:val="center"/>
+        <w:rPr>
+          <w:color w:val="auto"/>
+          <w:sz w:val="20"/>
+          <w:szCs w:val="20"/>
+        </w:rPr>
+      </w:pPr>
+      <w:r>
+        <w:rPr/>
+      </w:r>
+    </w:p>
+    <w:p>
+      <w:pPr>
+        <w:pStyle w:val="Normal"/>
         <w:spacing w:lineRule="exact" w:line="339" w:before="0" w:after="0"/>
         <w:rPr>
-          <w:color w:val="auto"/>
-          <w:sz w:val="20"/>
-          <w:szCs w:val="20"/>
-        </w:rPr>
-      </w:pPr>
-      <w:r>
-        <w:rPr>
-          <w:color w:val="auto"/>
-          <w:sz w:val="20"/>
-          <w:szCs w:val="20"/>
-        </w:rPr>
+          <w:b/>
+          <w:b/>
+          <w:bCs/>
+          <w:color w:val="auto"/>
+          <w:sz w:val="24"/>
+          <w:szCs w:val="20"/>
+        </w:rPr>
+      </w:pPr>
+      <w:r>
+        <w:rPr>
+          <w:b/>
+          <w:bCs/>
+          <w:color w:val="auto"/>
+          <w:sz w:val="24"/>
+          <w:szCs w:val="20"/>
+        </w:rPr>
+        <w:tab/>
+        <w:tab/>
+        <w:t>Example: firebase deploy --only functions:sendChatNotifications</w:t>
       </w:r>
     </w:p>
     <w:p>
@@ -42820,25 +42853,7 @@
           <w:bCs w:val="false"/>
           <w:sz w:val="24"/>
         </w:rPr>
-        <w:t xml:space="preserve">-pointsize </w:t>
-      </w:r>
-      <w:r>
-        <w:rPr>
-          <w:rFonts w:ascii="Calibri" w:hAnsi="Calibri"/>
-          <w:b w:val="false"/>
-          <w:bCs w:val="false"/>
-          <w:sz w:val="24"/>
-        </w:rPr>
-        <w:t xml:space="preserve">is </w:t>
-      </w:r>
-      <w:r>
-        <w:rPr>
-          <w:rFonts w:ascii="Calibri" w:hAnsi="Calibri"/>
-          <w:b w:val="false"/>
-          <w:bCs w:val="false"/>
-          <w:sz w:val="24"/>
-        </w:rPr>
-        <w:t xml:space="preserve">fontsize </w:t>
+        <w:t xml:space="preserve">-pointsize is fontsize </w:t>
       </w:r>
     </w:p>
     <w:p>

</xml_diff>

<commit_message>
Moved old documentation into old folder. Updated docs about website deployment
</commit_message>
<xml_diff>
--- a/Documentation/Team-ReBoot.-Final-as-built-report.docx
+++ b/Documentation/Team-ReBoot.-Final-as-built-report.docx
@@ -19255,9 +19255,9 @@
       <w:tblGrid>
         <w:gridCol w:w="1296"/>
         <w:gridCol w:w="1955"/>
-        <w:gridCol w:w="2152"/>
+        <w:gridCol w:w="2151"/>
         <w:gridCol w:w="1876"/>
-        <w:gridCol w:w="2101"/>
+        <w:gridCol w:w="2102"/>
       </w:tblGrid>
       <w:tr>
         <w:trPr>
@@ -19334,7 +19334,7 @@
         </w:tc>
         <w:tc>
           <w:tcPr>
-            <w:tcW w:w="2152" w:type="dxa"/>
+            <w:tcW w:w="2151" w:type="dxa"/>
             <w:tcBorders>
               <w:top w:val="single" w:sz="8" w:space="0" w:color="000000"/>
               <w:right w:val="single" w:sz="8" w:space="0" w:color="000000"/>
@@ -19402,7 +19402,7 @@
         </w:tc>
         <w:tc>
           <w:tcPr>
-            <w:tcW w:w="2101" w:type="dxa"/>
+            <w:tcW w:w="2102" w:type="dxa"/>
             <w:tcBorders>
               <w:top w:val="single" w:sz="8" w:space="0" w:color="000000"/>
               <w:right w:val="single" w:sz="8" w:space="0" w:color="000000"/>
@@ -19498,7 +19498,7 @@
         </w:tc>
         <w:tc>
           <w:tcPr>
-            <w:tcW w:w="2152" w:type="dxa"/>
+            <w:tcW w:w="2151" w:type="dxa"/>
             <w:tcBorders>
               <w:right w:val="single" w:sz="8" w:space="0" w:color="000000"/>
             </w:tcBorders>
@@ -19554,7 +19554,7 @@
         </w:tc>
         <w:tc>
           <w:tcPr>
-            <w:tcW w:w="2101" w:type="dxa"/>
+            <w:tcW w:w="2102" w:type="dxa"/>
             <w:tcBorders>
               <w:right w:val="single" w:sz="8" w:space="0" w:color="000000"/>
             </w:tcBorders>
@@ -19651,7 +19651,7 @@
         </w:tc>
         <w:tc>
           <w:tcPr>
-            <w:tcW w:w="2152" w:type="dxa"/>
+            <w:tcW w:w="2151" w:type="dxa"/>
             <w:tcBorders>
               <w:bottom w:val="single" w:sz="8" w:space="0" w:color="000000"/>
               <w:right w:val="single" w:sz="8" w:space="0" w:color="000000"/>
@@ -19709,7 +19709,7 @@
         </w:tc>
         <w:tc>
           <w:tcPr>
-            <w:tcW w:w="2101" w:type="dxa"/>
+            <w:tcW w:w="2102" w:type="dxa"/>
             <w:tcBorders>
               <w:bottom w:val="single" w:sz="8" w:space="0" w:color="000000"/>
               <w:right w:val="single" w:sz="8" w:space="0" w:color="000000"/>
@@ -19808,7 +19808,7 @@
         </w:tc>
         <w:tc>
           <w:tcPr>
-            <w:tcW w:w="2152" w:type="dxa"/>
+            <w:tcW w:w="2151" w:type="dxa"/>
             <w:tcBorders>
               <w:right w:val="single" w:sz="8" w:space="0" w:color="000000"/>
             </w:tcBorders>
@@ -19870,7 +19870,7 @@
         </w:tc>
         <w:tc>
           <w:tcPr>
-            <w:tcW w:w="2101" w:type="dxa"/>
+            <w:tcW w:w="2102" w:type="dxa"/>
             <w:tcBorders>
               <w:right w:val="single" w:sz="8" w:space="0" w:color="000000"/>
             </w:tcBorders>
@@ -19971,7 +19971,7 @@
         </w:tc>
         <w:tc>
           <w:tcPr>
-            <w:tcW w:w="2152" w:type="dxa"/>
+            <w:tcW w:w="2151" w:type="dxa"/>
             <w:tcBorders>
               <w:right w:val="single" w:sz="8" w:space="0" w:color="000000"/>
             </w:tcBorders>
@@ -20044,7 +20044,7 @@
         </w:tc>
         <w:tc>
           <w:tcPr>
-            <w:tcW w:w="2101" w:type="dxa"/>
+            <w:tcW w:w="2102" w:type="dxa"/>
             <w:tcBorders>
               <w:right w:val="single" w:sz="8" w:space="0" w:color="000000"/>
             </w:tcBorders>
@@ -20145,7 +20145,7 @@
         </w:tc>
         <w:tc>
           <w:tcPr>
-            <w:tcW w:w="2152" w:type="dxa"/>
+            <w:tcW w:w="2151" w:type="dxa"/>
             <w:tcBorders>
               <w:right w:val="single" w:sz="8" w:space="0" w:color="000000"/>
             </w:tcBorders>
@@ -20218,7 +20218,7 @@
         </w:tc>
         <w:tc>
           <w:tcPr>
-            <w:tcW w:w="2101" w:type="dxa"/>
+            <w:tcW w:w="2102" w:type="dxa"/>
             <w:tcBorders>
               <w:right w:val="single" w:sz="8" w:space="0" w:color="000000"/>
             </w:tcBorders>
@@ -20314,7 +20314,7 @@
         </w:tc>
         <w:tc>
           <w:tcPr>
-            <w:tcW w:w="2152" w:type="dxa"/>
+            <w:tcW w:w="2151" w:type="dxa"/>
             <w:tcBorders>
               <w:right w:val="single" w:sz="8" w:space="0" w:color="000000"/>
             </w:tcBorders>
@@ -20373,7 +20373,7 @@
         </w:tc>
         <w:tc>
           <w:tcPr>
-            <w:tcW w:w="2101" w:type="dxa"/>
+            <w:tcW w:w="2102" w:type="dxa"/>
             <w:tcBorders>
               <w:right w:val="single" w:sz="8" w:space="0" w:color="000000"/>
             </w:tcBorders>
@@ -20469,7 +20469,7 @@
         </w:tc>
         <w:tc>
           <w:tcPr>
-            <w:tcW w:w="2152" w:type="dxa"/>
+            <w:tcW w:w="2151" w:type="dxa"/>
             <w:tcBorders>
               <w:right w:val="single" w:sz="8" w:space="0" w:color="000000"/>
             </w:tcBorders>
@@ -20528,7 +20528,7 @@
         </w:tc>
         <w:tc>
           <w:tcPr>
-            <w:tcW w:w="2101" w:type="dxa"/>
+            <w:tcW w:w="2102" w:type="dxa"/>
             <w:tcBorders>
               <w:right w:val="single" w:sz="8" w:space="0" w:color="000000"/>
             </w:tcBorders>
@@ -20624,7 +20624,7 @@
         </w:tc>
         <w:tc>
           <w:tcPr>
-            <w:tcW w:w="2152" w:type="dxa"/>
+            <w:tcW w:w="2151" w:type="dxa"/>
             <w:tcBorders>
               <w:right w:val="single" w:sz="8" w:space="0" w:color="000000"/>
             </w:tcBorders>
@@ -20695,7 +20695,7 @@
         </w:tc>
         <w:tc>
           <w:tcPr>
-            <w:tcW w:w="2101" w:type="dxa"/>
+            <w:tcW w:w="2102" w:type="dxa"/>
             <w:tcBorders>
               <w:right w:val="single" w:sz="8" w:space="0" w:color="000000"/>
             </w:tcBorders>
@@ -20791,7 +20791,7 @@
         </w:tc>
         <w:tc>
           <w:tcPr>
-            <w:tcW w:w="2152" w:type="dxa"/>
+            <w:tcW w:w="2151" w:type="dxa"/>
             <w:tcBorders>
               <w:right w:val="single" w:sz="8" w:space="0" w:color="000000"/>
             </w:tcBorders>
@@ -20853,7 +20853,7 @@
         </w:tc>
         <w:tc>
           <w:tcPr>
-            <w:tcW w:w="2101" w:type="dxa"/>
+            <w:tcW w:w="2102" w:type="dxa"/>
             <w:tcBorders>
               <w:right w:val="single" w:sz="8" w:space="0" w:color="000000"/>
             </w:tcBorders>
@@ -20946,7 +20946,7 @@
         </w:tc>
         <w:tc>
           <w:tcPr>
-            <w:tcW w:w="2152" w:type="dxa"/>
+            <w:tcW w:w="2151" w:type="dxa"/>
             <w:tcBorders>
               <w:right w:val="single" w:sz="8" w:space="0" w:color="000000"/>
             </w:tcBorders>
@@ -21005,7 +21005,7 @@
         </w:tc>
         <w:tc>
           <w:tcPr>
-            <w:tcW w:w="2101" w:type="dxa"/>
+            <w:tcW w:w="2102" w:type="dxa"/>
             <w:tcBorders>
               <w:right w:val="single" w:sz="8" w:space="0" w:color="000000"/>
             </w:tcBorders>
@@ -21098,7 +21098,7 @@
         </w:tc>
         <w:tc>
           <w:tcPr>
-            <w:tcW w:w="2152" w:type="dxa"/>
+            <w:tcW w:w="2151" w:type="dxa"/>
             <w:tcBorders>
               <w:right w:val="single" w:sz="8" w:space="0" w:color="000000"/>
             </w:tcBorders>
@@ -21157,7 +21157,7 @@
         </w:tc>
         <w:tc>
           <w:tcPr>
-            <w:tcW w:w="2101" w:type="dxa"/>
+            <w:tcW w:w="2102" w:type="dxa"/>
             <w:tcBorders>
               <w:right w:val="single" w:sz="8" w:space="0" w:color="000000"/>
             </w:tcBorders>
@@ -21250,7 +21250,7 @@
         </w:tc>
         <w:tc>
           <w:tcPr>
-            <w:tcW w:w="2152" w:type="dxa"/>
+            <w:tcW w:w="2151" w:type="dxa"/>
             <w:tcBorders>
               <w:right w:val="single" w:sz="8" w:space="0" w:color="000000"/>
             </w:tcBorders>
@@ -21312,7 +21312,7 @@
         </w:tc>
         <w:tc>
           <w:tcPr>
-            <w:tcW w:w="2101" w:type="dxa"/>
+            <w:tcW w:w="2102" w:type="dxa"/>
             <w:tcBorders>
               <w:right w:val="single" w:sz="8" w:space="0" w:color="000000"/>
             </w:tcBorders>
@@ -21405,7 +21405,7 @@
         </w:tc>
         <w:tc>
           <w:tcPr>
-            <w:tcW w:w="2152" w:type="dxa"/>
+            <w:tcW w:w="2151" w:type="dxa"/>
             <w:tcBorders>
               <w:right w:val="single" w:sz="8" w:space="0" w:color="000000"/>
             </w:tcBorders>
@@ -21469,7 +21469,7 @@
         </w:tc>
         <w:tc>
           <w:tcPr>
-            <w:tcW w:w="2101" w:type="dxa"/>
+            <w:tcW w:w="2102" w:type="dxa"/>
             <w:tcBorders>
               <w:right w:val="single" w:sz="8" w:space="0" w:color="000000"/>
             </w:tcBorders>
@@ -21562,7 +21562,7 @@
         </w:tc>
         <w:tc>
           <w:tcPr>
-            <w:tcW w:w="2152" w:type="dxa"/>
+            <w:tcW w:w="2151" w:type="dxa"/>
             <w:tcBorders>
               <w:right w:val="single" w:sz="8" w:space="0" w:color="000000"/>
             </w:tcBorders>
@@ -21621,7 +21621,7 @@
         </w:tc>
         <w:tc>
           <w:tcPr>
-            <w:tcW w:w="2101" w:type="dxa"/>
+            <w:tcW w:w="2102" w:type="dxa"/>
             <w:tcBorders>
               <w:right w:val="single" w:sz="8" w:space="0" w:color="000000"/>
             </w:tcBorders>
@@ -21714,7 +21714,7 @@
         </w:tc>
         <w:tc>
           <w:tcPr>
-            <w:tcW w:w="2152" w:type="dxa"/>
+            <w:tcW w:w="2151" w:type="dxa"/>
             <w:tcBorders>
               <w:right w:val="single" w:sz="8" w:space="0" w:color="000000"/>
             </w:tcBorders>
@@ -21775,7 +21775,7 @@
         </w:tc>
         <w:tc>
           <w:tcPr>
-            <w:tcW w:w="2101" w:type="dxa"/>
+            <w:tcW w:w="2102" w:type="dxa"/>
             <w:tcBorders>
               <w:right w:val="single" w:sz="8" w:space="0" w:color="000000"/>
             </w:tcBorders>
@@ -21865,7 +21865,7 @@
         </w:tc>
         <w:tc>
           <w:tcPr>
-            <w:tcW w:w="2152" w:type="dxa"/>
+            <w:tcW w:w="2151" w:type="dxa"/>
             <w:tcBorders>
               <w:right w:val="single" w:sz="8" w:space="0" w:color="000000"/>
             </w:tcBorders>
@@ -21924,7 +21924,7 @@
         </w:tc>
         <w:tc>
           <w:tcPr>
-            <w:tcW w:w="2101" w:type="dxa"/>
+            <w:tcW w:w="2102" w:type="dxa"/>
             <w:tcBorders>
               <w:right w:val="single" w:sz="8" w:space="0" w:color="000000"/>
             </w:tcBorders>
@@ -22016,7 +22016,7 @@
         </w:tc>
         <w:tc>
           <w:tcPr>
-            <w:tcW w:w="2152" w:type="dxa"/>
+            <w:tcW w:w="2151" w:type="dxa"/>
             <w:tcBorders>
               <w:bottom w:val="single" w:sz="8" w:space="0" w:color="000000"/>
               <w:right w:val="single" w:sz="8" w:space="0" w:color="000000"/>
@@ -22074,7 +22074,7 @@
         </w:tc>
         <w:tc>
           <w:tcPr>
-            <w:tcW w:w="2101" w:type="dxa"/>
+            <w:tcW w:w="2102" w:type="dxa"/>
             <w:tcBorders>
               <w:bottom w:val="single" w:sz="8" w:space="0" w:color="000000"/>
               <w:right w:val="single" w:sz="8" w:space="0" w:color="000000"/>
@@ -28778,6 +28778,15 @@
     </w:p>
     <w:p>
       <w:pPr>
+        <w:pStyle w:val="Normal"/>
+        <w:rPr/>
+      </w:pPr>
+      <w:r>
+        <w:rPr/>
+      </w:r>
+    </w:p>
+    <w:p>
+      <w:pPr>
         <w:sectPr>
           <w:type w:val="continuous"/>
           <w:pgSz w:w="12240" w:h="15840"/>
@@ -30127,8 +30136,8 @@
         </w:tblCellMar>
       </w:tblPr>
       <w:tblGrid>
-        <w:gridCol w:w="2091"/>
-        <w:gridCol w:w="3232"/>
+        <w:gridCol w:w="2090"/>
+        <w:gridCol w:w="3233"/>
         <w:gridCol w:w="4057"/>
         <w:gridCol w:w="0"/>
       </w:tblGrid>
@@ -30138,7 +30147,7 @@
         </w:trPr>
         <w:tc>
           <w:tcPr>
-            <w:tcW w:w="2091" w:type="dxa"/>
+            <w:tcW w:w="2090" w:type="dxa"/>
             <w:vMerge w:val="restart"/>
             <w:tcBorders>
               <w:top w:val="single" w:sz="8" w:space="0" w:color="000000"/>
@@ -30174,7 +30183,7 @@
         </w:tc>
         <w:tc>
           <w:tcPr>
-            <w:tcW w:w="3232" w:type="dxa"/>
+            <w:tcW w:w="3233" w:type="dxa"/>
             <w:vMerge w:val="restart"/>
             <w:tcBorders>
               <w:top w:val="single" w:sz="8" w:space="0" w:color="000000"/>
@@ -30275,7 +30284,7 @@
         </w:trPr>
         <w:tc>
           <w:tcPr>
-            <w:tcW w:w="2091" w:type="dxa"/>
+            <w:tcW w:w="2090" w:type="dxa"/>
             <w:vMerge w:val="continue"/>
             <w:tcBorders>
               <w:left w:val="single" w:sz="8" w:space="0" w:color="000000"/>
@@ -30305,7 +30314,7 @@
         </w:tc>
         <w:tc>
           <w:tcPr>
-            <w:tcW w:w="3232" w:type="dxa"/>
+            <w:tcW w:w="3233" w:type="dxa"/>
             <w:vMerge w:val="continue"/>
             <w:tcBorders>
               <w:right w:val="single" w:sz="8" w:space="0" w:color="000000"/>
@@ -30394,7 +30403,7 @@
         </w:trPr>
         <w:tc>
           <w:tcPr>
-            <w:tcW w:w="2091" w:type="dxa"/>
+            <w:tcW w:w="2090" w:type="dxa"/>
             <w:tcBorders>
               <w:left w:val="single" w:sz="8" w:space="0" w:color="000000"/>
               <w:bottom w:val="single" w:sz="8" w:space="0" w:color="000000"/>
@@ -30424,7 +30433,7 @@
         </w:tc>
         <w:tc>
           <w:tcPr>
-            <w:tcW w:w="3232" w:type="dxa"/>
+            <w:tcW w:w="3233" w:type="dxa"/>
             <w:tcBorders>
               <w:bottom w:val="single" w:sz="8" w:space="0" w:color="000000"/>
               <w:right w:val="single" w:sz="8" w:space="0" w:color="000000"/>
@@ -30513,7 +30522,7 @@
         </w:trPr>
         <w:tc>
           <w:tcPr>
-            <w:tcW w:w="2091" w:type="dxa"/>
+            <w:tcW w:w="2090" w:type="dxa"/>
             <w:tcBorders>
               <w:left w:val="single" w:sz="8" w:space="0" w:color="000000"/>
               <w:right w:val="single" w:sz="8" w:space="0" w:color="000000"/>
@@ -30547,7 +30556,7 @@
         </w:tc>
         <w:tc>
           <w:tcPr>
-            <w:tcW w:w="3232" w:type="dxa"/>
+            <w:tcW w:w="3233" w:type="dxa"/>
             <w:tcBorders>
               <w:right w:val="single" w:sz="8" w:space="0" w:color="000000"/>
             </w:tcBorders>
@@ -30640,7 +30649,7 @@
         </w:trPr>
         <w:tc>
           <w:tcPr>
-            <w:tcW w:w="2091" w:type="dxa"/>
+            <w:tcW w:w="2090" w:type="dxa"/>
             <w:tcBorders>
               <w:left w:val="single" w:sz="8" w:space="0" w:color="000000"/>
               <w:right w:val="single" w:sz="8" w:space="0" w:color="000000"/>
@@ -30674,7 +30683,7 @@
         </w:tc>
         <w:tc>
           <w:tcPr>
-            <w:tcW w:w="3232" w:type="dxa"/>
+            <w:tcW w:w="3233" w:type="dxa"/>
             <w:tcBorders>
               <w:right w:val="single" w:sz="8" w:space="0" w:color="000000"/>
             </w:tcBorders>
@@ -30767,7 +30776,7 @@
         </w:trPr>
         <w:tc>
           <w:tcPr>
-            <w:tcW w:w="2091" w:type="dxa"/>
+            <w:tcW w:w="2090" w:type="dxa"/>
             <w:tcBorders>
               <w:left w:val="single" w:sz="8" w:space="0" w:color="000000"/>
               <w:right w:val="single" w:sz="8" w:space="0" w:color="000000"/>
@@ -30801,7 +30810,7 @@
         </w:tc>
         <w:tc>
           <w:tcPr>
-            <w:tcW w:w="3232" w:type="dxa"/>
+            <w:tcW w:w="3233" w:type="dxa"/>
             <w:tcBorders>
               <w:right w:val="single" w:sz="8" w:space="0" w:color="000000"/>
             </w:tcBorders>
@@ -30892,7 +30901,7 @@
         </w:trPr>
         <w:tc>
           <w:tcPr>
-            <w:tcW w:w="2091" w:type="dxa"/>
+            <w:tcW w:w="2090" w:type="dxa"/>
             <w:tcBorders>
               <w:left w:val="single" w:sz="8" w:space="0" w:color="000000"/>
               <w:right w:val="single" w:sz="8" w:space="0" w:color="000000"/>
@@ -30921,7 +30930,7 @@
         </w:tc>
         <w:tc>
           <w:tcPr>
-            <w:tcW w:w="3232" w:type="dxa"/>
+            <w:tcW w:w="3233" w:type="dxa"/>
             <w:tcBorders>
               <w:right w:val="single" w:sz="8" w:space="0" w:color="000000"/>
             </w:tcBorders>
@@ -31009,7 +31018,7 @@
         </w:trPr>
         <w:tc>
           <w:tcPr>
-            <w:tcW w:w="2091" w:type="dxa"/>
+            <w:tcW w:w="2090" w:type="dxa"/>
             <w:tcBorders>
               <w:left w:val="single" w:sz="8" w:space="0" w:color="000000"/>
               <w:right w:val="single" w:sz="8" w:space="0" w:color="000000"/>
@@ -31038,7 +31047,7 @@
         </w:tc>
         <w:tc>
           <w:tcPr>
-            <w:tcW w:w="3232" w:type="dxa"/>
+            <w:tcW w:w="3233" w:type="dxa"/>
             <w:tcBorders>
               <w:right w:val="single" w:sz="8" w:space="0" w:color="000000"/>
             </w:tcBorders>
@@ -31128,7 +31137,7 @@
         </w:trPr>
         <w:tc>
           <w:tcPr>
-            <w:tcW w:w="2091" w:type="dxa"/>
+            <w:tcW w:w="2090" w:type="dxa"/>
             <w:tcBorders>
               <w:left w:val="single" w:sz="8" w:space="0" w:color="000000"/>
               <w:right w:val="single" w:sz="8" w:space="0" w:color="000000"/>
@@ -31157,7 +31166,7 @@
         </w:tc>
         <w:tc>
           <w:tcPr>
-            <w:tcW w:w="3232" w:type="dxa"/>
+            <w:tcW w:w="3233" w:type="dxa"/>
             <w:tcBorders>
               <w:right w:val="single" w:sz="8" w:space="0" w:color="000000"/>
             </w:tcBorders>
@@ -31247,7 +31256,7 @@
         </w:trPr>
         <w:tc>
           <w:tcPr>
-            <w:tcW w:w="2091" w:type="dxa"/>
+            <w:tcW w:w="2090" w:type="dxa"/>
             <w:tcBorders>
               <w:left w:val="single" w:sz="8" w:space="0" w:color="000000"/>
               <w:right w:val="single" w:sz="8" w:space="0" w:color="000000"/>
@@ -31276,7 +31285,7 @@
         </w:tc>
         <w:tc>
           <w:tcPr>
-            <w:tcW w:w="3232" w:type="dxa"/>
+            <w:tcW w:w="3233" w:type="dxa"/>
             <w:tcBorders>
               <w:right w:val="single" w:sz="8" w:space="0" w:color="000000"/>
             </w:tcBorders>
@@ -31366,7 +31375,7 @@
         </w:trPr>
         <w:tc>
           <w:tcPr>
-            <w:tcW w:w="2091" w:type="dxa"/>
+            <w:tcW w:w="2090" w:type="dxa"/>
             <w:tcBorders>
               <w:left w:val="single" w:sz="8" w:space="0" w:color="000000"/>
               <w:bottom w:val="single" w:sz="8" w:space="0" w:color="000000"/>
@@ -31396,7 +31405,7 @@
         </w:tc>
         <w:tc>
           <w:tcPr>
-            <w:tcW w:w="3232" w:type="dxa"/>
+            <w:tcW w:w="3233" w:type="dxa"/>
             <w:tcBorders>
               <w:bottom w:val="single" w:sz="8" w:space="0" w:color="000000"/>
               <w:right w:val="single" w:sz="8" w:space="0" w:color="000000"/>
@@ -34141,8 +34150,8 @@
         </w:tblCellMar>
       </w:tblPr>
       <w:tblGrid>
-        <w:gridCol w:w="2150"/>
-        <w:gridCol w:w="3717"/>
+        <w:gridCol w:w="2149"/>
+        <w:gridCol w:w="3718"/>
         <w:gridCol w:w="3513"/>
       </w:tblGrid>
       <w:tr>
@@ -34151,7 +34160,7 @@
         </w:trPr>
         <w:tc>
           <w:tcPr>
-            <w:tcW w:w="2150" w:type="dxa"/>
+            <w:tcW w:w="2149" w:type="dxa"/>
             <w:tcBorders>
               <w:top w:val="single" w:sz="8" w:space="0" w:color="000000"/>
               <w:left w:val="single" w:sz="8" w:space="0" w:color="000000"/>
@@ -34181,7 +34190,7 @@
         </w:tc>
         <w:tc>
           <w:tcPr>
-            <w:tcW w:w="3717" w:type="dxa"/>
+            <w:tcW w:w="3718" w:type="dxa"/>
             <w:tcBorders>
               <w:top w:val="single" w:sz="8" w:space="0" w:color="000000"/>
               <w:right w:val="single" w:sz="8" w:space="0" w:color="000000"/>
@@ -34254,7 +34263,7 @@
         </w:trPr>
         <w:tc>
           <w:tcPr>
-            <w:tcW w:w="2150" w:type="dxa"/>
+            <w:tcW w:w="2149" w:type="dxa"/>
             <w:tcBorders>
               <w:left w:val="single" w:sz="8" w:space="0" w:color="000000"/>
               <w:bottom w:val="single" w:sz="8" w:space="0" w:color="000000"/>
@@ -34284,7 +34293,7 @@
         </w:tc>
         <w:tc>
           <w:tcPr>
-            <w:tcW w:w="3717" w:type="dxa"/>
+            <w:tcW w:w="3718" w:type="dxa"/>
             <w:tcBorders>
               <w:bottom w:val="single" w:sz="8" w:space="0" w:color="000000"/>
               <w:right w:val="single" w:sz="8" w:space="0" w:color="000000"/>
@@ -34347,7 +34356,7 @@
         </w:trPr>
         <w:tc>
           <w:tcPr>
-            <w:tcW w:w="2150" w:type="dxa"/>
+            <w:tcW w:w="2149" w:type="dxa"/>
             <w:tcBorders>
               <w:left w:val="single" w:sz="8" w:space="0" w:color="000000"/>
               <w:right w:val="single" w:sz="8" w:space="0" w:color="000000"/>
@@ -34381,7 +34390,7 @@
         </w:tc>
         <w:tc>
           <w:tcPr>
-            <w:tcW w:w="3717" w:type="dxa"/>
+            <w:tcW w:w="3718" w:type="dxa"/>
             <w:tcBorders>
               <w:right w:val="single" w:sz="8" w:space="0" w:color="000000"/>
             </w:tcBorders>
@@ -34448,7 +34457,7 @@
         </w:trPr>
         <w:tc>
           <w:tcPr>
-            <w:tcW w:w="2150" w:type="dxa"/>
+            <w:tcW w:w="2149" w:type="dxa"/>
             <w:tcBorders>
               <w:left w:val="single" w:sz="8" w:space="0" w:color="000000"/>
               <w:right w:val="single" w:sz="8" w:space="0" w:color="000000"/>
@@ -34477,7 +34486,7 @@
         </w:tc>
         <w:tc>
           <w:tcPr>
-            <w:tcW w:w="3717" w:type="dxa"/>
+            <w:tcW w:w="3718" w:type="dxa"/>
             <w:tcBorders>
               <w:right w:val="single" w:sz="8" w:space="0" w:color="000000"/>
             </w:tcBorders>
@@ -34544,7 +34553,7 @@
         </w:trPr>
         <w:tc>
           <w:tcPr>
-            <w:tcW w:w="2150" w:type="dxa"/>
+            <w:tcW w:w="2149" w:type="dxa"/>
             <w:tcBorders>
               <w:left w:val="single" w:sz="8" w:space="0" w:color="000000"/>
               <w:right w:val="single" w:sz="8" w:space="0" w:color="000000"/>
@@ -34573,7 +34582,7 @@
         </w:tc>
         <w:tc>
           <w:tcPr>
-            <w:tcW w:w="3717" w:type="dxa"/>
+            <w:tcW w:w="3718" w:type="dxa"/>
             <w:tcBorders>
               <w:right w:val="single" w:sz="8" w:space="0" w:color="000000"/>
             </w:tcBorders>
@@ -34640,7 +34649,7 @@
         </w:trPr>
         <w:tc>
           <w:tcPr>
-            <w:tcW w:w="2150" w:type="dxa"/>
+            <w:tcW w:w="2149" w:type="dxa"/>
             <w:tcBorders>
               <w:left w:val="single" w:sz="8" w:space="0" w:color="000000"/>
               <w:bottom w:val="single" w:sz="8" w:space="0" w:color="000000"/>
@@ -34670,7 +34679,7 @@
         </w:tc>
         <w:tc>
           <w:tcPr>
-            <w:tcW w:w="3717" w:type="dxa"/>
+            <w:tcW w:w="3718" w:type="dxa"/>
             <w:tcBorders>
               <w:bottom w:val="single" w:sz="8" w:space="0" w:color="000000"/>
               <w:right w:val="single" w:sz="8" w:space="0" w:color="000000"/>
@@ -34733,7 +34742,7 @@
         </w:trPr>
         <w:tc>
           <w:tcPr>
-            <w:tcW w:w="2150" w:type="dxa"/>
+            <w:tcW w:w="2149" w:type="dxa"/>
             <w:tcBorders>
               <w:left w:val="single" w:sz="8" w:space="0" w:color="000000"/>
               <w:right w:val="single" w:sz="8" w:space="0" w:color="000000"/>
@@ -34767,7 +34776,7 @@
         </w:tc>
         <w:tc>
           <w:tcPr>
-            <w:tcW w:w="3717" w:type="dxa"/>
+            <w:tcW w:w="3718" w:type="dxa"/>
             <w:tcBorders>
               <w:right w:val="single" w:sz="8" w:space="0" w:color="000000"/>
             </w:tcBorders>
@@ -34834,7 +34843,7 @@
         </w:trPr>
         <w:tc>
           <w:tcPr>
-            <w:tcW w:w="2150" w:type="dxa"/>
+            <w:tcW w:w="2149" w:type="dxa"/>
             <w:tcBorders>
               <w:left w:val="single" w:sz="8" w:space="0" w:color="000000"/>
               <w:right w:val="single" w:sz="8" w:space="0" w:color="000000"/>
@@ -34863,7 +34872,7 @@
         </w:tc>
         <w:tc>
           <w:tcPr>
-            <w:tcW w:w="3717" w:type="dxa"/>
+            <w:tcW w:w="3718" w:type="dxa"/>
             <w:tcBorders>
               <w:right w:val="single" w:sz="8" w:space="0" w:color="000000"/>
             </w:tcBorders>
@@ -34927,7 +34936,7 @@
         </w:trPr>
         <w:tc>
           <w:tcPr>
-            <w:tcW w:w="2150" w:type="dxa"/>
+            <w:tcW w:w="2149" w:type="dxa"/>
             <w:tcBorders>
               <w:left w:val="single" w:sz="8" w:space="0" w:color="000000"/>
               <w:bottom w:val="single" w:sz="8" w:space="0" w:color="000000"/>
@@ -34957,7 +34966,7 @@
         </w:tc>
         <w:tc>
           <w:tcPr>
-            <w:tcW w:w="3717" w:type="dxa"/>
+            <w:tcW w:w="3718" w:type="dxa"/>
             <w:tcBorders>
               <w:bottom w:val="single" w:sz="8" w:space="0" w:color="000000"/>
               <w:right w:val="single" w:sz="8" w:space="0" w:color="000000"/>
@@ -35020,7 +35029,7 @@
         </w:trPr>
         <w:tc>
           <w:tcPr>
-            <w:tcW w:w="2150" w:type="dxa"/>
+            <w:tcW w:w="2149" w:type="dxa"/>
             <w:tcBorders>
               <w:left w:val="single" w:sz="8" w:space="0" w:color="000000"/>
               <w:right w:val="single" w:sz="8" w:space="0" w:color="000000"/>
@@ -35054,7 +35063,7 @@
         </w:tc>
         <w:tc>
           <w:tcPr>
-            <w:tcW w:w="3717" w:type="dxa"/>
+            <w:tcW w:w="3718" w:type="dxa"/>
             <w:tcBorders>
               <w:right w:val="single" w:sz="8" w:space="0" w:color="000000"/>
             </w:tcBorders>
@@ -35121,7 +35130,7 @@
         </w:trPr>
         <w:tc>
           <w:tcPr>
-            <w:tcW w:w="2150" w:type="dxa"/>
+            <w:tcW w:w="2149" w:type="dxa"/>
             <w:tcBorders>
               <w:left w:val="single" w:sz="8" w:space="0" w:color="000000"/>
               <w:right w:val="single" w:sz="8" w:space="0" w:color="000000"/>
@@ -35150,7 +35159,7 @@
         </w:tc>
         <w:tc>
           <w:tcPr>
-            <w:tcW w:w="3717" w:type="dxa"/>
+            <w:tcW w:w="3718" w:type="dxa"/>
             <w:tcBorders>
               <w:right w:val="single" w:sz="8" w:space="0" w:color="000000"/>
             </w:tcBorders>
@@ -35214,7 +35223,7 @@
         </w:trPr>
         <w:tc>
           <w:tcPr>
-            <w:tcW w:w="2150" w:type="dxa"/>
+            <w:tcW w:w="2149" w:type="dxa"/>
             <w:tcBorders>
               <w:left w:val="single" w:sz="8" w:space="0" w:color="000000"/>
               <w:right w:val="single" w:sz="8" w:space="0" w:color="000000"/>
@@ -35243,7 +35252,7 @@
         </w:tc>
         <w:tc>
           <w:tcPr>
-            <w:tcW w:w="3717" w:type="dxa"/>
+            <w:tcW w:w="3718" w:type="dxa"/>
             <w:tcBorders>
               <w:right w:val="single" w:sz="8" w:space="0" w:color="000000"/>
             </w:tcBorders>
@@ -35307,7 +35316,7 @@
         </w:trPr>
         <w:tc>
           <w:tcPr>
-            <w:tcW w:w="2150" w:type="dxa"/>
+            <w:tcW w:w="2149" w:type="dxa"/>
             <w:tcBorders>
               <w:left w:val="single" w:sz="8" w:space="0" w:color="000000"/>
               <w:bottom w:val="single" w:sz="8" w:space="0" w:color="000000"/>
@@ -35337,7 +35346,7 @@
         </w:tc>
         <w:tc>
           <w:tcPr>
-            <w:tcW w:w="3717" w:type="dxa"/>
+            <w:tcW w:w="3718" w:type="dxa"/>
             <w:tcBorders>
               <w:bottom w:val="single" w:sz="8" w:space="0" w:color="000000"/>
               <w:right w:val="single" w:sz="8" w:space="0" w:color="000000"/>
@@ -35400,7 +35409,7 @@
         </w:trPr>
         <w:tc>
           <w:tcPr>
-            <w:tcW w:w="2150" w:type="dxa"/>
+            <w:tcW w:w="2149" w:type="dxa"/>
             <w:tcBorders>
               <w:left w:val="single" w:sz="8" w:space="0" w:color="000000"/>
               <w:right w:val="single" w:sz="8" w:space="0" w:color="000000"/>
@@ -35434,7 +35443,7 @@
         </w:tc>
         <w:tc>
           <w:tcPr>
-            <w:tcW w:w="3717" w:type="dxa"/>
+            <w:tcW w:w="3718" w:type="dxa"/>
             <w:tcBorders>
               <w:right w:val="single" w:sz="8" w:space="0" w:color="000000"/>
             </w:tcBorders>
@@ -35501,7 +35510,7 @@
         </w:trPr>
         <w:tc>
           <w:tcPr>
-            <w:tcW w:w="2150" w:type="dxa"/>
+            <w:tcW w:w="2149" w:type="dxa"/>
             <w:tcBorders>
               <w:left w:val="single" w:sz="8" w:space="0" w:color="000000"/>
               <w:bottom w:val="single" w:sz="8" w:space="0" w:color="000000"/>
@@ -35531,7 +35540,7 @@
         </w:tc>
         <w:tc>
           <w:tcPr>
-            <w:tcW w:w="3717" w:type="dxa"/>
+            <w:tcW w:w="3718" w:type="dxa"/>
             <w:tcBorders>
               <w:bottom w:val="single" w:sz="8" w:space="0" w:color="000000"/>
               <w:right w:val="single" w:sz="8" w:space="0" w:color="000000"/>
@@ -35594,7 +35603,7 @@
         </w:trPr>
         <w:tc>
           <w:tcPr>
-            <w:tcW w:w="2150" w:type="dxa"/>
+            <w:tcW w:w="2149" w:type="dxa"/>
             <w:tcBorders>
               <w:left w:val="single" w:sz="8" w:space="0" w:color="000000"/>
               <w:right w:val="single" w:sz="8" w:space="0" w:color="000000"/>
@@ -35628,7 +35637,7 @@
         </w:tc>
         <w:tc>
           <w:tcPr>
-            <w:tcW w:w="3717" w:type="dxa"/>
+            <w:tcW w:w="3718" w:type="dxa"/>
             <w:tcBorders>
               <w:right w:val="single" w:sz="8" w:space="0" w:color="000000"/>
             </w:tcBorders>
@@ -35695,7 +35704,7 @@
         </w:trPr>
         <w:tc>
           <w:tcPr>
-            <w:tcW w:w="2150" w:type="dxa"/>
+            <w:tcW w:w="2149" w:type="dxa"/>
             <w:tcBorders>
               <w:left w:val="single" w:sz="8" w:space="0" w:color="000000"/>
               <w:right w:val="single" w:sz="8" w:space="0" w:color="000000"/>
@@ -35724,7 +35733,7 @@
         </w:tc>
         <w:tc>
           <w:tcPr>
-            <w:tcW w:w="3717" w:type="dxa"/>
+            <w:tcW w:w="3718" w:type="dxa"/>
             <w:tcBorders>
               <w:right w:val="single" w:sz="8" w:space="0" w:color="000000"/>
             </w:tcBorders>
@@ -35791,7 +35800,7 @@
         </w:trPr>
         <w:tc>
           <w:tcPr>
-            <w:tcW w:w="2150" w:type="dxa"/>
+            <w:tcW w:w="2149" w:type="dxa"/>
             <w:tcBorders>
               <w:left w:val="single" w:sz="8" w:space="0" w:color="000000"/>
               <w:bottom w:val="single" w:sz="8" w:space="0" w:color="000000"/>
@@ -35821,7 +35830,7 @@
         </w:tc>
         <w:tc>
           <w:tcPr>
-            <w:tcW w:w="3717" w:type="dxa"/>
+            <w:tcW w:w="3718" w:type="dxa"/>
             <w:tcBorders>
               <w:bottom w:val="single" w:sz="8" w:space="0" w:color="000000"/>
               <w:right w:val="single" w:sz="8" w:space="0" w:color="000000"/>
@@ -40168,7 +40177,15 @@
     <w:p>
       <w:pPr>
         <w:pStyle w:val="Normal"/>
-        <w:spacing w:lineRule="exact" w:line="43" w:before="0" w:after="0"/>
+        <w:numPr>
+          <w:ilvl w:val="0"/>
+          <w:numId w:val="0"/>
+        </w:numPr>
+        <w:tabs>
+          <w:tab w:val="left" w:pos="720" w:leader="none"/>
+        </w:tabs>
+        <w:spacing w:lineRule="auto" w:line="235" w:before="0" w:after="0"/>
+        <w:ind w:left="0" w:hanging="0"/>
         <w:rPr>
           <w:rFonts w:ascii="Calibri" w:hAnsi="Calibri" w:eastAsia="Calibri" w:cs="Calibri"/>
           <w:color w:val="auto"/>
@@ -40177,11 +40194,166 @@
         </w:rPr>
       </w:pPr>
       <w:r>
+        <w:rPr/>
+        <w:drawing>
+          <wp:anchor behindDoc="0" distT="0" distB="0" distL="0" distR="0" simplePos="0" locked="0" layoutInCell="0" allowOverlap="1" relativeHeight="11">
+            <wp:simplePos x="0" y="0"/>
+            <wp:positionH relativeFrom="column">
+              <wp:align>center</wp:align>
+            </wp:positionH>
+            <wp:positionV relativeFrom="paragraph">
+              <wp:posOffset>635</wp:posOffset>
+            </wp:positionV>
+            <wp:extent cx="5943600" cy="5032375"/>
+            <wp:effectExtent l="0" t="0" r="0" b="0"/>
+            <wp:wrapSquare wrapText="largest"/>
+            <wp:docPr id="7" name="Image2" descr=""/>
+            <wp:cNvGraphicFramePr>
+              <a:graphicFrameLocks xmlns:a="http://schemas.openxmlformats.org/drawingml/2006/main" noChangeAspect="1"/>
+            </wp:cNvGraphicFramePr>
+            <a:graphic xmlns:a="http://schemas.openxmlformats.org/drawingml/2006/main">
+              <a:graphicData uri="http://schemas.openxmlformats.org/drawingml/2006/picture">
+                <pic:pic xmlns:pic="http://schemas.openxmlformats.org/drawingml/2006/picture">
+                  <pic:nvPicPr>
+                    <pic:cNvPr id="7" name="Image2" descr=""/>
+                    <pic:cNvPicPr>
+                      <a:picLocks noChangeAspect="1" noChangeArrowheads="1"/>
+                    </pic:cNvPicPr>
+                  </pic:nvPicPr>
+                  <pic:blipFill>
+                    <a:blip r:embed="rId11"/>
+                    <a:stretch>
+                      <a:fillRect/>
+                    </a:stretch>
+                  </pic:blipFill>
+                  <pic:spPr bwMode="auto">
+                    <a:xfrm>
+                      <a:off x="0" y="0"/>
+                      <a:ext cx="5943600" cy="5032375"/>
+                    </a:xfrm>
+                    <a:prstGeom prst="rect">
+                      <a:avLst/>
+                    </a:prstGeom>
+                  </pic:spPr>
+                </pic:pic>
+              </a:graphicData>
+            </a:graphic>
+          </wp:anchor>
+        </w:drawing>
+      </w:r>
+    </w:p>
+    <w:p>
+      <w:pPr>
+        <w:pStyle w:val="Normal"/>
+        <w:numPr>
+          <w:ilvl w:val="0"/>
+          <w:numId w:val="50"/>
+        </w:numPr>
+        <w:tabs>
+          <w:tab w:val="left" w:pos="720" w:leader="none"/>
+        </w:tabs>
+        <w:spacing w:lineRule="auto" w:line="235" w:before="0" w:after="0"/>
+        <w:rPr>
+          <w:rFonts w:ascii="Calibri" w:hAnsi="Calibri" w:eastAsia="Calibri" w:cs="Calibri"/>
+          <w:color w:val="auto"/>
+          <w:sz w:val="24"/>
+          <w:szCs w:val="24"/>
+        </w:rPr>
+      </w:pPr>
+      <w:r>
         <w:rPr>
           <w:rFonts w:eastAsia="Calibri" w:cs="Calibri" w:ascii="Calibri" w:hAnsi="Calibri"/>
           <w:color w:val="auto"/>
           <w:sz w:val="24"/>
           <w:szCs w:val="24"/>
+        </w:rPr>
+        <w:t xml:space="preserve">As you can see, I selected the </w:t>
+      </w:r>
+      <w:r>
+        <w:rPr>
+          <w:rFonts w:eastAsia="Calibri" w:cs="Calibri" w:ascii="Calibri" w:hAnsi="Calibri"/>
+          <w:b/>
+          <w:bCs/>
+          <w:color w:val="auto"/>
+          <w:sz w:val="24"/>
+          <w:szCs w:val="24"/>
+        </w:rPr>
+        <w:t xml:space="preserve">Hosting: Configure files for Firebase Hosting and (optionally) set up GitHub Action deploys </w:t>
+      </w:r>
+      <w:r>
+        <w:rPr>
+          <w:rFonts w:eastAsia="Calibri" w:cs="Calibri" w:ascii="Calibri" w:hAnsi="Calibri"/>
+          <w:b w:val="false"/>
+          <w:bCs w:val="false"/>
+          <w:color w:val="auto"/>
+          <w:sz w:val="24"/>
+          <w:szCs w:val="24"/>
+        </w:rPr>
+        <w:t>option although it will look different when you select it.</w:t>
+      </w:r>
+    </w:p>
+    <w:p>
+      <w:pPr>
+        <w:pStyle w:val="Normal"/>
+        <w:numPr>
+          <w:ilvl w:val="0"/>
+          <w:numId w:val="50"/>
+        </w:numPr>
+        <w:tabs>
+          <w:tab w:val="left" w:pos="720" w:leader="none"/>
+        </w:tabs>
+        <w:spacing w:lineRule="auto" w:line="235" w:before="0" w:after="0"/>
+        <w:rPr>
+          <w:rFonts w:ascii="Calibri" w:hAnsi="Calibri" w:eastAsia="Calibri" w:cs="Calibri"/>
+          <w:color w:val="auto"/>
+          <w:sz w:val="24"/>
+          <w:szCs w:val="24"/>
+        </w:rPr>
+      </w:pPr>
+      <w:r>
+        <w:rPr>
+          <w:rFonts w:eastAsia="Calibri" w:cs="Calibri" w:ascii="Calibri" w:hAnsi="Calibri"/>
+          <w:b w:val="false"/>
+          <w:bCs w:val="false"/>
+          <w:color w:val="auto"/>
+          <w:sz w:val="24"/>
+          <w:szCs w:val="24"/>
+        </w:rPr>
+        <w:t>A</w:t>
+      </w:r>
+      <w:r>
+        <w:rPr>
+          <w:rFonts w:eastAsia="Calibri" w:cs="Calibri" w:ascii="Calibri" w:hAnsi="Calibri"/>
+          <w:b w:val="false"/>
+          <w:bCs w:val="false"/>
+          <w:color w:val="auto"/>
+          <w:sz w:val="24"/>
+          <w:szCs w:val="24"/>
+        </w:rPr>
+        <w:t>nd then near the bottom in the blue text, you can see the options I selected for the public directory, SPA, auto builds, and index.html. Choosing to not configure the site as single page application (SPA) will make it so reloading anywhere on the site causes a 404 error.</w:t>
+      </w:r>
+    </w:p>
+    <w:p>
+      <w:pPr>
+        <w:pStyle w:val="Normal"/>
+        <w:tabs>
+          <w:tab w:val="left" w:pos="720" w:leader="none"/>
+        </w:tabs>
+        <w:spacing w:lineRule="auto" w:line="235" w:before="0" w:after="0"/>
+        <w:rPr>
+          <w:rFonts w:ascii="Calibri" w:hAnsi="Calibri" w:eastAsia="Calibri" w:cs="Calibri"/>
+          <w:b w:val="false"/>
+          <w:b w:val="false"/>
+          <w:bCs w:val="false"/>
+          <w:color w:val="auto"/>
+          <w:sz w:val="24"/>
+          <w:szCs w:val="24"/>
+        </w:rPr>
+      </w:pPr>
+      <w:r>
+        <w:rPr>
+          <w:b/>
+          <w:bCs/>
         </w:rPr>
       </w:r>
     </w:p>
@@ -40960,7 +41132,7 @@
             <wp:extent cx="3614420" cy="2182495"/>
             <wp:effectExtent l="0" t="0" r="0" b="0"/>
             <wp:wrapNone/>
-            <wp:docPr id="7" name="Picture 7" descr=""/>
+            <wp:docPr id="8" name="Picture 7" descr=""/>
             <wp:cNvGraphicFramePr>
               <a:graphicFrameLocks xmlns:a="http://schemas.openxmlformats.org/drawingml/2006/main" noChangeAspect="1"/>
             </wp:cNvGraphicFramePr>
@@ -40968,13 +41140,13 @@
               <a:graphicData uri="http://schemas.openxmlformats.org/drawingml/2006/picture">
                 <pic:pic xmlns:pic="http://schemas.openxmlformats.org/drawingml/2006/picture">
                   <pic:nvPicPr>
-                    <pic:cNvPr id="7" name="Picture 7" descr=""/>
+                    <pic:cNvPr id="8" name="Picture 7" descr=""/>
                     <pic:cNvPicPr>
                       <a:picLocks noChangeAspect="1" noChangeArrowheads="1"/>
                     </pic:cNvPicPr>
                   </pic:nvPicPr>
                   <pic:blipFill>
-                    <a:blip r:embed="rId11"/>
+                    <a:blip r:embed="rId12"/>
                     <a:stretch>
                       <a:fillRect/>
                     </a:stretch>
@@ -41470,7 +41642,11 @@
         </w:rPr>
       </w:pPr>
       <w:r>
-        <w:rPr/>
+        <w:rPr>
+          <w:color w:val="auto"/>
+          <w:sz w:val="20"/>
+          <w:szCs w:val="20"/>
+        </w:rPr>
       </w:r>
     </w:p>
     <w:p>
@@ -41836,7 +42012,7 @@
             <wp:extent cx="3819525" cy="3324225"/>
             <wp:effectExtent l="0" t="0" r="0" b="0"/>
             <wp:wrapNone/>
-            <wp:docPr id="8" name="Picture 8" descr=""/>
+            <wp:docPr id="9" name="Picture 8" descr=""/>
             <wp:cNvGraphicFramePr>
               <a:graphicFrameLocks xmlns:a="http://schemas.openxmlformats.org/drawingml/2006/main" noChangeAspect="1"/>
             </wp:cNvGraphicFramePr>
@@ -41844,13 +42020,13 @@
               <a:graphicData uri="http://schemas.openxmlformats.org/drawingml/2006/picture">
                 <pic:pic xmlns:pic="http://schemas.openxmlformats.org/drawingml/2006/picture">
                   <pic:nvPicPr>
-                    <pic:cNvPr id="8" name="Picture 8" descr=""/>
+                    <pic:cNvPr id="9" name="Picture 8" descr=""/>
                     <pic:cNvPicPr>
                       <a:picLocks noChangeAspect="1" noChangeArrowheads="1"/>
                     </pic:cNvPicPr>
                   </pic:nvPicPr>
                   <pic:blipFill>
-                    <a:blip r:embed="rId12"/>
+                    <a:blip r:embed="rId13"/>
                     <a:stretch>
                       <a:fillRect/>
                     </a:stretch>
@@ -42534,7 +42710,7 @@
         </w:rPr>
         <w:t xml:space="preserve">iMATter utilizes Google APIs for Google Maps as well as accessing Cloud Scheduler capabilities for sending and configuring when notifications are sent for learning modules and surveys. The API keys and OAuth credentials for these APIs can be found and managed here: </w:t>
       </w:r>
-      <w:hyperlink r:id="rId13">
+      <w:hyperlink r:id="rId14">
         <w:r>
           <w:rPr>
             <w:rFonts w:eastAsia="Calibri" w:cs="Calibri" w:ascii="Calibri" w:hAnsi="Calibri"/>
@@ -42546,7 +42722,7 @@
           <w:t>https://console.cloud.google.com/apis/credentials?folder=&amp;organizationId=&amp;project=imatter-</w:t>
         </w:r>
       </w:hyperlink>
-      <w:hyperlink r:id="rId14">
+      <w:hyperlink r:id="rId15">
         <w:r>
           <w:rPr>
             <w:rFonts w:eastAsia="Calibri" w:cs="Calibri" w:ascii="Calibri" w:hAnsi="Calibri"/>
@@ -42725,7 +42901,7 @@
         <w:rPr/>
         <w:t>&lt;widget android-versionCode="12" id="com.nau.iMATter" version="5.4.1" xmlns="http://www.w3.org/ns/widgets" xmlns:cdv="</w:t>
       </w:r>
-      <w:hyperlink r:id="rId15">
+      <w:hyperlink r:id="rId16">
         <w:r>
           <w:rPr>
             <w:rStyle w:val="InternetLink"/>
@@ -43317,7 +43493,7 @@
             <wp:extent cx="5943600" cy="3169285"/>
             <wp:effectExtent l="0" t="0" r="0" b="0"/>
             <wp:wrapSquare wrapText="largest"/>
-            <wp:docPr id="9" name="Image1" descr=""/>
+            <wp:docPr id="10" name="Image1" descr=""/>
             <wp:cNvGraphicFramePr>
               <a:graphicFrameLocks xmlns:a="http://schemas.openxmlformats.org/drawingml/2006/main" noChangeAspect="1"/>
             </wp:cNvGraphicFramePr>
@@ -43325,13 +43501,13 @@
               <a:graphicData uri="http://schemas.openxmlformats.org/drawingml/2006/picture">
                 <pic:pic xmlns:pic="http://schemas.openxmlformats.org/drawingml/2006/picture">
                   <pic:nvPicPr>
-                    <pic:cNvPr id="9" name="Image1" descr=""/>
+                    <pic:cNvPr id="10" name="Image1" descr=""/>
                     <pic:cNvPicPr>
                       <a:picLocks noChangeAspect="1" noChangeArrowheads="1"/>
                     </pic:cNvPicPr>
                   </pic:nvPicPr>
                   <pic:blipFill>
-                    <a:blip r:embed="rId16"/>
+                    <a:blip r:embed="rId17"/>
                     <a:stretch>
                       <a:fillRect/>
                     </a:stretch>
@@ -49004,6 +49180,143 @@
     </w:lvl>
   </w:abstractNum>
   <w:abstractNum w:abstractNumId="50">
+    <w:lvl w:ilvl="0">
+      <w:start w:val="1"/>
+      <w:numFmt w:val="bullet"/>
+      <w:lvlText w:val=""/>
+      <w:lvlJc w:val="left"/>
+      <w:pPr>
+        <w:tabs>
+          <w:tab w:val="num" w:pos="720"/>
+        </w:tabs>
+        <w:ind w:left="720" w:hanging="360"/>
+      </w:pPr>
+      <w:rPr>
+        <w:rFonts w:ascii="Symbol" w:hAnsi="Symbol" w:cs="Symbol" w:hint="default"/>
+      </w:rPr>
+    </w:lvl>
+    <w:lvl w:ilvl="1">
+      <w:start w:val="1"/>
+      <w:numFmt w:val="bullet"/>
+      <w:lvlText w:val="◦"/>
+      <w:lvlJc w:val="left"/>
+      <w:pPr>
+        <w:tabs>
+          <w:tab w:val="num" w:pos="1080"/>
+        </w:tabs>
+        <w:ind w:left="1080" w:hanging="360"/>
+      </w:pPr>
+      <w:rPr>
+        <w:rFonts w:ascii="OpenSymbol" w:hAnsi="OpenSymbol" w:cs="OpenSymbol" w:hint="default"/>
+      </w:rPr>
+    </w:lvl>
+    <w:lvl w:ilvl="2">
+      <w:start w:val="1"/>
+      <w:numFmt w:val="bullet"/>
+      <w:lvlText w:val="▪"/>
+      <w:lvlJc w:val="left"/>
+      <w:pPr>
+        <w:tabs>
+          <w:tab w:val="num" w:pos="1440"/>
+        </w:tabs>
+        <w:ind w:left="1440" w:hanging="360"/>
+      </w:pPr>
+      <w:rPr>
+        <w:rFonts w:ascii="OpenSymbol" w:hAnsi="OpenSymbol" w:cs="OpenSymbol" w:hint="default"/>
+      </w:rPr>
+    </w:lvl>
+    <w:lvl w:ilvl="3">
+      <w:start w:val="1"/>
+      <w:numFmt w:val="bullet"/>
+      <w:lvlText w:val=""/>
+      <w:lvlJc w:val="left"/>
+      <w:pPr>
+        <w:tabs>
+          <w:tab w:val="num" w:pos="1800"/>
+        </w:tabs>
+        <w:ind w:left="1800" w:hanging="360"/>
+      </w:pPr>
+      <w:rPr>
+        <w:rFonts w:ascii="Symbol" w:hAnsi="Symbol" w:cs="Symbol" w:hint="default"/>
+      </w:rPr>
+    </w:lvl>
+    <w:lvl w:ilvl="4">
+      <w:start w:val="1"/>
+      <w:numFmt w:val="bullet"/>
+      <w:lvlText w:val="◦"/>
+      <w:lvlJc w:val="left"/>
+      <w:pPr>
+        <w:tabs>
+          <w:tab w:val="num" w:pos="2160"/>
+        </w:tabs>
+        <w:ind w:left="2160" w:hanging="360"/>
+      </w:pPr>
+      <w:rPr>
+        <w:rFonts w:ascii="OpenSymbol" w:hAnsi="OpenSymbol" w:cs="OpenSymbol" w:hint="default"/>
+      </w:rPr>
+    </w:lvl>
+    <w:lvl w:ilvl="5">
+      <w:start w:val="1"/>
+      <w:numFmt w:val="bullet"/>
+      <w:lvlText w:val="▪"/>
+      <w:lvlJc w:val="left"/>
+      <w:pPr>
+        <w:tabs>
+          <w:tab w:val="num" w:pos="2520"/>
+        </w:tabs>
+        <w:ind w:left="2520" w:hanging="360"/>
+      </w:pPr>
+      <w:rPr>
+        <w:rFonts w:ascii="OpenSymbol" w:hAnsi="OpenSymbol" w:cs="OpenSymbol" w:hint="default"/>
+      </w:rPr>
+    </w:lvl>
+    <w:lvl w:ilvl="6">
+      <w:start w:val="1"/>
+      <w:numFmt w:val="bullet"/>
+      <w:lvlText w:val=""/>
+      <w:lvlJc w:val="left"/>
+      <w:pPr>
+        <w:tabs>
+          <w:tab w:val="num" w:pos="2880"/>
+        </w:tabs>
+        <w:ind w:left="2880" w:hanging="360"/>
+      </w:pPr>
+      <w:rPr>
+        <w:rFonts w:ascii="Symbol" w:hAnsi="Symbol" w:cs="Symbol" w:hint="default"/>
+      </w:rPr>
+    </w:lvl>
+    <w:lvl w:ilvl="7">
+      <w:start w:val="1"/>
+      <w:numFmt w:val="bullet"/>
+      <w:lvlText w:val="◦"/>
+      <w:lvlJc w:val="left"/>
+      <w:pPr>
+        <w:tabs>
+          <w:tab w:val="num" w:pos="3240"/>
+        </w:tabs>
+        <w:ind w:left="3240" w:hanging="360"/>
+      </w:pPr>
+      <w:rPr>
+        <w:rFonts w:ascii="OpenSymbol" w:hAnsi="OpenSymbol" w:cs="OpenSymbol" w:hint="default"/>
+      </w:rPr>
+    </w:lvl>
+    <w:lvl w:ilvl="8">
+      <w:start w:val="1"/>
+      <w:numFmt w:val="bullet"/>
+      <w:lvlText w:val="▪"/>
+      <w:lvlJc w:val="left"/>
+      <w:pPr>
+        <w:tabs>
+          <w:tab w:val="num" w:pos="3600"/>
+        </w:tabs>
+        <w:ind w:left="3600" w:hanging="360"/>
+      </w:pPr>
+      <w:rPr>
+        <w:rFonts w:ascii="OpenSymbol" w:hAnsi="OpenSymbol" w:cs="OpenSymbol" w:hint="default"/>
+      </w:rPr>
+    </w:lvl>
+  </w:abstractNum>
+  <w:abstractNum w:abstractNumId="51">
     <w:lvl w:ilvl="0">
       <w:start w:val="1"/>
       <w:numFmt w:val="none"/>
@@ -49271,6 +49584,9 @@
   </w:num>
   <w:num w:numId="50">
     <w:abstractNumId w:val="50"/>
+  </w:num>
+  <w:num w:numId="51">
+    <w:abstractNumId w:val="51"/>
   </w:num>
 </w:numbering>
 </file>
@@ -49478,6 +49794,13 @@
       <w:rFonts w:ascii="Liberation Mono" w:hAnsi="Liberation Mono" w:eastAsia="Noto Sans Mono CJK SC" w:cs="Liberation Mono"/>
     </w:rPr>
   </w:style>
+  <w:style w:type="character" w:styleId="Bullets">
+    <w:name w:val="Bullets"/>
+    <w:qFormat/>
+    <w:rPr>
+      <w:rFonts w:ascii="OpenSymbol" w:hAnsi="OpenSymbol" w:eastAsia="OpenSymbol" w:cs="OpenSymbol"/>
+    </w:rPr>
+  </w:style>
   <w:style w:type="paragraph" w:styleId="Heading">
     <w:name w:val="Heading"/>
     <w:basedOn w:val="Normal"/>

</xml_diff>

<commit_message>
Updated documentation and creatd pdf
</commit_message>
<xml_diff>
--- a/Documentation/Team-ReBoot.-Final-as-built-report.docx
+++ b/Documentation/Team-ReBoot.-Final-as-built-report.docx
@@ -921,6 +921,53 @@
     </w:p>
     <w:p>
       <w:pPr>
+        <w:pStyle w:val="Normal"/>
+        <w:spacing w:before="0" w:after="0"/>
+        <w:jc w:val="center"/>
+        <w:rPr>
+          <w:color w:val="auto"/>
+          <w:sz w:val="20"/>
+          <w:szCs w:val="20"/>
+        </w:rPr>
+      </w:pPr>
+      <w:r>
+        <w:rPr>
+          <w:rFonts w:eastAsia="Arial" w:cs="Arial" w:ascii="Arial" w:hAnsi="Arial"/>
+          <w:b/>
+          <w:bCs/>
+          <w:color w:val="auto"/>
+          <w:sz w:val="22"/>
+          <w:szCs w:val="22"/>
+        </w:rPr>
+        <w:t>Mentor</w:t>
+      </w:r>
+      <w:r>
+        <w:rPr>
+          <w:rFonts w:eastAsia="Arial" w:cs="Arial" w:ascii="Arial" w:hAnsi="Arial"/>
+          <w:color w:val="auto"/>
+          <w:sz w:val="22"/>
+          <w:szCs w:val="22"/>
+        </w:rPr>
+        <w:t>: Dr. Eck Doerry</w:t>
+      </w:r>
+    </w:p>
+    <w:p>
+      <w:pPr>
+        <w:pStyle w:val="Normal"/>
+        <w:spacing w:before="0" w:after="0"/>
+        <w:jc w:val="center"/>
+        <w:rPr>
+          <w:color w:val="auto"/>
+          <w:sz w:val="20"/>
+          <w:szCs w:val="20"/>
+        </w:rPr>
+      </w:pPr>
+      <w:r>
+        <w:rPr/>
+      </w:r>
+    </w:p>
+    <w:p>
+      <w:pPr>
         <w:sectPr>
           <w:type w:val="nextPage"/>
           <w:pgSz w:w="12240" w:h="15840"/>
@@ -932,35 +979,15 @@
         </w:sectPr>
         <w:pStyle w:val="Normal"/>
         <w:spacing w:before="0" w:after="0"/>
-        <w:jc w:val="center"/>
-        <w:rPr>
-          <w:color w:val="auto"/>
-          <w:sz w:val="20"/>
-          <w:szCs w:val="20"/>
-        </w:rPr>
-      </w:pPr>
-      <w:r>
-        <w:rPr>
-          <w:rFonts w:eastAsia="Arial" w:cs="Arial" w:ascii="Arial" w:hAnsi="Arial"/>
-          <w:b/>
-          <w:bCs/>
-          <w:color w:val="auto"/>
-          <w:sz w:val="22"/>
-          <w:szCs w:val="22"/>
-        </w:rPr>
-        <w:t>Mentor</w:t>
-      </w:r>
-      <w:r>
-        <w:rPr>
-          <w:rFonts w:eastAsia="Arial" w:cs="Arial" w:ascii="Arial" w:hAnsi="Arial"/>
-          <w:color w:val="auto"/>
-          <w:sz w:val="22"/>
-          <w:szCs w:val="22"/>
-        </w:rPr>
-        <w:t>: Dr. Eck Doerry</w:t>
-      </w:r>
+        <w:jc w:val="left"/>
+        <w:rPr/>
+      </w:pPr>
       <w:bookmarkStart w:id="1" w:name="page2"/>
       <w:bookmarkEnd w:id="1"/>
+      <w:r>
+        <w:rPr/>
+        <w:t xml:space="preserve">This is a modified version of the final report. Please update this document with new information about the project as it is discovered/needed. Prefer to use this final report over the one found in the iMATter web repository so we can have a single source of truth. The pdf in the Documentation directory may not be up to date but is there for convenience. </w:t>
+      </w:r>
     </w:p>
     <w:p>
       <w:pPr>
@@ -19255,9 +19282,9 @@
       <w:tblGrid>
         <w:gridCol w:w="1296"/>
         <w:gridCol w:w="1955"/>
-        <w:gridCol w:w="2151"/>
+        <w:gridCol w:w="2150"/>
         <w:gridCol w:w="1876"/>
-        <w:gridCol w:w="2102"/>
+        <w:gridCol w:w="2103"/>
       </w:tblGrid>
       <w:tr>
         <w:trPr>
@@ -19334,7 +19361,7 @@
         </w:tc>
         <w:tc>
           <w:tcPr>
-            <w:tcW w:w="2151" w:type="dxa"/>
+            <w:tcW w:w="2150" w:type="dxa"/>
             <w:tcBorders>
               <w:top w:val="single" w:sz="8" w:space="0" w:color="000000"/>
               <w:right w:val="single" w:sz="8" w:space="0" w:color="000000"/>
@@ -19402,7 +19429,7 @@
         </w:tc>
         <w:tc>
           <w:tcPr>
-            <w:tcW w:w="2102" w:type="dxa"/>
+            <w:tcW w:w="2103" w:type="dxa"/>
             <w:tcBorders>
               <w:top w:val="single" w:sz="8" w:space="0" w:color="000000"/>
               <w:right w:val="single" w:sz="8" w:space="0" w:color="000000"/>
@@ -19498,7 +19525,7 @@
         </w:tc>
         <w:tc>
           <w:tcPr>
-            <w:tcW w:w="2151" w:type="dxa"/>
+            <w:tcW w:w="2150" w:type="dxa"/>
             <w:tcBorders>
               <w:right w:val="single" w:sz="8" w:space="0" w:color="000000"/>
             </w:tcBorders>
@@ -19554,7 +19581,7 @@
         </w:tc>
         <w:tc>
           <w:tcPr>
-            <w:tcW w:w="2102" w:type="dxa"/>
+            <w:tcW w:w="2103" w:type="dxa"/>
             <w:tcBorders>
               <w:right w:val="single" w:sz="8" w:space="0" w:color="000000"/>
             </w:tcBorders>
@@ -19651,7 +19678,7 @@
         </w:tc>
         <w:tc>
           <w:tcPr>
-            <w:tcW w:w="2151" w:type="dxa"/>
+            <w:tcW w:w="2150" w:type="dxa"/>
             <w:tcBorders>
               <w:bottom w:val="single" w:sz="8" w:space="0" w:color="000000"/>
               <w:right w:val="single" w:sz="8" w:space="0" w:color="000000"/>
@@ -19709,7 +19736,7 @@
         </w:tc>
         <w:tc>
           <w:tcPr>
-            <w:tcW w:w="2102" w:type="dxa"/>
+            <w:tcW w:w="2103" w:type="dxa"/>
             <w:tcBorders>
               <w:bottom w:val="single" w:sz="8" w:space="0" w:color="000000"/>
               <w:right w:val="single" w:sz="8" w:space="0" w:color="000000"/>
@@ -19808,7 +19835,7 @@
         </w:tc>
         <w:tc>
           <w:tcPr>
-            <w:tcW w:w="2151" w:type="dxa"/>
+            <w:tcW w:w="2150" w:type="dxa"/>
             <w:tcBorders>
               <w:right w:val="single" w:sz="8" w:space="0" w:color="000000"/>
             </w:tcBorders>
@@ -19870,7 +19897,7 @@
         </w:tc>
         <w:tc>
           <w:tcPr>
-            <w:tcW w:w="2102" w:type="dxa"/>
+            <w:tcW w:w="2103" w:type="dxa"/>
             <w:tcBorders>
               <w:right w:val="single" w:sz="8" w:space="0" w:color="000000"/>
             </w:tcBorders>
@@ -19971,7 +19998,7 @@
         </w:tc>
         <w:tc>
           <w:tcPr>
-            <w:tcW w:w="2151" w:type="dxa"/>
+            <w:tcW w:w="2150" w:type="dxa"/>
             <w:tcBorders>
               <w:right w:val="single" w:sz="8" w:space="0" w:color="000000"/>
             </w:tcBorders>
@@ -20044,7 +20071,7 @@
         </w:tc>
         <w:tc>
           <w:tcPr>
-            <w:tcW w:w="2102" w:type="dxa"/>
+            <w:tcW w:w="2103" w:type="dxa"/>
             <w:tcBorders>
               <w:right w:val="single" w:sz="8" w:space="0" w:color="000000"/>
             </w:tcBorders>
@@ -20145,7 +20172,7 @@
         </w:tc>
         <w:tc>
           <w:tcPr>
-            <w:tcW w:w="2151" w:type="dxa"/>
+            <w:tcW w:w="2150" w:type="dxa"/>
             <w:tcBorders>
               <w:right w:val="single" w:sz="8" w:space="0" w:color="000000"/>
             </w:tcBorders>
@@ -20218,7 +20245,7 @@
         </w:tc>
         <w:tc>
           <w:tcPr>
-            <w:tcW w:w="2102" w:type="dxa"/>
+            <w:tcW w:w="2103" w:type="dxa"/>
             <w:tcBorders>
               <w:right w:val="single" w:sz="8" w:space="0" w:color="000000"/>
             </w:tcBorders>
@@ -20314,7 +20341,7 @@
         </w:tc>
         <w:tc>
           <w:tcPr>
-            <w:tcW w:w="2151" w:type="dxa"/>
+            <w:tcW w:w="2150" w:type="dxa"/>
             <w:tcBorders>
               <w:right w:val="single" w:sz="8" w:space="0" w:color="000000"/>
             </w:tcBorders>
@@ -20373,7 +20400,7 @@
         </w:tc>
         <w:tc>
           <w:tcPr>
-            <w:tcW w:w="2102" w:type="dxa"/>
+            <w:tcW w:w="2103" w:type="dxa"/>
             <w:tcBorders>
               <w:right w:val="single" w:sz="8" w:space="0" w:color="000000"/>
             </w:tcBorders>
@@ -20469,7 +20496,7 @@
         </w:tc>
         <w:tc>
           <w:tcPr>
-            <w:tcW w:w="2151" w:type="dxa"/>
+            <w:tcW w:w="2150" w:type="dxa"/>
             <w:tcBorders>
               <w:right w:val="single" w:sz="8" w:space="0" w:color="000000"/>
             </w:tcBorders>
@@ -20528,7 +20555,7 @@
         </w:tc>
         <w:tc>
           <w:tcPr>
-            <w:tcW w:w="2102" w:type="dxa"/>
+            <w:tcW w:w="2103" w:type="dxa"/>
             <w:tcBorders>
               <w:right w:val="single" w:sz="8" w:space="0" w:color="000000"/>
             </w:tcBorders>
@@ -20624,7 +20651,7 @@
         </w:tc>
         <w:tc>
           <w:tcPr>
-            <w:tcW w:w="2151" w:type="dxa"/>
+            <w:tcW w:w="2150" w:type="dxa"/>
             <w:tcBorders>
               <w:right w:val="single" w:sz="8" w:space="0" w:color="000000"/>
             </w:tcBorders>
@@ -20695,7 +20722,7 @@
         </w:tc>
         <w:tc>
           <w:tcPr>
-            <w:tcW w:w="2102" w:type="dxa"/>
+            <w:tcW w:w="2103" w:type="dxa"/>
             <w:tcBorders>
               <w:right w:val="single" w:sz="8" w:space="0" w:color="000000"/>
             </w:tcBorders>
@@ -20791,7 +20818,7 @@
         </w:tc>
         <w:tc>
           <w:tcPr>
-            <w:tcW w:w="2151" w:type="dxa"/>
+            <w:tcW w:w="2150" w:type="dxa"/>
             <w:tcBorders>
               <w:right w:val="single" w:sz="8" w:space="0" w:color="000000"/>
             </w:tcBorders>
@@ -20853,7 +20880,7 @@
         </w:tc>
         <w:tc>
           <w:tcPr>
-            <w:tcW w:w="2102" w:type="dxa"/>
+            <w:tcW w:w="2103" w:type="dxa"/>
             <w:tcBorders>
               <w:right w:val="single" w:sz="8" w:space="0" w:color="000000"/>
             </w:tcBorders>
@@ -20946,7 +20973,7 @@
         </w:tc>
         <w:tc>
           <w:tcPr>
-            <w:tcW w:w="2151" w:type="dxa"/>
+            <w:tcW w:w="2150" w:type="dxa"/>
             <w:tcBorders>
               <w:right w:val="single" w:sz="8" w:space="0" w:color="000000"/>
             </w:tcBorders>
@@ -21005,7 +21032,7 @@
         </w:tc>
         <w:tc>
           <w:tcPr>
-            <w:tcW w:w="2102" w:type="dxa"/>
+            <w:tcW w:w="2103" w:type="dxa"/>
             <w:tcBorders>
               <w:right w:val="single" w:sz="8" w:space="0" w:color="000000"/>
             </w:tcBorders>
@@ -21098,7 +21125,7 @@
         </w:tc>
         <w:tc>
           <w:tcPr>
-            <w:tcW w:w="2151" w:type="dxa"/>
+            <w:tcW w:w="2150" w:type="dxa"/>
             <w:tcBorders>
               <w:right w:val="single" w:sz="8" w:space="0" w:color="000000"/>
             </w:tcBorders>
@@ -21157,7 +21184,7 @@
         </w:tc>
         <w:tc>
           <w:tcPr>
-            <w:tcW w:w="2102" w:type="dxa"/>
+            <w:tcW w:w="2103" w:type="dxa"/>
             <w:tcBorders>
               <w:right w:val="single" w:sz="8" w:space="0" w:color="000000"/>
             </w:tcBorders>
@@ -21250,7 +21277,7 @@
         </w:tc>
         <w:tc>
           <w:tcPr>
-            <w:tcW w:w="2151" w:type="dxa"/>
+            <w:tcW w:w="2150" w:type="dxa"/>
             <w:tcBorders>
               <w:right w:val="single" w:sz="8" w:space="0" w:color="000000"/>
             </w:tcBorders>
@@ -21312,7 +21339,7 @@
         </w:tc>
         <w:tc>
           <w:tcPr>
-            <w:tcW w:w="2102" w:type="dxa"/>
+            <w:tcW w:w="2103" w:type="dxa"/>
             <w:tcBorders>
               <w:right w:val="single" w:sz="8" w:space="0" w:color="000000"/>
             </w:tcBorders>
@@ -21405,7 +21432,7 @@
         </w:tc>
         <w:tc>
           <w:tcPr>
-            <w:tcW w:w="2151" w:type="dxa"/>
+            <w:tcW w:w="2150" w:type="dxa"/>
             <w:tcBorders>
               <w:right w:val="single" w:sz="8" w:space="0" w:color="000000"/>
             </w:tcBorders>
@@ -21469,7 +21496,7 @@
         </w:tc>
         <w:tc>
           <w:tcPr>
-            <w:tcW w:w="2102" w:type="dxa"/>
+            <w:tcW w:w="2103" w:type="dxa"/>
             <w:tcBorders>
               <w:right w:val="single" w:sz="8" w:space="0" w:color="000000"/>
             </w:tcBorders>
@@ -21562,7 +21589,7 @@
         </w:tc>
         <w:tc>
           <w:tcPr>
-            <w:tcW w:w="2151" w:type="dxa"/>
+            <w:tcW w:w="2150" w:type="dxa"/>
             <w:tcBorders>
               <w:right w:val="single" w:sz="8" w:space="0" w:color="000000"/>
             </w:tcBorders>
@@ -21621,7 +21648,7 @@
         </w:tc>
         <w:tc>
           <w:tcPr>
-            <w:tcW w:w="2102" w:type="dxa"/>
+            <w:tcW w:w="2103" w:type="dxa"/>
             <w:tcBorders>
               <w:right w:val="single" w:sz="8" w:space="0" w:color="000000"/>
             </w:tcBorders>
@@ -21714,7 +21741,7 @@
         </w:tc>
         <w:tc>
           <w:tcPr>
-            <w:tcW w:w="2151" w:type="dxa"/>
+            <w:tcW w:w="2150" w:type="dxa"/>
             <w:tcBorders>
               <w:right w:val="single" w:sz="8" w:space="0" w:color="000000"/>
             </w:tcBorders>
@@ -21775,7 +21802,7 @@
         </w:tc>
         <w:tc>
           <w:tcPr>
-            <w:tcW w:w="2102" w:type="dxa"/>
+            <w:tcW w:w="2103" w:type="dxa"/>
             <w:tcBorders>
               <w:right w:val="single" w:sz="8" w:space="0" w:color="000000"/>
             </w:tcBorders>
@@ -21865,7 +21892,7 @@
         </w:tc>
         <w:tc>
           <w:tcPr>
-            <w:tcW w:w="2151" w:type="dxa"/>
+            <w:tcW w:w="2150" w:type="dxa"/>
             <w:tcBorders>
               <w:right w:val="single" w:sz="8" w:space="0" w:color="000000"/>
             </w:tcBorders>
@@ -21924,7 +21951,7 @@
         </w:tc>
         <w:tc>
           <w:tcPr>
-            <w:tcW w:w="2102" w:type="dxa"/>
+            <w:tcW w:w="2103" w:type="dxa"/>
             <w:tcBorders>
               <w:right w:val="single" w:sz="8" w:space="0" w:color="000000"/>
             </w:tcBorders>
@@ -22016,7 +22043,7 @@
         </w:tc>
         <w:tc>
           <w:tcPr>
-            <w:tcW w:w="2151" w:type="dxa"/>
+            <w:tcW w:w="2150" w:type="dxa"/>
             <w:tcBorders>
               <w:bottom w:val="single" w:sz="8" w:space="0" w:color="000000"/>
               <w:right w:val="single" w:sz="8" w:space="0" w:color="000000"/>
@@ -22074,7 +22101,7 @@
         </w:tc>
         <w:tc>
           <w:tcPr>
-            <w:tcW w:w="2102" w:type="dxa"/>
+            <w:tcW w:w="2103" w:type="dxa"/>
             <w:tcBorders>
               <w:bottom w:val="single" w:sz="8" w:space="0" w:color="000000"/>
               <w:right w:val="single" w:sz="8" w:space="0" w:color="000000"/>
@@ -28787,6 +28814,15 @@
     </w:p>
     <w:p>
       <w:pPr>
+        <w:pStyle w:val="Normal"/>
+        <w:rPr/>
+      </w:pPr>
+      <w:r>
+        <w:rPr/>
+      </w:r>
+    </w:p>
+    <w:p>
+      <w:pPr>
         <w:sectPr>
           <w:type w:val="continuous"/>
           <w:pgSz w:w="12240" w:h="15840"/>
@@ -30136,8 +30172,8 @@
         </w:tblCellMar>
       </w:tblPr>
       <w:tblGrid>
-        <w:gridCol w:w="2090"/>
-        <w:gridCol w:w="3233"/>
+        <w:gridCol w:w="2089"/>
+        <w:gridCol w:w="3234"/>
         <w:gridCol w:w="4057"/>
         <w:gridCol w:w="0"/>
       </w:tblGrid>
@@ -30147,7 +30183,7 @@
         </w:trPr>
         <w:tc>
           <w:tcPr>
-            <w:tcW w:w="2090" w:type="dxa"/>
+            <w:tcW w:w="2089" w:type="dxa"/>
             <w:vMerge w:val="restart"/>
             <w:tcBorders>
               <w:top w:val="single" w:sz="8" w:space="0" w:color="000000"/>
@@ -30183,7 +30219,7 @@
         </w:tc>
         <w:tc>
           <w:tcPr>
-            <w:tcW w:w="3233" w:type="dxa"/>
+            <w:tcW w:w="3234" w:type="dxa"/>
             <w:vMerge w:val="restart"/>
             <w:tcBorders>
               <w:top w:val="single" w:sz="8" w:space="0" w:color="000000"/>
@@ -30284,7 +30320,7 @@
         </w:trPr>
         <w:tc>
           <w:tcPr>
-            <w:tcW w:w="2090" w:type="dxa"/>
+            <w:tcW w:w="2089" w:type="dxa"/>
             <w:vMerge w:val="continue"/>
             <w:tcBorders>
               <w:left w:val="single" w:sz="8" w:space="0" w:color="000000"/>
@@ -30314,7 +30350,7 @@
         </w:tc>
         <w:tc>
           <w:tcPr>
-            <w:tcW w:w="3233" w:type="dxa"/>
+            <w:tcW w:w="3234" w:type="dxa"/>
             <w:vMerge w:val="continue"/>
             <w:tcBorders>
               <w:right w:val="single" w:sz="8" w:space="0" w:color="000000"/>
@@ -30403,7 +30439,7 @@
         </w:trPr>
         <w:tc>
           <w:tcPr>
-            <w:tcW w:w="2090" w:type="dxa"/>
+            <w:tcW w:w="2089" w:type="dxa"/>
             <w:tcBorders>
               <w:left w:val="single" w:sz="8" w:space="0" w:color="000000"/>
               <w:bottom w:val="single" w:sz="8" w:space="0" w:color="000000"/>
@@ -30433,7 +30469,7 @@
         </w:tc>
         <w:tc>
           <w:tcPr>
-            <w:tcW w:w="3233" w:type="dxa"/>
+            <w:tcW w:w="3234" w:type="dxa"/>
             <w:tcBorders>
               <w:bottom w:val="single" w:sz="8" w:space="0" w:color="000000"/>
               <w:right w:val="single" w:sz="8" w:space="0" w:color="000000"/>
@@ -30522,7 +30558,7 @@
         </w:trPr>
         <w:tc>
           <w:tcPr>
-            <w:tcW w:w="2090" w:type="dxa"/>
+            <w:tcW w:w="2089" w:type="dxa"/>
             <w:tcBorders>
               <w:left w:val="single" w:sz="8" w:space="0" w:color="000000"/>
               <w:right w:val="single" w:sz="8" w:space="0" w:color="000000"/>
@@ -30556,7 +30592,7 @@
         </w:tc>
         <w:tc>
           <w:tcPr>
-            <w:tcW w:w="3233" w:type="dxa"/>
+            <w:tcW w:w="3234" w:type="dxa"/>
             <w:tcBorders>
               <w:right w:val="single" w:sz="8" w:space="0" w:color="000000"/>
             </w:tcBorders>
@@ -30649,7 +30685,7 @@
         </w:trPr>
         <w:tc>
           <w:tcPr>
-            <w:tcW w:w="2090" w:type="dxa"/>
+            <w:tcW w:w="2089" w:type="dxa"/>
             <w:tcBorders>
               <w:left w:val="single" w:sz="8" w:space="0" w:color="000000"/>
               <w:right w:val="single" w:sz="8" w:space="0" w:color="000000"/>
@@ -30683,7 +30719,7 @@
         </w:tc>
         <w:tc>
           <w:tcPr>
-            <w:tcW w:w="3233" w:type="dxa"/>
+            <w:tcW w:w="3234" w:type="dxa"/>
             <w:tcBorders>
               <w:right w:val="single" w:sz="8" w:space="0" w:color="000000"/>
             </w:tcBorders>
@@ -30776,7 +30812,7 @@
         </w:trPr>
         <w:tc>
           <w:tcPr>
-            <w:tcW w:w="2090" w:type="dxa"/>
+            <w:tcW w:w="2089" w:type="dxa"/>
             <w:tcBorders>
               <w:left w:val="single" w:sz="8" w:space="0" w:color="000000"/>
               <w:right w:val="single" w:sz="8" w:space="0" w:color="000000"/>
@@ -30810,7 +30846,7 @@
         </w:tc>
         <w:tc>
           <w:tcPr>
-            <w:tcW w:w="3233" w:type="dxa"/>
+            <w:tcW w:w="3234" w:type="dxa"/>
             <w:tcBorders>
               <w:right w:val="single" w:sz="8" w:space="0" w:color="000000"/>
             </w:tcBorders>
@@ -30901,7 +30937,7 @@
         </w:trPr>
         <w:tc>
           <w:tcPr>
-            <w:tcW w:w="2090" w:type="dxa"/>
+            <w:tcW w:w="2089" w:type="dxa"/>
             <w:tcBorders>
               <w:left w:val="single" w:sz="8" w:space="0" w:color="000000"/>
               <w:right w:val="single" w:sz="8" w:space="0" w:color="000000"/>
@@ -30930,7 +30966,7 @@
         </w:tc>
         <w:tc>
           <w:tcPr>
-            <w:tcW w:w="3233" w:type="dxa"/>
+            <w:tcW w:w="3234" w:type="dxa"/>
             <w:tcBorders>
               <w:right w:val="single" w:sz="8" w:space="0" w:color="000000"/>
             </w:tcBorders>
@@ -31018,7 +31054,7 @@
         </w:trPr>
         <w:tc>
           <w:tcPr>
-            <w:tcW w:w="2090" w:type="dxa"/>
+            <w:tcW w:w="2089" w:type="dxa"/>
             <w:tcBorders>
               <w:left w:val="single" w:sz="8" w:space="0" w:color="000000"/>
               <w:right w:val="single" w:sz="8" w:space="0" w:color="000000"/>
@@ -31047,7 +31083,7 @@
         </w:tc>
         <w:tc>
           <w:tcPr>
-            <w:tcW w:w="3233" w:type="dxa"/>
+            <w:tcW w:w="3234" w:type="dxa"/>
             <w:tcBorders>
               <w:right w:val="single" w:sz="8" w:space="0" w:color="000000"/>
             </w:tcBorders>
@@ -31137,7 +31173,7 @@
         </w:trPr>
         <w:tc>
           <w:tcPr>
-            <w:tcW w:w="2090" w:type="dxa"/>
+            <w:tcW w:w="2089" w:type="dxa"/>
             <w:tcBorders>
               <w:left w:val="single" w:sz="8" w:space="0" w:color="000000"/>
               <w:right w:val="single" w:sz="8" w:space="0" w:color="000000"/>
@@ -31166,7 +31202,7 @@
         </w:tc>
         <w:tc>
           <w:tcPr>
-            <w:tcW w:w="3233" w:type="dxa"/>
+            <w:tcW w:w="3234" w:type="dxa"/>
             <w:tcBorders>
               <w:right w:val="single" w:sz="8" w:space="0" w:color="000000"/>
             </w:tcBorders>
@@ -31256,7 +31292,7 @@
         </w:trPr>
         <w:tc>
           <w:tcPr>
-            <w:tcW w:w="2090" w:type="dxa"/>
+            <w:tcW w:w="2089" w:type="dxa"/>
             <w:tcBorders>
               <w:left w:val="single" w:sz="8" w:space="0" w:color="000000"/>
               <w:right w:val="single" w:sz="8" w:space="0" w:color="000000"/>
@@ -31285,7 +31321,7 @@
         </w:tc>
         <w:tc>
           <w:tcPr>
-            <w:tcW w:w="3233" w:type="dxa"/>
+            <w:tcW w:w="3234" w:type="dxa"/>
             <w:tcBorders>
               <w:right w:val="single" w:sz="8" w:space="0" w:color="000000"/>
             </w:tcBorders>
@@ -31375,7 +31411,7 @@
         </w:trPr>
         <w:tc>
           <w:tcPr>
-            <w:tcW w:w="2090" w:type="dxa"/>
+            <w:tcW w:w="2089" w:type="dxa"/>
             <w:tcBorders>
               <w:left w:val="single" w:sz="8" w:space="0" w:color="000000"/>
               <w:bottom w:val="single" w:sz="8" w:space="0" w:color="000000"/>
@@ -31405,7 +31441,7 @@
         </w:tc>
         <w:tc>
           <w:tcPr>
-            <w:tcW w:w="3233" w:type="dxa"/>
+            <w:tcW w:w="3234" w:type="dxa"/>
             <w:tcBorders>
               <w:bottom w:val="single" w:sz="8" w:space="0" w:color="000000"/>
               <w:right w:val="single" w:sz="8" w:space="0" w:color="000000"/>
@@ -34150,8 +34186,8 @@
         </w:tblCellMar>
       </w:tblPr>
       <w:tblGrid>
-        <w:gridCol w:w="2149"/>
-        <w:gridCol w:w="3718"/>
+        <w:gridCol w:w="2148"/>
+        <w:gridCol w:w="3719"/>
         <w:gridCol w:w="3513"/>
       </w:tblGrid>
       <w:tr>
@@ -34160,7 +34196,7 @@
         </w:trPr>
         <w:tc>
           <w:tcPr>
-            <w:tcW w:w="2149" w:type="dxa"/>
+            <w:tcW w:w="2148" w:type="dxa"/>
             <w:tcBorders>
               <w:top w:val="single" w:sz="8" w:space="0" w:color="000000"/>
               <w:left w:val="single" w:sz="8" w:space="0" w:color="000000"/>
@@ -34190,7 +34226,7 @@
         </w:tc>
         <w:tc>
           <w:tcPr>
-            <w:tcW w:w="3718" w:type="dxa"/>
+            <w:tcW w:w="3719" w:type="dxa"/>
             <w:tcBorders>
               <w:top w:val="single" w:sz="8" w:space="0" w:color="000000"/>
               <w:right w:val="single" w:sz="8" w:space="0" w:color="000000"/>
@@ -34263,7 +34299,7 @@
         </w:trPr>
         <w:tc>
           <w:tcPr>
-            <w:tcW w:w="2149" w:type="dxa"/>
+            <w:tcW w:w="2148" w:type="dxa"/>
             <w:tcBorders>
               <w:left w:val="single" w:sz="8" w:space="0" w:color="000000"/>
               <w:bottom w:val="single" w:sz="8" w:space="0" w:color="000000"/>
@@ -34293,7 +34329,7 @@
         </w:tc>
         <w:tc>
           <w:tcPr>
-            <w:tcW w:w="3718" w:type="dxa"/>
+            <w:tcW w:w="3719" w:type="dxa"/>
             <w:tcBorders>
               <w:bottom w:val="single" w:sz="8" w:space="0" w:color="000000"/>
               <w:right w:val="single" w:sz="8" w:space="0" w:color="000000"/>
@@ -34356,7 +34392,7 @@
         </w:trPr>
         <w:tc>
           <w:tcPr>
-            <w:tcW w:w="2149" w:type="dxa"/>
+            <w:tcW w:w="2148" w:type="dxa"/>
             <w:tcBorders>
               <w:left w:val="single" w:sz="8" w:space="0" w:color="000000"/>
               <w:right w:val="single" w:sz="8" w:space="0" w:color="000000"/>
@@ -34390,7 +34426,7 @@
         </w:tc>
         <w:tc>
           <w:tcPr>
-            <w:tcW w:w="3718" w:type="dxa"/>
+            <w:tcW w:w="3719" w:type="dxa"/>
             <w:tcBorders>
               <w:right w:val="single" w:sz="8" w:space="0" w:color="000000"/>
             </w:tcBorders>
@@ -34457,7 +34493,7 @@
         </w:trPr>
         <w:tc>
           <w:tcPr>
-            <w:tcW w:w="2149" w:type="dxa"/>
+            <w:tcW w:w="2148" w:type="dxa"/>
             <w:tcBorders>
               <w:left w:val="single" w:sz="8" w:space="0" w:color="000000"/>
               <w:right w:val="single" w:sz="8" w:space="0" w:color="000000"/>
@@ -34486,7 +34522,7 @@
         </w:tc>
         <w:tc>
           <w:tcPr>
-            <w:tcW w:w="3718" w:type="dxa"/>
+            <w:tcW w:w="3719" w:type="dxa"/>
             <w:tcBorders>
               <w:right w:val="single" w:sz="8" w:space="0" w:color="000000"/>
             </w:tcBorders>
@@ -34553,7 +34589,7 @@
         </w:trPr>
         <w:tc>
           <w:tcPr>
-            <w:tcW w:w="2149" w:type="dxa"/>
+            <w:tcW w:w="2148" w:type="dxa"/>
             <w:tcBorders>
               <w:left w:val="single" w:sz="8" w:space="0" w:color="000000"/>
               <w:right w:val="single" w:sz="8" w:space="0" w:color="000000"/>
@@ -34582,7 +34618,7 @@
         </w:tc>
         <w:tc>
           <w:tcPr>
-            <w:tcW w:w="3718" w:type="dxa"/>
+            <w:tcW w:w="3719" w:type="dxa"/>
             <w:tcBorders>
               <w:right w:val="single" w:sz="8" w:space="0" w:color="000000"/>
             </w:tcBorders>
@@ -34649,7 +34685,7 @@
         </w:trPr>
         <w:tc>
           <w:tcPr>
-            <w:tcW w:w="2149" w:type="dxa"/>
+            <w:tcW w:w="2148" w:type="dxa"/>
             <w:tcBorders>
               <w:left w:val="single" w:sz="8" w:space="0" w:color="000000"/>
               <w:bottom w:val="single" w:sz="8" w:space="0" w:color="000000"/>
@@ -34679,7 +34715,7 @@
         </w:tc>
         <w:tc>
           <w:tcPr>
-            <w:tcW w:w="3718" w:type="dxa"/>
+            <w:tcW w:w="3719" w:type="dxa"/>
             <w:tcBorders>
               <w:bottom w:val="single" w:sz="8" w:space="0" w:color="000000"/>
               <w:right w:val="single" w:sz="8" w:space="0" w:color="000000"/>
@@ -34742,7 +34778,7 @@
         </w:trPr>
         <w:tc>
           <w:tcPr>
-            <w:tcW w:w="2149" w:type="dxa"/>
+            <w:tcW w:w="2148" w:type="dxa"/>
             <w:tcBorders>
               <w:left w:val="single" w:sz="8" w:space="0" w:color="000000"/>
               <w:right w:val="single" w:sz="8" w:space="0" w:color="000000"/>
@@ -34776,7 +34812,7 @@
         </w:tc>
         <w:tc>
           <w:tcPr>
-            <w:tcW w:w="3718" w:type="dxa"/>
+            <w:tcW w:w="3719" w:type="dxa"/>
             <w:tcBorders>
               <w:right w:val="single" w:sz="8" w:space="0" w:color="000000"/>
             </w:tcBorders>
@@ -34843,7 +34879,7 @@
         </w:trPr>
         <w:tc>
           <w:tcPr>
-            <w:tcW w:w="2149" w:type="dxa"/>
+            <w:tcW w:w="2148" w:type="dxa"/>
             <w:tcBorders>
               <w:left w:val="single" w:sz="8" w:space="0" w:color="000000"/>
               <w:right w:val="single" w:sz="8" w:space="0" w:color="000000"/>
@@ -34872,7 +34908,7 @@
         </w:tc>
         <w:tc>
           <w:tcPr>
-            <w:tcW w:w="3718" w:type="dxa"/>
+            <w:tcW w:w="3719" w:type="dxa"/>
             <w:tcBorders>
               <w:right w:val="single" w:sz="8" w:space="0" w:color="000000"/>
             </w:tcBorders>
@@ -34936,7 +34972,7 @@
         </w:trPr>
         <w:tc>
           <w:tcPr>
-            <w:tcW w:w="2149" w:type="dxa"/>
+            <w:tcW w:w="2148" w:type="dxa"/>
             <w:tcBorders>
               <w:left w:val="single" w:sz="8" w:space="0" w:color="000000"/>
               <w:bottom w:val="single" w:sz="8" w:space="0" w:color="000000"/>
@@ -34966,7 +35002,7 @@
         </w:tc>
         <w:tc>
           <w:tcPr>
-            <w:tcW w:w="3718" w:type="dxa"/>
+            <w:tcW w:w="3719" w:type="dxa"/>
             <w:tcBorders>
               <w:bottom w:val="single" w:sz="8" w:space="0" w:color="000000"/>
               <w:right w:val="single" w:sz="8" w:space="0" w:color="000000"/>
@@ -35029,7 +35065,7 @@
         </w:trPr>
         <w:tc>
           <w:tcPr>
-            <w:tcW w:w="2149" w:type="dxa"/>
+            <w:tcW w:w="2148" w:type="dxa"/>
             <w:tcBorders>
               <w:left w:val="single" w:sz="8" w:space="0" w:color="000000"/>
               <w:right w:val="single" w:sz="8" w:space="0" w:color="000000"/>
@@ -35063,7 +35099,7 @@
         </w:tc>
         <w:tc>
           <w:tcPr>
-            <w:tcW w:w="3718" w:type="dxa"/>
+            <w:tcW w:w="3719" w:type="dxa"/>
             <w:tcBorders>
               <w:right w:val="single" w:sz="8" w:space="0" w:color="000000"/>
             </w:tcBorders>
@@ -35130,7 +35166,7 @@
         </w:trPr>
         <w:tc>
           <w:tcPr>
-            <w:tcW w:w="2149" w:type="dxa"/>
+            <w:tcW w:w="2148" w:type="dxa"/>
             <w:tcBorders>
               <w:left w:val="single" w:sz="8" w:space="0" w:color="000000"/>
               <w:right w:val="single" w:sz="8" w:space="0" w:color="000000"/>
@@ -35159,7 +35195,7 @@
         </w:tc>
         <w:tc>
           <w:tcPr>
-            <w:tcW w:w="3718" w:type="dxa"/>
+            <w:tcW w:w="3719" w:type="dxa"/>
             <w:tcBorders>
               <w:right w:val="single" w:sz="8" w:space="0" w:color="000000"/>
             </w:tcBorders>
@@ -35223,7 +35259,7 @@
         </w:trPr>
         <w:tc>
           <w:tcPr>
-            <w:tcW w:w="2149" w:type="dxa"/>
+            <w:tcW w:w="2148" w:type="dxa"/>
             <w:tcBorders>
               <w:left w:val="single" w:sz="8" w:space="0" w:color="000000"/>
               <w:right w:val="single" w:sz="8" w:space="0" w:color="000000"/>
@@ -35252,7 +35288,7 @@
         </w:tc>
         <w:tc>
           <w:tcPr>
-            <w:tcW w:w="3718" w:type="dxa"/>
+            <w:tcW w:w="3719" w:type="dxa"/>
             <w:tcBorders>
               <w:right w:val="single" w:sz="8" w:space="0" w:color="000000"/>
             </w:tcBorders>
@@ -35316,7 +35352,7 @@
         </w:trPr>
         <w:tc>
           <w:tcPr>
-            <w:tcW w:w="2149" w:type="dxa"/>
+            <w:tcW w:w="2148" w:type="dxa"/>
             <w:tcBorders>
               <w:left w:val="single" w:sz="8" w:space="0" w:color="000000"/>
               <w:bottom w:val="single" w:sz="8" w:space="0" w:color="000000"/>
@@ -35346,7 +35382,7 @@
         </w:tc>
         <w:tc>
           <w:tcPr>
-            <w:tcW w:w="3718" w:type="dxa"/>
+            <w:tcW w:w="3719" w:type="dxa"/>
             <w:tcBorders>
               <w:bottom w:val="single" w:sz="8" w:space="0" w:color="000000"/>
               <w:right w:val="single" w:sz="8" w:space="0" w:color="000000"/>
@@ -35409,7 +35445,7 @@
         </w:trPr>
         <w:tc>
           <w:tcPr>
-            <w:tcW w:w="2149" w:type="dxa"/>
+            <w:tcW w:w="2148" w:type="dxa"/>
             <w:tcBorders>
               <w:left w:val="single" w:sz="8" w:space="0" w:color="000000"/>
               <w:right w:val="single" w:sz="8" w:space="0" w:color="000000"/>
@@ -35443,7 +35479,7 @@
         </w:tc>
         <w:tc>
           <w:tcPr>
-            <w:tcW w:w="3718" w:type="dxa"/>
+            <w:tcW w:w="3719" w:type="dxa"/>
             <w:tcBorders>
               <w:right w:val="single" w:sz="8" w:space="0" w:color="000000"/>
             </w:tcBorders>
@@ -35510,7 +35546,7 @@
         </w:trPr>
         <w:tc>
           <w:tcPr>
-            <w:tcW w:w="2149" w:type="dxa"/>
+            <w:tcW w:w="2148" w:type="dxa"/>
             <w:tcBorders>
               <w:left w:val="single" w:sz="8" w:space="0" w:color="000000"/>
               <w:bottom w:val="single" w:sz="8" w:space="0" w:color="000000"/>
@@ -35540,7 +35576,7 @@
         </w:tc>
         <w:tc>
           <w:tcPr>
-            <w:tcW w:w="3718" w:type="dxa"/>
+            <w:tcW w:w="3719" w:type="dxa"/>
             <w:tcBorders>
               <w:bottom w:val="single" w:sz="8" w:space="0" w:color="000000"/>
               <w:right w:val="single" w:sz="8" w:space="0" w:color="000000"/>
@@ -35603,7 +35639,7 @@
         </w:trPr>
         <w:tc>
           <w:tcPr>
-            <w:tcW w:w="2149" w:type="dxa"/>
+            <w:tcW w:w="2148" w:type="dxa"/>
             <w:tcBorders>
               <w:left w:val="single" w:sz="8" w:space="0" w:color="000000"/>
               <w:right w:val="single" w:sz="8" w:space="0" w:color="000000"/>
@@ -35637,7 +35673,7 @@
         </w:tc>
         <w:tc>
           <w:tcPr>
-            <w:tcW w:w="3718" w:type="dxa"/>
+            <w:tcW w:w="3719" w:type="dxa"/>
             <w:tcBorders>
               <w:right w:val="single" w:sz="8" w:space="0" w:color="000000"/>
             </w:tcBorders>
@@ -35704,7 +35740,7 @@
         </w:trPr>
         <w:tc>
           <w:tcPr>
-            <w:tcW w:w="2149" w:type="dxa"/>
+            <w:tcW w:w="2148" w:type="dxa"/>
             <w:tcBorders>
               <w:left w:val="single" w:sz="8" w:space="0" w:color="000000"/>
               <w:right w:val="single" w:sz="8" w:space="0" w:color="000000"/>
@@ -35733,7 +35769,7 @@
         </w:tc>
         <w:tc>
           <w:tcPr>
-            <w:tcW w:w="3718" w:type="dxa"/>
+            <w:tcW w:w="3719" w:type="dxa"/>
             <w:tcBorders>
               <w:right w:val="single" w:sz="8" w:space="0" w:color="000000"/>
             </w:tcBorders>
@@ -35800,7 +35836,7 @@
         </w:trPr>
         <w:tc>
           <w:tcPr>
-            <w:tcW w:w="2149" w:type="dxa"/>
+            <w:tcW w:w="2148" w:type="dxa"/>
             <w:tcBorders>
               <w:left w:val="single" w:sz="8" w:space="0" w:color="000000"/>
               <w:bottom w:val="single" w:sz="8" w:space="0" w:color="000000"/>
@@ -35830,7 +35866,7 @@
         </w:tc>
         <w:tc>
           <w:tcPr>
-            <w:tcW w:w="3718" w:type="dxa"/>
+            <w:tcW w:w="3719" w:type="dxa"/>
             <w:tcBorders>
               <w:bottom w:val="single" w:sz="8" w:space="0" w:color="000000"/>
               <w:right w:val="single" w:sz="8" w:space="0" w:color="000000"/>
@@ -40194,7 +40230,12 @@
         </w:rPr>
       </w:pPr>
       <w:r>
-        <w:rPr/>
+        <w:rPr>
+          <w:rFonts w:eastAsia="Calibri" w:cs="Calibri" w:ascii="Calibri" w:hAnsi="Calibri"/>
+          <w:color w:val="auto"/>
+          <w:sz w:val="24"/>
+          <w:szCs w:val="24"/>
+        </w:rPr>
         <w:drawing>
           <wp:anchor behindDoc="0" distT="0" distB="0" distL="0" distR="0" simplePos="0" locked="0" layoutInCell="0" allowOverlap="1" relativeHeight="11">
             <wp:simplePos x="0" y="0"/>
@@ -40319,18 +40360,7 @@
           <w:sz w:val="24"/>
           <w:szCs w:val="24"/>
         </w:rPr>
-        <w:t>A</w:t>
-      </w:r>
-      <w:r>
-        <w:rPr>
-          <w:rFonts w:eastAsia="Calibri" w:cs="Calibri" w:ascii="Calibri" w:hAnsi="Calibri"/>
-          <w:b w:val="false"/>
-          <w:bCs w:val="false"/>
-          <w:color w:val="auto"/>
-          <w:sz w:val="24"/>
-          <w:szCs w:val="24"/>
-        </w:rPr>
-        <w:t>nd then near the bottom in the blue text, you can see the options I selected for the public directory, SPA, auto builds, and index.html. Choosing to not configure the site as single page application (SPA) will make it so reloading anywhere on the site causes a 404 error.</w:t>
+        <w:t>And then near the bottom in the blue text, you can see the options I selected for the public directory, SPA, auto builds, and index.html. Choosing to not configure the site as single page application (SPA) will make it so reloading anywhere on the site causes a 404 error.</w:t>
       </w:r>
     </w:p>
     <w:p>
@@ -40352,8 +40382,12 @@
       </w:pPr>
       <w:r>
         <w:rPr>
-          <w:b/>
-          <w:bCs/>
+          <w:rFonts w:eastAsia="Calibri" w:cs="Calibri" w:ascii="Calibri" w:hAnsi="Calibri"/>
+          <w:b w:val="false"/>
+          <w:bCs w:val="false"/>
+          <w:color w:val="auto"/>
+          <w:sz w:val="24"/>
+          <w:szCs w:val="24"/>
         </w:rPr>
       </w:r>
     </w:p>

</xml_diff>

<commit_message>
Finished refactoring click analytic service
</commit_message>
<xml_diff>
--- a/Documentation/Team-ReBoot.-Final-as-built-report.docx
+++ b/Documentation/Team-ReBoot.-Final-as-built-report.docx
@@ -963,7 +963,11 @@
         </w:rPr>
       </w:pPr>
       <w:r>
-        <w:rPr/>
+        <w:rPr>
+          <w:color w:val="auto"/>
+          <w:sz w:val="20"/>
+          <w:szCs w:val="20"/>
+        </w:rPr>
       </w:r>
     </w:p>
     <w:p>
@@ -19282,9 +19286,9 @@
       <w:tblGrid>
         <w:gridCol w:w="1296"/>
         <w:gridCol w:w="1955"/>
-        <w:gridCol w:w="2150"/>
+        <w:gridCol w:w="2149"/>
         <w:gridCol w:w="1876"/>
-        <w:gridCol w:w="2103"/>
+        <w:gridCol w:w="2104"/>
       </w:tblGrid>
       <w:tr>
         <w:trPr>
@@ -19361,7 +19365,7 @@
         </w:tc>
         <w:tc>
           <w:tcPr>
-            <w:tcW w:w="2150" w:type="dxa"/>
+            <w:tcW w:w="2149" w:type="dxa"/>
             <w:tcBorders>
               <w:top w:val="single" w:sz="8" w:space="0" w:color="000000"/>
               <w:right w:val="single" w:sz="8" w:space="0" w:color="000000"/>
@@ -19429,7 +19433,7 @@
         </w:tc>
         <w:tc>
           <w:tcPr>
-            <w:tcW w:w="2103" w:type="dxa"/>
+            <w:tcW w:w="2104" w:type="dxa"/>
             <w:tcBorders>
               <w:top w:val="single" w:sz="8" w:space="0" w:color="000000"/>
               <w:right w:val="single" w:sz="8" w:space="0" w:color="000000"/>
@@ -19525,7 +19529,7 @@
         </w:tc>
         <w:tc>
           <w:tcPr>
-            <w:tcW w:w="2150" w:type="dxa"/>
+            <w:tcW w:w="2149" w:type="dxa"/>
             <w:tcBorders>
               <w:right w:val="single" w:sz="8" w:space="0" w:color="000000"/>
             </w:tcBorders>
@@ -19581,7 +19585,7 @@
         </w:tc>
         <w:tc>
           <w:tcPr>
-            <w:tcW w:w="2103" w:type="dxa"/>
+            <w:tcW w:w="2104" w:type="dxa"/>
             <w:tcBorders>
               <w:right w:val="single" w:sz="8" w:space="0" w:color="000000"/>
             </w:tcBorders>
@@ -19678,7 +19682,7 @@
         </w:tc>
         <w:tc>
           <w:tcPr>
-            <w:tcW w:w="2150" w:type="dxa"/>
+            <w:tcW w:w="2149" w:type="dxa"/>
             <w:tcBorders>
               <w:bottom w:val="single" w:sz="8" w:space="0" w:color="000000"/>
               <w:right w:val="single" w:sz="8" w:space="0" w:color="000000"/>
@@ -19736,7 +19740,7 @@
         </w:tc>
         <w:tc>
           <w:tcPr>
-            <w:tcW w:w="2103" w:type="dxa"/>
+            <w:tcW w:w="2104" w:type="dxa"/>
             <w:tcBorders>
               <w:bottom w:val="single" w:sz="8" w:space="0" w:color="000000"/>
               <w:right w:val="single" w:sz="8" w:space="0" w:color="000000"/>
@@ -19835,7 +19839,7 @@
         </w:tc>
         <w:tc>
           <w:tcPr>
-            <w:tcW w:w="2150" w:type="dxa"/>
+            <w:tcW w:w="2149" w:type="dxa"/>
             <w:tcBorders>
               <w:right w:val="single" w:sz="8" w:space="0" w:color="000000"/>
             </w:tcBorders>
@@ -19897,7 +19901,7 @@
         </w:tc>
         <w:tc>
           <w:tcPr>
-            <w:tcW w:w="2103" w:type="dxa"/>
+            <w:tcW w:w="2104" w:type="dxa"/>
             <w:tcBorders>
               <w:right w:val="single" w:sz="8" w:space="0" w:color="000000"/>
             </w:tcBorders>
@@ -19998,7 +20002,7 @@
         </w:tc>
         <w:tc>
           <w:tcPr>
-            <w:tcW w:w="2150" w:type="dxa"/>
+            <w:tcW w:w="2149" w:type="dxa"/>
             <w:tcBorders>
               <w:right w:val="single" w:sz="8" w:space="0" w:color="000000"/>
             </w:tcBorders>
@@ -20071,7 +20075,7 @@
         </w:tc>
         <w:tc>
           <w:tcPr>
-            <w:tcW w:w="2103" w:type="dxa"/>
+            <w:tcW w:w="2104" w:type="dxa"/>
             <w:tcBorders>
               <w:right w:val="single" w:sz="8" w:space="0" w:color="000000"/>
             </w:tcBorders>
@@ -20172,7 +20176,7 @@
         </w:tc>
         <w:tc>
           <w:tcPr>
-            <w:tcW w:w="2150" w:type="dxa"/>
+            <w:tcW w:w="2149" w:type="dxa"/>
             <w:tcBorders>
               <w:right w:val="single" w:sz="8" w:space="0" w:color="000000"/>
             </w:tcBorders>
@@ -20245,7 +20249,7 @@
         </w:tc>
         <w:tc>
           <w:tcPr>
-            <w:tcW w:w="2103" w:type="dxa"/>
+            <w:tcW w:w="2104" w:type="dxa"/>
             <w:tcBorders>
               <w:right w:val="single" w:sz="8" w:space="0" w:color="000000"/>
             </w:tcBorders>
@@ -20341,7 +20345,7 @@
         </w:tc>
         <w:tc>
           <w:tcPr>
-            <w:tcW w:w="2150" w:type="dxa"/>
+            <w:tcW w:w="2149" w:type="dxa"/>
             <w:tcBorders>
               <w:right w:val="single" w:sz="8" w:space="0" w:color="000000"/>
             </w:tcBorders>
@@ -20400,7 +20404,7 @@
         </w:tc>
         <w:tc>
           <w:tcPr>
-            <w:tcW w:w="2103" w:type="dxa"/>
+            <w:tcW w:w="2104" w:type="dxa"/>
             <w:tcBorders>
               <w:right w:val="single" w:sz="8" w:space="0" w:color="000000"/>
             </w:tcBorders>
@@ -20496,7 +20500,7 @@
         </w:tc>
         <w:tc>
           <w:tcPr>
-            <w:tcW w:w="2150" w:type="dxa"/>
+            <w:tcW w:w="2149" w:type="dxa"/>
             <w:tcBorders>
               <w:right w:val="single" w:sz="8" w:space="0" w:color="000000"/>
             </w:tcBorders>
@@ -20555,7 +20559,7 @@
         </w:tc>
         <w:tc>
           <w:tcPr>
-            <w:tcW w:w="2103" w:type="dxa"/>
+            <w:tcW w:w="2104" w:type="dxa"/>
             <w:tcBorders>
               <w:right w:val="single" w:sz="8" w:space="0" w:color="000000"/>
             </w:tcBorders>
@@ -20651,7 +20655,7 @@
         </w:tc>
         <w:tc>
           <w:tcPr>
-            <w:tcW w:w="2150" w:type="dxa"/>
+            <w:tcW w:w="2149" w:type="dxa"/>
             <w:tcBorders>
               <w:right w:val="single" w:sz="8" w:space="0" w:color="000000"/>
             </w:tcBorders>
@@ -20722,7 +20726,7 @@
         </w:tc>
         <w:tc>
           <w:tcPr>
-            <w:tcW w:w="2103" w:type="dxa"/>
+            <w:tcW w:w="2104" w:type="dxa"/>
             <w:tcBorders>
               <w:right w:val="single" w:sz="8" w:space="0" w:color="000000"/>
             </w:tcBorders>
@@ -20818,7 +20822,7 @@
         </w:tc>
         <w:tc>
           <w:tcPr>
-            <w:tcW w:w="2150" w:type="dxa"/>
+            <w:tcW w:w="2149" w:type="dxa"/>
             <w:tcBorders>
               <w:right w:val="single" w:sz="8" w:space="0" w:color="000000"/>
             </w:tcBorders>
@@ -20880,7 +20884,7 @@
         </w:tc>
         <w:tc>
           <w:tcPr>
-            <w:tcW w:w="2103" w:type="dxa"/>
+            <w:tcW w:w="2104" w:type="dxa"/>
             <w:tcBorders>
               <w:right w:val="single" w:sz="8" w:space="0" w:color="000000"/>
             </w:tcBorders>
@@ -20973,7 +20977,7 @@
         </w:tc>
         <w:tc>
           <w:tcPr>
-            <w:tcW w:w="2150" w:type="dxa"/>
+            <w:tcW w:w="2149" w:type="dxa"/>
             <w:tcBorders>
               <w:right w:val="single" w:sz="8" w:space="0" w:color="000000"/>
             </w:tcBorders>
@@ -21032,7 +21036,7 @@
         </w:tc>
         <w:tc>
           <w:tcPr>
-            <w:tcW w:w="2103" w:type="dxa"/>
+            <w:tcW w:w="2104" w:type="dxa"/>
             <w:tcBorders>
               <w:right w:val="single" w:sz="8" w:space="0" w:color="000000"/>
             </w:tcBorders>
@@ -21125,7 +21129,7 @@
         </w:tc>
         <w:tc>
           <w:tcPr>
-            <w:tcW w:w="2150" w:type="dxa"/>
+            <w:tcW w:w="2149" w:type="dxa"/>
             <w:tcBorders>
               <w:right w:val="single" w:sz="8" w:space="0" w:color="000000"/>
             </w:tcBorders>
@@ -21184,7 +21188,7 @@
         </w:tc>
         <w:tc>
           <w:tcPr>
-            <w:tcW w:w="2103" w:type="dxa"/>
+            <w:tcW w:w="2104" w:type="dxa"/>
             <w:tcBorders>
               <w:right w:val="single" w:sz="8" w:space="0" w:color="000000"/>
             </w:tcBorders>
@@ -21277,7 +21281,7 @@
         </w:tc>
         <w:tc>
           <w:tcPr>
-            <w:tcW w:w="2150" w:type="dxa"/>
+            <w:tcW w:w="2149" w:type="dxa"/>
             <w:tcBorders>
               <w:right w:val="single" w:sz="8" w:space="0" w:color="000000"/>
             </w:tcBorders>
@@ -21339,7 +21343,7 @@
         </w:tc>
         <w:tc>
           <w:tcPr>
-            <w:tcW w:w="2103" w:type="dxa"/>
+            <w:tcW w:w="2104" w:type="dxa"/>
             <w:tcBorders>
               <w:right w:val="single" w:sz="8" w:space="0" w:color="000000"/>
             </w:tcBorders>
@@ -21432,7 +21436,7 @@
         </w:tc>
         <w:tc>
           <w:tcPr>
-            <w:tcW w:w="2150" w:type="dxa"/>
+            <w:tcW w:w="2149" w:type="dxa"/>
             <w:tcBorders>
               <w:right w:val="single" w:sz="8" w:space="0" w:color="000000"/>
             </w:tcBorders>
@@ -21496,7 +21500,7 @@
         </w:tc>
         <w:tc>
           <w:tcPr>
-            <w:tcW w:w="2103" w:type="dxa"/>
+            <w:tcW w:w="2104" w:type="dxa"/>
             <w:tcBorders>
               <w:right w:val="single" w:sz="8" w:space="0" w:color="000000"/>
             </w:tcBorders>
@@ -21589,7 +21593,7 @@
         </w:tc>
         <w:tc>
           <w:tcPr>
-            <w:tcW w:w="2150" w:type="dxa"/>
+            <w:tcW w:w="2149" w:type="dxa"/>
             <w:tcBorders>
               <w:right w:val="single" w:sz="8" w:space="0" w:color="000000"/>
             </w:tcBorders>
@@ -21648,7 +21652,7 @@
         </w:tc>
         <w:tc>
           <w:tcPr>
-            <w:tcW w:w="2103" w:type="dxa"/>
+            <w:tcW w:w="2104" w:type="dxa"/>
             <w:tcBorders>
               <w:right w:val="single" w:sz="8" w:space="0" w:color="000000"/>
             </w:tcBorders>
@@ -21741,7 +21745,7 @@
         </w:tc>
         <w:tc>
           <w:tcPr>
-            <w:tcW w:w="2150" w:type="dxa"/>
+            <w:tcW w:w="2149" w:type="dxa"/>
             <w:tcBorders>
               <w:right w:val="single" w:sz="8" w:space="0" w:color="000000"/>
             </w:tcBorders>
@@ -21802,7 +21806,7 @@
         </w:tc>
         <w:tc>
           <w:tcPr>
-            <w:tcW w:w="2103" w:type="dxa"/>
+            <w:tcW w:w="2104" w:type="dxa"/>
             <w:tcBorders>
               <w:right w:val="single" w:sz="8" w:space="0" w:color="000000"/>
             </w:tcBorders>
@@ -21892,7 +21896,7 @@
         </w:tc>
         <w:tc>
           <w:tcPr>
-            <w:tcW w:w="2150" w:type="dxa"/>
+            <w:tcW w:w="2149" w:type="dxa"/>
             <w:tcBorders>
               <w:right w:val="single" w:sz="8" w:space="0" w:color="000000"/>
             </w:tcBorders>
@@ -21951,7 +21955,7 @@
         </w:tc>
         <w:tc>
           <w:tcPr>
-            <w:tcW w:w="2103" w:type="dxa"/>
+            <w:tcW w:w="2104" w:type="dxa"/>
             <w:tcBorders>
               <w:right w:val="single" w:sz="8" w:space="0" w:color="000000"/>
             </w:tcBorders>
@@ -22043,7 +22047,7 @@
         </w:tc>
         <w:tc>
           <w:tcPr>
-            <w:tcW w:w="2150" w:type="dxa"/>
+            <w:tcW w:w="2149" w:type="dxa"/>
             <w:tcBorders>
               <w:bottom w:val="single" w:sz="8" w:space="0" w:color="000000"/>
               <w:right w:val="single" w:sz="8" w:space="0" w:color="000000"/>
@@ -22101,7 +22105,7 @@
         </w:tc>
         <w:tc>
           <w:tcPr>
-            <w:tcW w:w="2103" w:type="dxa"/>
+            <w:tcW w:w="2104" w:type="dxa"/>
             <w:tcBorders>
               <w:bottom w:val="single" w:sz="8" w:space="0" w:color="000000"/>
               <w:right w:val="single" w:sz="8" w:space="0" w:color="000000"/>
@@ -28823,6 +28827,15 @@
     </w:p>
     <w:p>
       <w:pPr>
+        <w:pStyle w:val="Normal"/>
+        <w:rPr/>
+      </w:pPr>
+      <w:r>
+        <w:rPr/>
+      </w:r>
+    </w:p>
+    <w:p>
+      <w:pPr>
         <w:sectPr>
           <w:type w:val="continuous"/>
           <w:pgSz w:w="12240" w:h="15840"/>
@@ -30172,8 +30185,8 @@
         </w:tblCellMar>
       </w:tblPr>
       <w:tblGrid>
-        <w:gridCol w:w="2089"/>
-        <w:gridCol w:w="3234"/>
+        <w:gridCol w:w="2088"/>
+        <w:gridCol w:w="3235"/>
         <w:gridCol w:w="4057"/>
         <w:gridCol w:w="0"/>
       </w:tblGrid>
@@ -30183,7 +30196,7 @@
         </w:trPr>
         <w:tc>
           <w:tcPr>
-            <w:tcW w:w="2089" w:type="dxa"/>
+            <w:tcW w:w="2088" w:type="dxa"/>
             <w:vMerge w:val="restart"/>
             <w:tcBorders>
               <w:top w:val="single" w:sz="8" w:space="0" w:color="000000"/>
@@ -30219,7 +30232,7 @@
         </w:tc>
         <w:tc>
           <w:tcPr>
-            <w:tcW w:w="3234" w:type="dxa"/>
+            <w:tcW w:w="3235" w:type="dxa"/>
             <w:vMerge w:val="restart"/>
             <w:tcBorders>
               <w:top w:val="single" w:sz="8" w:space="0" w:color="000000"/>
@@ -30320,7 +30333,7 @@
         </w:trPr>
         <w:tc>
           <w:tcPr>
-            <w:tcW w:w="2089" w:type="dxa"/>
+            <w:tcW w:w="2088" w:type="dxa"/>
             <w:vMerge w:val="continue"/>
             <w:tcBorders>
               <w:left w:val="single" w:sz="8" w:space="0" w:color="000000"/>
@@ -30350,7 +30363,7 @@
         </w:tc>
         <w:tc>
           <w:tcPr>
-            <w:tcW w:w="3234" w:type="dxa"/>
+            <w:tcW w:w="3235" w:type="dxa"/>
             <w:vMerge w:val="continue"/>
             <w:tcBorders>
               <w:right w:val="single" w:sz="8" w:space="0" w:color="000000"/>
@@ -30439,7 +30452,7 @@
         </w:trPr>
         <w:tc>
           <w:tcPr>
-            <w:tcW w:w="2089" w:type="dxa"/>
+            <w:tcW w:w="2088" w:type="dxa"/>
             <w:tcBorders>
               <w:left w:val="single" w:sz="8" w:space="0" w:color="000000"/>
               <w:bottom w:val="single" w:sz="8" w:space="0" w:color="000000"/>
@@ -30469,7 +30482,7 @@
         </w:tc>
         <w:tc>
           <w:tcPr>
-            <w:tcW w:w="3234" w:type="dxa"/>
+            <w:tcW w:w="3235" w:type="dxa"/>
             <w:tcBorders>
               <w:bottom w:val="single" w:sz="8" w:space="0" w:color="000000"/>
               <w:right w:val="single" w:sz="8" w:space="0" w:color="000000"/>
@@ -30558,7 +30571,7 @@
         </w:trPr>
         <w:tc>
           <w:tcPr>
-            <w:tcW w:w="2089" w:type="dxa"/>
+            <w:tcW w:w="2088" w:type="dxa"/>
             <w:tcBorders>
               <w:left w:val="single" w:sz="8" w:space="0" w:color="000000"/>
               <w:right w:val="single" w:sz="8" w:space="0" w:color="000000"/>
@@ -30592,7 +30605,7 @@
         </w:tc>
         <w:tc>
           <w:tcPr>
-            <w:tcW w:w="3234" w:type="dxa"/>
+            <w:tcW w:w="3235" w:type="dxa"/>
             <w:tcBorders>
               <w:right w:val="single" w:sz="8" w:space="0" w:color="000000"/>
             </w:tcBorders>
@@ -30685,7 +30698,7 @@
         </w:trPr>
         <w:tc>
           <w:tcPr>
-            <w:tcW w:w="2089" w:type="dxa"/>
+            <w:tcW w:w="2088" w:type="dxa"/>
             <w:tcBorders>
               <w:left w:val="single" w:sz="8" w:space="0" w:color="000000"/>
               <w:right w:val="single" w:sz="8" w:space="0" w:color="000000"/>
@@ -30719,7 +30732,7 @@
         </w:tc>
         <w:tc>
           <w:tcPr>
-            <w:tcW w:w="3234" w:type="dxa"/>
+            <w:tcW w:w="3235" w:type="dxa"/>
             <w:tcBorders>
               <w:right w:val="single" w:sz="8" w:space="0" w:color="000000"/>
             </w:tcBorders>
@@ -30812,7 +30825,7 @@
         </w:trPr>
         <w:tc>
           <w:tcPr>
-            <w:tcW w:w="2089" w:type="dxa"/>
+            <w:tcW w:w="2088" w:type="dxa"/>
             <w:tcBorders>
               <w:left w:val="single" w:sz="8" w:space="0" w:color="000000"/>
               <w:right w:val="single" w:sz="8" w:space="0" w:color="000000"/>
@@ -30846,7 +30859,7 @@
         </w:tc>
         <w:tc>
           <w:tcPr>
-            <w:tcW w:w="3234" w:type="dxa"/>
+            <w:tcW w:w="3235" w:type="dxa"/>
             <w:tcBorders>
               <w:right w:val="single" w:sz="8" w:space="0" w:color="000000"/>
             </w:tcBorders>
@@ -30937,7 +30950,7 @@
         </w:trPr>
         <w:tc>
           <w:tcPr>
-            <w:tcW w:w="2089" w:type="dxa"/>
+            <w:tcW w:w="2088" w:type="dxa"/>
             <w:tcBorders>
               <w:left w:val="single" w:sz="8" w:space="0" w:color="000000"/>
               <w:right w:val="single" w:sz="8" w:space="0" w:color="000000"/>
@@ -30966,7 +30979,7 @@
         </w:tc>
         <w:tc>
           <w:tcPr>
-            <w:tcW w:w="3234" w:type="dxa"/>
+            <w:tcW w:w="3235" w:type="dxa"/>
             <w:tcBorders>
               <w:right w:val="single" w:sz="8" w:space="0" w:color="000000"/>
             </w:tcBorders>
@@ -31054,7 +31067,7 @@
         </w:trPr>
         <w:tc>
           <w:tcPr>
-            <w:tcW w:w="2089" w:type="dxa"/>
+            <w:tcW w:w="2088" w:type="dxa"/>
             <w:tcBorders>
               <w:left w:val="single" w:sz="8" w:space="0" w:color="000000"/>
               <w:right w:val="single" w:sz="8" w:space="0" w:color="000000"/>
@@ -31083,7 +31096,7 @@
         </w:tc>
         <w:tc>
           <w:tcPr>
-            <w:tcW w:w="3234" w:type="dxa"/>
+            <w:tcW w:w="3235" w:type="dxa"/>
             <w:tcBorders>
               <w:right w:val="single" w:sz="8" w:space="0" w:color="000000"/>
             </w:tcBorders>
@@ -31173,7 +31186,7 @@
         </w:trPr>
         <w:tc>
           <w:tcPr>
-            <w:tcW w:w="2089" w:type="dxa"/>
+            <w:tcW w:w="2088" w:type="dxa"/>
             <w:tcBorders>
               <w:left w:val="single" w:sz="8" w:space="0" w:color="000000"/>
               <w:right w:val="single" w:sz="8" w:space="0" w:color="000000"/>
@@ -31202,7 +31215,7 @@
         </w:tc>
         <w:tc>
           <w:tcPr>
-            <w:tcW w:w="3234" w:type="dxa"/>
+            <w:tcW w:w="3235" w:type="dxa"/>
             <w:tcBorders>
               <w:right w:val="single" w:sz="8" w:space="0" w:color="000000"/>
             </w:tcBorders>
@@ -31292,7 +31305,7 @@
         </w:trPr>
         <w:tc>
           <w:tcPr>
-            <w:tcW w:w="2089" w:type="dxa"/>
+            <w:tcW w:w="2088" w:type="dxa"/>
             <w:tcBorders>
               <w:left w:val="single" w:sz="8" w:space="0" w:color="000000"/>
               <w:right w:val="single" w:sz="8" w:space="0" w:color="000000"/>
@@ -31321,7 +31334,7 @@
         </w:tc>
         <w:tc>
           <w:tcPr>
-            <w:tcW w:w="3234" w:type="dxa"/>
+            <w:tcW w:w="3235" w:type="dxa"/>
             <w:tcBorders>
               <w:right w:val="single" w:sz="8" w:space="0" w:color="000000"/>
             </w:tcBorders>
@@ -31411,7 +31424,7 @@
         </w:trPr>
         <w:tc>
           <w:tcPr>
-            <w:tcW w:w="2089" w:type="dxa"/>
+            <w:tcW w:w="2088" w:type="dxa"/>
             <w:tcBorders>
               <w:left w:val="single" w:sz="8" w:space="0" w:color="000000"/>
               <w:bottom w:val="single" w:sz="8" w:space="0" w:color="000000"/>
@@ -31441,7 +31454,7 @@
         </w:tc>
         <w:tc>
           <w:tcPr>
-            <w:tcW w:w="3234" w:type="dxa"/>
+            <w:tcW w:w="3235" w:type="dxa"/>
             <w:tcBorders>
               <w:bottom w:val="single" w:sz="8" w:space="0" w:color="000000"/>
               <w:right w:val="single" w:sz="8" w:space="0" w:color="000000"/>
@@ -34186,8 +34199,8 @@
         </w:tblCellMar>
       </w:tblPr>
       <w:tblGrid>
-        <w:gridCol w:w="2148"/>
-        <w:gridCol w:w="3719"/>
+        <w:gridCol w:w="2147"/>
+        <w:gridCol w:w="3720"/>
         <w:gridCol w:w="3513"/>
       </w:tblGrid>
       <w:tr>
@@ -34196,7 +34209,7 @@
         </w:trPr>
         <w:tc>
           <w:tcPr>
-            <w:tcW w:w="2148" w:type="dxa"/>
+            <w:tcW w:w="2147" w:type="dxa"/>
             <w:tcBorders>
               <w:top w:val="single" w:sz="8" w:space="0" w:color="000000"/>
               <w:left w:val="single" w:sz="8" w:space="0" w:color="000000"/>
@@ -34226,7 +34239,7 @@
         </w:tc>
         <w:tc>
           <w:tcPr>
-            <w:tcW w:w="3719" w:type="dxa"/>
+            <w:tcW w:w="3720" w:type="dxa"/>
             <w:tcBorders>
               <w:top w:val="single" w:sz="8" w:space="0" w:color="000000"/>
               <w:right w:val="single" w:sz="8" w:space="0" w:color="000000"/>
@@ -34299,7 +34312,7 @@
         </w:trPr>
         <w:tc>
           <w:tcPr>
-            <w:tcW w:w="2148" w:type="dxa"/>
+            <w:tcW w:w="2147" w:type="dxa"/>
             <w:tcBorders>
               <w:left w:val="single" w:sz="8" w:space="0" w:color="000000"/>
               <w:bottom w:val="single" w:sz="8" w:space="0" w:color="000000"/>
@@ -34329,7 +34342,7 @@
         </w:tc>
         <w:tc>
           <w:tcPr>
-            <w:tcW w:w="3719" w:type="dxa"/>
+            <w:tcW w:w="3720" w:type="dxa"/>
             <w:tcBorders>
               <w:bottom w:val="single" w:sz="8" w:space="0" w:color="000000"/>
               <w:right w:val="single" w:sz="8" w:space="0" w:color="000000"/>
@@ -34392,7 +34405,7 @@
         </w:trPr>
         <w:tc>
           <w:tcPr>
-            <w:tcW w:w="2148" w:type="dxa"/>
+            <w:tcW w:w="2147" w:type="dxa"/>
             <w:tcBorders>
               <w:left w:val="single" w:sz="8" w:space="0" w:color="000000"/>
               <w:right w:val="single" w:sz="8" w:space="0" w:color="000000"/>
@@ -34426,7 +34439,7 @@
         </w:tc>
         <w:tc>
           <w:tcPr>
-            <w:tcW w:w="3719" w:type="dxa"/>
+            <w:tcW w:w="3720" w:type="dxa"/>
             <w:tcBorders>
               <w:right w:val="single" w:sz="8" w:space="0" w:color="000000"/>
             </w:tcBorders>
@@ -34493,7 +34506,7 @@
         </w:trPr>
         <w:tc>
           <w:tcPr>
-            <w:tcW w:w="2148" w:type="dxa"/>
+            <w:tcW w:w="2147" w:type="dxa"/>
             <w:tcBorders>
               <w:left w:val="single" w:sz="8" w:space="0" w:color="000000"/>
               <w:right w:val="single" w:sz="8" w:space="0" w:color="000000"/>
@@ -34522,7 +34535,7 @@
         </w:tc>
         <w:tc>
           <w:tcPr>
-            <w:tcW w:w="3719" w:type="dxa"/>
+            <w:tcW w:w="3720" w:type="dxa"/>
             <w:tcBorders>
               <w:right w:val="single" w:sz="8" w:space="0" w:color="000000"/>
             </w:tcBorders>
@@ -34589,7 +34602,7 @@
         </w:trPr>
         <w:tc>
           <w:tcPr>
-            <w:tcW w:w="2148" w:type="dxa"/>
+            <w:tcW w:w="2147" w:type="dxa"/>
             <w:tcBorders>
               <w:left w:val="single" w:sz="8" w:space="0" w:color="000000"/>
               <w:right w:val="single" w:sz="8" w:space="0" w:color="000000"/>
@@ -34618,7 +34631,7 @@
         </w:tc>
         <w:tc>
           <w:tcPr>
-            <w:tcW w:w="3719" w:type="dxa"/>
+            <w:tcW w:w="3720" w:type="dxa"/>
             <w:tcBorders>
               <w:right w:val="single" w:sz="8" w:space="0" w:color="000000"/>
             </w:tcBorders>
@@ -34685,7 +34698,7 @@
         </w:trPr>
         <w:tc>
           <w:tcPr>
-            <w:tcW w:w="2148" w:type="dxa"/>
+            <w:tcW w:w="2147" w:type="dxa"/>
             <w:tcBorders>
               <w:left w:val="single" w:sz="8" w:space="0" w:color="000000"/>
               <w:bottom w:val="single" w:sz="8" w:space="0" w:color="000000"/>
@@ -34715,7 +34728,7 @@
         </w:tc>
         <w:tc>
           <w:tcPr>
-            <w:tcW w:w="3719" w:type="dxa"/>
+            <w:tcW w:w="3720" w:type="dxa"/>
             <w:tcBorders>
               <w:bottom w:val="single" w:sz="8" w:space="0" w:color="000000"/>
               <w:right w:val="single" w:sz="8" w:space="0" w:color="000000"/>
@@ -34778,7 +34791,7 @@
         </w:trPr>
         <w:tc>
           <w:tcPr>
-            <w:tcW w:w="2148" w:type="dxa"/>
+            <w:tcW w:w="2147" w:type="dxa"/>
             <w:tcBorders>
               <w:left w:val="single" w:sz="8" w:space="0" w:color="000000"/>
               <w:right w:val="single" w:sz="8" w:space="0" w:color="000000"/>
@@ -34812,7 +34825,7 @@
         </w:tc>
         <w:tc>
           <w:tcPr>
-            <w:tcW w:w="3719" w:type="dxa"/>
+            <w:tcW w:w="3720" w:type="dxa"/>
             <w:tcBorders>
               <w:right w:val="single" w:sz="8" w:space="0" w:color="000000"/>
             </w:tcBorders>
@@ -34879,7 +34892,7 @@
         </w:trPr>
         <w:tc>
           <w:tcPr>
-            <w:tcW w:w="2148" w:type="dxa"/>
+            <w:tcW w:w="2147" w:type="dxa"/>
             <w:tcBorders>
               <w:left w:val="single" w:sz="8" w:space="0" w:color="000000"/>
               <w:right w:val="single" w:sz="8" w:space="0" w:color="000000"/>
@@ -34908,7 +34921,7 @@
         </w:tc>
         <w:tc>
           <w:tcPr>
-            <w:tcW w:w="3719" w:type="dxa"/>
+            <w:tcW w:w="3720" w:type="dxa"/>
             <w:tcBorders>
               <w:right w:val="single" w:sz="8" w:space="0" w:color="000000"/>
             </w:tcBorders>
@@ -34972,7 +34985,7 @@
         </w:trPr>
         <w:tc>
           <w:tcPr>
-            <w:tcW w:w="2148" w:type="dxa"/>
+            <w:tcW w:w="2147" w:type="dxa"/>
             <w:tcBorders>
               <w:left w:val="single" w:sz="8" w:space="0" w:color="000000"/>
               <w:bottom w:val="single" w:sz="8" w:space="0" w:color="000000"/>
@@ -35002,7 +35015,7 @@
         </w:tc>
         <w:tc>
           <w:tcPr>
-            <w:tcW w:w="3719" w:type="dxa"/>
+            <w:tcW w:w="3720" w:type="dxa"/>
             <w:tcBorders>
               <w:bottom w:val="single" w:sz="8" w:space="0" w:color="000000"/>
               <w:right w:val="single" w:sz="8" w:space="0" w:color="000000"/>
@@ -35065,7 +35078,7 @@
         </w:trPr>
         <w:tc>
           <w:tcPr>
-            <w:tcW w:w="2148" w:type="dxa"/>
+            <w:tcW w:w="2147" w:type="dxa"/>
             <w:tcBorders>
               <w:left w:val="single" w:sz="8" w:space="0" w:color="000000"/>
               <w:right w:val="single" w:sz="8" w:space="0" w:color="000000"/>
@@ -35099,7 +35112,7 @@
         </w:tc>
         <w:tc>
           <w:tcPr>
-            <w:tcW w:w="3719" w:type="dxa"/>
+            <w:tcW w:w="3720" w:type="dxa"/>
             <w:tcBorders>
               <w:right w:val="single" w:sz="8" w:space="0" w:color="000000"/>
             </w:tcBorders>
@@ -35166,7 +35179,7 @@
         </w:trPr>
         <w:tc>
           <w:tcPr>
-            <w:tcW w:w="2148" w:type="dxa"/>
+            <w:tcW w:w="2147" w:type="dxa"/>
             <w:tcBorders>
               <w:left w:val="single" w:sz="8" w:space="0" w:color="000000"/>
               <w:right w:val="single" w:sz="8" w:space="0" w:color="000000"/>
@@ -35195,7 +35208,7 @@
         </w:tc>
         <w:tc>
           <w:tcPr>
-            <w:tcW w:w="3719" w:type="dxa"/>
+            <w:tcW w:w="3720" w:type="dxa"/>
             <w:tcBorders>
               <w:right w:val="single" w:sz="8" w:space="0" w:color="000000"/>
             </w:tcBorders>
@@ -35259,7 +35272,7 @@
         </w:trPr>
         <w:tc>
           <w:tcPr>
-            <w:tcW w:w="2148" w:type="dxa"/>
+            <w:tcW w:w="2147" w:type="dxa"/>
             <w:tcBorders>
               <w:left w:val="single" w:sz="8" w:space="0" w:color="000000"/>
               <w:right w:val="single" w:sz="8" w:space="0" w:color="000000"/>
@@ -35288,7 +35301,7 @@
         </w:tc>
         <w:tc>
           <w:tcPr>
-            <w:tcW w:w="3719" w:type="dxa"/>
+            <w:tcW w:w="3720" w:type="dxa"/>
             <w:tcBorders>
               <w:right w:val="single" w:sz="8" w:space="0" w:color="000000"/>
             </w:tcBorders>
@@ -35352,7 +35365,7 @@
         </w:trPr>
         <w:tc>
           <w:tcPr>
-            <w:tcW w:w="2148" w:type="dxa"/>
+            <w:tcW w:w="2147" w:type="dxa"/>
             <w:tcBorders>
               <w:left w:val="single" w:sz="8" w:space="0" w:color="000000"/>
               <w:bottom w:val="single" w:sz="8" w:space="0" w:color="000000"/>
@@ -35382,7 +35395,7 @@
         </w:tc>
         <w:tc>
           <w:tcPr>
-            <w:tcW w:w="3719" w:type="dxa"/>
+            <w:tcW w:w="3720" w:type="dxa"/>
             <w:tcBorders>
               <w:bottom w:val="single" w:sz="8" w:space="0" w:color="000000"/>
               <w:right w:val="single" w:sz="8" w:space="0" w:color="000000"/>
@@ -35445,7 +35458,7 @@
         </w:trPr>
         <w:tc>
           <w:tcPr>
-            <w:tcW w:w="2148" w:type="dxa"/>
+            <w:tcW w:w="2147" w:type="dxa"/>
             <w:tcBorders>
               <w:left w:val="single" w:sz="8" w:space="0" w:color="000000"/>
               <w:right w:val="single" w:sz="8" w:space="0" w:color="000000"/>
@@ -35479,7 +35492,7 @@
         </w:tc>
         <w:tc>
           <w:tcPr>
-            <w:tcW w:w="3719" w:type="dxa"/>
+            <w:tcW w:w="3720" w:type="dxa"/>
             <w:tcBorders>
               <w:right w:val="single" w:sz="8" w:space="0" w:color="000000"/>
             </w:tcBorders>
@@ -35546,7 +35559,7 @@
         </w:trPr>
         <w:tc>
           <w:tcPr>
-            <w:tcW w:w="2148" w:type="dxa"/>
+            <w:tcW w:w="2147" w:type="dxa"/>
             <w:tcBorders>
               <w:left w:val="single" w:sz="8" w:space="0" w:color="000000"/>
               <w:bottom w:val="single" w:sz="8" w:space="0" w:color="000000"/>
@@ -35576,7 +35589,7 @@
         </w:tc>
         <w:tc>
           <w:tcPr>
-            <w:tcW w:w="3719" w:type="dxa"/>
+            <w:tcW w:w="3720" w:type="dxa"/>
             <w:tcBorders>
               <w:bottom w:val="single" w:sz="8" w:space="0" w:color="000000"/>
               <w:right w:val="single" w:sz="8" w:space="0" w:color="000000"/>
@@ -35639,7 +35652,7 @@
         </w:trPr>
         <w:tc>
           <w:tcPr>
-            <w:tcW w:w="2148" w:type="dxa"/>
+            <w:tcW w:w="2147" w:type="dxa"/>
             <w:tcBorders>
               <w:left w:val="single" w:sz="8" w:space="0" w:color="000000"/>
               <w:right w:val="single" w:sz="8" w:space="0" w:color="000000"/>
@@ -35673,7 +35686,7 @@
         </w:tc>
         <w:tc>
           <w:tcPr>
-            <w:tcW w:w="3719" w:type="dxa"/>
+            <w:tcW w:w="3720" w:type="dxa"/>
             <w:tcBorders>
               <w:right w:val="single" w:sz="8" w:space="0" w:color="000000"/>
             </w:tcBorders>
@@ -35740,7 +35753,7 @@
         </w:trPr>
         <w:tc>
           <w:tcPr>
-            <w:tcW w:w="2148" w:type="dxa"/>
+            <w:tcW w:w="2147" w:type="dxa"/>
             <w:tcBorders>
               <w:left w:val="single" w:sz="8" w:space="0" w:color="000000"/>
               <w:right w:val="single" w:sz="8" w:space="0" w:color="000000"/>
@@ -35769,7 +35782,7 @@
         </w:tc>
         <w:tc>
           <w:tcPr>
-            <w:tcW w:w="3719" w:type="dxa"/>
+            <w:tcW w:w="3720" w:type="dxa"/>
             <w:tcBorders>
               <w:right w:val="single" w:sz="8" w:space="0" w:color="000000"/>
             </w:tcBorders>
@@ -35836,7 +35849,7 @@
         </w:trPr>
         <w:tc>
           <w:tcPr>
-            <w:tcW w:w="2148" w:type="dxa"/>
+            <w:tcW w:w="2147" w:type="dxa"/>
             <w:tcBorders>
               <w:left w:val="single" w:sz="8" w:space="0" w:color="000000"/>
               <w:bottom w:val="single" w:sz="8" w:space="0" w:color="000000"/>
@@ -35866,7 +35879,7 @@
         </w:tc>
         <w:tc>
           <w:tcPr>
-            <w:tcW w:w="3719" w:type="dxa"/>
+            <w:tcW w:w="3720" w:type="dxa"/>
             <w:tcBorders>
               <w:bottom w:val="single" w:sz="8" w:space="0" w:color="000000"/>
               <w:right w:val="single" w:sz="8" w:space="0" w:color="000000"/>

</xml_diff>